<commit_message>
Fixed data in table1
</commit_message>
<xml_diff>
--- a/report.docx
+++ b/report.docx
@@ -10259,6 +10259,7 @@
                 <w:rFonts w:cstheme="minorHAnsi"/>
                 <w:sz w:val="24"/>
                 <w:szCs w:val="32"/>
+                <w:highlight w:val="yellow"/>
               </w:rPr>
             </w:pPr>
             <w:proofErr w:type="spellStart"/>
@@ -10268,6 +10269,7 @@
                 <w:rFonts w:cstheme="minorHAnsi"/>
                 <w:sz w:val="24"/>
                 <w:szCs w:val="32"/>
+                <w:highlight w:val="yellow"/>
               </w:rPr>
               <w:t>BNB_sentiment</w:t>
             </w:r>
@@ -10286,14 +10288,16 @@
                 <w:rFonts w:cstheme="minorHAnsi"/>
                 <w:sz w:val="24"/>
                 <w:szCs w:val="32"/>
-              </w:rPr>
-            </w:pPr>
-            <w:r>
-              <w:rPr>
-                <w:rStyle w:val="md-plain"/>
-                <w:rFonts w:cstheme="minorHAnsi"/>
-                <w:sz w:val="24"/>
-                <w:szCs w:val="32"/>
+                <w:highlight w:val="yellow"/>
+              </w:rPr>
+            </w:pPr>
+            <w:r>
+              <w:rPr>
+                <w:rStyle w:val="md-plain"/>
+                <w:rFonts w:cstheme="minorHAnsi"/>
+                <w:sz w:val="24"/>
+                <w:szCs w:val="32"/>
+                <w:highlight w:val="yellow"/>
               </w:rPr>
               <w:t>200</w:t>
             </w:r>
@@ -10311,16 +10315,37 @@
                 <w:rFonts w:cstheme="minorHAnsi"/>
                 <w:sz w:val="24"/>
                 <w:szCs w:val="32"/>
-              </w:rPr>
-            </w:pPr>
-            <w:r>
-              <w:rPr>
-                <w:rStyle w:val="md-plain"/>
-                <w:rFonts w:cstheme="minorHAnsi"/>
-                <w:sz w:val="24"/>
-                <w:szCs w:val="32"/>
-              </w:rPr>
-              <w:t>0.69</w:t>
+                <w:highlight w:val="yellow"/>
+              </w:rPr>
+            </w:pPr>
+            <w:r>
+              <w:rPr>
+                <w:rStyle w:val="md-plain"/>
+                <w:rFonts w:cstheme="minorHAnsi"/>
+                <w:sz w:val="24"/>
+                <w:szCs w:val="32"/>
+                <w:highlight w:val="yellow"/>
+              </w:rPr>
+              <w:t>0.</w:t>
+            </w:r>
+            <w:r>
+              <w:rPr>
+                <w:rStyle w:val="md-plain"/>
+                <w:rFonts w:cstheme="minorHAnsi"/>
+                <w:sz w:val="24"/>
+                <w:szCs w:val="32"/>
+                <w:highlight w:val="yellow"/>
+              </w:rPr>
+              <w:t>7</w:t>
+            </w:r>
+            <w:r>
+              <w:rPr>
+                <w:rStyle w:val="md-plain"/>
+                <w:sz w:val="24"/>
+                <w:szCs w:val="32"/>
+                <w:highlight w:val="yellow"/>
+              </w:rPr>
+              <w:t>2</w:t>
             </w:r>
           </w:p>
         </w:tc>
@@ -10336,14 +10361,16 @@
                 <w:rFonts w:cstheme="minorHAnsi"/>
                 <w:sz w:val="24"/>
                 <w:szCs w:val="32"/>
-              </w:rPr>
-            </w:pPr>
-            <w:r>
-              <w:rPr>
-                <w:rStyle w:val="md-plain"/>
-                <w:rFonts w:cstheme="minorHAnsi"/>
-                <w:sz w:val="24"/>
-                <w:szCs w:val="32"/>
+                <w:highlight w:val="yellow"/>
+              </w:rPr>
+            </w:pPr>
+            <w:r>
+              <w:rPr>
+                <w:rStyle w:val="md-plain"/>
+                <w:rFonts w:cstheme="minorHAnsi"/>
+                <w:sz w:val="24"/>
+                <w:szCs w:val="32"/>
+                <w:highlight w:val="yellow"/>
               </w:rPr>
               <w:t>Test</w:t>
             </w:r>
@@ -10361,16 +10388,18 @@
                 <w:rFonts w:cstheme="minorHAnsi"/>
                 <w:sz w:val="24"/>
                 <w:szCs w:val="32"/>
-              </w:rPr>
-            </w:pPr>
-            <w:r>
-              <w:rPr>
-                <w:rStyle w:val="md-plain"/>
-                <w:rFonts w:cstheme="minorHAnsi"/>
-                <w:sz w:val="24"/>
-                <w:szCs w:val="32"/>
-              </w:rPr>
-              <w:t>0.69</w:t>
+                <w:highlight w:val="yellow"/>
+              </w:rPr>
+            </w:pPr>
+            <w:r>
+              <w:rPr>
+                <w:rStyle w:val="md-plain"/>
+                <w:rFonts w:cstheme="minorHAnsi"/>
+                <w:sz w:val="24"/>
+                <w:szCs w:val="32"/>
+                <w:highlight w:val="yellow"/>
+              </w:rPr>
+              <w:t>0.72</w:t>
             </w:r>
           </w:p>
         </w:tc>
@@ -10386,16 +10415,18 @@
                 <w:rFonts w:cstheme="minorHAnsi"/>
                 <w:sz w:val="24"/>
                 <w:szCs w:val="32"/>
-              </w:rPr>
-            </w:pPr>
-            <w:r>
-              <w:rPr>
-                <w:rStyle w:val="md-plain"/>
-                <w:rFonts w:cstheme="minorHAnsi"/>
-                <w:sz w:val="24"/>
-                <w:szCs w:val="32"/>
-              </w:rPr>
-              <w:t>0.59</w:t>
+                <w:highlight w:val="yellow"/>
+              </w:rPr>
+            </w:pPr>
+            <w:r>
+              <w:rPr>
+                <w:rStyle w:val="md-plain"/>
+                <w:rFonts w:cstheme="minorHAnsi"/>
+                <w:sz w:val="24"/>
+                <w:szCs w:val="32"/>
+                <w:highlight w:val="yellow"/>
+              </w:rPr>
+              <w:t>0.62</w:t>
             </w:r>
           </w:p>
         </w:tc>
@@ -10411,16 +10442,18 @@
                 <w:rFonts w:cstheme="minorHAnsi"/>
                 <w:sz w:val="24"/>
                 <w:szCs w:val="32"/>
-              </w:rPr>
-            </w:pPr>
-            <w:r>
-              <w:rPr>
-                <w:rStyle w:val="md-plain"/>
-                <w:rFonts w:cstheme="minorHAnsi"/>
-                <w:sz w:val="24"/>
-                <w:szCs w:val="32"/>
-              </w:rPr>
-              <w:t>0.669</w:t>
+                <w:highlight w:val="yellow"/>
+              </w:rPr>
+            </w:pPr>
+            <w:r>
+              <w:rPr>
+                <w:rStyle w:val="md-plain"/>
+                <w:rFonts w:cstheme="minorHAnsi"/>
+                <w:sz w:val="24"/>
+                <w:szCs w:val="32"/>
+                <w:highlight w:val="yellow"/>
+              </w:rPr>
+              <w:t>0.71</w:t>
             </w:r>
           </w:p>
         </w:tc>
@@ -10436,16 +10469,18 @@
                 <w:rFonts w:cstheme="minorHAnsi"/>
                 <w:sz w:val="24"/>
                 <w:szCs w:val="32"/>
-              </w:rPr>
-            </w:pPr>
-            <w:r>
-              <w:rPr>
-                <w:rStyle w:val="md-plain"/>
-                <w:rFonts w:cstheme="minorHAnsi"/>
-                <w:sz w:val="24"/>
-                <w:szCs w:val="32"/>
-              </w:rPr>
-              <w:t>0.69</w:t>
+                <w:highlight w:val="yellow"/>
+              </w:rPr>
+            </w:pPr>
+            <w:r>
+              <w:rPr>
+                <w:rStyle w:val="md-plain"/>
+                <w:rFonts w:cstheme="minorHAnsi"/>
+                <w:sz w:val="24"/>
+                <w:szCs w:val="32"/>
+                <w:highlight w:val="yellow"/>
+              </w:rPr>
+              <w:t>0.72</w:t>
             </w:r>
           </w:p>
         </w:tc>
@@ -10461,16 +10496,18 @@
                 <w:rFonts w:cstheme="minorHAnsi"/>
                 <w:sz w:val="24"/>
                 <w:szCs w:val="32"/>
-              </w:rPr>
-            </w:pPr>
-            <w:r>
-              <w:rPr>
-                <w:rStyle w:val="md-plain"/>
-                <w:rFonts w:cstheme="minorHAnsi"/>
-                <w:sz w:val="24"/>
-                <w:szCs w:val="32"/>
-              </w:rPr>
-              <w:t>0.55</w:t>
+                <w:highlight w:val="yellow"/>
+              </w:rPr>
+            </w:pPr>
+            <w:r>
+              <w:rPr>
+                <w:rStyle w:val="md-plain"/>
+                <w:rFonts w:cstheme="minorHAnsi"/>
+                <w:sz w:val="24"/>
+                <w:szCs w:val="32"/>
+                <w:highlight w:val="yellow"/>
+              </w:rPr>
+              <w:t>0.54</w:t>
             </w:r>
           </w:p>
         </w:tc>
@@ -10486,16 +10523,18 @@
                 <w:rFonts w:cstheme="minorHAnsi"/>
                 <w:sz w:val="24"/>
                 <w:szCs w:val="32"/>
-              </w:rPr>
-            </w:pPr>
-            <w:r>
-              <w:rPr>
-                <w:rStyle w:val="md-plain"/>
-                <w:rFonts w:cstheme="minorHAnsi"/>
-                <w:sz w:val="24"/>
-                <w:szCs w:val="32"/>
-              </w:rPr>
-              <w:t>0.69</w:t>
+                <w:highlight w:val="yellow"/>
+              </w:rPr>
+            </w:pPr>
+            <w:r>
+              <w:rPr>
+                <w:rStyle w:val="md-plain"/>
+                <w:rFonts w:cstheme="minorHAnsi"/>
+                <w:sz w:val="24"/>
+                <w:szCs w:val="32"/>
+                <w:highlight w:val="yellow"/>
+              </w:rPr>
+              <w:t>0.72</w:t>
             </w:r>
           </w:p>
         </w:tc>
@@ -10513,6 +10552,7 @@
                 <w:bCs/>
                 <w:sz w:val="24"/>
                 <w:szCs w:val="32"/>
+                <w:highlight w:val="yellow"/>
               </w:rPr>
             </w:pPr>
             <w:r>
@@ -10523,8 +10563,9 @@
                 <w:bCs/>
                 <w:sz w:val="24"/>
                 <w:szCs w:val="32"/>
-              </w:rPr>
-              <w:t>0.69</w:t>
+                <w:highlight w:val="yellow"/>
+              </w:rPr>
+              <w:t>0.72</w:t>
             </w:r>
           </w:p>
         </w:tc>
@@ -10542,6 +10583,7 @@
                 <w:bCs/>
                 <w:sz w:val="24"/>
                 <w:szCs w:val="32"/>
+                <w:highlight w:val="yellow"/>
               </w:rPr>
             </w:pPr>
             <w:r>
@@ -10552,6 +10594,7 @@
                 <w:bCs/>
                 <w:sz w:val="24"/>
                 <w:szCs w:val="32"/>
+                <w:highlight w:val="yellow"/>
               </w:rPr>
               <w:t>0.56</w:t>
             </w:r>
@@ -10571,6 +10614,7 @@
                 <w:bCs/>
                 <w:sz w:val="24"/>
                 <w:szCs w:val="32"/>
+                <w:highlight w:val="yellow"/>
               </w:rPr>
             </w:pPr>
             <w:r>
@@ -10581,8 +10625,9 @@
                 <w:bCs/>
                 <w:sz w:val="24"/>
                 <w:szCs w:val="32"/>
-              </w:rPr>
-              <w:t>0.69</w:t>
+                <w:highlight w:val="yellow"/>
+              </w:rPr>
+              <w:t>0.71</w:t>
             </w:r>
           </w:p>
         </w:tc>
@@ -10598,25 +10643,18 @@
                 <w:rFonts w:cstheme="minorHAnsi"/>
                 <w:sz w:val="24"/>
                 <w:szCs w:val="32"/>
-              </w:rPr>
-            </w:pPr>
-            <w:r>
-              <w:rPr>
-                <w:rStyle w:val="md-plain"/>
-                <w:rFonts w:cstheme="minorHAnsi"/>
-                <w:sz w:val="24"/>
-                <w:szCs w:val="32"/>
-              </w:rPr>
-              <w:t>0.0</w:t>
-            </w:r>
-            <w:r>
-              <w:rPr>
-                <w:rStyle w:val="md-plain"/>
-                <w:rFonts w:cstheme="minorHAnsi"/>
-                <w:sz w:val="24"/>
-                <w:szCs w:val="32"/>
-              </w:rPr>
-              <w:t>180</w:t>
+                <w:highlight w:val="yellow"/>
+              </w:rPr>
+            </w:pPr>
+            <w:r>
+              <w:rPr>
+                <w:rStyle w:val="md-plain"/>
+                <w:rFonts w:cstheme="minorHAnsi"/>
+                <w:sz w:val="24"/>
+                <w:szCs w:val="32"/>
+                <w:highlight w:val="yellow"/>
+              </w:rPr>
+              <w:t>0.0190</w:t>
             </w:r>
           </w:p>
         </w:tc>
@@ -12152,6 +12190,8 @@
         </w:rPr>
         <w:fldChar w:fldCharType="end"/>
       </w:r>
+      <w:bookmarkStart w:id="0" w:name="_GoBack"/>
+      <w:bookmarkEnd w:id="0"/>
     </w:p>
     <w:p>
       <w:pPr>
@@ -14678,8 +14718,6 @@
           <w:szCs w:val="32"/>
         </w:rPr>
       </w:pPr>
-      <w:bookmarkStart w:id="0" w:name="_GoBack"/>
-      <w:bookmarkEnd w:id="0"/>
     </w:p>
     <w:p>
       <w:pPr>
@@ -20397,7 +20435,7 @@
 </file>
 
 <file path=customXml/itemProps1.xml><?xml version="1.0" encoding="utf-8"?>
-<ds:datastoreItem xmlns:ds="http://schemas.openxmlformats.org/officeDocument/2006/customXml" ds:itemID="{02D09B1F-49F8-40EC-B66C-FE32290A1AC6}">
+<ds:datastoreItem xmlns:ds="http://schemas.openxmlformats.org/officeDocument/2006/customXml" ds:itemID="{D7A52280-CE32-417B-8382-E54E127FF873}">
   <ds:schemaRefs>
     <ds:schemaRef ds:uri="http://schemas.openxmlformats.org/officeDocument/2006/bibliography"/>
   </ds:schemaRefs>

</xml_diff>

<commit_message>
finished q4 testing sets
</commit_message>
<xml_diff>
--- a/report.docx
+++ b/report.docx
@@ -570,7 +570,6 @@
                 <w:szCs w:val="20"/>
               </w:rPr>
             </w:pPr>
-            <w:proofErr w:type="spellStart"/>
             <w:r>
               <w:rPr>
                 <w:rFonts w:eastAsia="Times New Roman" w:cstheme="minorHAnsi"/>
@@ -579,7 +578,6 @@
               </w:rPr>
               <w:t>StDev</w:t>
             </w:r>
-            <w:proofErr w:type="spellEnd"/>
           </w:p>
         </w:tc>
         <w:tc>
@@ -1421,7 +1419,6 @@
                 <w:szCs w:val="20"/>
               </w:rPr>
             </w:pPr>
-            <w:proofErr w:type="spellStart"/>
             <w:r>
               <w:rPr>
                 <w:rFonts w:eastAsia="Times New Roman" w:cstheme="minorHAnsi"/>
@@ -1430,7 +1427,6 @@
               </w:rPr>
               <w:t>StDev</w:t>
             </w:r>
-            <w:proofErr w:type="spellEnd"/>
           </w:p>
         </w:tc>
         <w:tc>
@@ -2244,7 +2240,6 @@
         <w:br/>
         <w:t xml:space="preserve">A – Accuracy from </w:t>
       </w:r>
-      <w:proofErr w:type="spellStart"/>
       <w:r>
         <w:rPr>
           <w:rStyle w:val="md-plain"/>
@@ -2256,7 +2251,6 @@
         </w:rPr>
         <w:t>sklearn.metrics.accuracy_score</w:t>
       </w:r>
-      <w:proofErr w:type="spellEnd"/>
       <w:r>
         <w:rPr>
           <w:rStyle w:val="md-plain"/>
@@ -3163,7 +3157,6 @@
                 <w:szCs w:val="32"/>
               </w:rPr>
             </w:pPr>
-            <w:proofErr w:type="spellStart"/>
             <w:r>
               <w:rPr>
                 <w:rStyle w:val="md-plain"/>
@@ -3173,7 +3166,6 @@
               </w:rPr>
               <w:t>DT_topics</w:t>
             </w:r>
-            <w:proofErr w:type="spellEnd"/>
           </w:p>
         </w:tc>
         <w:tc>
@@ -3529,7 +3521,6 @@
                 <w:szCs w:val="32"/>
               </w:rPr>
             </w:pPr>
-            <w:proofErr w:type="spellStart"/>
             <w:r>
               <w:rPr>
                 <w:rStyle w:val="md-plain"/>
@@ -3548,7 +3539,6 @@
               </w:rPr>
               <w:t>topics</w:t>
             </w:r>
-            <w:proofErr w:type="spellEnd"/>
           </w:p>
         </w:tc>
         <w:tc>
@@ -3907,7 +3897,6 @@
                 <w:szCs w:val="32"/>
               </w:rPr>
             </w:pPr>
-            <w:proofErr w:type="spellStart"/>
             <w:r>
               <w:rPr>
                 <w:rStyle w:val="md-plain"/>
@@ -3917,7 +3906,6 @@
               </w:rPr>
               <w:t>DT_topics</w:t>
             </w:r>
-            <w:proofErr w:type="spellEnd"/>
           </w:p>
         </w:tc>
         <w:tc>
@@ -4273,7 +4261,6 @@
                 <w:szCs w:val="32"/>
               </w:rPr>
             </w:pPr>
-            <w:proofErr w:type="spellStart"/>
             <w:r>
               <w:rPr>
                 <w:rStyle w:val="md-plain"/>
@@ -4283,7 +4270,6 @@
               </w:rPr>
               <w:t>DT_topics</w:t>
             </w:r>
-            <w:proofErr w:type="spellEnd"/>
           </w:p>
         </w:tc>
         <w:tc>
@@ -4651,7 +4637,6 @@
                 <w:szCs w:val="32"/>
               </w:rPr>
             </w:pPr>
-            <w:proofErr w:type="spellStart"/>
             <w:r>
               <w:rPr>
                 <w:rStyle w:val="md-plain"/>
@@ -4661,7 +4646,6 @@
               </w:rPr>
               <w:t>BNB_topics</w:t>
             </w:r>
-            <w:proofErr w:type="spellEnd"/>
           </w:p>
         </w:tc>
         <w:tc>
@@ -5026,7 +5010,6 @@
                 <w:szCs w:val="32"/>
               </w:rPr>
             </w:pPr>
-            <w:proofErr w:type="spellStart"/>
             <w:r>
               <w:rPr>
                 <w:rStyle w:val="md-plain"/>
@@ -5036,7 +5019,6 @@
               </w:rPr>
               <w:t>BNB_topics</w:t>
             </w:r>
-            <w:proofErr w:type="spellEnd"/>
           </w:p>
         </w:tc>
         <w:tc>
@@ -5404,7 +5386,6 @@
                 <w:szCs w:val="32"/>
               </w:rPr>
             </w:pPr>
-            <w:proofErr w:type="spellStart"/>
             <w:r>
               <w:rPr>
                 <w:rStyle w:val="md-plain"/>
@@ -5414,7 +5395,6 @@
               </w:rPr>
               <w:t>BNB_topics</w:t>
             </w:r>
-            <w:proofErr w:type="spellEnd"/>
           </w:p>
         </w:tc>
         <w:tc>
@@ -5779,7 +5759,6 @@
                 <w:szCs w:val="32"/>
               </w:rPr>
             </w:pPr>
-            <w:proofErr w:type="spellStart"/>
             <w:r>
               <w:rPr>
                 <w:rStyle w:val="md-plain"/>
@@ -5789,7 +5768,6 @@
               </w:rPr>
               <w:t>BNB_topics</w:t>
             </w:r>
-            <w:proofErr w:type="spellEnd"/>
           </w:p>
         </w:tc>
         <w:tc>
@@ -6157,7 +6135,6 @@
                 <w:szCs w:val="32"/>
               </w:rPr>
             </w:pPr>
-            <w:proofErr w:type="spellStart"/>
             <w:r>
               <w:rPr>
                 <w:rStyle w:val="md-plain"/>
@@ -6167,7 +6144,6 @@
               </w:rPr>
               <w:t>MNB_topics</w:t>
             </w:r>
-            <w:proofErr w:type="spellEnd"/>
           </w:p>
         </w:tc>
         <w:tc>
@@ -6532,7 +6508,6 @@
                 <w:szCs w:val="32"/>
               </w:rPr>
             </w:pPr>
-            <w:proofErr w:type="spellStart"/>
             <w:r>
               <w:rPr>
                 <w:rStyle w:val="md-plain"/>
@@ -6542,7 +6517,6 @@
               </w:rPr>
               <w:t>MNB_topics</w:t>
             </w:r>
-            <w:proofErr w:type="spellEnd"/>
           </w:p>
         </w:tc>
         <w:tc>
@@ -6910,7 +6884,6 @@
                 <w:szCs w:val="32"/>
               </w:rPr>
             </w:pPr>
-            <w:proofErr w:type="spellStart"/>
             <w:r>
               <w:rPr>
                 <w:rStyle w:val="md-plain"/>
@@ -6920,7 +6893,6 @@
               </w:rPr>
               <w:t>MNB_topics</w:t>
             </w:r>
-            <w:proofErr w:type="spellEnd"/>
           </w:p>
         </w:tc>
         <w:tc>
@@ -7285,7 +7257,6 @@
                 <w:szCs w:val="32"/>
               </w:rPr>
             </w:pPr>
-            <w:proofErr w:type="spellStart"/>
             <w:r>
               <w:rPr>
                 <w:rStyle w:val="md-plain"/>
@@ -7295,7 +7266,6 @@
               </w:rPr>
               <w:t>MNB_topics</w:t>
             </w:r>
-            <w:proofErr w:type="spellEnd"/>
           </w:p>
         </w:tc>
         <w:tc>
@@ -7663,7 +7633,6 @@
                 <w:szCs w:val="32"/>
               </w:rPr>
             </w:pPr>
-            <w:proofErr w:type="spellStart"/>
             <w:r>
               <w:rPr>
                 <w:rStyle w:val="md-plain"/>
@@ -7673,7 +7642,6 @@
               </w:rPr>
               <w:t>DT_sentiment</w:t>
             </w:r>
-            <w:proofErr w:type="spellEnd"/>
           </w:p>
         </w:tc>
         <w:tc>
@@ -8029,7 +7997,6 @@
                 <w:szCs w:val="32"/>
               </w:rPr>
             </w:pPr>
-            <w:proofErr w:type="spellStart"/>
             <w:r>
               <w:rPr>
                 <w:rStyle w:val="md-plain"/>
@@ -8039,7 +8006,6 @@
               </w:rPr>
               <w:t>DT_sentiment</w:t>
             </w:r>
-            <w:proofErr w:type="spellEnd"/>
           </w:p>
         </w:tc>
         <w:tc>
@@ -8398,7 +8364,6 @@
                 <w:szCs w:val="32"/>
               </w:rPr>
             </w:pPr>
-            <w:proofErr w:type="spellStart"/>
             <w:r>
               <w:rPr>
                 <w:rStyle w:val="md-plain"/>
@@ -8408,7 +8373,6 @@
               </w:rPr>
               <w:t>DT_sentiment</w:t>
             </w:r>
-            <w:proofErr w:type="spellEnd"/>
           </w:p>
         </w:tc>
         <w:tc>
@@ -8764,7 +8728,6 @@
                 <w:szCs w:val="32"/>
               </w:rPr>
             </w:pPr>
-            <w:proofErr w:type="spellStart"/>
             <w:r>
               <w:rPr>
                 <w:rStyle w:val="md-plain"/>
@@ -8774,7 +8737,6 @@
               </w:rPr>
               <w:t>DT_sentiment</w:t>
             </w:r>
-            <w:proofErr w:type="spellEnd"/>
           </w:p>
         </w:tc>
         <w:tc>
@@ -9133,7 +9095,6 @@
                 <w:szCs w:val="32"/>
               </w:rPr>
             </w:pPr>
-            <w:proofErr w:type="spellStart"/>
             <w:r>
               <w:rPr>
                 <w:rStyle w:val="md-plain"/>
@@ -9143,7 +9104,6 @@
               </w:rPr>
               <w:t>BNB_sentiment</w:t>
             </w:r>
-            <w:proofErr w:type="spellEnd"/>
           </w:p>
         </w:tc>
         <w:tc>
@@ -9508,7 +9468,6 @@
                 <w:szCs w:val="32"/>
               </w:rPr>
             </w:pPr>
-            <w:proofErr w:type="spellStart"/>
             <w:r>
               <w:rPr>
                 <w:rStyle w:val="md-plain"/>
@@ -9518,7 +9477,6 @@
               </w:rPr>
               <w:t>BNB_sentiment</w:t>
             </w:r>
-            <w:proofErr w:type="spellEnd"/>
           </w:p>
         </w:tc>
         <w:tc>
@@ -9886,7 +9844,6 @@
                 <w:szCs w:val="32"/>
               </w:rPr>
             </w:pPr>
-            <w:proofErr w:type="spellStart"/>
             <w:r>
               <w:rPr>
                 <w:rStyle w:val="md-plain"/>
@@ -9896,7 +9853,6 @@
               </w:rPr>
               <w:t>BNB_sentiment</w:t>
             </w:r>
-            <w:proofErr w:type="spellEnd"/>
           </w:p>
         </w:tc>
         <w:tc>
@@ -10261,7 +10217,6 @@
                 <w:szCs w:val="32"/>
               </w:rPr>
             </w:pPr>
-            <w:proofErr w:type="spellStart"/>
             <w:r>
               <w:rPr>
                 <w:rStyle w:val="md-plain"/>
@@ -10271,7 +10226,6 @@
               </w:rPr>
               <w:t>BNB_sentiment</w:t>
             </w:r>
-            <w:proofErr w:type="spellEnd"/>
           </w:p>
         </w:tc>
         <w:tc>
@@ -10647,7 +10601,6 @@
                 <w:szCs w:val="32"/>
               </w:rPr>
             </w:pPr>
-            <w:proofErr w:type="spellStart"/>
             <w:r>
               <w:rPr>
                 <w:rStyle w:val="md-plain"/>
@@ -10657,7 +10610,6 @@
               </w:rPr>
               <w:t>MNB_sentiment</w:t>
             </w:r>
-            <w:proofErr w:type="spellEnd"/>
           </w:p>
         </w:tc>
         <w:tc>
@@ -11013,7 +10965,6 @@
                 <w:szCs w:val="32"/>
               </w:rPr>
             </w:pPr>
-            <w:proofErr w:type="spellStart"/>
             <w:r>
               <w:rPr>
                 <w:rStyle w:val="md-plain"/>
@@ -11023,7 +10974,6 @@
               </w:rPr>
               <w:t>MNB_sentiment</w:t>
             </w:r>
-            <w:proofErr w:type="spellEnd"/>
           </w:p>
         </w:tc>
         <w:tc>
@@ -11382,7 +11332,6 @@
                 <w:szCs w:val="32"/>
               </w:rPr>
             </w:pPr>
-            <w:proofErr w:type="spellStart"/>
             <w:r>
               <w:rPr>
                 <w:rStyle w:val="md-plain"/>
@@ -11392,7 +11341,6 @@
               </w:rPr>
               <w:t>MNB_sentiment</w:t>
             </w:r>
-            <w:proofErr w:type="spellEnd"/>
           </w:p>
         </w:tc>
         <w:tc>
@@ -11748,7 +11696,6 @@
                 <w:szCs w:val="32"/>
               </w:rPr>
             </w:pPr>
-            <w:proofErr w:type="spellStart"/>
             <w:r>
               <w:rPr>
                 <w:rStyle w:val="md-plain"/>
@@ -11758,7 +11705,6 @@
               </w:rPr>
               <w:t>MNB_sentiment</w:t>
             </w:r>
-            <w:proofErr w:type="spellEnd"/>
           </w:p>
         </w:tc>
         <w:tc>
@@ -13483,7 +13429,6 @@
                 <w:szCs w:val="32"/>
               </w:rPr>
             </w:pPr>
-            <w:proofErr w:type="spellStart"/>
             <w:r>
               <w:rPr>
                 <w:rStyle w:val="md-plain"/>
@@ -13493,7 +13438,6 @@
               </w:rPr>
               <w:t>DT_topics</w:t>
             </w:r>
-            <w:proofErr w:type="spellEnd"/>
           </w:p>
         </w:tc>
         <w:tc>
@@ -13637,7 +13581,6 @@
                 <w:szCs w:val="32"/>
               </w:rPr>
             </w:pPr>
-            <w:proofErr w:type="spellStart"/>
             <w:r>
               <w:rPr>
                 <w:rStyle w:val="md-plain"/>
@@ -13647,7 +13590,6 @@
               </w:rPr>
               <w:t>BNB_topics</w:t>
             </w:r>
-            <w:proofErr w:type="spellEnd"/>
           </w:p>
         </w:tc>
         <w:tc>
@@ -13794,7 +13736,6 @@
                 <w:szCs w:val="32"/>
               </w:rPr>
             </w:pPr>
-            <w:proofErr w:type="spellStart"/>
             <w:r>
               <w:rPr>
                 <w:rStyle w:val="md-plain"/>
@@ -13804,7 +13745,6 @@
               </w:rPr>
               <w:t>MNB_topics</w:t>
             </w:r>
-            <w:proofErr w:type="spellEnd"/>
           </w:p>
         </w:tc>
         <w:tc>
@@ -13948,7 +13888,6 @@
                 <w:szCs w:val="32"/>
               </w:rPr>
             </w:pPr>
-            <w:proofErr w:type="spellStart"/>
             <w:r>
               <w:rPr>
                 <w:rStyle w:val="md-plain"/>
@@ -13958,7 +13897,6 @@
               </w:rPr>
               <w:t>DT_sentiment</w:t>
             </w:r>
-            <w:proofErr w:type="spellEnd"/>
           </w:p>
         </w:tc>
         <w:tc>
@@ -14105,7 +14043,6 @@
                 <w:szCs w:val="32"/>
               </w:rPr>
             </w:pPr>
-            <w:proofErr w:type="spellStart"/>
             <w:r>
               <w:rPr>
                 <w:rStyle w:val="md-plain"/>
@@ -14115,7 +14052,6 @@
               </w:rPr>
               <w:t>BNB_sentiment</w:t>
             </w:r>
-            <w:proofErr w:type="spellEnd"/>
           </w:p>
         </w:tc>
         <w:tc>
@@ -14259,7 +14195,6 @@
                 <w:szCs w:val="32"/>
               </w:rPr>
             </w:pPr>
-            <w:proofErr w:type="spellStart"/>
             <w:r>
               <w:rPr>
                 <w:rStyle w:val="md-plain"/>
@@ -14269,7 +14204,6 @@
               </w:rPr>
               <w:t>MNB_sentiment</w:t>
             </w:r>
-            <w:proofErr w:type="spellEnd"/>
           </w:p>
         </w:tc>
         <w:tc>
@@ -14471,33 +14405,11 @@
         </w:rPr>
         <w:t xml:space="preserve">Table 3 shows the performance of six standard models. These six models clearly outperformed the baseline models in all metrics. </w:t>
       </w:r>
-      <w:proofErr w:type="spellStart"/>
       <w:r>
         <w:rPr>
           <w:rFonts w:cstheme="minorHAnsi"/>
         </w:rPr>
-        <w:t>BNB_topics</w:t>
-      </w:r>
-      <w:proofErr w:type="spellEnd"/>
-      <w:r>
-        <w:rPr>
-          <w:rFonts w:cstheme="minorHAnsi"/>
-        </w:rPr>
-        <w:t xml:space="preserve"> and </w:t>
-      </w:r>
-      <w:proofErr w:type="spellStart"/>
-      <w:r>
-        <w:rPr>
-          <w:rFonts w:cstheme="minorHAnsi"/>
-        </w:rPr>
-        <w:t>MNB_topics</w:t>
-      </w:r>
-      <w:proofErr w:type="spellEnd"/>
-      <w:r>
-        <w:rPr>
-          <w:rFonts w:cstheme="minorHAnsi"/>
-        </w:rPr>
-        <w:t xml:space="preserve"> would perform marginally better than majority class baseline when the vocab size is smaller (refer to table 1).</w:t>
+        <w:t>BNB_topics and MNB_topics would perform marginally better than majority class baseline when the vocab size is smaller (refer to table 1).</w:t>
       </w:r>
     </w:p>
     <w:p>
@@ -14538,19 +14450,7 @@
           <w:shd w:val="clear" w:color="auto" w:fill="FFFFFF"/>
         </w:rPr>
         <w:lastRenderedPageBreak/>
-        <w:t xml:space="preserve">(2 marks) Evaluate the effect that preprocessing the input features, </w:t>
-      </w:r>
-      <w:proofErr w:type="gramStart"/>
-      <w:r>
-        <w:rPr>
-          <w:rStyle w:val="md-plain"/>
-          <w:rFonts w:cstheme="minorHAnsi"/>
-          <w:color w:val="333333"/>
-          <w:sz w:val="24"/>
-          <w:szCs w:val="32"/>
-          <w:shd w:val="clear" w:color="auto" w:fill="FFFFFF"/>
-        </w:rPr>
-        <w:t>in particular</w:t>
+        <w:t>(2 marks) Evaluate the effect that preprocessing the input features, in particular</w:t>
       </w:r>
       <w:r>
         <w:rPr>
@@ -14572,19 +14472,7 @@
           <w:szCs w:val="32"/>
           <w:shd w:val="clear" w:color="auto" w:fill="FFFFFF"/>
         </w:rPr>
-        <w:t>stop</w:t>
-      </w:r>
-      <w:proofErr w:type="gramEnd"/>
-      <w:r>
-        <w:rPr>
-          <w:rStyle w:val="md-plain"/>
-          <w:rFonts w:cstheme="minorHAnsi"/>
-          <w:color w:val="333333"/>
-          <w:sz w:val="24"/>
-          <w:szCs w:val="32"/>
-          <w:shd w:val="clear" w:color="auto" w:fill="FFFFFF"/>
-        </w:rPr>
-        <w:t xml:space="preserve"> word</w:t>
+        <w:t>stop word</w:t>
       </w:r>
       <w:r>
         <w:rPr>
@@ -14674,11 +14562,93 @@
           <w:szCs w:val="32"/>
           <w:shd w:val="clear" w:color="auto" w:fill="FFFFFF"/>
         </w:rPr>
-        <w:t>without preprocessing on training and test sets and comment on any similarities and differences.</w:t>
+        <w:t xml:space="preserve">without preprocessing on </w:t>
+      </w:r>
+      <w:r>
+        <w:rPr>
+          <w:rStyle w:val="md-plain"/>
+          <w:rFonts w:cstheme="minorHAnsi"/>
+          <w:color w:val="333333"/>
+          <w:sz w:val="24"/>
+          <w:szCs w:val="32"/>
+          <w:u w:val="single"/>
+          <w:shd w:val="clear" w:color="auto" w:fill="FFFFFF"/>
+        </w:rPr>
+        <w:t>training and test sets</w:t>
+      </w:r>
+      <w:r>
+        <w:rPr>
+          <w:rStyle w:val="md-plain"/>
+          <w:rFonts w:cstheme="minorHAnsi"/>
+          <w:color w:val="333333"/>
+          <w:sz w:val="24"/>
+          <w:szCs w:val="32"/>
+          <w:shd w:val="clear" w:color="auto" w:fill="FFFFFF"/>
+        </w:rPr>
+        <w:t xml:space="preserve"> and comment on any similarities and differences.</w:t>
       </w:r>
     </w:p>
     <w:p>
       <w:pPr>
+        <w:keepNext/>
+      </w:pPr>
+      <w:r>
+        <w:rPr>
+          <w:noProof/>
+        </w:rPr>
+        <w:drawing>
+          <wp:inline distT="0" distB="0" distL="0" distR="0" wp14:anchorId="05989359" wp14:editId="5A7D0BDA">
+            <wp:extent cx="6251945" cy="4167963"/>
+            <wp:effectExtent l="0" t="0" r="0" b="4445"/>
+            <wp:docPr id="4" name="Picture 4"/>
+            <wp:cNvGraphicFramePr>
+              <a:graphicFrameLocks xmlns:a="http://schemas.openxmlformats.org/drawingml/2006/main" noChangeAspect="1"/>
+            </wp:cNvGraphicFramePr>
+            <a:graphic xmlns:a="http://schemas.openxmlformats.org/drawingml/2006/main">
+              <a:graphicData uri="http://schemas.openxmlformats.org/drawingml/2006/picture">
+                <pic:pic xmlns:pic="http://schemas.openxmlformats.org/drawingml/2006/picture">
+                  <pic:nvPicPr>
+                    <pic:cNvPr id="0" name="Picture 18"/>
+                    <pic:cNvPicPr>
+                      <a:picLocks noChangeAspect="1" noChangeArrowheads="1"/>
+                    </pic:cNvPicPr>
+                  </pic:nvPicPr>
+                  <pic:blipFill>
+                    <a:blip r:embed="rId8">
+                      <a:extLst>
+                        <a:ext uri="{28A0092B-C50C-407E-A947-70E740481C1C}">
+                          <a14:useLocalDpi xmlns:a14="http://schemas.microsoft.com/office/drawing/2010/main" val="0"/>
+                        </a:ext>
+                      </a:extLst>
+                    </a:blip>
+                    <a:srcRect/>
+                    <a:stretch>
+                      <a:fillRect/>
+                    </a:stretch>
+                  </pic:blipFill>
+                  <pic:spPr bwMode="auto">
+                    <a:xfrm>
+                      <a:off x="0" y="0"/>
+                      <a:ext cx="6262236" cy="4174824"/>
+                    </a:xfrm>
+                    <a:prstGeom prst="rect">
+                      <a:avLst/>
+                    </a:prstGeom>
+                    <a:noFill/>
+                    <a:ln>
+                      <a:noFill/>
+                    </a:ln>
+                  </pic:spPr>
+                </pic:pic>
+              </a:graphicData>
+            </a:graphic>
+          </wp:inline>
+        </w:drawing>
+      </w:r>
+    </w:p>
+    <w:p>
+      <w:pPr>
+        <w:pStyle w:val="Caption"/>
         <w:rPr>
           <w:rStyle w:val="md-plain"/>
           <w:rFonts w:cstheme="minorHAnsi"/>
@@ -14686,6 +14656,128 @@
           <w:szCs w:val="32"/>
         </w:rPr>
       </w:pPr>
+      <w:r>
+        <w:t xml:space="preserve">Figure </w:t>
+      </w:r>
+      <w:fldSimple w:instr=" SEQ Figure \* ARABIC ">
+        <w:r>
+          <w:rPr>
+            <w:noProof/>
+          </w:rPr>
+          <w:t>3</w:t>
+        </w:r>
+      </w:fldSimple>
+      <w:r>
+        <w:t xml:space="preserve"> Preprocessing performance comparison</w:t>
+      </w:r>
+      <w:r>
+        <w:t xml:space="preserve"> on testing set</w:t>
+      </w:r>
+    </w:p>
+    <w:p>
+      <w:pPr>
+        <w:jc w:val="both"/>
+        <w:rPr>
+          <w:rStyle w:val="md-plain"/>
+          <w:rFonts w:cstheme="minorHAnsi"/>
+          <w:sz w:val="24"/>
+          <w:szCs w:val="32"/>
+        </w:rPr>
+      </w:pPr>
+      <w:r>
+        <w:rPr>
+          <w:rStyle w:val="md-plain"/>
+          <w:rFonts w:cstheme="minorHAnsi"/>
+          <w:sz w:val="24"/>
+          <w:szCs w:val="32"/>
+        </w:rPr>
+        <w:t>The figure above was plotted using the data in Appendix A with 200 words vocabulary size. The figure shows every topic classifier benefitted from stop word removal and Porter stemming</w:t>
+      </w:r>
+      <w:r>
+        <w:rPr>
+          <w:rStyle w:val="md-plain"/>
+          <w:rFonts w:cstheme="minorHAnsi"/>
+          <w:sz w:val="24"/>
+          <w:szCs w:val="32"/>
+        </w:rPr>
+        <w:t xml:space="preserve"> especially BNB_topics which benefited the most from preprocessing.</w:t>
+      </w:r>
+      <w:r>
+        <w:rPr>
+          <w:rStyle w:val="md-plain"/>
+          <w:rFonts w:cstheme="minorHAnsi"/>
+          <w:sz w:val="24"/>
+          <w:szCs w:val="32"/>
+        </w:rPr>
+        <w:t xml:space="preserve"> Without preprocessing, BNB_topics performed slightly worse than MNB_topics</w:t>
+      </w:r>
+      <w:r>
+        <w:rPr>
+          <w:rStyle w:val="md-plain"/>
+          <w:rFonts w:cstheme="minorHAnsi"/>
+          <w:sz w:val="24"/>
+          <w:szCs w:val="32"/>
+        </w:rPr>
+        <w:t xml:space="preserve"> and slightly better</w:t>
+      </w:r>
+      <w:r>
+        <w:rPr>
+          <w:rStyle w:val="md-plain"/>
+          <w:rFonts w:cstheme="minorHAnsi"/>
+          <w:sz w:val="24"/>
+          <w:szCs w:val="32"/>
+        </w:rPr>
+        <w:t>.</w:t>
+      </w:r>
+      <w:r>
+        <w:rPr>
+          <w:rStyle w:val="md-plain"/>
+          <w:rFonts w:cstheme="minorHAnsi"/>
+          <w:sz w:val="24"/>
+          <w:szCs w:val="32"/>
+        </w:rPr>
+        <w:t xml:space="preserve"> But with preprocessing, </w:t>
+      </w:r>
+      <w:r>
+        <w:rPr>
+          <w:rStyle w:val="md-plain"/>
+          <w:rFonts w:cstheme="minorHAnsi"/>
+          <w:sz w:val="24"/>
+          <w:szCs w:val="32"/>
+        </w:rPr>
+        <w:t xml:space="preserve">BNB_topics became the best performer among the three topics classifiers. </w:t>
+      </w:r>
+      <w:r>
+        <w:rPr>
+          <w:rStyle w:val="md-plain"/>
+          <w:rFonts w:cstheme="minorHAnsi"/>
+          <w:sz w:val="24"/>
+          <w:szCs w:val="32"/>
+        </w:rPr>
+        <w:t>Sentiment classifiers seem to suffer from preprocessing although not by much. Preprocessing had no significant effect on MNB_sentiment.</w:t>
+      </w:r>
+    </w:p>
+    <w:p>
+      <w:pPr>
+        <w:jc w:val="both"/>
+        <w:rPr>
+          <w:rStyle w:val="md-plain"/>
+          <w:rFonts w:cstheme="minorHAnsi"/>
+          <w:sz w:val="24"/>
+          <w:szCs w:val="32"/>
+        </w:rPr>
+      </w:pPr>
+      <w:r>
+        <w:rPr>
+          <w:rStyle w:val="md-plain"/>
+          <w:rFonts w:cstheme="minorHAnsi"/>
+          <w:sz w:val="24"/>
+          <w:szCs w:val="32"/>
+        </w:rPr>
+        <w:t>/*INSERT TRAINING DATA*/</w:t>
+      </w:r>
+      <w:bookmarkStart w:id="0" w:name="_GoBack"/>
+      <w:bookmarkEnd w:id="0"/>
     </w:p>
     <w:p>
       <w:pPr>
@@ -14714,16 +14806,6 @@
     </w:p>
     <w:p>
       <w:pPr>
-        <w:pStyle w:val="ListParagraph"/>
-        <w:rPr>
-          <w:rFonts w:cstheme="minorHAnsi"/>
-          <w:sz w:val="24"/>
-          <w:szCs w:val="32"/>
-        </w:rPr>
-      </w:pPr>
-    </w:p>
-    <w:p>
-      <w:pPr>
         <w:rPr>
           <w:rFonts w:cstheme="minorHAnsi"/>
           <w:sz w:val="24"/>
@@ -14740,7 +14822,6 @@
         </w:numPr>
         <w:ind w:left="142" w:hanging="426"/>
         <w:rPr>
-          <w:rStyle w:val="md-plain"/>
           <w:rFonts w:cstheme="minorHAnsi"/>
           <w:sz w:val="24"/>
           <w:szCs w:val="32"/>
@@ -14804,33 +14885,6 @@
     </w:p>
     <w:p>
       <w:pPr>
-        <w:ind w:left="-284"/>
-        <w:rPr>
-          <w:rFonts w:cstheme="minorHAnsi"/>
-          <w:sz w:val="24"/>
-          <w:szCs w:val="32"/>
-        </w:rPr>
-      </w:pPr>
-    </w:p>
-    <w:p>
-      <w:pPr>
-        <w:rPr>
-          <w:rFonts w:cstheme="minorHAnsi"/>
-          <w:sz w:val="24"/>
-          <w:szCs w:val="32"/>
-        </w:rPr>
-      </w:pPr>
-      <w:r>
-        <w:rPr>
-          <w:rFonts w:cstheme="minorHAnsi"/>
-          <w:sz w:val="24"/>
-          <w:szCs w:val="32"/>
-        </w:rPr>
-        <w:br w:type="page"/>
-      </w:r>
-    </w:p>
-    <w:p>
-      <w:pPr>
         <w:pStyle w:val="Heading1"/>
         <w:rPr>
           <w:rFonts w:asciiTheme="minorHAnsi" w:hAnsiTheme="minorHAnsi" w:cstheme="minorHAnsi"/>
@@ -14850,10 +14904,2248 @@
         <w:t xml:space="preserve"> A</w:t>
       </w:r>
     </w:p>
-    <w:p>
-      <w:bookmarkStart w:id="0" w:name="_GoBack"/>
-      <w:bookmarkEnd w:id="0"/>
-    </w:p>
+    <w:tbl>
+      <w:tblPr>
+        <w:tblW w:w="7080" w:type="dxa"/>
+        <w:tblBorders>
+          <w:top w:val="single" w:sz="4" w:space="0" w:color="auto"/>
+          <w:left w:val="single" w:sz="4" w:space="0" w:color="auto"/>
+          <w:bottom w:val="single" w:sz="4" w:space="0" w:color="auto"/>
+          <w:right w:val="single" w:sz="4" w:space="0" w:color="auto"/>
+          <w:insideH w:val="single" w:sz="4" w:space="0" w:color="auto"/>
+          <w:insideV w:val="single" w:sz="4" w:space="0" w:color="auto"/>
+        </w:tblBorders>
+        <w:tblLook w:val="04A0" w:firstRow="1" w:lastRow="0" w:firstColumn="1" w:lastColumn="0" w:noHBand="0" w:noVBand="1"/>
+      </w:tblPr>
+      <w:tblGrid>
+        <w:gridCol w:w="1686"/>
+        <w:gridCol w:w="1240"/>
+        <w:gridCol w:w="1020"/>
+        <w:gridCol w:w="1063"/>
+        <w:gridCol w:w="1118"/>
+        <w:gridCol w:w="1412"/>
+      </w:tblGrid>
+      <w:tr>
+        <w:trPr>
+          <w:trHeight w:val="300"/>
+        </w:trPr>
+        <w:tc>
+          <w:tcPr>
+            <w:tcW w:w="1640" w:type="dxa"/>
+            <w:shd w:val="clear" w:color="auto" w:fill="auto"/>
+            <w:noWrap/>
+            <w:vAlign w:val="bottom"/>
+            <w:hideMark/>
+          </w:tcPr>
+          <w:p>
+            <w:pPr>
+              <w:spacing w:after="0" w:line="240" w:lineRule="auto"/>
+              <w:rPr>
+                <w:rFonts w:ascii="Calibri" w:eastAsia="Times New Roman" w:hAnsi="Calibri" w:cs="Calibri"/>
+                <w:color w:val="000000"/>
+                <w:szCs w:val="22"/>
+              </w:rPr>
+            </w:pPr>
+            <w:r>
+              <w:rPr>
+                <w:rFonts w:ascii="Calibri" w:eastAsia="Times New Roman" w:hAnsi="Calibri" w:cs="Calibri"/>
+                <w:color w:val="000000"/>
+                <w:szCs w:val="22"/>
+              </w:rPr>
+              <w:t>Classifier</w:t>
+            </w:r>
+          </w:p>
+        </w:tc>
+        <w:tc>
+          <w:tcPr>
+            <w:tcW w:w="1240" w:type="dxa"/>
+            <w:shd w:val="clear" w:color="auto" w:fill="auto"/>
+            <w:noWrap/>
+            <w:vAlign w:val="bottom"/>
+            <w:hideMark/>
+          </w:tcPr>
+          <w:p>
+            <w:pPr>
+              <w:spacing w:after="0" w:line="240" w:lineRule="auto"/>
+              <w:rPr>
+                <w:rFonts w:ascii="Calibri" w:eastAsia="Times New Roman" w:hAnsi="Calibri" w:cs="Calibri"/>
+                <w:color w:val="000000"/>
+                <w:szCs w:val="22"/>
+              </w:rPr>
+            </w:pPr>
+            <w:r>
+              <w:rPr>
+                <w:rFonts w:ascii="Calibri" w:eastAsia="Times New Roman" w:hAnsi="Calibri" w:cs="Calibri"/>
+                <w:color w:val="000000"/>
+                <w:szCs w:val="22"/>
+              </w:rPr>
+              <w:t>Stem &amp; Stop</w:t>
+            </w:r>
+          </w:p>
+        </w:tc>
+        <w:tc>
+          <w:tcPr>
+            <w:tcW w:w="920" w:type="dxa"/>
+            <w:shd w:val="clear" w:color="auto" w:fill="auto"/>
+            <w:noWrap/>
+            <w:vAlign w:val="bottom"/>
+            <w:hideMark/>
+          </w:tcPr>
+          <w:p>
+            <w:pPr>
+              <w:spacing w:after="0" w:line="240" w:lineRule="auto"/>
+              <w:rPr>
+                <w:rFonts w:ascii="Calibri" w:eastAsia="Times New Roman" w:hAnsi="Calibri" w:cs="Calibri"/>
+                <w:color w:val="000000"/>
+                <w:szCs w:val="22"/>
+              </w:rPr>
+            </w:pPr>
+            <w:r>
+              <w:rPr>
+                <w:rFonts w:ascii="Calibri" w:eastAsia="Times New Roman" w:hAnsi="Calibri" w:cs="Calibri"/>
+                <w:color w:val="000000"/>
+                <w:szCs w:val="22"/>
+              </w:rPr>
+              <w:t>Accuracy</w:t>
+            </w:r>
+          </w:p>
+        </w:tc>
+        <w:tc>
+          <w:tcPr>
+            <w:tcW w:w="940" w:type="dxa"/>
+            <w:shd w:val="clear" w:color="auto" w:fill="auto"/>
+            <w:noWrap/>
+            <w:vAlign w:val="bottom"/>
+            <w:hideMark/>
+          </w:tcPr>
+          <w:p>
+            <w:pPr>
+              <w:spacing w:after="0" w:line="240" w:lineRule="auto"/>
+              <w:rPr>
+                <w:rFonts w:ascii="Calibri" w:eastAsia="Times New Roman" w:hAnsi="Calibri" w:cs="Calibri"/>
+                <w:color w:val="000000"/>
+                <w:szCs w:val="22"/>
+              </w:rPr>
+            </w:pPr>
+            <w:r>
+              <w:rPr>
+                <w:rFonts w:ascii="Calibri" w:eastAsia="Times New Roman" w:hAnsi="Calibri" w:cs="Calibri"/>
+                <w:color w:val="000000"/>
+                <w:szCs w:val="22"/>
+              </w:rPr>
+              <w:t>F1_Micro</w:t>
+            </w:r>
+          </w:p>
+        </w:tc>
+        <w:tc>
+          <w:tcPr>
+            <w:tcW w:w="1000" w:type="dxa"/>
+            <w:shd w:val="clear" w:color="auto" w:fill="auto"/>
+            <w:noWrap/>
+            <w:vAlign w:val="bottom"/>
+            <w:hideMark/>
+          </w:tcPr>
+          <w:p>
+            <w:pPr>
+              <w:spacing w:after="0" w:line="240" w:lineRule="auto"/>
+              <w:rPr>
+                <w:rFonts w:ascii="Calibri" w:eastAsia="Times New Roman" w:hAnsi="Calibri" w:cs="Calibri"/>
+                <w:color w:val="000000"/>
+                <w:szCs w:val="22"/>
+              </w:rPr>
+            </w:pPr>
+            <w:r>
+              <w:rPr>
+                <w:rFonts w:ascii="Calibri" w:eastAsia="Times New Roman" w:hAnsi="Calibri" w:cs="Calibri"/>
+                <w:color w:val="000000"/>
+                <w:szCs w:val="22"/>
+              </w:rPr>
+              <w:t>F1_Macro</w:t>
+            </w:r>
+          </w:p>
+        </w:tc>
+        <w:tc>
+          <w:tcPr>
+            <w:tcW w:w="1340" w:type="dxa"/>
+            <w:shd w:val="clear" w:color="auto" w:fill="auto"/>
+            <w:noWrap/>
+            <w:vAlign w:val="bottom"/>
+            <w:hideMark/>
+          </w:tcPr>
+          <w:p>
+            <w:pPr>
+              <w:spacing w:after="0" w:line="240" w:lineRule="auto"/>
+              <w:rPr>
+                <w:rFonts w:ascii="Calibri" w:eastAsia="Times New Roman" w:hAnsi="Calibri" w:cs="Calibri"/>
+                <w:color w:val="000000"/>
+                <w:szCs w:val="22"/>
+              </w:rPr>
+            </w:pPr>
+            <w:r>
+              <w:rPr>
+                <w:rFonts w:ascii="Calibri" w:eastAsia="Times New Roman" w:hAnsi="Calibri" w:cs="Calibri"/>
+                <w:color w:val="000000"/>
+                <w:szCs w:val="22"/>
+              </w:rPr>
+              <w:t>F1_Weighted</w:t>
+            </w:r>
+          </w:p>
+        </w:tc>
+      </w:tr>
+      <w:tr>
+        <w:trPr>
+          <w:trHeight w:val="300"/>
+        </w:trPr>
+        <w:tc>
+          <w:tcPr>
+            <w:tcW w:w="1640" w:type="dxa"/>
+            <w:shd w:val="clear" w:color="auto" w:fill="auto"/>
+            <w:noWrap/>
+            <w:vAlign w:val="bottom"/>
+            <w:hideMark/>
+          </w:tcPr>
+          <w:p>
+            <w:pPr>
+              <w:spacing w:after="0" w:line="240" w:lineRule="auto"/>
+              <w:rPr>
+                <w:rFonts w:ascii="Calibri" w:eastAsia="Times New Roman" w:hAnsi="Calibri" w:cs="Calibri"/>
+                <w:color w:val="000000"/>
+                <w:szCs w:val="22"/>
+              </w:rPr>
+            </w:pPr>
+            <w:r>
+              <w:rPr>
+                <w:rFonts w:ascii="Calibri" w:eastAsia="Times New Roman" w:hAnsi="Calibri" w:cs="Calibri"/>
+                <w:color w:val="000000"/>
+                <w:szCs w:val="22"/>
+              </w:rPr>
+              <w:t>DT_topics</w:t>
+            </w:r>
+          </w:p>
+        </w:tc>
+        <w:tc>
+          <w:tcPr>
+            <w:tcW w:w="1240" w:type="dxa"/>
+            <w:shd w:val="clear" w:color="auto" w:fill="auto"/>
+            <w:noWrap/>
+            <w:vAlign w:val="bottom"/>
+            <w:hideMark/>
+          </w:tcPr>
+          <w:p>
+            <w:pPr>
+              <w:spacing w:after="0" w:line="240" w:lineRule="auto"/>
+              <w:rPr>
+                <w:rFonts w:ascii="Calibri" w:eastAsia="Times New Roman" w:hAnsi="Calibri" w:cs="Calibri"/>
+                <w:color w:val="000000"/>
+                <w:szCs w:val="22"/>
+              </w:rPr>
+            </w:pPr>
+            <w:r>
+              <w:rPr>
+                <w:rFonts w:ascii="Calibri" w:eastAsia="Times New Roman" w:hAnsi="Calibri" w:cs="Calibri"/>
+                <w:color w:val="000000"/>
+                <w:szCs w:val="22"/>
+              </w:rPr>
+              <w:t>yes</w:t>
+            </w:r>
+          </w:p>
+        </w:tc>
+        <w:tc>
+          <w:tcPr>
+            <w:tcW w:w="920" w:type="dxa"/>
+            <w:shd w:val="clear" w:color="auto" w:fill="auto"/>
+            <w:noWrap/>
+            <w:vAlign w:val="bottom"/>
+            <w:hideMark/>
+          </w:tcPr>
+          <w:p>
+            <w:pPr>
+              <w:spacing w:after="0" w:line="240" w:lineRule="auto"/>
+              <w:jc w:val="right"/>
+              <w:rPr>
+                <w:rFonts w:ascii="Calibri" w:eastAsia="Times New Roman" w:hAnsi="Calibri" w:cs="Calibri"/>
+                <w:color w:val="000000"/>
+                <w:szCs w:val="22"/>
+              </w:rPr>
+            </w:pPr>
+            <w:r>
+              <w:rPr>
+                <w:rFonts w:ascii="Calibri" w:eastAsia="Times New Roman" w:hAnsi="Calibri" w:cs="Calibri"/>
+                <w:color w:val="000000"/>
+                <w:szCs w:val="22"/>
+              </w:rPr>
+              <w:t>0.348</w:t>
+            </w:r>
+          </w:p>
+        </w:tc>
+        <w:tc>
+          <w:tcPr>
+            <w:tcW w:w="940" w:type="dxa"/>
+            <w:shd w:val="clear" w:color="auto" w:fill="auto"/>
+            <w:noWrap/>
+            <w:vAlign w:val="bottom"/>
+            <w:hideMark/>
+          </w:tcPr>
+          <w:p>
+            <w:pPr>
+              <w:spacing w:after="0" w:line="240" w:lineRule="auto"/>
+              <w:jc w:val="right"/>
+              <w:rPr>
+                <w:rFonts w:ascii="Calibri" w:eastAsia="Times New Roman" w:hAnsi="Calibri" w:cs="Calibri"/>
+                <w:color w:val="000000"/>
+                <w:szCs w:val="22"/>
+              </w:rPr>
+            </w:pPr>
+            <w:r>
+              <w:rPr>
+                <w:rFonts w:ascii="Calibri" w:eastAsia="Times New Roman" w:hAnsi="Calibri" w:cs="Calibri"/>
+                <w:color w:val="000000"/>
+                <w:szCs w:val="22"/>
+              </w:rPr>
+              <w:t>0.35</w:t>
+            </w:r>
+          </w:p>
+        </w:tc>
+        <w:tc>
+          <w:tcPr>
+            <w:tcW w:w="1000" w:type="dxa"/>
+            <w:shd w:val="clear" w:color="auto" w:fill="auto"/>
+            <w:noWrap/>
+            <w:vAlign w:val="bottom"/>
+            <w:hideMark/>
+          </w:tcPr>
+          <w:p>
+            <w:pPr>
+              <w:spacing w:after="0" w:line="240" w:lineRule="auto"/>
+              <w:jc w:val="right"/>
+              <w:rPr>
+                <w:rFonts w:ascii="Calibri" w:eastAsia="Times New Roman" w:hAnsi="Calibri" w:cs="Calibri"/>
+                <w:color w:val="000000"/>
+                <w:szCs w:val="22"/>
+              </w:rPr>
+            </w:pPr>
+            <w:r>
+              <w:rPr>
+                <w:rFonts w:ascii="Calibri" w:eastAsia="Times New Roman" w:hAnsi="Calibri" w:cs="Calibri"/>
+                <w:color w:val="000000"/>
+                <w:szCs w:val="22"/>
+              </w:rPr>
+              <w:t>0.22</w:t>
+            </w:r>
+          </w:p>
+        </w:tc>
+        <w:tc>
+          <w:tcPr>
+            <w:tcW w:w="1340" w:type="dxa"/>
+            <w:shd w:val="clear" w:color="auto" w:fill="auto"/>
+            <w:noWrap/>
+            <w:vAlign w:val="bottom"/>
+            <w:hideMark/>
+          </w:tcPr>
+          <w:p>
+            <w:pPr>
+              <w:spacing w:after="0" w:line="240" w:lineRule="auto"/>
+              <w:jc w:val="right"/>
+              <w:rPr>
+                <w:rFonts w:ascii="Calibri" w:eastAsia="Times New Roman" w:hAnsi="Calibri" w:cs="Calibri"/>
+                <w:color w:val="000000"/>
+                <w:szCs w:val="22"/>
+              </w:rPr>
+            </w:pPr>
+            <w:r>
+              <w:rPr>
+                <w:rFonts w:ascii="Calibri" w:eastAsia="Times New Roman" w:hAnsi="Calibri" w:cs="Calibri"/>
+                <w:color w:val="000000"/>
+                <w:szCs w:val="22"/>
+              </w:rPr>
+              <w:t>0.33</w:t>
+            </w:r>
+          </w:p>
+        </w:tc>
+      </w:tr>
+      <w:tr>
+        <w:trPr>
+          <w:trHeight w:val="300"/>
+        </w:trPr>
+        <w:tc>
+          <w:tcPr>
+            <w:tcW w:w="1640" w:type="dxa"/>
+            <w:shd w:val="clear" w:color="auto" w:fill="auto"/>
+            <w:noWrap/>
+            <w:vAlign w:val="bottom"/>
+            <w:hideMark/>
+          </w:tcPr>
+          <w:p>
+            <w:pPr>
+              <w:spacing w:after="0" w:line="240" w:lineRule="auto"/>
+              <w:rPr>
+                <w:rFonts w:ascii="Calibri" w:eastAsia="Times New Roman" w:hAnsi="Calibri" w:cs="Calibri"/>
+                <w:color w:val="000000"/>
+                <w:szCs w:val="22"/>
+              </w:rPr>
+            </w:pPr>
+            <w:r>
+              <w:rPr>
+                <w:rFonts w:ascii="Calibri" w:eastAsia="Times New Roman" w:hAnsi="Calibri" w:cs="Calibri"/>
+                <w:color w:val="000000"/>
+                <w:szCs w:val="22"/>
+              </w:rPr>
+              <w:t>DT_sentiment</w:t>
+            </w:r>
+          </w:p>
+        </w:tc>
+        <w:tc>
+          <w:tcPr>
+            <w:tcW w:w="1240" w:type="dxa"/>
+            <w:shd w:val="clear" w:color="auto" w:fill="auto"/>
+            <w:noWrap/>
+            <w:vAlign w:val="bottom"/>
+            <w:hideMark/>
+          </w:tcPr>
+          <w:p>
+            <w:pPr>
+              <w:spacing w:after="0" w:line="240" w:lineRule="auto"/>
+              <w:rPr>
+                <w:rFonts w:ascii="Calibri" w:eastAsia="Times New Roman" w:hAnsi="Calibri" w:cs="Calibri"/>
+                <w:color w:val="000000"/>
+                <w:szCs w:val="22"/>
+              </w:rPr>
+            </w:pPr>
+            <w:r>
+              <w:rPr>
+                <w:rFonts w:ascii="Calibri" w:eastAsia="Times New Roman" w:hAnsi="Calibri" w:cs="Calibri"/>
+                <w:color w:val="000000"/>
+                <w:szCs w:val="22"/>
+              </w:rPr>
+              <w:t>yes</w:t>
+            </w:r>
+          </w:p>
+        </w:tc>
+        <w:tc>
+          <w:tcPr>
+            <w:tcW w:w="920" w:type="dxa"/>
+            <w:shd w:val="clear" w:color="auto" w:fill="auto"/>
+            <w:noWrap/>
+            <w:vAlign w:val="bottom"/>
+            <w:hideMark/>
+          </w:tcPr>
+          <w:p>
+            <w:pPr>
+              <w:spacing w:after="0" w:line="240" w:lineRule="auto"/>
+              <w:jc w:val="right"/>
+              <w:rPr>
+                <w:rFonts w:ascii="Calibri" w:eastAsia="Times New Roman" w:hAnsi="Calibri" w:cs="Calibri"/>
+                <w:color w:val="000000"/>
+                <w:szCs w:val="22"/>
+              </w:rPr>
+            </w:pPr>
+            <w:r>
+              <w:rPr>
+                <w:rFonts w:ascii="Calibri" w:eastAsia="Times New Roman" w:hAnsi="Calibri" w:cs="Calibri"/>
+                <w:color w:val="000000"/>
+                <w:szCs w:val="22"/>
+              </w:rPr>
+              <w:t>0.654</w:t>
+            </w:r>
+          </w:p>
+        </w:tc>
+        <w:tc>
+          <w:tcPr>
+            <w:tcW w:w="940" w:type="dxa"/>
+            <w:shd w:val="clear" w:color="auto" w:fill="auto"/>
+            <w:noWrap/>
+            <w:vAlign w:val="bottom"/>
+            <w:hideMark/>
+          </w:tcPr>
+          <w:p>
+            <w:pPr>
+              <w:spacing w:after="0" w:line="240" w:lineRule="auto"/>
+              <w:jc w:val="right"/>
+              <w:rPr>
+                <w:rFonts w:ascii="Calibri" w:eastAsia="Times New Roman" w:hAnsi="Calibri" w:cs="Calibri"/>
+                <w:color w:val="000000"/>
+                <w:szCs w:val="22"/>
+              </w:rPr>
+            </w:pPr>
+            <w:r>
+              <w:rPr>
+                <w:rFonts w:ascii="Calibri" w:eastAsia="Times New Roman" w:hAnsi="Calibri" w:cs="Calibri"/>
+                <w:color w:val="000000"/>
+                <w:szCs w:val="22"/>
+              </w:rPr>
+              <w:t>0.65</w:t>
+            </w:r>
+          </w:p>
+        </w:tc>
+        <w:tc>
+          <w:tcPr>
+            <w:tcW w:w="1000" w:type="dxa"/>
+            <w:shd w:val="clear" w:color="auto" w:fill="auto"/>
+            <w:noWrap/>
+            <w:vAlign w:val="bottom"/>
+            <w:hideMark/>
+          </w:tcPr>
+          <w:p>
+            <w:pPr>
+              <w:spacing w:after="0" w:line="240" w:lineRule="auto"/>
+              <w:jc w:val="right"/>
+              <w:rPr>
+                <w:rFonts w:ascii="Calibri" w:eastAsia="Times New Roman" w:hAnsi="Calibri" w:cs="Calibri"/>
+                <w:color w:val="000000"/>
+                <w:szCs w:val="22"/>
+              </w:rPr>
+            </w:pPr>
+            <w:r>
+              <w:rPr>
+                <w:rFonts w:ascii="Calibri" w:eastAsia="Times New Roman" w:hAnsi="Calibri" w:cs="Calibri"/>
+                <w:color w:val="000000"/>
+                <w:szCs w:val="22"/>
+              </w:rPr>
+              <w:t>0.39</w:t>
+            </w:r>
+          </w:p>
+        </w:tc>
+        <w:tc>
+          <w:tcPr>
+            <w:tcW w:w="1340" w:type="dxa"/>
+            <w:shd w:val="clear" w:color="auto" w:fill="auto"/>
+            <w:noWrap/>
+            <w:vAlign w:val="bottom"/>
+            <w:hideMark/>
+          </w:tcPr>
+          <w:p>
+            <w:pPr>
+              <w:spacing w:after="0" w:line="240" w:lineRule="auto"/>
+              <w:jc w:val="right"/>
+              <w:rPr>
+                <w:rFonts w:ascii="Calibri" w:eastAsia="Times New Roman" w:hAnsi="Calibri" w:cs="Calibri"/>
+                <w:color w:val="000000"/>
+                <w:szCs w:val="22"/>
+              </w:rPr>
+            </w:pPr>
+            <w:r>
+              <w:rPr>
+                <w:rFonts w:ascii="Calibri" w:eastAsia="Times New Roman" w:hAnsi="Calibri" w:cs="Calibri"/>
+                <w:color w:val="000000"/>
+                <w:szCs w:val="22"/>
+              </w:rPr>
+              <w:t>0.62</w:t>
+            </w:r>
+          </w:p>
+        </w:tc>
+      </w:tr>
+      <w:tr>
+        <w:trPr>
+          <w:trHeight w:val="300"/>
+        </w:trPr>
+        <w:tc>
+          <w:tcPr>
+            <w:tcW w:w="1640" w:type="dxa"/>
+            <w:shd w:val="clear" w:color="auto" w:fill="auto"/>
+            <w:noWrap/>
+            <w:vAlign w:val="bottom"/>
+            <w:hideMark/>
+          </w:tcPr>
+          <w:p>
+            <w:pPr>
+              <w:spacing w:after="0" w:line="240" w:lineRule="auto"/>
+              <w:rPr>
+                <w:rFonts w:ascii="Calibri" w:eastAsia="Times New Roman" w:hAnsi="Calibri" w:cs="Calibri"/>
+                <w:color w:val="000000"/>
+                <w:szCs w:val="22"/>
+              </w:rPr>
+            </w:pPr>
+            <w:r>
+              <w:rPr>
+                <w:rFonts w:ascii="Calibri" w:eastAsia="Times New Roman" w:hAnsi="Calibri" w:cs="Calibri"/>
+                <w:color w:val="000000"/>
+                <w:szCs w:val="22"/>
+              </w:rPr>
+              <w:t>BNB_topics</w:t>
+            </w:r>
+          </w:p>
+        </w:tc>
+        <w:tc>
+          <w:tcPr>
+            <w:tcW w:w="1240" w:type="dxa"/>
+            <w:shd w:val="clear" w:color="auto" w:fill="auto"/>
+            <w:noWrap/>
+            <w:vAlign w:val="bottom"/>
+            <w:hideMark/>
+          </w:tcPr>
+          <w:p>
+            <w:pPr>
+              <w:spacing w:after="0" w:line="240" w:lineRule="auto"/>
+              <w:rPr>
+                <w:rFonts w:ascii="Calibri" w:eastAsia="Times New Roman" w:hAnsi="Calibri" w:cs="Calibri"/>
+                <w:color w:val="000000"/>
+                <w:szCs w:val="22"/>
+              </w:rPr>
+            </w:pPr>
+            <w:r>
+              <w:rPr>
+                <w:rFonts w:ascii="Calibri" w:eastAsia="Times New Roman" w:hAnsi="Calibri" w:cs="Calibri"/>
+                <w:color w:val="000000"/>
+                <w:szCs w:val="22"/>
+              </w:rPr>
+              <w:t>yes</w:t>
+            </w:r>
+          </w:p>
+        </w:tc>
+        <w:tc>
+          <w:tcPr>
+            <w:tcW w:w="920" w:type="dxa"/>
+            <w:shd w:val="clear" w:color="auto" w:fill="auto"/>
+            <w:noWrap/>
+            <w:vAlign w:val="bottom"/>
+            <w:hideMark/>
+          </w:tcPr>
+          <w:p>
+            <w:pPr>
+              <w:spacing w:after="0" w:line="240" w:lineRule="auto"/>
+              <w:jc w:val="right"/>
+              <w:rPr>
+                <w:rFonts w:ascii="Calibri" w:eastAsia="Times New Roman" w:hAnsi="Calibri" w:cs="Calibri"/>
+                <w:color w:val="000000"/>
+                <w:szCs w:val="22"/>
+              </w:rPr>
+            </w:pPr>
+            <w:r>
+              <w:rPr>
+                <w:rFonts w:ascii="Calibri" w:eastAsia="Times New Roman" w:hAnsi="Calibri" w:cs="Calibri"/>
+                <w:color w:val="000000"/>
+                <w:szCs w:val="22"/>
+              </w:rPr>
+              <w:t>0.458</w:t>
+            </w:r>
+          </w:p>
+        </w:tc>
+        <w:tc>
+          <w:tcPr>
+            <w:tcW w:w="940" w:type="dxa"/>
+            <w:shd w:val="clear" w:color="auto" w:fill="auto"/>
+            <w:noWrap/>
+            <w:vAlign w:val="bottom"/>
+            <w:hideMark/>
+          </w:tcPr>
+          <w:p>
+            <w:pPr>
+              <w:spacing w:after="0" w:line="240" w:lineRule="auto"/>
+              <w:jc w:val="right"/>
+              <w:rPr>
+                <w:rFonts w:ascii="Calibri" w:eastAsia="Times New Roman" w:hAnsi="Calibri" w:cs="Calibri"/>
+                <w:color w:val="000000"/>
+                <w:szCs w:val="22"/>
+              </w:rPr>
+            </w:pPr>
+            <w:r>
+              <w:rPr>
+                <w:rFonts w:ascii="Calibri" w:eastAsia="Times New Roman" w:hAnsi="Calibri" w:cs="Calibri"/>
+                <w:color w:val="000000"/>
+                <w:szCs w:val="22"/>
+              </w:rPr>
+              <w:t>0.46</w:t>
+            </w:r>
+          </w:p>
+        </w:tc>
+        <w:tc>
+          <w:tcPr>
+            <w:tcW w:w="1000" w:type="dxa"/>
+            <w:shd w:val="clear" w:color="auto" w:fill="auto"/>
+            <w:noWrap/>
+            <w:vAlign w:val="bottom"/>
+            <w:hideMark/>
+          </w:tcPr>
+          <w:p>
+            <w:pPr>
+              <w:spacing w:after="0" w:line="240" w:lineRule="auto"/>
+              <w:jc w:val="right"/>
+              <w:rPr>
+                <w:rFonts w:ascii="Calibri" w:eastAsia="Times New Roman" w:hAnsi="Calibri" w:cs="Calibri"/>
+                <w:color w:val="000000"/>
+                <w:szCs w:val="22"/>
+              </w:rPr>
+            </w:pPr>
+            <w:r>
+              <w:rPr>
+                <w:rFonts w:ascii="Calibri" w:eastAsia="Times New Roman" w:hAnsi="Calibri" w:cs="Calibri"/>
+                <w:color w:val="000000"/>
+                <w:szCs w:val="22"/>
+              </w:rPr>
+              <w:t>0.27</w:t>
+            </w:r>
+          </w:p>
+        </w:tc>
+        <w:tc>
+          <w:tcPr>
+            <w:tcW w:w="1340" w:type="dxa"/>
+            <w:shd w:val="clear" w:color="auto" w:fill="auto"/>
+            <w:noWrap/>
+            <w:vAlign w:val="bottom"/>
+            <w:hideMark/>
+          </w:tcPr>
+          <w:p>
+            <w:pPr>
+              <w:spacing w:after="0" w:line="240" w:lineRule="auto"/>
+              <w:jc w:val="right"/>
+              <w:rPr>
+                <w:rFonts w:ascii="Calibri" w:eastAsia="Times New Roman" w:hAnsi="Calibri" w:cs="Calibri"/>
+                <w:color w:val="000000"/>
+                <w:szCs w:val="22"/>
+              </w:rPr>
+            </w:pPr>
+            <w:r>
+              <w:rPr>
+                <w:rFonts w:ascii="Calibri" w:eastAsia="Times New Roman" w:hAnsi="Calibri" w:cs="Calibri"/>
+                <w:color w:val="000000"/>
+                <w:szCs w:val="22"/>
+              </w:rPr>
+              <w:t>0.43</w:t>
+            </w:r>
+          </w:p>
+        </w:tc>
+      </w:tr>
+      <w:tr>
+        <w:trPr>
+          <w:trHeight w:val="300"/>
+        </w:trPr>
+        <w:tc>
+          <w:tcPr>
+            <w:tcW w:w="1640" w:type="dxa"/>
+            <w:shd w:val="clear" w:color="auto" w:fill="auto"/>
+            <w:noWrap/>
+            <w:vAlign w:val="bottom"/>
+            <w:hideMark/>
+          </w:tcPr>
+          <w:p>
+            <w:pPr>
+              <w:spacing w:after="0" w:line="240" w:lineRule="auto"/>
+              <w:rPr>
+                <w:rFonts w:ascii="Calibri" w:eastAsia="Times New Roman" w:hAnsi="Calibri" w:cs="Calibri"/>
+                <w:color w:val="000000"/>
+                <w:szCs w:val="22"/>
+              </w:rPr>
+            </w:pPr>
+            <w:r>
+              <w:rPr>
+                <w:rFonts w:ascii="Calibri" w:eastAsia="Times New Roman" w:hAnsi="Calibri" w:cs="Calibri"/>
+                <w:color w:val="000000"/>
+                <w:szCs w:val="22"/>
+              </w:rPr>
+              <w:t>BNB_sentiment</w:t>
+            </w:r>
+          </w:p>
+        </w:tc>
+        <w:tc>
+          <w:tcPr>
+            <w:tcW w:w="1240" w:type="dxa"/>
+            <w:shd w:val="clear" w:color="auto" w:fill="auto"/>
+            <w:noWrap/>
+            <w:vAlign w:val="bottom"/>
+            <w:hideMark/>
+          </w:tcPr>
+          <w:p>
+            <w:pPr>
+              <w:spacing w:after="0" w:line="240" w:lineRule="auto"/>
+              <w:rPr>
+                <w:rFonts w:ascii="Calibri" w:eastAsia="Times New Roman" w:hAnsi="Calibri" w:cs="Calibri"/>
+                <w:color w:val="000000"/>
+                <w:szCs w:val="22"/>
+              </w:rPr>
+            </w:pPr>
+            <w:r>
+              <w:rPr>
+                <w:rFonts w:ascii="Calibri" w:eastAsia="Times New Roman" w:hAnsi="Calibri" w:cs="Calibri"/>
+                <w:color w:val="000000"/>
+                <w:szCs w:val="22"/>
+              </w:rPr>
+              <w:t>yes</w:t>
+            </w:r>
+          </w:p>
+        </w:tc>
+        <w:tc>
+          <w:tcPr>
+            <w:tcW w:w="920" w:type="dxa"/>
+            <w:shd w:val="clear" w:color="auto" w:fill="auto"/>
+            <w:noWrap/>
+            <w:vAlign w:val="bottom"/>
+            <w:hideMark/>
+          </w:tcPr>
+          <w:p>
+            <w:pPr>
+              <w:spacing w:after="0" w:line="240" w:lineRule="auto"/>
+              <w:jc w:val="right"/>
+              <w:rPr>
+                <w:rFonts w:ascii="Calibri" w:eastAsia="Times New Roman" w:hAnsi="Calibri" w:cs="Calibri"/>
+                <w:color w:val="000000"/>
+                <w:szCs w:val="22"/>
+              </w:rPr>
+            </w:pPr>
+            <w:r>
+              <w:rPr>
+                <w:rFonts w:ascii="Calibri" w:eastAsia="Times New Roman" w:hAnsi="Calibri" w:cs="Calibri"/>
+                <w:color w:val="000000"/>
+                <w:szCs w:val="22"/>
+              </w:rPr>
+              <w:t>0.708</w:t>
+            </w:r>
+          </w:p>
+        </w:tc>
+        <w:tc>
+          <w:tcPr>
+            <w:tcW w:w="940" w:type="dxa"/>
+            <w:shd w:val="clear" w:color="auto" w:fill="auto"/>
+            <w:noWrap/>
+            <w:vAlign w:val="bottom"/>
+            <w:hideMark/>
+          </w:tcPr>
+          <w:p>
+            <w:pPr>
+              <w:spacing w:after="0" w:line="240" w:lineRule="auto"/>
+              <w:jc w:val="right"/>
+              <w:rPr>
+                <w:rFonts w:ascii="Calibri" w:eastAsia="Times New Roman" w:hAnsi="Calibri" w:cs="Calibri"/>
+                <w:color w:val="000000"/>
+                <w:szCs w:val="22"/>
+              </w:rPr>
+            </w:pPr>
+            <w:r>
+              <w:rPr>
+                <w:rFonts w:ascii="Calibri" w:eastAsia="Times New Roman" w:hAnsi="Calibri" w:cs="Calibri"/>
+                <w:color w:val="000000"/>
+                <w:szCs w:val="22"/>
+              </w:rPr>
+              <w:t>0.71</w:t>
+            </w:r>
+          </w:p>
+        </w:tc>
+        <w:tc>
+          <w:tcPr>
+            <w:tcW w:w="1000" w:type="dxa"/>
+            <w:shd w:val="clear" w:color="auto" w:fill="auto"/>
+            <w:noWrap/>
+            <w:vAlign w:val="bottom"/>
+            <w:hideMark/>
+          </w:tcPr>
+          <w:p>
+            <w:pPr>
+              <w:spacing w:after="0" w:line="240" w:lineRule="auto"/>
+              <w:jc w:val="right"/>
+              <w:rPr>
+                <w:rFonts w:ascii="Calibri" w:eastAsia="Times New Roman" w:hAnsi="Calibri" w:cs="Calibri"/>
+                <w:color w:val="000000"/>
+                <w:szCs w:val="22"/>
+              </w:rPr>
+            </w:pPr>
+            <w:r>
+              <w:rPr>
+                <w:rFonts w:ascii="Calibri" w:eastAsia="Times New Roman" w:hAnsi="Calibri" w:cs="Calibri"/>
+                <w:color w:val="000000"/>
+                <w:szCs w:val="22"/>
+              </w:rPr>
+              <w:t>0.42</w:t>
+            </w:r>
+          </w:p>
+        </w:tc>
+        <w:tc>
+          <w:tcPr>
+            <w:tcW w:w="1340" w:type="dxa"/>
+            <w:shd w:val="clear" w:color="auto" w:fill="auto"/>
+            <w:noWrap/>
+            <w:vAlign w:val="bottom"/>
+            <w:hideMark/>
+          </w:tcPr>
+          <w:p>
+            <w:pPr>
+              <w:spacing w:after="0" w:line="240" w:lineRule="auto"/>
+              <w:jc w:val="right"/>
+              <w:rPr>
+                <w:rFonts w:ascii="Calibri" w:eastAsia="Times New Roman" w:hAnsi="Calibri" w:cs="Calibri"/>
+                <w:color w:val="000000"/>
+                <w:szCs w:val="22"/>
+              </w:rPr>
+            </w:pPr>
+            <w:r>
+              <w:rPr>
+                <w:rFonts w:ascii="Calibri" w:eastAsia="Times New Roman" w:hAnsi="Calibri" w:cs="Calibri"/>
+                <w:color w:val="000000"/>
+                <w:szCs w:val="22"/>
+              </w:rPr>
+              <w:t>0.66</w:t>
+            </w:r>
+          </w:p>
+        </w:tc>
+      </w:tr>
+      <w:tr>
+        <w:trPr>
+          <w:trHeight w:val="300"/>
+        </w:trPr>
+        <w:tc>
+          <w:tcPr>
+            <w:tcW w:w="1640" w:type="dxa"/>
+            <w:shd w:val="clear" w:color="auto" w:fill="auto"/>
+            <w:noWrap/>
+            <w:vAlign w:val="bottom"/>
+            <w:hideMark/>
+          </w:tcPr>
+          <w:p>
+            <w:pPr>
+              <w:spacing w:after="0" w:line="240" w:lineRule="auto"/>
+              <w:rPr>
+                <w:rFonts w:ascii="Calibri" w:eastAsia="Times New Roman" w:hAnsi="Calibri" w:cs="Calibri"/>
+                <w:color w:val="000000"/>
+                <w:szCs w:val="22"/>
+              </w:rPr>
+            </w:pPr>
+            <w:r>
+              <w:rPr>
+                <w:rFonts w:ascii="Calibri" w:eastAsia="Times New Roman" w:hAnsi="Calibri" w:cs="Calibri"/>
+                <w:color w:val="000000"/>
+                <w:szCs w:val="22"/>
+              </w:rPr>
+              <w:t>MNB_topics</w:t>
+            </w:r>
+          </w:p>
+        </w:tc>
+        <w:tc>
+          <w:tcPr>
+            <w:tcW w:w="1240" w:type="dxa"/>
+            <w:shd w:val="clear" w:color="auto" w:fill="auto"/>
+            <w:noWrap/>
+            <w:vAlign w:val="bottom"/>
+            <w:hideMark/>
+          </w:tcPr>
+          <w:p>
+            <w:pPr>
+              <w:spacing w:after="0" w:line="240" w:lineRule="auto"/>
+              <w:rPr>
+                <w:rFonts w:ascii="Calibri" w:eastAsia="Times New Roman" w:hAnsi="Calibri" w:cs="Calibri"/>
+                <w:color w:val="000000"/>
+                <w:szCs w:val="22"/>
+              </w:rPr>
+            </w:pPr>
+            <w:r>
+              <w:rPr>
+                <w:rFonts w:ascii="Calibri" w:eastAsia="Times New Roman" w:hAnsi="Calibri" w:cs="Calibri"/>
+                <w:color w:val="000000"/>
+                <w:szCs w:val="22"/>
+              </w:rPr>
+              <w:t>yes</w:t>
+            </w:r>
+          </w:p>
+        </w:tc>
+        <w:tc>
+          <w:tcPr>
+            <w:tcW w:w="920" w:type="dxa"/>
+            <w:shd w:val="clear" w:color="auto" w:fill="auto"/>
+            <w:noWrap/>
+            <w:vAlign w:val="bottom"/>
+            <w:hideMark/>
+          </w:tcPr>
+          <w:p>
+            <w:pPr>
+              <w:spacing w:after="0" w:line="240" w:lineRule="auto"/>
+              <w:jc w:val="right"/>
+              <w:rPr>
+                <w:rFonts w:ascii="Calibri" w:eastAsia="Times New Roman" w:hAnsi="Calibri" w:cs="Calibri"/>
+                <w:color w:val="000000"/>
+                <w:szCs w:val="22"/>
+              </w:rPr>
+            </w:pPr>
+            <w:r>
+              <w:rPr>
+                <w:rFonts w:ascii="Calibri" w:eastAsia="Times New Roman" w:hAnsi="Calibri" w:cs="Calibri"/>
+                <w:color w:val="000000"/>
+                <w:szCs w:val="22"/>
+              </w:rPr>
+              <w:t>0.44</w:t>
+            </w:r>
+          </w:p>
+        </w:tc>
+        <w:tc>
+          <w:tcPr>
+            <w:tcW w:w="940" w:type="dxa"/>
+            <w:shd w:val="clear" w:color="auto" w:fill="auto"/>
+            <w:noWrap/>
+            <w:vAlign w:val="bottom"/>
+            <w:hideMark/>
+          </w:tcPr>
+          <w:p>
+            <w:pPr>
+              <w:spacing w:after="0" w:line="240" w:lineRule="auto"/>
+              <w:jc w:val="right"/>
+              <w:rPr>
+                <w:rFonts w:ascii="Calibri" w:eastAsia="Times New Roman" w:hAnsi="Calibri" w:cs="Calibri"/>
+                <w:color w:val="000000"/>
+                <w:szCs w:val="22"/>
+              </w:rPr>
+            </w:pPr>
+            <w:r>
+              <w:rPr>
+                <w:rFonts w:ascii="Calibri" w:eastAsia="Times New Roman" w:hAnsi="Calibri" w:cs="Calibri"/>
+                <w:color w:val="000000"/>
+                <w:szCs w:val="22"/>
+              </w:rPr>
+              <w:t>0.44</w:t>
+            </w:r>
+          </w:p>
+        </w:tc>
+        <w:tc>
+          <w:tcPr>
+            <w:tcW w:w="1000" w:type="dxa"/>
+            <w:shd w:val="clear" w:color="auto" w:fill="auto"/>
+            <w:noWrap/>
+            <w:vAlign w:val="bottom"/>
+            <w:hideMark/>
+          </w:tcPr>
+          <w:p>
+            <w:pPr>
+              <w:spacing w:after="0" w:line="240" w:lineRule="auto"/>
+              <w:jc w:val="right"/>
+              <w:rPr>
+                <w:rFonts w:ascii="Calibri" w:eastAsia="Times New Roman" w:hAnsi="Calibri" w:cs="Calibri"/>
+                <w:color w:val="000000"/>
+                <w:szCs w:val="22"/>
+              </w:rPr>
+            </w:pPr>
+            <w:r>
+              <w:rPr>
+                <w:rFonts w:ascii="Calibri" w:eastAsia="Times New Roman" w:hAnsi="Calibri" w:cs="Calibri"/>
+                <w:color w:val="000000"/>
+                <w:szCs w:val="22"/>
+              </w:rPr>
+              <w:t>0.27</w:t>
+            </w:r>
+          </w:p>
+        </w:tc>
+        <w:tc>
+          <w:tcPr>
+            <w:tcW w:w="1340" w:type="dxa"/>
+            <w:shd w:val="clear" w:color="auto" w:fill="auto"/>
+            <w:noWrap/>
+            <w:vAlign w:val="bottom"/>
+            <w:hideMark/>
+          </w:tcPr>
+          <w:p>
+            <w:pPr>
+              <w:spacing w:after="0" w:line="240" w:lineRule="auto"/>
+              <w:jc w:val="right"/>
+              <w:rPr>
+                <w:rFonts w:ascii="Calibri" w:eastAsia="Times New Roman" w:hAnsi="Calibri" w:cs="Calibri"/>
+                <w:color w:val="000000"/>
+                <w:szCs w:val="22"/>
+              </w:rPr>
+            </w:pPr>
+            <w:r>
+              <w:rPr>
+                <w:rFonts w:ascii="Calibri" w:eastAsia="Times New Roman" w:hAnsi="Calibri" w:cs="Calibri"/>
+                <w:color w:val="000000"/>
+                <w:szCs w:val="22"/>
+              </w:rPr>
+              <w:t>0.42</w:t>
+            </w:r>
+          </w:p>
+        </w:tc>
+      </w:tr>
+      <w:tr>
+        <w:trPr>
+          <w:trHeight w:val="300"/>
+        </w:trPr>
+        <w:tc>
+          <w:tcPr>
+            <w:tcW w:w="1640" w:type="dxa"/>
+            <w:shd w:val="clear" w:color="auto" w:fill="auto"/>
+            <w:noWrap/>
+            <w:vAlign w:val="bottom"/>
+            <w:hideMark/>
+          </w:tcPr>
+          <w:p>
+            <w:pPr>
+              <w:spacing w:after="0" w:line="240" w:lineRule="auto"/>
+              <w:rPr>
+                <w:rFonts w:ascii="Calibri" w:eastAsia="Times New Roman" w:hAnsi="Calibri" w:cs="Calibri"/>
+                <w:color w:val="000000"/>
+                <w:szCs w:val="22"/>
+              </w:rPr>
+            </w:pPr>
+            <w:r>
+              <w:rPr>
+                <w:rFonts w:ascii="Calibri" w:eastAsia="Times New Roman" w:hAnsi="Calibri" w:cs="Calibri"/>
+                <w:color w:val="000000"/>
+                <w:szCs w:val="22"/>
+              </w:rPr>
+              <w:t>MNB_sentiment</w:t>
+            </w:r>
+          </w:p>
+        </w:tc>
+        <w:tc>
+          <w:tcPr>
+            <w:tcW w:w="1240" w:type="dxa"/>
+            <w:shd w:val="clear" w:color="auto" w:fill="auto"/>
+            <w:noWrap/>
+            <w:vAlign w:val="bottom"/>
+            <w:hideMark/>
+          </w:tcPr>
+          <w:p>
+            <w:pPr>
+              <w:spacing w:after="0" w:line="240" w:lineRule="auto"/>
+              <w:rPr>
+                <w:rFonts w:ascii="Calibri" w:eastAsia="Times New Roman" w:hAnsi="Calibri" w:cs="Calibri"/>
+                <w:color w:val="000000"/>
+                <w:szCs w:val="22"/>
+              </w:rPr>
+            </w:pPr>
+            <w:r>
+              <w:rPr>
+                <w:rFonts w:ascii="Calibri" w:eastAsia="Times New Roman" w:hAnsi="Calibri" w:cs="Calibri"/>
+                <w:color w:val="000000"/>
+                <w:szCs w:val="22"/>
+              </w:rPr>
+              <w:t>yes</w:t>
+            </w:r>
+          </w:p>
+        </w:tc>
+        <w:tc>
+          <w:tcPr>
+            <w:tcW w:w="920" w:type="dxa"/>
+            <w:shd w:val="clear" w:color="auto" w:fill="auto"/>
+            <w:noWrap/>
+            <w:vAlign w:val="bottom"/>
+            <w:hideMark/>
+          </w:tcPr>
+          <w:p>
+            <w:pPr>
+              <w:spacing w:after="0" w:line="240" w:lineRule="auto"/>
+              <w:jc w:val="right"/>
+              <w:rPr>
+                <w:rFonts w:ascii="Calibri" w:eastAsia="Times New Roman" w:hAnsi="Calibri" w:cs="Calibri"/>
+                <w:color w:val="000000"/>
+                <w:szCs w:val="22"/>
+              </w:rPr>
+            </w:pPr>
+            <w:r>
+              <w:rPr>
+                <w:rFonts w:ascii="Calibri" w:eastAsia="Times New Roman" w:hAnsi="Calibri" w:cs="Calibri"/>
+                <w:color w:val="000000"/>
+                <w:szCs w:val="22"/>
+              </w:rPr>
+              <w:t>0.728</w:t>
+            </w:r>
+          </w:p>
+        </w:tc>
+        <w:tc>
+          <w:tcPr>
+            <w:tcW w:w="940" w:type="dxa"/>
+            <w:shd w:val="clear" w:color="auto" w:fill="auto"/>
+            <w:noWrap/>
+            <w:vAlign w:val="bottom"/>
+            <w:hideMark/>
+          </w:tcPr>
+          <w:p>
+            <w:pPr>
+              <w:spacing w:after="0" w:line="240" w:lineRule="auto"/>
+              <w:jc w:val="right"/>
+              <w:rPr>
+                <w:rFonts w:ascii="Calibri" w:eastAsia="Times New Roman" w:hAnsi="Calibri" w:cs="Calibri"/>
+                <w:color w:val="000000"/>
+                <w:szCs w:val="22"/>
+              </w:rPr>
+            </w:pPr>
+            <w:r>
+              <w:rPr>
+                <w:rFonts w:ascii="Calibri" w:eastAsia="Times New Roman" w:hAnsi="Calibri" w:cs="Calibri"/>
+                <w:color w:val="000000"/>
+                <w:szCs w:val="22"/>
+              </w:rPr>
+              <w:t>0.73</w:t>
+            </w:r>
+          </w:p>
+        </w:tc>
+        <w:tc>
+          <w:tcPr>
+            <w:tcW w:w="1000" w:type="dxa"/>
+            <w:shd w:val="clear" w:color="auto" w:fill="auto"/>
+            <w:noWrap/>
+            <w:vAlign w:val="bottom"/>
+            <w:hideMark/>
+          </w:tcPr>
+          <w:p>
+            <w:pPr>
+              <w:spacing w:after="0" w:line="240" w:lineRule="auto"/>
+              <w:jc w:val="right"/>
+              <w:rPr>
+                <w:rFonts w:ascii="Calibri" w:eastAsia="Times New Roman" w:hAnsi="Calibri" w:cs="Calibri"/>
+                <w:color w:val="000000"/>
+                <w:szCs w:val="22"/>
+              </w:rPr>
+            </w:pPr>
+            <w:r>
+              <w:rPr>
+                <w:rFonts w:ascii="Calibri" w:eastAsia="Times New Roman" w:hAnsi="Calibri" w:cs="Calibri"/>
+                <w:color w:val="000000"/>
+                <w:szCs w:val="22"/>
+              </w:rPr>
+              <w:t>0.57</w:t>
+            </w:r>
+          </w:p>
+        </w:tc>
+        <w:tc>
+          <w:tcPr>
+            <w:tcW w:w="1340" w:type="dxa"/>
+            <w:shd w:val="clear" w:color="auto" w:fill="auto"/>
+            <w:noWrap/>
+            <w:vAlign w:val="bottom"/>
+            <w:hideMark/>
+          </w:tcPr>
+          <w:p>
+            <w:pPr>
+              <w:spacing w:after="0" w:line="240" w:lineRule="auto"/>
+              <w:jc w:val="right"/>
+              <w:rPr>
+                <w:rFonts w:ascii="Calibri" w:eastAsia="Times New Roman" w:hAnsi="Calibri" w:cs="Calibri"/>
+                <w:color w:val="000000"/>
+                <w:szCs w:val="22"/>
+              </w:rPr>
+            </w:pPr>
+            <w:r>
+              <w:rPr>
+                <w:rFonts w:ascii="Calibri" w:eastAsia="Times New Roman" w:hAnsi="Calibri" w:cs="Calibri"/>
+                <w:color w:val="000000"/>
+                <w:szCs w:val="22"/>
+              </w:rPr>
+              <w:t>0.72</w:t>
+            </w:r>
+          </w:p>
+        </w:tc>
+      </w:tr>
+      <w:tr>
+        <w:trPr>
+          <w:trHeight w:val="300"/>
+        </w:trPr>
+        <w:tc>
+          <w:tcPr>
+            <w:tcW w:w="1640" w:type="dxa"/>
+            <w:shd w:val="clear" w:color="auto" w:fill="auto"/>
+            <w:noWrap/>
+            <w:vAlign w:val="bottom"/>
+            <w:hideMark/>
+          </w:tcPr>
+          <w:p>
+            <w:pPr>
+              <w:spacing w:after="0" w:line="240" w:lineRule="auto"/>
+              <w:rPr>
+                <w:rFonts w:ascii="Calibri" w:eastAsia="Times New Roman" w:hAnsi="Calibri" w:cs="Calibri"/>
+                <w:color w:val="000000"/>
+                <w:szCs w:val="22"/>
+              </w:rPr>
+            </w:pPr>
+            <w:r>
+              <w:rPr>
+                <w:rFonts w:ascii="Calibri" w:eastAsia="Times New Roman" w:hAnsi="Calibri" w:cs="Calibri"/>
+                <w:color w:val="000000"/>
+                <w:szCs w:val="22"/>
+              </w:rPr>
+              <w:t>DT_topics</w:t>
+            </w:r>
+          </w:p>
+        </w:tc>
+        <w:tc>
+          <w:tcPr>
+            <w:tcW w:w="1240" w:type="dxa"/>
+            <w:shd w:val="clear" w:color="auto" w:fill="auto"/>
+            <w:noWrap/>
+            <w:vAlign w:val="bottom"/>
+            <w:hideMark/>
+          </w:tcPr>
+          <w:p>
+            <w:pPr>
+              <w:spacing w:after="0" w:line="240" w:lineRule="auto"/>
+              <w:rPr>
+                <w:rFonts w:ascii="Calibri" w:eastAsia="Times New Roman" w:hAnsi="Calibri" w:cs="Calibri"/>
+                <w:color w:val="000000"/>
+                <w:szCs w:val="22"/>
+              </w:rPr>
+            </w:pPr>
+            <w:r>
+              <w:rPr>
+                <w:rFonts w:ascii="Calibri" w:eastAsia="Times New Roman" w:hAnsi="Calibri" w:cs="Calibri"/>
+                <w:color w:val="000000"/>
+                <w:szCs w:val="22"/>
+              </w:rPr>
+              <w:t>no</w:t>
+            </w:r>
+          </w:p>
+        </w:tc>
+        <w:tc>
+          <w:tcPr>
+            <w:tcW w:w="920" w:type="dxa"/>
+            <w:shd w:val="clear" w:color="auto" w:fill="auto"/>
+            <w:noWrap/>
+            <w:vAlign w:val="bottom"/>
+            <w:hideMark/>
+          </w:tcPr>
+          <w:p>
+            <w:pPr>
+              <w:spacing w:after="0" w:line="240" w:lineRule="auto"/>
+              <w:jc w:val="right"/>
+              <w:rPr>
+                <w:rFonts w:ascii="Calibri" w:eastAsia="Times New Roman" w:hAnsi="Calibri" w:cs="Calibri"/>
+                <w:color w:val="000000"/>
+                <w:szCs w:val="22"/>
+              </w:rPr>
+            </w:pPr>
+            <w:r>
+              <w:rPr>
+                <w:rFonts w:ascii="Calibri" w:eastAsia="Times New Roman" w:hAnsi="Calibri" w:cs="Calibri"/>
+                <w:color w:val="000000"/>
+                <w:szCs w:val="22"/>
+              </w:rPr>
+              <w:t>0.3</w:t>
+            </w:r>
+          </w:p>
+        </w:tc>
+        <w:tc>
+          <w:tcPr>
+            <w:tcW w:w="940" w:type="dxa"/>
+            <w:shd w:val="clear" w:color="auto" w:fill="auto"/>
+            <w:noWrap/>
+            <w:vAlign w:val="bottom"/>
+            <w:hideMark/>
+          </w:tcPr>
+          <w:p>
+            <w:pPr>
+              <w:spacing w:after="0" w:line="240" w:lineRule="auto"/>
+              <w:jc w:val="right"/>
+              <w:rPr>
+                <w:rFonts w:ascii="Calibri" w:eastAsia="Times New Roman" w:hAnsi="Calibri" w:cs="Calibri"/>
+                <w:color w:val="000000"/>
+                <w:szCs w:val="22"/>
+              </w:rPr>
+            </w:pPr>
+            <w:r>
+              <w:rPr>
+                <w:rFonts w:ascii="Calibri" w:eastAsia="Times New Roman" w:hAnsi="Calibri" w:cs="Calibri"/>
+                <w:color w:val="000000"/>
+                <w:szCs w:val="22"/>
+              </w:rPr>
+              <w:t>0.3</w:t>
+            </w:r>
+          </w:p>
+        </w:tc>
+        <w:tc>
+          <w:tcPr>
+            <w:tcW w:w="1000" w:type="dxa"/>
+            <w:shd w:val="clear" w:color="auto" w:fill="auto"/>
+            <w:noWrap/>
+            <w:vAlign w:val="bottom"/>
+            <w:hideMark/>
+          </w:tcPr>
+          <w:p>
+            <w:pPr>
+              <w:spacing w:after="0" w:line="240" w:lineRule="auto"/>
+              <w:jc w:val="right"/>
+              <w:rPr>
+                <w:rFonts w:ascii="Calibri" w:eastAsia="Times New Roman" w:hAnsi="Calibri" w:cs="Calibri"/>
+                <w:color w:val="000000"/>
+                <w:szCs w:val="22"/>
+              </w:rPr>
+            </w:pPr>
+            <w:r>
+              <w:rPr>
+                <w:rFonts w:ascii="Calibri" w:eastAsia="Times New Roman" w:hAnsi="Calibri" w:cs="Calibri"/>
+                <w:color w:val="000000"/>
+                <w:szCs w:val="22"/>
+              </w:rPr>
+              <w:t>0.17</w:t>
+            </w:r>
+          </w:p>
+        </w:tc>
+        <w:tc>
+          <w:tcPr>
+            <w:tcW w:w="1340" w:type="dxa"/>
+            <w:shd w:val="clear" w:color="auto" w:fill="auto"/>
+            <w:noWrap/>
+            <w:vAlign w:val="bottom"/>
+            <w:hideMark/>
+          </w:tcPr>
+          <w:p>
+            <w:pPr>
+              <w:spacing w:after="0" w:line="240" w:lineRule="auto"/>
+              <w:jc w:val="right"/>
+              <w:rPr>
+                <w:rFonts w:ascii="Calibri" w:eastAsia="Times New Roman" w:hAnsi="Calibri" w:cs="Calibri"/>
+                <w:color w:val="000000"/>
+                <w:szCs w:val="22"/>
+              </w:rPr>
+            </w:pPr>
+            <w:r>
+              <w:rPr>
+                <w:rFonts w:ascii="Calibri" w:eastAsia="Times New Roman" w:hAnsi="Calibri" w:cs="Calibri"/>
+                <w:color w:val="000000"/>
+                <w:szCs w:val="22"/>
+              </w:rPr>
+              <w:t>0.27</w:t>
+            </w:r>
+          </w:p>
+        </w:tc>
+      </w:tr>
+      <w:tr>
+        <w:trPr>
+          <w:trHeight w:val="300"/>
+        </w:trPr>
+        <w:tc>
+          <w:tcPr>
+            <w:tcW w:w="1640" w:type="dxa"/>
+            <w:shd w:val="clear" w:color="auto" w:fill="auto"/>
+            <w:noWrap/>
+            <w:vAlign w:val="bottom"/>
+            <w:hideMark/>
+          </w:tcPr>
+          <w:p>
+            <w:pPr>
+              <w:spacing w:after="0" w:line="240" w:lineRule="auto"/>
+              <w:rPr>
+                <w:rFonts w:ascii="Calibri" w:eastAsia="Times New Roman" w:hAnsi="Calibri" w:cs="Calibri"/>
+                <w:color w:val="000000"/>
+                <w:szCs w:val="22"/>
+              </w:rPr>
+            </w:pPr>
+            <w:r>
+              <w:rPr>
+                <w:rFonts w:ascii="Calibri" w:eastAsia="Times New Roman" w:hAnsi="Calibri" w:cs="Calibri"/>
+                <w:color w:val="000000"/>
+                <w:szCs w:val="22"/>
+              </w:rPr>
+              <w:t>DT_sentiment</w:t>
+            </w:r>
+          </w:p>
+        </w:tc>
+        <w:tc>
+          <w:tcPr>
+            <w:tcW w:w="1240" w:type="dxa"/>
+            <w:shd w:val="clear" w:color="auto" w:fill="auto"/>
+            <w:noWrap/>
+            <w:vAlign w:val="bottom"/>
+            <w:hideMark/>
+          </w:tcPr>
+          <w:p>
+            <w:pPr>
+              <w:spacing w:after="0" w:line="240" w:lineRule="auto"/>
+              <w:rPr>
+                <w:rFonts w:ascii="Calibri" w:eastAsia="Times New Roman" w:hAnsi="Calibri" w:cs="Calibri"/>
+                <w:color w:val="000000"/>
+                <w:szCs w:val="22"/>
+              </w:rPr>
+            </w:pPr>
+            <w:r>
+              <w:rPr>
+                <w:rFonts w:ascii="Calibri" w:eastAsia="Times New Roman" w:hAnsi="Calibri" w:cs="Calibri"/>
+                <w:color w:val="000000"/>
+                <w:szCs w:val="22"/>
+              </w:rPr>
+              <w:t>no</w:t>
+            </w:r>
+          </w:p>
+        </w:tc>
+        <w:tc>
+          <w:tcPr>
+            <w:tcW w:w="920" w:type="dxa"/>
+            <w:shd w:val="clear" w:color="auto" w:fill="auto"/>
+            <w:noWrap/>
+            <w:vAlign w:val="bottom"/>
+            <w:hideMark/>
+          </w:tcPr>
+          <w:p>
+            <w:pPr>
+              <w:spacing w:after="0" w:line="240" w:lineRule="auto"/>
+              <w:jc w:val="right"/>
+              <w:rPr>
+                <w:rFonts w:ascii="Calibri" w:eastAsia="Times New Roman" w:hAnsi="Calibri" w:cs="Calibri"/>
+                <w:color w:val="000000"/>
+                <w:szCs w:val="22"/>
+              </w:rPr>
+            </w:pPr>
+            <w:r>
+              <w:rPr>
+                <w:rFonts w:ascii="Calibri" w:eastAsia="Times New Roman" w:hAnsi="Calibri" w:cs="Calibri"/>
+                <w:color w:val="000000"/>
+                <w:szCs w:val="22"/>
+              </w:rPr>
+              <w:t>0.69</w:t>
+            </w:r>
+          </w:p>
+        </w:tc>
+        <w:tc>
+          <w:tcPr>
+            <w:tcW w:w="940" w:type="dxa"/>
+            <w:shd w:val="clear" w:color="auto" w:fill="auto"/>
+            <w:noWrap/>
+            <w:vAlign w:val="bottom"/>
+            <w:hideMark/>
+          </w:tcPr>
+          <w:p>
+            <w:pPr>
+              <w:spacing w:after="0" w:line="240" w:lineRule="auto"/>
+              <w:jc w:val="right"/>
+              <w:rPr>
+                <w:rFonts w:ascii="Calibri" w:eastAsia="Times New Roman" w:hAnsi="Calibri" w:cs="Calibri"/>
+                <w:color w:val="000000"/>
+                <w:szCs w:val="22"/>
+              </w:rPr>
+            </w:pPr>
+            <w:r>
+              <w:rPr>
+                <w:rFonts w:ascii="Calibri" w:eastAsia="Times New Roman" w:hAnsi="Calibri" w:cs="Calibri"/>
+                <w:color w:val="000000"/>
+                <w:szCs w:val="22"/>
+              </w:rPr>
+              <w:t>0.69</w:t>
+            </w:r>
+          </w:p>
+        </w:tc>
+        <w:tc>
+          <w:tcPr>
+            <w:tcW w:w="1000" w:type="dxa"/>
+            <w:shd w:val="clear" w:color="auto" w:fill="auto"/>
+            <w:noWrap/>
+            <w:vAlign w:val="bottom"/>
+            <w:hideMark/>
+          </w:tcPr>
+          <w:p>
+            <w:pPr>
+              <w:spacing w:after="0" w:line="240" w:lineRule="auto"/>
+              <w:jc w:val="right"/>
+              <w:rPr>
+                <w:rFonts w:ascii="Calibri" w:eastAsia="Times New Roman" w:hAnsi="Calibri" w:cs="Calibri"/>
+                <w:color w:val="000000"/>
+                <w:szCs w:val="22"/>
+              </w:rPr>
+            </w:pPr>
+            <w:r>
+              <w:rPr>
+                <w:rFonts w:ascii="Calibri" w:eastAsia="Times New Roman" w:hAnsi="Calibri" w:cs="Calibri"/>
+                <w:color w:val="000000"/>
+                <w:szCs w:val="22"/>
+              </w:rPr>
+              <w:t>0.45</w:t>
+            </w:r>
+          </w:p>
+        </w:tc>
+        <w:tc>
+          <w:tcPr>
+            <w:tcW w:w="1340" w:type="dxa"/>
+            <w:shd w:val="clear" w:color="auto" w:fill="auto"/>
+            <w:noWrap/>
+            <w:vAlign w:val="bottom"/>
+            <w:hideMark/>
+          </w:tcPr>
+          <w:p>
+            <w:pPr>
+              <w:spacing w:after="0" w:line="240" w:lineRule="auto"/>
+              <w:jc w:val="right"/>
+              <w:rPr>
+                <w:rFonts w:ascii="Calibri" w:eastAsia="Times New Roman" w:hAnsi="Calibri" w:cs="Calibri"/>
+                <w:color w:val="000000"/>
+                <w:szCs w:val="22"/>
+              </w:rPr>
+            </w:pPr>
+            <w:r>
+              <w:rPr>
+                <w:rFonts w:ascii="Calibri" w:eastAsia="Times New Roman" w:hAnsi="Calibri" w:cs="Calibri"/>
+                <w:color w:val="000000"/>
+                <w:szCs w:val="22"/>
+              </w:rPr>
+              <w:t>0.65</w:t>
+            </w:r>
+          </w:p>
+        </w:tc>
+      </w:tr>
+      <w:tr>
+        <w:trPr>
+          <w:trHeight w:val="300"/>
+        </w:trPr>
+        <w:tc>
+          <w:tcPr>
+            <w:tcW w:w="1640" w:type="dxa"/>
+            <w:shd w:val="clear" w:color="auto" w:fill="auto"/>
+            <w:noWrap/>
+            <w:vAlign w:val="bottom"/>
+            <w:hideMark/>
+          </w:tcPr>
+          <w:p>
+            <w:pPr>
+              <w:spacing w:after="0" w:line="240" w:lineRule="auto"/>
+              <w:rPr>
+                <w:rFonts w:ascii="Calibri" w:eastAsia="Times New Roman" w:hAnsi="Calibri" w:cs="Calibri"/>
+                <w:color w:val="000000"/>
+                <w:szCs w:val="22"/>
+              </w:rPr>
+            </w:pPr>
+            <w:r>
+              <w:rPr>
+                <w:rFonts w:ascii="Calibri" w:eastAsia="Times New Roman" w:hAnsi="Calibri" w:cs="Calibri"/>
+                <w:color w:val="000000"/>
+                <w:szCs w:val="22"/>
+              </w:rPr>
+              <w:t>BNB_topics</w:t>
+            </w:r>
+          </w:p>
+        </w:tc>
+        <w:tc>
+          <w:tcPr>
+            <w:tcW w:w="1240" w:type="dxa"/>
+            <w:shd w:val="clear" w:color="auto" w:fill="auto"/>
+            <w:noWrap/>
+            <w:vAlign w:val="bottom"/>
+            <w:hideMark/>
+          </w:tcPr>
+          <w:p>
+            <w:pPr>
+              <w:spacing w:after="0" w:line="240" w:lineRule="auto"/>
+              <w:rPr>
+                <w:rFonts w:ascii="Calibri" w:eastAsia="Times New Roman" w:hAnsi="Calibri" w:cs="Calibri"/>
+                <w:color w:val="000000"/>
+                <w:szCs w:val="22"/>
+              </w:rPr>
+            </w:pPr>
+            <w:r>
+              <w:rPr>
+                <w:rFonts w:ascii="Calibri" w:eastAsia="Times New Roman" w:hAnsi="Calibri" w:cs="Calibri"/>
+                <w:color w:val="000000"/>
+                <w:szCs w:val="22"/>
+              </w:rPr>
+              <w:t>no</w:t>
+            </w:r>
+          </w:p>
+        </w:tc>
+        <w:tc>
+          <w:tcPr>
+            <w:tcW w:w="920" w:type="dxa"/>
+            <w:shd w:val="clear" w:color="auto" w:fill="auto"/>
+            <w:noWrap/>
+            <w:vAlign w:val="bottom"/>
+            <w:hideMark/>
+          </w:tcPr>
+          <w:p>
+            <w:pPr>
+              <w:spacing w:after="0" w:line="240" w:lineRule="auto"/>
+              <w:jc w:val="right"/>
+              <w:rPr>
+                <w:rFonts w:ascii="Calibri" w:eastAsia="Times New Roman" w:hAnsi="Calibri" w:cs="Calibri"/>
+                <w:color w:val="000000"/>
+                <w:szCs w:val="22"/>
+              </w:rPr>
+            </w:pPr>
+            <w:r>
+              <w:rPr>
+                <w:rFonts w:ascii="Calibri" w:eastAsia="Times New Roman" w:hAnsi="Calibri" w:cs="Calibri"/>
+                <w:color w:val="000000"/>
+                <w:szCs w:val="22"/>
+              </w:rPr>
+              <w:t>0.33</w:t>
+            </w:r>
+          </w:p>
+        </w:tc>
+        <w:tc>
+          <w:tcPr>
+            <w:tcW w:w="940" w:type="dxa"/>
+            <w:shd w:val="clear" w:color="auto" w:fill="auto"/>
+            <w:noWrap/>
+            <w:vAlign w:val="bottom"/>
+            <w:hideMark/>
+          </w:tcPr>
+          <w:p>
+            <w:pPr>
+              <w:spacing w:after="0" w:line="240" w:lineRule="auto"/>
+              <w:jc w:val="right"/>
+              <w:rPr>
+                <w:rFonts w:ascii="Calibri" w:eastAsia="Times New Roman" w:hAnsi="Calibri" w:cs="Calibri"/>
+                <w:color w:val="000000"/>
+                <w:szCs w:val="22"/>
+              </w:rPr>
+            </w:pPr>
+            <w:r>
+              <w:rPr>
+                <w:rFonts w:ascii="Calibri" w:eastAsia="Times New Roman" w:hAnsi="Calibri" w:cs="Calibri"/>
+                <w:color w:val="000000"/>
+                <w:szCs w:val="22"/>
+              </w:rPr>
+              <w:t>0.33</w:t>
+            </w:r>
+          </w:p>
+        </w:tc>
+        <w:tc>
+          <w:tcPr>
+            <w:tcW w:w="1000" w:type="dxa"/>
+            <w:shd w:val="clear" w:color="auto" w:fill="auto"/>
+            <w:noWrap/>
+            <w:vAlign w:val="bottom"/>
+            <w:hideMark/>
+          </w:tcPr>
+          <w:p>
+            <w:pPr>
+              <w:spacing w:after="0" w:line="240" w:lineRule="auto"/>
+              <w:jc w:val="right"/>
+              <w:rPr>
+                <w:rFonts w:ascii="Calibri" w:eastAsia="Times New Roman" w:hAnsi="Calibri" w:cs="Calibri"/>
+                <w:color w:val="000000"/>
+                <w:szCs w:val="22"/>
+              </w:rPr>
+            </w:pPr>
+            <w:r>
+              <w:rPr>
+                <w:rFonts w:ascii="Calibri" w:eastAsia="Times New Roman" w:hAnsi="Calibri" w:cs="Calibri"/>
+                <w:color w:val="000000"/>
+                <w:szCs w:val="22"/>
+              </w:rPr>
+              <w:t>0.18</w:t>
+            </w:r>
+          </w:p>
+        </w:tc>
+        <w:tc>
+          <w:tcPr>
+            <w:tcW w:w="1340" w:type="dxa"/>
+            <w:shd w:val="clear" w:color="auto" w:fill="auto"/>
+            <w:noWrap/>
+            <w:vAlign w:val="bottom"/>
+            <w:hideMark/>
+          </w:tcPr>
+          <w:p>
+            <w:pPr>
+              <w:spacing w:after="0" w:line="240" w:lineRule="auto"/>
+              <w:jc w:val="right"/>
+              <w:rPr>
+                <w:rFonts w:ascii="Calibri" w:eastAsia="Times New Roman" w:hAnsi="Calibri" w:cs="Calibri"/>
+                <w:color w:val="000000"/>
+                <w:szCs w:val="22"/>
+              </w:rPr>
+            </w:pPr>
+            <w:r>
+              <w:rPr>
+                <w:rFonts w:ascii="Calibri" w:eastAsia="Times New Roman" w:hAnsi="Calibri" w:cs="Calibri"/>
+                <w:color w:val="000000"/>
+                <w:szCs w:val="22"/>
+              </w:rPr>
+              <w:t>0.3</w:t>
+            </w:r>
+          </w:p>
+        </w:tc>
+      </w:tr>
+      <w:tr>
+        <w:trPr>
+          <w:trHeight w:val="300"/>
+        </w:trPr>
+        <w:tc>
+          <w:tcPr>
+            <w:tcW w:w="1640" w:type="dxa"/>
+            <w:shd w:val="clear" w:color="auto" w:fill="auto"/>
+            <w:noWrap/>
+            <w:vAlign w:val="bottom"/>
+            <w:hideMark/>
+          </w:tcPr>
+          <w:p>
+            <w:pPr>
+              <w:spacing w:after="0" w:line="240" w:lineRule="auto"/>
+              <w:rPr>
+                <w:rFonts w:ascii="Calibri" w:eastAsia="Times New Roman" w:hAnsi="Calibri" w:cs="Calibri"/>
+                <w:color w:val="000000"/>
+                <w:szCs w:val="22"/>
+              </w:rPr>
+            </w:pPr>
+            <w:r>
+              <w:rPr>
+                <w:rFonts w:ascii="Calibri" w:eastAsia="Times New Roman" w:hAnsi="Calibri" w:cs="Calibri"/>
+                <w:color w:val="000000"/>
+                <w:szCs w:val="22"/>
+              </w:rPr>
+              <w:t>BNB_sentiment</w:t>
+            </w:r>
+          </w:p>
+        </w:tc>
+        <w:tc>
+          <w:tcPr>
+            <w:tcW w:w="1240" w:type="dxa"/>
+            <w:shd w:val="clear" w:color="auto" w:fill="auto"/>
+            <w:noWrap/>
+            <w:vAlign w:val="bottom"/>
+            <w:hideMark/>
+          </w:tcPr>
+          <w:p>
+            <w:pPr>
+              <w:spacing w:after="0" w:line="240" w:lineRule="auto"/>
+              <w:rPr>
+                <w:rFonts w:ascii="Calibri" w:eastAsia="Times New Roman" w:hAnsi="Calibri" w:cs="Calibri"/>
+                <w:color w:val="000000"/>
+                <w:szCs w:val="22"/>
+              </w:rPr>
+            </w:pPr>
+            <w:r>
+              <w:rPr>
+                <w:rFonts w:ascii="Calibri" w:eastAsia="Times New Roman" w:hAnsi="Calibri" w:cs="Calibri"/>
+                <w:color w:val="000000"/>
+                <w:szCs w:val="22"/>
+              </w:rPr>
+              <w:t>no</w:t>
+            </w:r>
+          </w:p>
+        </w:tc>
+        <w:tc>
+          <w:tcPr>
+            <w:tcW w:w="920" w:type="dxa"/>
+            <w:shd w:val="clear" w:color="auto" w:fill="auto"/>
+            <w:noWrap/>
+            <w:vAlign w:val="bottom"/>
+            <w:hideMark/>
+          </w:tcPr>
+          <w:p>
+            <w:pPr>
+              <w:spacing w:after="0" w:line="240" w:lineRule="auto"/>
+              <w:jc w:val="right"/>
+              <w:rPr>
+                <w:rFonts w:ascii="Calibri" w:eastAsia="Times New Roman" w:hAnsi="Calibri" w:cs="Calibri"/>
+                <w:color w:val="000000"/>
+                <w:szCs w:val="22"/>
+              </w:rPr>
+            </w:pPr>
+            <w:r>
+              <w:rPr>
+                <w:rFonts w:ascii="Calibri" w:eastAsia="Times New Roman" w:hAnsi="Calibri" w:cs="Calibri"/>
+                <w:color w:val="000000"/>
+                <w:szCs w:val="22"/>
+              </w:rPr>
+              <w:t>0.72</w:t>
+            </w:r>
+          </w:p>
+        </w:tc>
+        <w:tc>
+          <w:tcPr>
+            <w:tcW w:w="940" w:type="dxa"/>
+            <w:shd w:val="clear" w:color="auto" w:fill="auto"/>
+            <w:noWrap/>
+            <w:vAlign w:val="bottom"/>
+            <w:hideMark/>
+          </w:tcPr>
+          <w:p>
+            <w:pPr>
+              <w:spacing w:after="0" w:line="240" w:lineRule="auto"/>
+              <w:jc w:val="right"/>
+              <w:rPr>
+                <w:rFonts w:ascii="Calibri" w:eastAsia="Times New Roman" w:hAnsi="Calibri" w:cs="Calibri"/>
+                <w:color w:val="000000"/>
+                <w:szCs w:val="22"/>
+              </w:rPr>
+            </w:pPr>
+            <w:r>
+              <w:rPr>
+                <w:rFonts w:ascii="Calibri" w:eastAsia="Times New Roman" w:hAnsi="Calibri" w:cs="Calibri"/>
+                <w:color w:val="000000"/>
+                <w:szCs w:val="22"/>
+              </w:rPr>
+              <w:t>0.72</w:t>
+            </w:r>
+          </w:p>
+        </w:tc>
+        <w:tc>
+          <w:tcPr>
+            <w:tcW w:w="1000" w:type="dxa"/>
+            <w:shd w:val="clear" w:color="auto" w:fill="auto"/>
+            <w:noWrap/>
+            <w:vAlign w:val="bottom"/>
+            <w:hideMark/>
+          </w:tcPr>
+          <w:p>
+            <w:pPr>
+              <w:spacing w:after="0" w:line="240" w:lineRule="auto"/>
+              <w:jc w:val="right"/>
+              <w:rPr>
+                <w:rFonts w:ascii="Calibri" w:eastAsia="Times New Roman" w:hAnsi="Calibri" w:cs="Calibri"/>
+                <w:color w:val="000000"/>
+                <w:szCs w:val="22"/>
+              </w:rPr>
+            </w:pPr>
+            <w:r>
+              <w:rPr>
+                <w:rFonts w:ascii="Calibri" w:eastAsia="Times New Roman" w:hAnsi="Calibri" w:cs="Calibri"/>
+                <w:color w:val="000000"/>
+                <w:szCs w:val="22"/>
+              </w:rPr>
+              <w:t>0.56</w:t>
+            </w:r>
+          </w:p>
+        </w:tc>
+        <w:tc>
+          <w:tcPr>
+            <w:tcW w:w="1340" w:type="dxa"/>
+            <w:shd w:val="clear" w:color="auto" w:fill="auto"/>
+            <w:noWrap/>
+            <w:vAlign w:val="bottom"/>
+            <w:hideMark/>
+          </w:tcPr>
+          <w:p>
+            <w:pPr>
+              <w:spacing w:after="0" w:line="240" w:lineRule="auto"/>
+              <w:jc w:val="right"/>
+              <w:rPr>
+                <w:rFonts w:ascii="Calibri" w:eastAsia="Times New Roman" w:hAnsi="Calibri" w:cs="Calibri"/>
+                <w:color w:val="000000"/>
+                <w:szCs w:val="22"/>
+              </w:rPr>
+            </w:pPr>
+            <w:r>
+              <w:rPr>
+                <w:rFonts w:ascii="Calibri" w:eastAsia="Times New Roman" w:hAnsi="Calibri" w:cs="Calibri"/>
+                <w:color w:val="000000"/>
+                <w:szCs w:val="22"/>
+              </w:rPr>
+              <w:t>0.71</w:t>
+            </w:r>
+          </w:p>
+        </w:tc>
+      </w:tr>
+      <w:tr>
+        <w:trPr>
+          <w:trHeight w:val="300"/>
+        </w:trPr>
+        <w:tc>
+          <w:tcPr>
+            <w:tcW w:w="1640" w:type="dxa"/>
+            <w:shd w:val="clear" w:color="auto" w:fill="auto"/>
+            <w:noWrap/>
+            <w:vAlign w:val="bottom"/>
+            <w:hideMark/>
+          </w:tcPr>
+          <w:p>
+            <w:pPr>
+              <w:spacing w:after="0" w:line="240" w:lineRule="auto"/>
+              <w:rPr>
+                <w:rFonts w:ascii="Calibri" w:eastAsia="Times New Roman" w:hAnsi="Calibri" w:cs="Calibri"/>
+                <w:color w:val="000000"/>
+                <w:szCs w:val="22"/>
+              </w:rPr>
+            </w:pPr>
+            <w:r>
+              <w:rPr>
+                <w:rFonts w:ascii="Calibri" w:eastAsia="Times New Roman" w:hAnsi="Calibri" w:cs="Calibri"/>
+                <w:color w:val="000000"/>
+                <w:szCs w:val="22"/>
+              </w:rPr>
+              <w:t>MNB_topics</w:t>
+            </w:r>
+          </w:p>
+        </w:tc>
+        <w:tc>
+          <w:tcPr>
+            <w:tcW w:w="1240" w:type="dxa"/>
+            <w:shd w:val="clear" w:color="auto" w:fill="auto"/>
+            <w:noWrap/>
+            <w:vAlign w:val="bottom"/>
+            <w:hideMark/>
+          </w:tcPr>
+          <w:p>
+            <w:pPr>
+              <w:spacing w:after="0" w:line="240" w:lineRule="auto"/>
+              <w:rPr>
+                <w:rFonts w:ascii="Calibri" w:eastAsia="Times New Roman" w:hAnsi="Calibri" w:cs="Calibri"/>
+                <w:color w:val="000000"/>
+                <w:szCs w:val="22"/>
+              </w:rPr>
+            </w:pPr>
+            <w:r>
+              <w:rPr>
+                <w:rFonts w:ascii="Calibri" w:eastAsia="Times New Roman" w:hAnsi="Calibri" w:cs="Calibri"/>
+                <w:color w:val="000000"/>
+                <w:szCs w:val="22"/>
+              </w:rPr>
+              <w:t>no</w:t>
+            </w:r>
+          </w:p>
+        </w:tc>
+        <w:tc>
+          <w:tcPr>
+            <w:tcW w:w="920" w:type="dxa"/>
+            <w:shd w:val="clear" w:color="auto" w:fill="auto"/>
+            <w:noWrap/>
+            <w:vAlign w:val="bottom"/>
+            <w:hideMark/>
+          </w:tcPr>
+          <w:p>
+            <w:pPr>
+              <w:spacing w:after="0" w:line="240" w:lineRule="auto"/>
+              <w:jc w:val="right"/>
+              <w:rPr>
+                <w:rFonts w:ascii="Calibri" w:eastAsia="Times New Roman" w:hAnsi="Calibri" w:cs="Calibri"/>
+                <w:color w:val="000000"/>
+                <w:szCs w:val="22"/>
+              </w:rPr>
+            </w:pPr>
+            <w:r>
+              <w:rPr>
+                <w:rFonts w:ascii="Calibri" w:eastAsia="Times New Roman" w:hAnsi="Calibri" w:cs="Calibri"/>
+                <w:color w:val="000000"/>
+                <w:szCs w:val="22"/>
+              </w:rPr>
+              <w:t>0.35</w:t>
+            </w:r>
+          </w:p>
+        </w:tc>
+        <w:tc>
+          <w:tcPr>
+            <w:tcW w:w="940" w:type="dxa"/>
+            <w:shd w:val="clear" w:color="auto" w:fill="auto"/>
+            <w:noWrap/>
+            <w:vAlign w:val="bottom"/>
+            <w:hideMark/>
+          </w:tcPr>
+          <w:p>
+            <w:pPr>
+              <w:spacing w:after="0" w:line="240" w:lineRule="auto"/>
+              <w:jc w:val="right"/>
+              <w:rPr>
+                <w:rFonts w:ascii="Calibri" w:eastAsia="Times New Roman" w:hAnsi="Calibri" w:cs="Calibri"/>
+                <w:color w:val="000000"/>
+                <w:szCs w:val="22"/>
+              </w:rPr>
+            </w:pPr>
+            <w:r>
+              <w:rPr>
+                <w:rFonts w:ascii="Calibri" w:eastAsia="Times New Roman" w:hAnsi="Calibri" w:cs="Calibri"/>
+                <w:color w:val="000000"/>
+                <w:szCs w:val="22"/>
+              </w:rPr>
+              <w:t>0.35</w:t>
+            </w:r>
+          </w:p>
+        </w:tc>
+        <w:tc>
+          <w:tcPr>
+            <w:tcW w:w="1000" w:type="dxa"/>
+            <w:shd w:val="clear" w:color="auto" w:fill="auto"/>
+            <w:noWrap/>
+            <w:vAlign w:val="bottom"/>
+            <w:hideMark/>
+          </w:tcPr>
+          <w:p>
+            <w:pPr>
+              <w:spacing w:after="0" w:line="240" w:lineRule="auto"/>
+              <w:jc w:val="right"/>
+              <w:rPr>
+                <w:rFonts w:ascii="Calibri" w:eastAsia="Times New Roman" w:hAnsi="Calibri" w:cs="Calibri"/>
+                <w:color w:val="000000"/>
+                <w:szCs w:val="22"/>
+              </w:rPr>
+            </w:pPr>
+            <w:r>
+              <w:rPr>
+                <w:rFonts w:ascii="Calibri" w:eastAsia="Times New Roman" w:hAnsi="Calibri" w:cs="Calibri"/>
+                <w:color w:val="000000"/>
+                <w:szCs w:val="22"/>
+              </w:rPr>
+              <w:t>0.2</w:t>
+            </w:r>
+          </w:p>
+        </w:tc>
+        <w:tc>
+          <w:tcPr>
+            <w:tcW w:w="1340" w:type="dxa"/>
+            <w:shd w:val="clear" w:color="auto" w:fill="auto"/>
+            <w:noWrap/>
+            <w:vAlign w:val="bottom"/>
+            <w:hideMark/>
+          </w:tcPr>
+          <w:p>
+            <w:pPr>
+              <w:spacing w:after="0" w:line="240" w:lineRule="auto"/>
+              <w:jc w:val="right"/>
+              <w:rPr>
+                <w:rFonts w:ascii="Calibri" w:eastAsia="Times New Roman" w:hAnsi="Calibri" w:cs="Calibri"/>
+                <w:color w:val="000000"/>
+                <w:szCs w:val="22"/>
+              </w:rPr>
+            </w:pPr>
+            <w:r>
+              <w:rPr>
+                <w:rFonts w:ascii="Calibri" w:eastAsia="Times New Roman" w:hAnsi="Calibri" w:cs="Calibri"/>
+                <w:color w:val="000000"/>
+                <w:szCs w:val="22"/>
+              </w:rPr>
+              <w:t>0.33</w:t>
+            </w:r>
+          </w:p>
+        </w:tc>
+      </w:tr>
+      <w:tr>
+        <w:trPr>
+          <w:trHeight w:val="300"/>
+        </w:trPr>
+        <w:tc>
+          <w:tcPr>
+            <w:tcW w:w="1640" w:type="dxa"/>
+            <w:shd w:val="clear" w:color="auto" w:fill="auto"/>
+            <w:noWrap/>
+            <w:vAlign w:val="bottom"/>
+            <w:hideMark/>
+          </w:tcPr>
+          <w:p>
+            <w:pPr>
+              <w:spacing w:after="0" w:line="240" w:lineRule="auto"/>
+              <w:rPr>
+                <w:rFonts w:ascii="Calibri" w:eastAsia="Times New Roman" w:hAnsi="Calibri" w:cs="Calibri"/>
+                <w:color w:val="000000"/>
+                <w:szCs w:val="22"/>
+              </w:rPr>
+            </w:pPr>
+            <w:r>
+              <w:rPr>
+                <w:rFonts w:ascii="Calibri" w:eastAsia="Times New Roman" w:hAnsi="Calibri" w:cs="Calibri"/>
+                <w:color w:val="000000"/>
+                <w:szCs w:val="22"/>
+              </w:rPr>
+              <w:t>MNB_sentiment</w:t>
+            </w:r>
+          </w:p>
+        </w:tc>
+        <w:tc>
+          <w:tcPr>
+            <w:tcW w:w="1240" w:type="dxa"/>
+            <w:shd w:val="clear" w:color="auto" w:fill="auto"/>
+            <w:noWrap/>
+            <w:vAlign w:val="bottom"/>
+            <w:hideMark/>
+          </w:tcPr>
+          <w:p>
+            <w:pPr>
+              <w:spacing w:after="0" w:line="240" w:lineRule="auto"/>
+              <w:rPr>
+                <w:rFonts w:ascii="Calibri" w:eastAsia="Times New Roman" w:hAnsi="Calibri" w:cs="Calibri"/>
+                <w:color w:val="000000"/>
+                <w:szCs w:val="22"/>
+              </w:rPr>
+            </w:pPr>
+            <w:r>
+              <w:rPr>
+                <w:rFonts w:ascii="Calibri" w:eastAsia="Times New Roman" w:hAnsi="Calibri" w:cs="Calibri"/>
+                <w:color w:val="000000"/>
+                <w:szCs w:val="22"/>
+              </w:rPr>
+              <w:t>no</w:t>
+            </w:r>
+          </w:p>
+        </w:tc>
+        <w:tc>
+          <w:tcPr>
+            <w:tcW w:w="920" w:type="dxa"/>
+            <w:shd w:val="clear" w:color="auto" w:fill="auto"/>
+            <w:noWrap/>
+            <w:vAlign w:val="bottom"/>
+            <w:hideMark/>
+          </w:tcPr>
+          <w:p>
+            <w:pPr>
+              <w:spacing w:after="0" w:line="240" w:lineRule="auto"/>
+              <w:jc w:val="right"/>
+              <w:rPr>
+                <w:rFonts w:ascii="Calibri" w:eastAsia="Times New Roman" w:hAnsi="Calibri" w:cs="Calibri"/>
+                <w:color w:val="000000"/>
+                <w:szCs w:val="22"/>
+              </w:rPr>
+            </w:pPr>
+            <w:r>
+              <w:rPr>
+                <w:rFonts w:ascii="Calibri" w:eastAsia="Times New Roman" w:hAnsi="Calibri" w:cs="Calibri"/>
+                <w:color w:val="000000"/>
+                <w:szCs w:val="22"/>
+              </w:rPr>
+              <w:t>0.736</w:t>
+            </w:r>
+          </w:p>
+        </w:tc>
+        <w:tc>
+          <w:tcPr>
+            <w:tcW w:w="940" w:type="dxa"/>
+            <w:shd w:val="clear" w:color="auto" w:fill="auto"/>
+            <w:noWrap/>
+            <w:vAlign w:val="bottom"/>
+            <w:hideMark/>
+          </w:tcPr>
+          <w:p>
+            <w:pPr>
+              <w:spacing w:after="0" w:line="240" w:lineRule="auto"/>
+              <w:jc w:val="right"/>
+              <w:rPr>
+                <w:rFonts w:ascii="Calibri" w:eastAsia="Times New Roman" w:hAnsi="Calibri" w:cs="Calibri"/>
+                <w:color w:val="000000"/>
+                <w:szCs w:val="22"/>
+              </w:rPr>
+            </w:pPr>
+            <w:r>
+              <w:rPr>
+                <w:rFonts w:ascii="Calibri" w:eastAsia="Times New Roman" w:hAnsi="Calibri" w:cs="Calibri"/>
+                <w:color w:val="000000"/>
+                <w:szCs w:val="22"/>
+              </w:rPr>
+              <w:t>0.74</w:t>
+            </w:r>
+          </w:p>
+        </w:tc>
+        <w:tc>
+          <w:tcPr>
+            <w:tcW w:w="1000" w:type="dxa"/>
+            <w:shd w:val="clear" w:color="auto" w:fill="auto"/>
+            <w:noWrap/>
+            <w:vAlign w:val="bottom"/>
+            <w:hideMark/>
+          </w:tcPr>
+          <w:p>
+            <w:pPr>
+              <w:spacing w:after="0" w:line="240" w:lineRule="auto"/>
+              <w:jc w:val="right"/>
+              <w:rPr>
+                <w:rFonts w:ascii="Calibri" w:eastAsia="Times New Roman" w:hAnsi="Calibri" w:cs="Calibri"/>
+                <w:color w:val="000000"/>
+                <w:szCs w:val="22"/>
+              </w:rPr>
+            </w:pPr>
+            <w:r>
+              <w:rPr>
+                <w:rFonts w:ascii="Calibri" w:eastAsia="Times New Roman" w:hAnsi="Calibri" w:cs="Calibri"/>
+                <w:color w:val="000000"/>
+                <w:szCs w:val="22"/>
+              </w:rPr>
+              <w:t>0.56</w:t>
+            </w:r>
+          </w:p>
+        </w:tc>
+        <w:tc>
+          <w:tcPr>
+            <w:tcW w:w="1340" w:type="dxa"/>
+            <w:shd w:val="clear" w:color="auto" w:fill="auto"/>
+            <w:noWrap/>
+            <w:vAlign w:val="bottom"/>
+            <w:hideMark/>
+          </w:tcPr>
+          <w:p>
+            <w:pPr>
+              <w:spacing w:after="0" w:line="240" w:lineRule="auto"/>
+              <w:jc w:val="right"/>
+              <w:rPr>
+                <w:rFonts w:ascii="Calibri" w:eastAsia="Times New Roman" w:hAnsi="Calibri" w:cs="Calibri"/>
+                <w:color w:val="000000"/>
+                <w:szCs w:val="22"/>
+              </w:rPr>
+            </w:pPr>
+            <w:r>
+              <w:rPr>
+                <w:rFonts w:ascii="Calibri" w:eastAsia="Times New Roman" w:hAnsi="Calibri" w:cs="Calibri"/>
+                <w:color w:val="000000"/>
+                <w:szCs w:val="22"/>
+              </w:rPr>
+              <w:t>0.72</w:t>
+            </w:r>
+          </w:p>
+        </w:tc>
+      </w:tr>
+    </w:tbl>
+    <w:p/>
     <w:sectPr>
       <w:pgSz w:w="12240" w:h="15840" w:code="1"/>
       <w:pgMar w:top="720" w:right="720" w:bottom="720" w:left="720" w:header="720" w:footer="720" w:gutter="0"/>
@@ -16001,7 +18293,7 @@
 </file>
 
 <file path=customXml/itemProps1.xml><?xml version="1.0" encoding="utf-8"?>
-<ds:datastoreItem xmlns:ds="http://schemas.openxmlformats.org/officeDocument/2006/customXml" ds:itemID="{8074B1F4-AE8E-4624-B7E9-7EE9BB30B9FD}">
+<ds:datastoreItem xmlns:ds="http://schemas.openxmlformats.org/officeDocument/2006/customXml" ds:itemID="{3A33A0AB-E3EB-4F55-9E66-17104FA3F424}">
   <ds:schemaRefs>
     <ds:schemaRef ds:uri="http://schemas.openxmlformats.org/officeDocument/2006/bibliography"/>
   </ds:schemaRefs>

</xml_diff>

<commit_message>
Excel to dump data
</commit_message>
<xml_diff>
--- a/report.docx
+++ b/report.docx
@@ -27,7 +27,7 @@
       <w:tblPr>
         <w:tblStyle w:val="TableGrid"/>
         <w:tblpPr w:leftFromText="180" w:rightFromText="180" w:vertAnchor="text" w:horzAnchor="margin" w:tblpXSpec="center" w:tblpY="975"/>
-        <w:tblW w:w="11404" w:type="dxa"/>
+        <w:tblW w:w="11741" w:type="dxa"/>
         <w:tblBorders>
           <w:top w:val="none" w:sz="0" w:space="0" w:color="auto"/>
           <w:left w:val="none" w:sz="0" w:space="0" w:color="auto"/>
@@ -39,8 +39,8 @@
         <w:tblLook w:val="04A0" w:firstRow="1" w:lastRow="0" w:firstColumn="1" w:lastColumn="0" w:noHBand="0" w:noVBand="1"/>
       </w:tblPr>
       <w:tblGrid>
-        <w:gridCol w:w="5537"/>
-        <w:gridCol w:w="5867"/>
+        <w:gridCol w:w="6126"/>
+        <w:gridCol w:w="6126"/>
       </w:tblGrid>
       <w:tr>
         <w:trPr>
@@ -48,11 +48,12 @@
         </w:trPr>
         <w:tc>
           <w:tcPr>
-            <w:tcW w:w="5537" w:type="dxa"/>
+            <w:tcW w:w="5670" w:type="dxa"/>
           </w:tcPr>
           <w:p>
             <w:pPr>
               <w:keepNext/>
+              <w:jc w:val="both"/>
               <w:rPr>
                 <w:rFonts w:cstheme="minorHAnsi"/>
               </w:rPr>
@@ -63,10 +64,10 @@
                 <w:noProof/>
               </w:rPr>
               <w:drawing>
-                <wp:inline distT="0" distB="0" distL="0" distR="0" wp14:anchorId="7A0F12C8" wp14:editId="2F5081BC">
-                  <wp:extent cx="3379211" cy="2628900"/>
+                <wp:inline distT="0" distB="0" distL="0" distR="0" wp14:anchorId="6784675D" wp14:editId="1F916F9E">
+                  <wp:extent cx="3752850" cy="2501900"/>
                   <wp:effectExtent l="0" t="0" r="0" b="0"/>
-                  <wp:docPr id="1" name="Picture 1"/>
+                  <wp:docPr id="7" name="Picture 7"/>
                   <wp:cNvGraphicFramePr>
                     <a:graphicFrameLocks xmlns:a="http://schemas.openxmlformats.org/drawingml/2006/main" noChangeAspect="1"/>
                   </wp:cNvGraphicFramePr>
@@ -74,23 +75,36 @@
                     <a:graphicData uri="http://schemas.openxmlformats.org/drawingml/2006/picture">
                       <pic:pic xmlns:pic="http://schemas.openxmlformats.org/drawingml/2006/picture">
                         <pic:nvPicPr>
-                          <pic:cNvPr id="1" name=""/>
-                          <pic:cNvPicPr/>
+                          <pic:cNvPr id="0" name="Picture 4"/>
+                          <pic:cNvPicPr>
+                            <a:picLocks noChangeAspect="1" noChangeArrowheads="1"/>
+                          </pic:cNvPicPr>
                         </pic:nvPicPr>
                         <pic:blipFill>
-                          <a:blip r:embed="rId6"/>
+                          <a:blip r:embed="rId6">
+                            <a:extLst>
+                              <a:ext uri="{28A0092B-C50C-407E-A947-70E740481C1C}">
+                                <a14:useLocalDpi xmlns:a14="http://schemas.microsoft.com/office/drawing/2010/main" val="0"/>
+                              </a:ext>
+                            </a:extLst>
+                          </a:blip>
+                          <a:srcRect/>
                           <a:stretch>
                             <a:fillRect/>
                           </a:stretch>
                         </pic:blipFill>
-                        <pic:spPr>
+                        <pic:spPr bwMode="auto">
                           <a:xfrm>
                             <a:off x="0" y="0"/>
-                            <a:ext cx="3478312" cy="2705997"/>
+                            <a:ext cx="3752850" cy="2501900"/>
                           </a:xfrm>
                           <a:prstGeom prst="rect">
                             <a:avLst/>
                           </a:prstGeom>
+                          <a:noFill/>
+                          <a:ln>
+                            <a:noFill/>
+                          </a:ln>
                         </pic:spPr>
                       </pic:pic>
                     </a:graphicData>
@@ -102,6 +116,7 @@
           <w:p>
             <w:pPr>
               <w:pStyle w:val="Caption"/>
+              <w:jc w:val="center"/>
               <w:rPr>
                 <w:rFonts w:cstheme="minorHAnsi"/>
               </w:rPr>
@@ -154,25 +169,21 @@
         </w:tc>
         <w:tc>
           <w:tcPr>
-            <w:tcW w:w="5867" w:type="dxa"/>
-          </w:tcPr>
-          <w:p>
-            <w:pPr>
-              <w:keepNext/>
-              <w:rPr>
-                <w:rFonts w:cstheme="minorHAnsi"/>
-              </w:rPr>
-            </w:pPr>
-            <w:r>
-              <w:rPr>
-                <w:rFonts w:cstheme="minorHAnsi"/>
+            <w:tcW w:w="6071" w:type="dxa"/>
+          </w:tcPr>
+          <w:p>
+            <w:pPr>
+              <w:jc w:val="both"/>
+            </w:pPr>
+            <w:r>
+              <w:rPr>
                 <w:noProof/>
               </w:rPr>
               <w:drawing>
-                <wp:inline distT="0" distB="0" distL="0" distR="0" wp14:anchorId="3E8DE589" wp14:editId="64AB833F">
-                  <wp:extent cx="3588588" cy="2628900"/>
+                <wp:inline distT="0" distB="0" distL="0" distR="0" wp14:anchorId="6C5BE801" wp14:editId="3F39F499">
+                  <wp:extent cx="3752851" cy="2501900"/>
                   <wp:effectExtent l="0" t="0" r="0" b="0"/>
-                  <wp:docPr id="2" name="Picture 2"/>
+                  <wp:docPr id="6" name="Picture 6"/>
                   <wp:cNvGraphicFramePr>
                     <a:graphicFrameLocks xmlns:a="http://schemas.openxmlformats.org/drawingml/2006/main" noChangeAspect="1"/>
                   </wp:cNvGraphicFramePr>
@@ -180,23 +191,36 @@
                     <a:graphicData uri="http://schemas.openxmlformats.org/drawingml/2006/picture">
                       <pic:pic xmlns:pic="http://schemas.openxmlformats.org/drawingml/2006/picture">
                         <pic:nvPicPr>
-                          <pic:cNvPr id="1" name=""/>
-                          <pic:cNvPicPr/>
+                          <pic:cNvPr id="0" name="Picture 3"/>
+                          <pic:cNvPicPr>
+                            <a:picLocks noChangeAspect="1" noChangeArrowheads="1"/>
+                          </pic:cNvPicPr>
                         </pic:nvPicPr>
                         <pic:blipFill>
-                          <a:blip r:embed="rId7"/>
+                          <a:blip r:embed="rId7">
+                            <a:extLst>
+                              <a:ext uri="{28A0092B-C50C-407E-A947-70E740481C1C}">
+                                <a14:useLocalDpi xmlns:a14="http://schemas.microsoft.com/office/drawing/2010/main" val="0"/>
+                              </a:ext>
+                            </a:extLst>
+                          </a:blip>
+                          <a:srcRect/>
                           <a:stretch>
                             <a:fillRect/>
                           </a:stretch>
                         </pic:blipFill>
-                        <pic:spPr>
+                        <pic:spPr bwMode="auto">
                           <a:xfrm>
                             <a:off x="0" y="0"/>
-                            <a:ext cx="3678144" cy="2694506"/>
+                            <a:ext cx="3758831" cy="2505887"/>
                           </a:xfrm>
                           <a:prstGeom prst="rect">
                             <a:avLst/>
                           </a:prstGeom>
+                          <a:noFill/>
+                          <a:ln>
+                            <a:noFill/>
+                          </a:ln>
                         </pic:spPr>
                       </pic:pic>
                     </a:graphicData>
@@ -208,6 +232,7 @@
           <w:p>
             <w:pPr>
               <w:pStyle w:val="Caption"/>
+              <w:jc w:val="center"/>
               <w:rPr>
                 <w:rFonts w:cstheme="minorHAnsi"/>
               </w:rPr>
@@ -330,10 +355,9 @@
       <w:tblGrid>
         <w:gridCol w:w="1061"/>
         <w:gridCol w:w="413"/>
-        <w:gridCol w:w="439"/>
         <w:gridCol w:w="682"/>
         <w:gridCol w:w="917"/>
-        <w:gridCol w:w="682"/>
+        <w:gridCol w:w="1304"/>
         <w:gridCol w:w="1003"/>
         <w:gridCol w:w="565"/>
         <w:gridCol w:w="833"/>
@@ -443,7 +467,7 @@
           <w:p>
             <w:pPr>
               <w:spacing w:before="90" w:after="0" w:line="240" w:lineRule="auto"/>
-              <w:jc w:val="center"/>
+              <w:jc w:val="right"/>
               <w:rPr>
                 <w:rFonts w:eastAsia="Times New Roman" w:cstheme="minorHAnsi"/>
                 <w:sz w:val="20"/>
@@ -456,7 +480,7 @@
                 <w:sz w:val="20"/>
                 <w:szCs w:val="20"/>
               </w:rPr>
-              <w:t>N*</w:t>
+              <w:t>Mean</w:t>
             </w:r>
           </w:p>
         </w:tc>
@@ -496,7 +520,7 @@
                 <w:sz w:val="20"/>
                 <w:szCs w:val="20"/>
               </w:rPr>
-              <w:t>Mean</w:t>
+              <w:t>SE Mean</w:t>
             </w:r>
           </w:p>
         </w:tc>
@@ -536,7 +560,23 @@
                 <w:sz w:val="20"/>
                 <w:szCs w:val="20"/>
               </w:rPr>
-              <w:t>SE Mean</w:t>
+              <w:t>S</w:t>
+            </w:r>
+            <w:r>
+              <w:rPr>
+                <w:rFonts w:eastAsia="Times New Roman" w:cstheme="minorHAnsi"/>
+                <w:sz w:val="20"/>
+                <w:szCs w:val="20"/>
+              </w:rPr>
+              <w:t xml:space="preserve">tandard </w:t>
+            </w:r>
+            <w:r>
+              <w:rPr>
+                <w:rFonts w:eastAsia="Times New Roman" w:cstheme="minorHAnsi"/>
+                <w:sz w:val="20"/>
+                <w:szCs w:val="20"/>
+              </w:rPr>
+              <w:t>Dev</w:t>
             </w:r>
           </w:p>
         </w:tc>
@@ -570,16 +610,14 @@
                 <w:szCs w:val="20"/>
               </w:rPr>
             </w:pPr>
-            <w:proofErr w:type="spellStart"/>
             <w:r>
               <w:rPr>
                 <w:rFonts w:eastAsia="Times New Roman" w:cstheme="minorHAnsi"/>
                 <w:sz w:val="20"/>
                 <w:szCs w:val="20"/>
               </w:rPr>
-              <w:t>StDev</w:t>
-            </w:r>
-            <w:proofErr w:type="spellEnd"/>
+              <w:t>Minimum</w:t>
+            </w:r>
           </w:p>
         </w:tc>
         <w:tc>
@@ -618,7 +656,7 @@
                 <w:sz w:val="20"/>
                 <w:szCs w:val="20"/>
               </w:rPr>
-              <w:t>Minimum</w:t>
+              <w:t>Q1</w:t>
             </w:r>
           </w:p>
         </w:tc>
@@ -658,7 +696,7 @@
                 <w:sz w:val="20"/>
                 <w:szCs w:val="20"/>
               </w:rPr>
-              <w:t>Q1</w:t>
+              <w:t>Median</w:t>
             </w:r>
           </w:p>
         </w:tc>
@@ -698,7 +736,7 @@
                 <w:sz w:val="20"/>
                 <w:szCs w:val="20"/>
               </w:rPr>
-              <w:t>Median</w:t>
+              <w:t>Q3</w:t>
             </w:r>
           </w:p>
         </w:tc>
@@ -738,10 +776,388 @@
                 <w:sz w:val="20"/>
                 <w:szCs w:val="20"/>
               </w:rPr>
-              <w:t>Q3</w:t>
-            </w:r>
-          </w:p>
-        </w:tc>
+              <w:t>Maximum</w:t>
+            </w:r>
+          </w:p>
+        </w:tc>
+      </w:tr>
+      <w:tr>
+        <w:tc>
+          <w:tcPr>
+            <w:tcW w:w="0" w:type="auto"/>
+            <w:shd w:val="clear" w:color="auto" w:fill="FFFFFF"/>
+            <w:noWrap/>
+            <w:tcMar>
+              <w:top w:w="15" w:type="dxa"/>
+              <w:left w:w="105" w:type="dxa"/>
+              <w:bottom w:w="15" w:type="dxa"/>
+              <w:right w:w="105" w:type="dxa"/>
+            </w:tcMar>
+            <w:hideMark/>
+          </w:tcPr>
+          <w:p>
+            <w:pPr>
+              <w:spacing w:before="90" w:after="0" w:line="240" w:lineRule="auto"/>
+              <w:rPr>
+                <w:rFonts w:eastAsia="Times New Roman" w:cstheme="minorHAnsi"/>
+                <w:sz w:val="20"/>
+                <w:szCs w:val="20"/>
+              </w:rPr>
+            </w:pPr>
+            <w:r>
+              <w:rPr>
+                <w:rFonts w:eastAsia="Times New Roman" w:cstheme="minorHAnsi"/>
+                <w:sz w:val="20"/>
+                <w:szCs w:val="20"/>
+              </w:rPr>
+              <w:t>Frequency</w:t>
+            </w:r>
+          </w:p>
+        </w:tc>
+        <w:tc>
+          <w:tcPr>
+            <w:tcW w:w="0" w:type="auto"/>
+            <w:shd w:val="clear" w:color="auto" w:fill="FFFFFF"/>
+            <w:noWrap/>
+            <w:tcMar>
+              <w:top w:w="15" w:type="dxa"/>
+              <w:left w:w="105" w:type="dxa"/>
+              <w:bottom w:w="15" w:type="dxa"/>
+              <w:right w:w="105" w:type="dxa"/>
+            </w:tcMar>
+            <w:hideMark/>
+          </w:tcPr>
+          <w:p>
+            <w:pPr>
+              <w:spacing w:before="90" w:after="0" w:line="240" w:lineRule="auto"/>
+              <w:jc w:val="right"/>
+              <w:rPr>
+                <w:rFonts w:eastAsia="Times New Roman" w:cstheme="minorHAnsi"/>
+                <w:sz w:val="20"/>
+                <w:szCs w:val="20"/>
+              </w:rPr>
+            </w:pPr>
+            <w:r>
+              <w:rPr>
+                <w:rFonts w:eastAsia="Times New Roman" w:cstheme="minorHAnsi"/>
+                <w:sz w:val="20"/>
+                <w:szCs w:val="20"/>
+              </w:rPr>
+              <w:t>20</w:t>
+            </w:r>
+          </w:p>
+        </w:tc>
+        <w:tc>
+          <w:tcPr>
+            <w:tcW w:w="0" w:type="auto"/>
+            <w:shd w:val="clear" w:color="auto" w:fill="FFFFFF"/>
+            <w:noWrap/>
+            <w:tcMar>
+              <w:top w:w="15" w:type="dxa"/>
+              <w:left w:w="105" w:type="dxa"/>
+              <w:bottom w:w="15" w:type="dxa"/>
+              <w:right w:w="105" w:type="dxa"/>
+            </w:tcMar>
+            <w:hideMark/>
+          </w:tcPr>
+          <w:p>
+            <w:pPr>
+              <w:spacing w:before="90" w:after="0" w:line="240" w:lineRule="auto"/>
+              <w:jc w:val="right"/>
+              <w:rPr>
+                <w:rFonts w:eastAsia="Times New Roman" w:cstheme="minorHAnsi"/>
+                <w:sz w:val="20"/>
+                <w:szCs w:val="20"/>
+              </w:rPr>
+            </w:pPr>
+            <w:r>
+              <w:rPr>
+                <w:rFonts w:eastAsia="Times New Roman" w:cstheme="minorHAnsi"/>
+                <w:sz w:val="20"/>
+                <w:szCs w:val="20"/>
+              </w:rPr>
+              <w:t>100.0</w:t>
+            </w:r>
+          </w:p>
+        </w:tc>
+        <w:tc>
+          <w:tcPr>
+            <w:tcW w:w="0" w:type="auto"/>
+            <w:shd w:val="clear" w:color="auto" w:fill="FFFFFF"/>
+            <w:noWrap/>
+            <w:tcMar>
+              <w:top w:w="15" w:type="dxa"/>
+              <w:left w:w="105" w:type="dxa"/>
+              <w:bottom w:w="15" w:type="dxa"/>
+              <w:right w:w="105" w:type="dxa"/>
+            </w:tcMar>
+            <w:hideMark/>
+          </w:tcPr>
+          <w:p>
+            <w:pPr>
+              <w:spacing w:before="90" w:after="0" w:line="240" w:lineRule="auto"/>
+              <w:jc w:val="right"/>
+              <w:rPr>
+                <w:rFonts w:eastAsia="Times New Roman" w:cstheme="minorHAnsi"/>
+                <w:sz w:val="20"/>
+                <w:szCs w:val="20"/>
+              </w:rPr>
+            </w:pPr>
+            <w:r>
+              <w:rPr>
+                <w:rFonts w:eastAsia="Times New Roman" w:cstheme="minorHAnsi"/>
+                <w:sz w:val="20"/>
+                <w:szCs w:val="20"/>
+              </w:rPr>
+              <w:t>20.8</w:t>
+            </w:r>
+          </w:p>
+        </w:tc>
+        <w:tc>
+          <w:tcPr>
+            <w:tcW w:w="0" w:type="auto"/>
+            <w:shd w:val="clear" w:color="auto" w:fill="FFFFFF"/>
+            <w:noWrap/>
+            <w:tcMar>
+              <w:top w:w="15" w:type="dxa"/>
+              <w:left w:w="105" w:type="dxa"/>
+              <w:bottom w:w="15" w:type="dxa"/>
+              <w:right w:w="105" w:type="dxa"/>
+            </w:tcMar>
+            <w:hideMark/>
+          </w:tcPr>
+          <w:p>
+            <w:pPr>
+              <w:spacing w:before="90" w:after="0" w:line="240" w:lineRule="auto"/>
+              <w:jc w:val="right"/>
+              <w:rPr>
+                <w:rFonts w:eastAsia="Times New Roman" w:cstheme="minorHAnsi"/>
+                <w:sz w:val="20"/>
+                <w:szCs w:val="20"/>
+              </w:rPr>
+            </w:pPr>
+            <w:r>
+              <w:rPr>
+                <w:rFonts w:eastAsia="Times New Roman" w:cstheme="minorHAnsi"/>
+                <w:sz w:val="20"/>
+                <w:szCs w:val="20"/>
+              </w:rPr>
+              <w:t>93.0</w:t>
+            </w:r>
+          </w:p>
+        </w:tc>
+        <w:tc>
+          <w:tcPr>
+            <w:tcW w:w="0" w:type="auto"/>
+            <w:shd w:val="clear" w:color="auto" w:fill="FFFFFF"/>
+            <w:noWrap/>
+            <w:tcMar>
+              <w:top w:w="15" w:type="dxa"/>
+              <w:left w:w="105" w:type="dxa"/>
+              <w:bottom w:w="15" w:type="dxa"/>
+              <w:right w:w="105" w:type="dxa"/>
+            </w:tcMar>
+            <w:hideMark/>
+          </w:tcPr>
+          <w:p>
+            <w:pPr>
+              <w:spacing w:before="90" w:after="0" w:line="240" w:lineRule="auto"/>
+              <w:jc w:val="right"/>
+              <w:rPr>
+                <w:rFonts w:eastAsia="Times New Roman" w:cstheme="minorHAnsi"/>
+                <w:sz w:val="20"/>
+                <w:szCs w:val="20"/>
+              </w:rPr>
+            </w:pPr>
+            <w:r>
+              <w:rPr>
+                <w:rFonts w:eastAsia="Times New Roman" w:cstheme="minorHAnsi"/>
+                <w:sz w:val="20"/>
+                <w:szCs w:val="20"/>
+              </w:rPr>
+              <w:t>7.0</w:t>
+            </w:r>
+          </w:p>
+        </w:tc>
+        <w:tc>
+          <w:tcPr>
+            <w:tcW w:w="0" w:type="auto"/>
+            <w:shd w:val="clear" w:color="auto" w:fill="FFFFFF"/>
+            <w:noWrap/>
+            <w:tcMar>
+              <w:top w:w="15" w:type="dxa"/>
+              <w:left w:w="105" w:type="dxa"/>
+              <w:bottom w:w="15" w:type="dxa"/>
+              <w:right w:w="105" w:type="dxa"/>
+            </w:tcMar>
+            <w:hideMark/>
+          </w:tcPr>
+          <w:p>
+            <w:pPr>
+              <w:spacing w:before="90" w:after="0" w:line="240" w:lineRule="auto"/>
+              <w:jc w:val="right"/>
+              <w:rPr>
+                <w:rFonts w:eastAsia="Times New Roman" w:cstheme="minorHAnsi"/>
+                <w:sz w:val="20"/>
+                <w:szCs w:val="20"/>
+              </w:rPr>
+            </w:pPr>
+            <w:r>
+              <w:rPr>
+                <w:rFonts w:eastAsia="Times New Roman" w:cstheme="minorHAnsi"/>
+                <w:sz w:val="20"/>
+                <w:szCs w:val="20"/>
+              </w:rPr>
+              <w:t>26.0</w:t>
+            </w:r>
+          </w:p>
+        </w:tc>
+        <w:tc>
+          <w:tcPr>
+            <w:tcW w:w="0" w:type="auto"/>
+            <w:shd w:val="clear" w:color="auto" w:fill="FFFFFF"/>
+            <w:noWrap/>
+            <w:tcMar>
+              <w:top w:w="15" w:type="dxa"/>
+              <w:left w:w="105" w:type="dxa"/>
+              <w:bottom w:w="15" w:type="dxa"/>
+              <w:right w:w="105" w:type="dxa"/>
+            </w:tcMar>
+            <w:hideMark/>
+          </w:tcPr>
+          <w:p>
+            <w:pPr>
+              <w:spacing w:before="90" w:after="0" w:line="240" w:lineRule="auto"/>
+              <w:jc w:val="right"/>
+              <w:rPr>
+                <w:rFonts w:eastAsia="Times New Roman" w:cstheme="minorHAnsi"/>
+                <w:sz w:val="20"/>
+                <w:szCs w:val="20"/>
+              </w:rPr>
+            </w:pPr>
+            <w:r>
+              <w:rPr>
+                <w:rFonts w:eastAsia="Times New Roman" w:cstheme="minorHAnsi"/>
+                <w:sz w:val="20"/>
+                <w:szCs w:val="20"/>
+              </w:rPr>
+              <w:t>57.5</w:t>
+            </w:r>
+          </w:p>
+        </w:tc>
+        <w:tc>
+          <w:tcPr>
+            <w:tcW w:w="0" w:type="auto"/>
+            <w:shd w:val="clear" w:color="auto" w:fill="FFFFFF"/>
+            <w:noWrap/>
+            <w:tcMar>
+              <w:top w:w="15" w:type="dxa"/>
+              <w:left w:w="105" w:type="dxa"/>
+              <w:bottom w:w="15" w:type="dxa"/>
+              <w:right w:w="105" w:type="dxa"/>
+            </w:tcMar>
+            <w:hideMark/>
+          </w:tcPr>
+          <w:p>
+            <w:pPr>
+              <w:spacing w:before="90" w:after="0" w:line="240" w:lineRule="auto"/>
+              <w:jc w:val="right"/>
+              <w:rPr>
+                <w:rFonts w:eastAsia="Times New Roman" w:cstheme="minorHAnsi"/>
+                <w:sz w:val="20"/>
+                <w:szCs w:val="20"/>
+              </w:rPr>
+            </w:pPr>
+            <w:r>
+              <w:rPr>
+                <w:rFonts w:eastAsia="Times New Roman" w:cstheme="minorHAnsi"/>
+                <w:sz w:val="20"/>
+                <w:szCs w:val="20"/>
+              </w:rPr>
+              <w:t>157.3</w:t>
+            </w:r>
+          </w:p>
+        </w:tc>
+        <w:tc>
+          <w:tcPr>
+            <w:tcW w:w="0" w:type="auto"/>
+            <w:shd w:val="clear" w:color="auto" w:fill="FFFFFF"/>
+            <w:noWrap/>
+            <w:tcMar>
+              <w:top w:w="15" w:type="dxa"/>
+              <w:left w:w="105" w:type="dxa"/>
+              <w:bottom w:w="15" w:type="dxa"/>
+              <w:right w:w="105" w:type="dxa"/>
+            </w:tcMar>
+            <w:hideMark/>
+          </w:tcPr>
+          <w:p>
+            <w:pPr>
+              <w:spacing w:before="90" w:after="0" w:line="240" w:lineRule="auto"/>
+              <w:jc w:val="right"/>
+              <w:rPr>
+                <w:rFonts w:eastAsia="Times New Roman" w:cstheme="minorHAnsi"/>
+                <w:sz w:val="20"/>
+                <w:szCs w:val="20"/>
+              </w:rPr>
+            </w:pPr>
+            <w:r>
+              <w:rPr>
+                <w:rFonts w:eastAsia="Times New Roman" w:cstheme="minorHAnsi"/>
+                <w:sz w:val="20"/>
+                <w:szCs w:val="20"/>
+              </w:rPr>
+              <w:t>358.0</w:t>
+            </w:r>
+          </w:p>
+        </w:tc>
+      </w:tr>
+    </w:tbl>
+    <w:p>
+      <w:pPr>
+        <w:shd w:val="clear" w:color="auto" w:fill="FFFFFF"/>
+        <w:spacing w:after="75" w:line="240" w:lineRule="auto"/>
+        <w:rPr>
+          <w:rFonts w:eastAsia="Times New Roman" w:cstheme="minorHAnsi"/>
+          <w:sz w:val="26"/>
+          <w:szCs w:val="26"/>
+        </w:rPr>
+      </w:pPr>
+      <w:r>
+        <w:rPr>
+          <w:rFonts w:eastAsia="Times New Roman" w:cstheme="minorHAnsi"/>
+          <w:sz w:val="26"/>
+          <w:szCs w:val="26"/>
+        </w:rPr>
+        <w:t>Sentiment Statistics</w:t>
+      </w:r>
+      <w:bookmarkStart w:id="0" w:name="_GoBack"/>
+      <w:bookmarkEnd w:id="0"/>
+    </w:p>
+    <w:tbl>
+      <w:tblPr>
+        <w:tblW w:w="0" w:type="auto"/>
+        <w:tblCellMar>
+          <w:top w:w="15" w:type="dxa"/>
+          <w:left w:w="15" w:type="dxa"/>
+          <w:bottom w:w="15" w:type="dxa"/>
+          <w:right w:w="15" w:type="dxa"/>
+        </w:tblCellMar>
+        <w:tblLook w:val="04A0" w:firstRow="1" w:lastRow="0" w:firstColumn="1" w:lastColumn="0" w:noHBand="0" w:noVBand="1"/>
+      </w:tblPr>
+      <w:tblGrid>
+        <w:gridCol w:w="882"/>
+        <w:gridCol w:w="340"/>
+        <w:gridCol w:w="682"/>
+        <w:gridCol w:w="917"/>
+        <w:gridCol w:w="1304"/>
+        <w:gridCol w:w="1003"/>
+        <w:gridCol w:w="515"/>
+        <w:gridCol w:w="833"/>
+        <w:gridCol w:w="616"/>
+        <w:gridCol w:w="1034"/>
+      </w:tblGrid>
+      <w:tr>
         <w:tc>
           <w:tcPr>
             <w:tcW w:w="0" w:type="auto"/>
@@ -765,7 +1181,6 @@
           <w:p>
             <w:pPr>
               <w:spacing w:before="90" w:after="0" w:line="240" w:lineRule="auto"/>
-              <w:jc w:val="right"/>
               <w:rPr>
                 <w:rFonts w:eastAsia="Times New Roman" w:cstheme="minorHAnsi"/>
                 <w:sz w:val="20"/>
@@ -778,420 +1193,10 @@
                 <w:sz w:val="20"/>
                 <w:szCs w:val="20"/>
               </w:rPr>
-              <w:t>Maximum</w:t>
-            </w:r>
-          </w:p>
-        </w:tc>
-      </w:tr>
-      <w:tr>
-        <w:tc>
-          <w:tcPr>
-            <w:tcW w:w="0" w:type="auto"/>
-            <w:shd w:val="clear" w:color="auto" w:fill="FFFFFF"/>
-            <w:noWrap/>
-            <w:tcMar>
-              <w:top w:w="15" w:type="dxa"/>
-              <w:left w:w="105" w:type="dxa"/>
-              <w:bottom w:w="15" w:type="dxa"/>
-              <w:right w:w="105" w:type="dxa"/>
-            </w:tcMar>
-            <w:hideMark/>
-          </w:tcPr>
-          <w:p>
-            <w:pPr>
-              <w:spacing w:before="90" w:after="0" w:line="240" w:lineRule="auto"/>
-              <w:rPr>
-                <w:rFonts w:eastAsia="Times New Roman" w:cstheme="minorHAnsi"/>
-                <w:sz w:val="20"/>
-                <w:szCs w:val="20"/>
-              </w:rPr>
-            </w:pPr>
-            <w:r>
-              <w:rPr>
-                <w:rFonts w:eastAsia="Times New Roman" w:cstheme="minorHAnsi"/>
-                <w:sz w:val="20"/>
-                <w:szCs w:val="20"/>
-              </w:rPr>
-              <w:t>Frequency</w:t>
-            </w:r>
-          </w:p>
-        </w:tc>
-        <w:tc>
-          <w:tcPr>
-            <w:tcW w:w="0" w:type="auto"/>
-            <w:shd w:val="clear" w:color="auto" w:fill="FFFFFF"/>
-            <w:noWrap/>
-            <w:tcMar>
-              <w:top w:w="15" w:type="dxa"/>
-              <w:left w:w="105" w:type="dxa"/>
-              <w:bottom w:w="15" w:type="dxa"/>
-              <w:right w:w="105" w:type="dxa"/>
-            </w:tcMar>
-            <w:hideMark/>
-          </w:tcPr>
-          <w:p>
-            <w:pPr>
-              <w:spacing w:before="90" w:after="0" w:line="240" w:lineRule="auto"/>
-              <w:jc w:val="right"/>
-              <w:rPr>
-                <w:rFonts w:eastAsia="Times New Roman" w:cstheme="minorHAnsi"/>
-                <w:sz w:val="20"/>
-                <w:szCs w:val="20"/>
-              </w:rPr>
-            </w:pPr>
-            <w:r>
-              <w:rPr>
-                <w:rFonts w:eastAsia="Times New Roman" w:cstheme="minorHAnsi"/>
-                <w:sz w:val="20"/>
-                <w:szCs w:val="20"/>
-              </w:rPr>
-              <w:t>20</w:t>
-            </w:r>
-          </w:p>
-        </w:tc>
-        <w:tc>
-          <w:tcPr>
-            <w:tcW w:w="0" w:type="auto"/>
-            <w:shd w:val="clear" w:color="auto" w:fill="FFFFFF"/>
-            <w:noWrap/>
-            <w:tcMar>
-              <w:top w:w="15" w:type="dxa"/>
-              <w:left w:w="105" w:type="dxa"/>
-              <w:bottom w:w="15" w:type="dxa"/>
-              <w:right w:w="105" w:type="dxa"/>
-            </w:tcMar>
-            <w:hideMark/>
-          </w:tcPr>
-          <w:p>
-            <w:pPr>
-              <w:spacing w:before="90" w:after="0" w:line="240" w:lineRule="auto"/>
-              <w:jc w:val="right"/>
-              <w:rPr>
-                <w:rFonts w:eastAsia="Times New Roman" w:cstheme="minorHAnsi"/>
-                <w:sz w:val="20"/>
-                <w:szCs w:val="20"/>
-              </w:rPr>
-            </w:pPr>
-            <w:r>
-              <w:rPr>
-                <w:rFonts w:eastAsia="Times New Roman" w:cstheme="minorHAnsi"/>
-                <w:sz w:val="20"/>
-                <w:szCs w:val="20"/>
-              </w:rPr>
-              <w:t>0</w:t>
-            </w:r>
-          </w:p>
-        </w:tc>
-        <w:tc>
-          <w:tcPr>
-            <w:tcW w:w="0" w:type="auto"/>
-            <w:shd w:val="clear" w:color="auto" w:fill="FFFFFF"/>
-            <w:noWrap/>
-            <w:tcMar>
-              <w:top w:w="15" w:type="dxa"/>
-              <w:left w:w="105" w:type="dxa"/>
-              <w:bottom w:w="15" w:type="dxa"/>
-              <w:right w:w="105" w:type="dxa"/>
-            </w:tcMar>
-            <w:hideMark/>
-          </w:tcPr>
-          <w:p>
-            <w:pPr>
-              <w:spacing w:before="90" w:after="0" w:line="240" w:lineRule="auto"/>
-              <w:jc w:val="right"/>
-              <w:rPr>
-                <w:rFonts w:eastAsia="Times New Roman" w:cstheme="minorHAnsi"/>
-                <w:sz w:val="20"/>
-                <w:szCs w:val="20"/>
-              </w:rPr>
-            </w:pPr>
-            <w:r>
-              <w:rPr>
-                <w:rFonts w:eastAsia="Times New Roman" w:cstheme="minorHAnsi"/>
-                <w:sz w:val="20"/>
-                <w:szCs w:val="20"/>
-              </w:rPr>
-              <w:t>100.0</w:t>
-            </w:r>
-          </w:p>
-        </w:tc>
-        <w:tc>
-          <w:tcPr>
-            <w:tcW w:w="0" w:type="auto"/>
-            <w:shd w:val="clear" w:color="auto" w:fill="FFFFFF"/>
-            <w:noWrap/>
-            <w:tcMar>
-              <w:top w:w="15" w:type="dxa"/>
-              <w:left w:w="105" w:type="dxa"/>
-              <w:bottom w:w="15" w:type="dxa"/>
-              <w:right w:w="105" w:type="dxa"/>
-            </w:tcMar>
-            <w:hideMark/>
-          </w:tcPr>
-          <w:p>
-            <w:pPr>
-              <w:spacing w:before="90" w:after="0" w:line="240" w:lineRule="auto"/>
-              <w:jc w:val="right"/>
-              <w:rPr>
-                <w:rFonts w:eastAsia="Times New Roman" w:cstheme="minorHAnsi"/>
-                <w:sz w:val="20"/>
-                <w:szCs w:val="20"/>
-              </w:rPr>
-            </w:pPr>
-            <w:r>
-              <w:rPr>
-                <w:rFonts w:eastAsia="Times New Roman" w:cstheme="minorHAnsi"/>
-                <w:sz w:val="20"/>
-                <w:szCs w:val="20"/>
-              </w:rPr>
-              <w:t>20.8</w:t>
-            </w:r>
-          </w:p>
-        </w:tc>
-        <w:tc>
-          <w:tcPr>
-            <w:tcW w:w="0" w:type="auto"/>
-            <w:shd w:val="clear" w:color="auto" w:fill="FFFFFF"/>
-            <w:noWrap/>
-            <w:tcMar>
-              <w:top w:w="15" w:type="dxa"/>
-              <w:left w:w="105" w:type="dxa"/>
-              <w:bottom w:w="15" w:type="dxa"/>
-              <w:right w:w="105" w:type="dxa"/>
-            </w:tcMar>
-            <w:hideMark/>
-          </w:tcPr>
-          <w:p>
-            <w:pPr>
-              <w:spacing w:before="90" w:after="0" w:line="240" w:lineRule="auto"/>
-              <w:jc w:val="right"/>
-              <w:rPr>
-                <w:rFonts w:eastAsia="Times New Roman" w:cstheme="minorHAnsi"/>
-                <w:sz w:val="20"/>
-                <w:szCs w:val="20"/>
-              </w:rPr>
-            </w:pPr>
-            <w:r>
-              <w:rPr>
-                <w:rFonts w:eastAsia="Times New Roman" w:cstheme="minorHAnsi"/>
-                <w:sz w:val="20"/>
-                <w:szCs w:val="20"/>
-              </w:rPr>
-              <w:t>93.0</w:t>
-            </w:r>
-          </w:p>
-        </w:tc>
-        <w:tc>
-          <w:tcPr>
-            <w:tcW w:w="0" w:type="auto"/>
-            <w:shd w:val="clear" w:color="auto" w:fill="FFFFFF"/>
-            <w:noWrap/>
-            <w:tcMar>
-              <w:top w:w="15" w:type="dxa"/>
-              <w:left w:w="105" w:type="dxa"/>
-              <w:bottom w:w="15" w:type="dxa"/>
-              <w:right w:w="105" w:type="dxa"/>
-            </w:tcMar>
-            <w:hideMark/>
-          </w:tcPr>
-          <w:p>
-            <w:pPr>
-              <w:spacing w:before="90" w:after="0" w:line="240" w:lineRule="auto"/>
-              <w:jc w:val="right"/>
-              <w:rPr>
-                <w:rFonts w:eastAsia="Times New Roman" w:cstheme="minorHAnsi"/>
-                <w:sz w:val="20"/>
-                <w:szCs w:val="20"/>
-              </w:rPr>
-            </w:pPr>
-            <w:r>
-              <w:rPr>
-                <w:rFonts w:eastAsia="Times New Roman" w:cstheme="minorHAnsi"/>
-                <w:sz w:val="20"/>
-                <w:szCs w:val="20"/>
-              </w:rPr>
-              <w:t>7.0</w:t>
-            </w:r>
-          </w:p>
-        </w:tc>
-        <w:tc>
-          <w:tcPr>
-            <w:tcW w:w="0" w:type="auto"/>
-            <w:shd w:val="clear" w:color="auto" w:fill="FFFFFF"/>
-            <w:noWrap/>
-            <w:tcMar>
-              <w:top w:w="15" w:type="dxa"/>
-              <w:left w:w="105" w:type="dxa"/>
-              <w:bottom w:w="15" w:type="dxa"/>
-              <w:right w:w="105" w:type="dxa"/>
-            </w:tcMar>
-            <w:hideMark/>
-          </w:tcPr>
-          <w:p>
-            <w:pPr>
-              <w:spacing w:before="90" w:after="0" w:line="240" w:lineRule="auto"/>
-              <w:jc w:val="right"/>
-              <w:rPr>
-                <w:rFonts w:eastAsia="Times New Roman" w:cstheme="minorHAnsi"/>
-                <w:sz w:val="20"/>
-                <w:szCs w:val="20"/>
-              </w:rPr>
-            </w:pPr>
-            <w:r>
-              <w:rPr>
-                <w:rFonts w:eastAsia="Times New Roman" w:cstheme="minorHAnsi"/>
-                <w:sz w:val="20"/>
-                <w:szCs w:val="20"/>
-              </w:rPr>
-              <w:t>26.0</w:t>
-            </w:r>
-          </w:p>
-        </w:tc>
-        <w:tc>
-          <w:tcPr>
-            <w:tcW w:w="0" w:type="auto"/>
-            <w:shd w:val="clear" w:color="auto" w:fill="FFFFFF"/>
-            <w:noWrap/>
-            <w:tcMar>
-              <w:top w:w="15" w:type="dxa"/>
-              <w:left w:w="105" w:type="dxa"/>
-              <w:bottom w:w="15" w:type="dxa"/>
-              <w:right w:w="105" w:type="dxa"/>
-            </w:tcMar>
-            <w:hideMark/>
-          </w:tcPr>
-          <w:p>
-            <w:pPr>
-              <w:spacing w:before="90" w:after="0" w:line="240" w:lineRule="auto"/>
-              <w:jc w:val="right"/>
-              <w:rPr>
-                <w:rFonts w:eastAsia="Times New Roman" w:cstheme="minorHAnsi"/>
-                <w:sz w:val="20"/>
-                <w:szCs w:val="20"/>
-              </w:rPr>
-            </w:pPr>
-            <w:r>
-              <w:rPr>
-                <w:rFonts w:eastAsia="Times New Roman" w:cstheme="minorHAnsi"/>
-                <w:sz w:val="20"/>
-                <w:szCs w:val="20"/>
-              </w:rPr>
-              <w:t>57.5</w:t>
-            </w:r>
-          </w:p>
-        </w:tc>
-        <w:tc>
-          <w:tcPr>
-            <w:tcW w:w="0" w:type="auto"/>
-            <w:shd w:val="clear" w:color="auto" w:fill="FFFFFF"/>
-            <w:noWrap/>
-            <w:tcMar>
-              <w:top w:w="15" w:type="dxa"/>
-              <w:left w:w="105" w:type="dxa"/>
-              <w:bottom w:w="15" w:type="dxa"/>
-              <w:right w:w="105" w:type="dxa"/>
-            </w:tcMar>
-            <w:hideMark/>
-          </w:tcPr>
-          <w:p>
-            <w:pPr>
-              <w:spacing w:before="90" w:after="0" w:line="240" w:lineRule="auto"/>
-              <w:jc w:val="right"/>
-              <w:rPr>
-                <w:rFonts w:eastAsia="Times New Roman" w:cstheme="minorHAnsi"/>
-                <w:sz w:val="20"/>
-                <w:szCs w:val="20"/>
-              </w:rPr>
-            </w:pPr>
-            <w:r>
-              <w:rPr>
-                <w:rFonts w:eastAsia="Times New Roman" w:cstheme="minorHAnsi"/>
-                <w:sz w:val="20"/>
-                <w:szCs w:val="20"/>
-              </w:rPr>
-              <w:t>157.3</w:t>
-            </w:r>
-          </w:p>
-        </w:tc>
-        <w:tc>
-          <w:tcPr>
-            <w:tcW w:w="0" w:type="auto"/>
-            <w:shd w:val="clear" w:color="auto" w:fill="FFFFFF"/>
-            <w:noWrap/>
-            <w:tcMar>
-              <w:top w:w="15" w:type="dxa"/>
-              <w:left w:w="105" w:type="dxa"/>
-              <w:bottom w:w="15" w:type="dxa"/>
-              <w:right w:w="105" w:type="dxa"/>
-            </w:tcMar>
-            <w:hideMark/>
-          </w:tcPr>
-          <w:p>
-            <w:pPr>
-              <w:spacing w:before="90" w:after="0" w:line="240" w:lineRule="auto"/>
-              <w:jc w:val="right"/>
-              <w:rPr>
-                <w:rFonts w:eastAsia="Times New Roman" w:cstheme="minorHAnsi"/>
-                <w:sz w:val="20"/>
-                <w:szCs w:val="20"/>
-              </w:rPr>
-            </w:pPr>
-            <w:r>
-              <w:rPr>
-                <w:rFonts w:eastAsia="Times New Roman" w:cstheme="minorHAnsi"/>
-                <w:sz w:val="20"/>
-                <w:szCs w:val="20"/>
-              </w:rPr>
-              <w:t>358.0</w:t>
-            </w:r>
-          </w:p>
-        </w:tc>
-      </w:tr>
-    </w:tbl>
-    <w:p>
-      <w:pPr>
-        <w:shd w:val="clear" w:color="auto" w:fill="FFFFFF"/>
-        <w:spacing w:after="75" w:line="240" w:lineRule="auto"/>
-        <w:rPr>
-          <w:rFonts w:eastAsia="Times New Roman" w:cstheme="minorHAnsi"/>
-          <w:sz w:val="26"/>
-          <w:szCs w:val="26"/>
-        </w:rPr>
-      </w:pPr>
-      <w:r>
-        <w:rPr>
-          <w:rFonts w:eastAsia="Times New Roman" w:cstheme="minorHAnsi"/>
-          <w:sz w:val="26"/>
-          <w:szCs w:val="26"/>
-        </w:rPr>
-        <w:t>Sentiment Statistics</w:t>
-      </w:r>
-    </w:p>
-    <w:tbl>
-      <w:tblPr>
-        <w:tblW w:w="0" w:type="auto"/>
-        <w:tblCellMar>
-          <w:top w:w="15" w:type="dxa"/>
-          <w:left w:w="15" w:type="dxa"/>
-          <w:bottom w:w="15" w:type="dxa"/>
-          <w:right w:w="15" w:type="dxa"/>
-        </w:tblCellMar>
-        <w:tblLook w:val="04A0" w:firstRow="1" w:lastRow="0" w:firstColumn="1" w:lastColumn="0" w:noHBand="0" w:noVBand="1"/>
-      </w:tblPr>
-      <w:tblGrid>
-        <w:gridCol w:w="882"/>
-        <w:gridCol w:w="340"/>
-        <w:gridCol w:w="439"/>
-        <w:gridCol w:w="682"/>
-        <w:gridCol w:w="917"/>
-        <w:gridCol w:w="682"/>
-        <w:gridCol w:w="1003"/>
-        <w:gridCol w:w="515"/>
-        <w:gridCol w:w="833"/>
-        <w:gridCol w:w="616"/>
-        <w:gridCol w:w="1034"/>
-      </w:tblGrid>
-      <w:tr>
+              <w:t>Variable</w:t>
+            </w:r>
+          </w:p>
+        </w:tc>
         <w:tc>
           <w:tcPr>
             <w:tcW w:w="0" w:type="auto"/>
@@ -1215,6 +1220,7 @@
           <w:p>
             <w:pPr>
               <w:spacing w:before="90" w:after="0" w:line="240" w:lineRule="auto"/>
+              <w:jc w:val="right"/>
               <w:rPr>
                 <w:rFonts w:eastAsia="Times New Roman" w:cstheme="minorHAnsi"/>
                 <w:sz w:val="20"/>
@@ -1227,7 +1233,7 @@
                 <w:sz w:val="20"/>
                 <w:szCs w:val="20"/>
               </w:rPr>
-              <w:t>Variable</w:t>
+              <w:t>N</w:t>
             </w:r>
           </w:p>
         </w:tc>
@@ -1267,7 +1273,7 @@
                 <w:sz w:val="20"/>
                 <w:szCs w:val="20"/>
               </w:rPr>
-              <w:t>N</w:t>
+              <w:t>Mean</w:t>
             </w:r>
           </w:p>
         </w:tc>
@@ -1307,7 +1313,7 @@
                 <w:sz w:val="20"/>
                 <w:szCs w:val="20"/>
               </w:rPr>
-              <w:t>N*</w:t>
+              <w:t>SE Mean</w:t>
             </w:r>
           </w:p>
         </w:tc>
@@ -1347,7 +1353,23 @@
                 <w:sz w:val="20"/>
                 <w:szCs w:val="20"/>
               </w:rPr>
-              <w:t>Mean</w:t>
+              <w:t>St</w:t>
+            </w:r>
+            <w:r>
+              <w:rPr>
+                <w:rFonts w:eastAsia="Times New Roman" w:cstheme="minorHAnsi"/>
+                <w:sz w:val="20"/>
+                <w:szCs w:val="20"/>
+              </w:rPr>
+              <w:t xml:space="preserve">andard </w:t>
+            </w:r>
+            <w:r>
+              <w:rPr>
+                <w:rFonts w:eastAsia="Times New Roman" w:cstheme="minorHAnsi"/>
+                <w:sz w:val="20"/>
+                <w:szCs w:val="20"/>
+              </w:rPr>
+              <w:t>Dev</w:t>
             </w:r>
           </w:p>
         </w:tc>
@@ -1387,7 +1409,7 @@
                 <w:sz w:val="20"/>
                 <w:szCs w:val="20"/>
               </w:rPr>
-              <w:t>SE Mean</w:t>
+              <w:t>Minimum</w:t>
             </w:r>
           </w:p>
         </w:tc>
@@ -1421,16 +1443,14 @@
                 <w:szCs w:val="20"/>
               </w:rPr>
             </w:pPr>
-            <w:proofErr w:type="spellStart"/>
             <w:r>
               <w:rPr>
                 <w:rFonts w:eastAsia="Times New Roman" w:cstheme="minorHAnsi"/>
                 <w:sz w:val="20"/>
                 <w:szCs w:val="20"/>
               </w:rPr>
-              <w:t>StDev</w:t>
-            </w:r>
-            <w:proofErr w:type="spellEnd"/>
+              <w:t>Q1</w:t>
+            </w:r>
           </w:p>
         </w:tc>
         <w:tc>
@@ -1469,7 +1489,7 @@
                 <w:sz w:val="20"/>
                 <w:szCs w:val="20"/>
               </w:rPr>
-              <w:t>Minimum</w:t>
+              <w:t>Median</w:t>
             </w:r>
           </w:p>
         </w:tc>
@@ -1509,7 +1529,7 @@
                 <w:sz w:val="20"/>
                 <w:szCs w:val="20"/>
               </w:rPr>
-              <w:t>Q1</w:t>
+              <w:t>Q3</w:t>
             </w:r>
           </w:p>
         </w:tc>
@@ -1549,86 +1569,6 @@
                 <w:sz w:val="20"/>
                 <w:szCs w:val="20"/>
               </w:rPr>
-              <w:t>Median</w:t>
-            </w:r>
-          </w:p>
-        </w:tc>
-        <w:tc>
-          <w:tcPr>
-            <w:tcW w:w="0" w:type="auto"/>
-            <w:tcBorders>
-              <w:top w:val="nil"/>
-              <w:left w:val="nil"/>
-              <w:bottom w:val="single" w:sz="6" w:space="0" w:color="000000"/>
-              <w:right w:val="nil"/>
-            </w:tcBorders>
-            <w:shd w:val="clear" w:color="auto" w:fill="FFFFFF"/>
-            <w:noWrap/>
-            <w:tcMar>
-              <w:top w:w="15" w:type="dxa"/>
-              <w:left w:w="105" w:type="dxa"/>
-              <w:bottom w:w="15" w:type="dxa"/>
-              <w:right w:w="105" w:type="dxa"/>
-            </w:tcMar>
-            <w:vAlign w:val="bottom"/>
-            <w:hideMark/>
-          </w:tcPr>
-          <w:p>
-            <w:pPr>
-              <w:spacing w:before="90" w:after="0" w:line="240" w:lineRule="auto"/>
-              <w:jc w:val="right"/>
-              <w:rPr>
-                <w:rFonts w:eastAsia="Times New Roman" w:cstheme="minorHAnsi"/>
-                <w:sz w:val="20"/>
-                <w:szCs w:val="20"/>
-              </w:rPr>
-            </w:pPr>
-            <w:r>
-              <w:rPr>
-                <w:rFonts w:eastAsia="Times New Roman" w:cstheme="minorHAnsi"/>
-                <w:sz w:val="20"/>
-                <w:szCs w:val="20"/>
-              </w:rPr>
-              <w:t>Q3</w:t>
-            </w:r>
-          </w:p>
-        </w:tc>
-        <w:tc>
-          <w:tcPr>
-            <w:tcW w:w="0" w:type="auto"/>
-            <w:tcBorders>
-              <w:top w:val="nil"/>
-              <w:left w:val="nil"/>
-              <w:bottom w:val="single" w:sz="6" w:space="0" w:color="000000"/>
-              <w:right w:val="nil"/>
-            </w:tcBorders>
-            <w:shd w:val="clear" w:color="auto" w:fill="FFFFFF"/>
-            <w:noWrap/>
-            <w:tcMar>
-              <w:top w:w="15" w:type="dxa"/>
-              <w:left w:w="105" w:type="dxa"/>
-              <w:bottom w:w="15" w:type="dxa"/>
-              <w:right w:w="105" w:type="dxa"/>
-            </w:tcMar>
-            <w:vAlign w:val="bottom"/>
-            <w:hideMark/>
-          </w:tcPr>
-          <w:p>
-            <w:pPr>
-              <w:spacing w:before="90" w:after="0" w:line="240" w:lineRule="auto"/>
-              <w:jc w:val="right"/>
-              <w:rPr>
-                <w:rFonts w:eastAsia="Times New Roman" w:cstheme="minorHAnsi"/>
-                <w:sz w:val="20"/>
-                <w:szCs w:val="20"/>
-              </w:rPr>
-            </w:pPr>
-            <w:r>
-              <w:rPr>
-                <w:rFonts w:eastAsia="Times New Roman" w:cstheme="minorHAnsi"/>
-                <w:sz w:val="20"/>
-                <w:szCs w:val="20"/>
-              </w:rPr>
               <w:t>Maximum</w:t>
             </w:r>
           </w:p>
@@ -1729,7 +1669,7 @@
                 <w:sz w:val="20"/>
                 <w:szCs w:val="20"/>
               </w:rPr>
-              <w:t>0</w:t>
+              <w:t>667</w:t>
             </w:r>
           </w:p>
         </w:tc>
@@ -1762,7 +1702,7 @@
                 <w:sz w:val="20"/>
                 <w:szCs w:val="20"/>
               </w:rPr>
-              <w:t>667</w:t>
+              <w:t>334</w:t>
             </w:r>
           </w:p>
         </w:tc>
@@ -1795,7 +1735,7 @@
                 <w:sz w:val="20"/>
                 <w:szCs w:val="20"/>
               </w:rPr>
-              <w:t>334</w:t>
+              <w:t>579</w:t>
             </w:r>
           </w:p>
         </w:tc>
@@ -1828,7 +1768,7 @@
                 <w:sz w:val="20"/>
                 <w:szCs w:val="20"/>
               </w:rPr>
-              <w:t>579</w:t>
+              <w:t>153</w:t>
             </w:r>
           </w:p>
         </w:tc>
@@ -1894,7 +1834,7 @@
                 <w:sz w:val="20"/>
                 <w:szCs w:val="20"/>
               </w:rPr>
-              <w:t>153</w:t>
+              <w:t>553</w:t>
             </w:r>
           </w:p>
         </w:tc>
@@ -1927,7 +1867,7 @@
                 <w:sz w:val="20"/>
                 <w:szCs w:val="20"/>
               </w:rPr>
-              <w:t>553</w:t>
+              <w:t>1294</w:t>
             </w:r>
           </w:p>
         </w:tc>
@@ -1964,39 +1904,6 @@
             </w:r>
           </w:p>
         </w:tc>
-        <w:tc>
-          <w:tcPr>
-            <w:tcW w:w="0" w:type="auto"/>
-            <w:shd w:val="clear" w:color="auto" w:fill="FFFFFF"/>
-            <w:noWrap/>
-            <w:tcMar>
-              <w:top w:w="15" w:type="dxa"/>
-              <w:left w:w="105" w:type="dxa"/>
-              <w:bottom w:w="15" w:type="dxa"/>
-              <w:right w:w="105" w:type="dxa"/>
-            </w:tcMar>
-            <w:hideMark/>
-          </w:tcPr>
-          <w:p>
-            <w:pPr>
-              <w:spacing w:before="90" w:after="0" w:line="240" w:lineRule="auto"/>
-              <w:jc w:val="right"/>
-              <w:rPr>
-                <w:rFonts w:eastAsia="Times New Roman" w:cstheme="minorHAnsi"/>
-                <w:sz w:val="20"/>
-                <w:szCs w:val="20"/>
-              </w:rPr>
-            </w:pPr>
-            <w:r>
-              <w:rPr>
-                <w:rFonts w:eastAsia="Times New Roman" w:cstheme="minorHAnsi"/>
-                <w:sz w:val="20"/>
-                <w:szCs w:val="20"/>
-              </w:rPr>
-              <w:t>1294</w:t>
-            </w:r>
-          </w:p>
-        </w:tc>
       </w:tr>
     </w:tbl>
     <w:p>
@@ -2053,7 +1960,31 @@
           <w:sz w:val="24"/>
           <w:szCs w:val="32"/>
         </w:rPr>
-        <w:t xml:space="preserve"> is skewed.</w:t>
+        <w:t xml:space="preserve"> is skewed</w:t>
+      </w:r>
+      <w:r>
+        <w:rPr>
+          <w:rFonts w:cstheme="minorHAnsi"/>
+          <w:sz w:val="24"/>
+          <w:szCs w:val="32"/>
+        </w:rPr>
+        <w:t>. More than half the tweets were negative tweets.</w:t>
+      </w:r>
+      <w:r>
+        <w:rPr>
+          <w:rFonts w:cstheme="minorHAnsi"/>
+          <w:sz w:val="24"/>
+          <w:szCs w:val="32"/>
+        </w:rPr>
+        <w:t xml:space="preserve"> The skewed topics distribution is, in my opinion, the expected distribution. Voters </w:t>
+      </w:r>
+      <w:r>
+        <w:rPr>
+          <w:rFonts w:cstheme="minorHAnsi"/>
+          <w:sz w:val="24"/>
+          <w:szCs w:val="32"/>
+        </w:rPr>
+        <w:t>tend to care about things that are closed to them or things that could have significant impact on their livelihood such as economic management which accounted for 17.9% of the tweets.</w:t>
       </w:r>
     </w:p>
     <w:p>
@@ -12298,8 +12229,6 @@
               </w:rPr>
               <w:t>0.0280</w:t>
             </w:r>
-            <w:bookmarkStart w:id="0" w:name="_GoBack"/>
-            <w:bookmarkEnd w:id="0"/>
           </w:p>
         </w:tc>
       </w:tr>
@@ -14974,27 +14903,14 @@
       <w:r>
         <w:t xml:space="preserve">Figure </w:t>
       </w:r>
-      <w:r>
-        <w:fldChar w:fldCharType="begin"/>
-      </w:r>
-      <w:r>
-        <w:instrText xml:space="preserve"> SEQ Figure \* ARABIC </w:instrText>
-      </w:r>
-      <w:r>
-        <w:fldChar w:fldCharType="separate"/>
-      </w:r>
-      <w:r>
-        <w:rPr>
-          <w:noProof/>
-        </w:rPr>
-        <w:t>3</w:t>
-      </w:r>
-      <w:r>
-        <w:rPr>
-          <w:noProof/>
-        </w:rPr>
-        <w:fldChar w:fldCharType="end"/>
-      </w:r>
+      <w:fldSimple w:instr=" SEQ Figure \* ARABIC ">
+        <w:r>
+          <w:rPr>
+            <w:noProof/>
+          </w:rPr>
+          <w:t>3</w:t>
+        </w:r>
+      </w:fldSimple>
       <w:r>
         <w:t xml:space="preserve"> Preprocessing performance comparison</w:t>
       </w:r>
@@ -18725,7 +18641,7 @@
 </file>
 
 <file path=customXml/itemProps1.xml><?xml version="1.0" encoding="utf-8"?>
-<ds:datastoreItem xmlns:ds="http://schemas.openxmlformats.org/officeDocument/2006/customXml" ds:itemID="{12D16C40-A305-46EB-891A-93A88FE5655E}">
+<ds:datastoreItem xmlns:ds="http://schemas.openxmlformats.org/officeDocument/2006/customXml" ds:itemID="{6102DCF1-55F6-4EAB-91B6-006A1EABA01C}">
   <ds:schemaRefs>
     <ds:schemaRef ds:uri="http://schemas.openxmlformats.org/officeDocument/2006/bibliography"/>
   </ds:schemaRefs>

</xml_diff>

<commit_message>
Fixed q2 table data and q4 graphs
</commit_message>
<xml_diff>
--- a/report.docx
+++ b/report.docx
@@ -2674,7 +2674,7 @@
     </w:p>
     <w:tbl>
       <w:tblPr>
-        <w:tblW w:w="11195" w:type="dxa"/>
+        <w:tblW w:w="11449" w:type="dxa"/>
         <w:jc w:val="center"/>
         <w:tblBorders>
           <w:top w:val="single" w:sz="4" w:space="0" w:color="auto"/>
@@ -2770,7 +2770,7 @@
         </w:tc>
         <w:tc>
           <w:tcPr>
-            <w:tcW w:w="720" w:type="dxa"/>
+            <w:tcW w:w="923" w:type="dxa"/>
             <w:shd w:val="clear" w:color="auto" w:fill="auto"/>
             <w:noWrap/>
             <w:vAlign w:val="bottom"/>
@@ -2925,7 +2925,7 @@
         </w:tc>
         <w:tc>
           <w:tcPr>
-            <w:tcW w:w="761" w:type="dxa"/>
+            <w:tcW w:w="776" w:type="dxa"/>
             <w:shd w:val="clear" w:color="auto" w:fill="auto"/>
             <w:noWrap/>
             <w:vAlign w:val="bottom"/>
@@ -2987,7 +2987,7 @@
         </w:tc>
         <w:tc>
           <w:tcPr>
-            <w:tcW w:w="782" w:type="dxa"/>
+            <w:tcW w:w="789" w:type="dxa"/>
             <w:shd w:val="clear" w:color="auto" w:fill="FFFF00"/>
             <w:noWrap/>
             <w:vAlign w:val="bottom"/>
@@ -3018,7 +3018,7 @@
         </w:tc>
         <w:tc>
           <w:tcPr>
-            <w:tcW w:w="854" w:type="dxa"/>
+            <w:tcW w:w="864" w:type="dxa"/>
             <w:shd w:val="clear" w:color="auto" w:fill="auto"/>
             <w:noWrap/>
             <w:vAlign w:val="bottom"/>
@@ -3080,7 +3080,7 @@
         </w:tc>
         <w:tc>
           <w:tcPr>
-            <w:tcW w:w="977" w:type="dxa"/>
+            <w:tcW w:w="996" w:type="dxa"/>
             <w:shd w:val="clear" w:color="auto" w:fill="auto"/>
             <w:noWrap/>
             <w:vAlign w:val="bottom"/>
@@ -3174,7 +3174,7 @@
         </w:tc>
         <w:tc>
           <w:tcPr>
-            <w:tcW w:w="720" w:type="dxa"/>
+            <w:tcW w:w="923" w:type="dxa"/>
             <w:shd w:val="clear" w:color="auto" w:fill="auto"/>
             <w:noWrap/>
             <w:vAlign w:val="bottom"/>
@@ -3314,7 +3314,7 @@
         </w:tc>
         <w:tc>
           <w:tcPr>
-            <w:tcW w:w="761" w:type="dxa"/>
+            <w:tcW w:w="776" w:type="dxa"/>
             <w:shd w:val="clear" w:color="auto" w:fill="auto"/>
             <w:noWrap/>
             <w:vAlign w:val="bottom"/>
@@ -3370,7 +3370,7 @@
         </w:tc>
         <w:tc>
           <w:tcPr>
-            <w:tcW w:w="782" w:type="dxa"/>
+            <w:tcW w:w="789" w:type="dxa"/>
             <w:shd w:val="clear" w:color="auto" w:fill="FFFF00"/>
             <w:noWrap/>
             <w:vAlign w:val="bottom"/>
@@ -3398,7 +3398,7 @@
         </w:tc>
         <w:tc>
           <w:tcPr>
-            <w:tcW w:w="854" w:type="dxa"/>
+            <w:tcW w:w="864" w:type="dxa"/>
             <w:shd w:val="clear" w:color="auto" w:fill="auto"/>
             <w:noWrap/>
             <w:vAlign w:val="bottom"/>
@@ -3454,7 +3454,7 @@
         </w:tc>
         <w:tc>
           <w:tcPr>
-            <w:tcW w:w="977" w:type="dxa"/>
+            <w:tcW w:w="996" w:type="dxa"/>
             <w:shd w:val="clear" w:color="auto" w:fill="auto"/>
             <w:noWrap/>
             <w:vAlign w:val="bottom"/>
@@ -3545,7 +3545,7 @@
         </w:tc>
         <w:tc>
           <w:tcPr>
-            <w:tcW w:w="720" w:type="dxa"/>
+            <w:tcW w:w="923" w:type="dxa"/>
             <w:shd w:val="clear" w:color="auto" w:fill="auto"/>
             <w:noWrap/>
             <w:vAlign w:val="bottom"/>
@@ -3685,7 +3685,7 @@
         </w:tc>
         <w:tc>
           <w:tcPr>
-            <w:tcW w:w="761" w:type="dxa"/>
+            <w:tcW w:w="776" w:type="dxa"/>
             <w:shd w:val="clear" w:color="auto" w:fill="auto"/>
             <w:noWrap/>
             <w:vAlign w:val="bottom"/>
@@ -3741,7 +3741,7 @@
         </w:tc>
         <w:tc>
           <w:tcPr>
-            <w:tcW w:w="782" w:type="dxa"/>
+            <w:tcW w:w="789" w:type="dxa"/>
             <w:shd w:val="clear" w:color="auto" w:fill="FFFF00"/>
             <w:noWrap/>
             <w:vAlign w:val="bottom"/>
@@ -3769,7 +3769,7 @@
         </w:tc>
         <w:tc>
           <w:tcPr>
-            <w:tcW w:w="854" w:type="dxa"/>
+            <w:tcW w:w="864" w:type="dxa"/>
             <w:shd w:val="clear" w:color="auto" w:fill="auto"/>
             <w:noWrap/>
             <w:vAlign w:val="bottom"/>
@@ -3825,7 +3825,7 @@
         </w:tc>
         <w:tc>
           <w:tcPr>
-            <w:tcW w:w="977" w:type="dxa"/>
+            <w:tcW w:w="996" w:type="dxa"/>
             <w:shd w:val="clear" w:color="auto" w:fill="auto"/>
             <w:noWrap/>
             <w:vAlign w:val="bottom"/>
@@ -3916,7 +3916,7 @@
         </w:tc>
         <w:tc>
           <w:tcPr>
-            <w:tcW w:w="720" w:type="dxa"/>
+            <w:tcW w:w="923" w:type="dxa"/>
             <w:shd w:val="clear" w:color="auto" w:fill="auto"/>
             <w:noWrap/>
             <w:vAlign w:val="bottom"/>
@@ -4056,7 +4056,7 @@
         </w:tc>
         <w:tc>
           <w:tcPr>
-            <w:tcW w:w="761" w:type="dxa"/>
+            <w:tcW w:w="776" w:type="dxa"/>
             <w:shd w:val="clear" w:color="auto" w:fill="auto"/>
             <w:noWrap/>
             <w:vAlign w:val="bottom"/>
@@ -4112,7 +4112,7 @@
         </w:tc>
         <w:tc>
           <w:tcPr>
-            <w:tcW w:w="782" w:type="dxa"/>
+            <w:tcW w:w="789" w:type="dxa"/>
             <w:shd w:val="clear" w:color="auto" w:fill="FFFF00"/>
             <w:noWrap/>
             <w:vAlign w:val="bottom"/>
@@ -4140,7 +4140,7 @@
         </w:tc>
         <w:tc>
           <w:tcPr>
-            <w:tcW w:w="854" w:type="dxa"/>
+            <w:tcW w:w="864" w:type="dxa"/>
             <w:shd w:val="clear" w:color="auto" w:fill="auto"/>
             <w:noWrap/>
             <w:vAlign w:val="bottom"/>
@@ -4196,7 +4196,7 @@
         </w:tc>
         <w:tc>
           <w:tcPr>
-            <w:tcW w:w="977" w:type="dxa"/>
+            <w:tcW w:w="996" w:type="dxa"/>
             <w:shd w:val="clear" w:color="auto" w:fill="auto"/>
             <w:noWrap/>
             <w:vAlign w:val="bottom"/>
@@ -4287,7 +4287,7 @@
         </w:tc>
         <w:tc>
           <w:tcPr>
-            <w:tcW w:w="720" w:type="dxa"/>
+            <w:tcW w:w="923" w:type="dxa"/>
             <w:shd w:val="clear" w:color="auto" w:fill="auto"/>
             <w:noWrap/>
             <w:vAlign w:val="bottom"/>
@@ -4427,7 +4427,7 @@
         </w:tc>
         <w:tc>
           <w:tcPr>
-            <w:tcW w:w="761" w:type="dxa"/>
+            <w:tcW w:w="776" w:type="dxa"/>
             <w:shd w:val="clear" w:color="auto" w:fill="auto"/>
             <w:noWrap/>
             <w:vAlign w:val="bottom"/>
@@ -4483,7 +4483,7 @@
         </w:tc>
         <w:tc>
           <w:tcPr>
-            <w:tcW w:w="782" w:type="dxa"/>
+            <w:tcW w:w="789" w:type="dxa"/>
             <w:shd w:val="clear" w:color="auto" w:fill="FFFF00"/>
             <w:noWrap/>
             <w:vAlign w:val="bottom"/>
@@ -4511,7 +4511,7 @@
         </w:tc>
         <w:tc>
           <w:tcPr>
-            <w:tcW w:w="854" w:type="dxa"/>
+            <w:tcW w:w="864" w:type="dxa"/>
             <w:shd w:val="clear" w:color="auto" w:fill="auto"/>
             <w:noWrap/>
             <w:vAlign w:val="bottom"/>
@@ -4567,7 +4567,7 @@
         </w:tc>
         <w:tc>
           <w:tcPr>
-            <w:tcW w:w="977" w:type="dxa"/>
+            <w:tcW w:w="996" w:type="dxa"/>
             <w:shd w:val="clear" w:color="auto" w:fill="auto"/>
             <w:noWrap/>
             <w:vAlign w:val="bottom"/>
@@ -4658,7 +4658,7 @@
         </w:tc>
         <w:tc>
           <w:tcPr>
-            <w:tcW w:w="720" w:type="dxa"/>
+            <w:tcW w:w="923" w:type="dxa"/>
             <w:shd w:val="clear" w:color="auto" w:fill="auto"/>
             <w:noWrap/>
             <w:vAlign w:val="bottom"/>
@@ -4798,7 +4798,7 @@
         </w:tc>
         <w:tc>
           <w:tcPr>
-            <w:tcW w:w="761" w:type="dxa"/>
+            <w:tcW w:w="776" w:type="dxa"/>
             <w:shd w:val="clear" w:color="auto" w:fill="auto"/>
             <w:noWrap/>
             <w:vAlign w:val="bottom"/>
@@ -4854,7 +4854,7 @@
         </w:tc>
         <w:tc>
           <w:tcPr>
-            <w:tcW w:w="782" w:type="dxa"/>
+            <w:tcW w:w="789" w:type="dxa"/>
             <w:shd w:val="clear" w:color="auto" w:fill="FFFF00"/>
             <w:noWrap/>
             <w:vAlign w:val="bottom"/>
@@ -4882,7 +4882,7 @@
         </w:tc>
         <w:tc>
           <w:tcPr>
-            <w:tcW w:w="854" w:type="dxa"/>
+            <w:tcW w:w="864" w:type="dxa"/>
             <w:shd w:val="clear" w:color="auto" w:fill="auto"/>
             <w:noWrap/>
             <w:vAlign w:val="bottom"/>
@@ -4938,7 +4938,7 @@
         </w:tc>
         <w:tc>
           <w:tcPr>
-            <w:tcW w:w="977" w:type="dxa"/>
+            <w:tcW w:w="996" w:type="dxa"/>
             <w:shd w:val="clear" w:color="auto" w:fill="auto"/>
             <w:noWrap/>
             <w:vAlign w:val="bottom"/>
@@ -5029,7 +5029,7 @@
         </w:tc>
         <w:tc>
           <w:tcPr>
-            <w:tcW w:w="720" w:type="dxa"/>
+            <w:tcW w:w="923" w:type="dxa"/>
             <w:shd w:val="clear" w:color="auto" w:fill="auto"/>
             <w:noWrap/>
             <w:vAlign w:val="bottom"/>
@@ -5169,7 +5169,7 @@
         </w:tc>
         <w:tc>
           <w:tcPr>
-            <w:tcW w:w="761" w:type="dxa"/>
+            <w:tcW w:w="776" w:type="dxa"/>
             <w:shd w:val="clear" w:color="auto" w:fill="auto"/>
             <w:noWrap/>
             <w:vAlign w:val="bottom"/>
@@ -5225,7 +5225,7 @@
         </w:tc>
         <w:tc>
           <w:tcPr>
-            <w:tcW w:w="782" w:type="dxa"/>
+            <w:tcW w:w="789" w:type="dxa"/>
             <w:shd w:val="clear" w:color="auto" w:fill="FFFF00"/>
             <w:noWrap/>
             <w:vAlign w:val="bottom"/>
@@ -5253,7 +5253,7 @@
         </w:tc>
         <w:tc>
           <w:tcPr>
-            <w:tcW w:w="854" w:type="dxa"/>
+            <w:tcW w:w="864" w:type="dxa"/>
             <w:shd w:val="clear" w:color="auto" w:fill="auto"/>
             <w:noWrap/>
             <w:vAlign w:val="bottom"/>
@@ -5309,7 +5309,7 @@
         </w:tc>
         <w:tc>
           <w:tcPr>
-            <w:tcW w:w="977" w:type="dxa"/>
+            <w:tcW w:w="996" w:type="dxa"/>
             <w:shd w:val="clear" w:color="auto" w:fill="auto"/>
             <w:noWrap/>
             <w:vAlign w:val="bottom"/>
@@ -5361,7 +5361,7 @@
             <w:proofErr w:type="spellStart"/>
             <w:r>
               <w:rPr>
-                <w:rFonts w:ascii="Calibri" w:eastAsia="Times New Roman" w:hAnsi="Calibri" w:cs="Calibri"/>
+                <w:rFonts w:ascii="Calibri" w:hAnsi="Calibri" w:cs="Calibri"/>
                 <w:color w:val="000000"/>
                 <w:szCs w:val="22"/>
               </w:rPr>
@@ -5390,7 +5390,7 @@
             </w:pPr>
             <w:r>
               <w:rPr>
-                <w:rFonts w:ascii="Calibri" w:eastAsia="Times New Roman" w:hAnsi="Calibri" w:cs="Calibri"/>
+                <w:rFonts w:ascii="Calibri" w:hAnsi="Calibri" w:cs="Calibri"/>
                 <w:color w:val="000000"/>
                 <w:szCs w:val="22"/>
               </w:rPr>
@@ -5400,25 +5400,25 @@
         </w:tc>
         <w:tc>
           <w:tcPr>
-            <w:tcW w:w="720" w:type="dxa"/>
-            <w:shd w:val="clear" w:color="auto" w:fill="auto"/>
-            <w:noWrap/>
-            <w:vAlign w:val="bottom"/>
-            <w:hideMark/>
-          </w:tcPr>
-          <w:p>
-            <w:pPr>
-              <w:spacing w:after="0" w:line="240" w:lineRule="auto"/>
-              <w:jc w:val="center"/>
-              <w:rPr>
-                <w:rFonts w:ascii="Calibri" w:eastAsia="Times New Roman" w:hAnsi="Calibri" w:cs="Calibri"/>
-                <w:color w:val="000000"/>
-                <w:szCs w:val="22"/>
-              </w:rPr>
-            </w:pPr>
-            <w:r>
-              <w:rPr>
-                <w:rFonts w:ascii="Calibri" w:eastAsia="Times New Roman" w:hAnsi="Calibri" w:cs="Calibri"/>
+            <w:tcW w:w="923" w:type="dxa"/>
+            <w:shd w:val="clear" w:color="auto" w:fill="auto"/>
+            <w:noWrap/>
+            <w:vAlign w:val="bottom"/>
+            <w:hideMark/>
+          </w:tcPr>
+          <w:p>
+            <w:pPr>
+              <w:spacing w:after="0" w:line="240" w:lineRule="auto"/>
+              <w:jc w:val="center"/>
+              <w:rPr>
+                <w:rFonts w:ascii="Calibri" w:eastAsia="Times New Roman" w:hAnsi="Calibri" w:cs="Calibri"/>
+                <w:color w:val="000000"/>
+                <w:szCs w:val="22"/>
+              </w:rPr>
+            </w:pPr>
+            <w:r>
+              <w:rPr>
+                <w:rFonts w:ascii="Calibri" w:hAnsi="Calibri" w:cs="Calibri"/>
                 <w:color w:val="000000"/>
                 <w:szCs w:val="22"/>
               </w:rPr>
@@ -5446,11 +5446,11 @@
             </w:pPr>
             <w:r>
               <w:rPr>
-                <w:rFonts w:ascii="Calibri" w:eastAsia="Times New Roman" w:hAnsi="Calibri" w:cs="Calibri"/>
-                <w:color w:val="000000"/>
-                <w:szCs w:val="22"/>
-              </w:rPr>
-              <w:t>0.708</w:t>
+                <w:rFonts w:ascii="Calibri" w:hAnsi="Calibri" w:cs="Calibri"/>
+                <w:color w:val="000000"/>
+                <w:szCs w:val="22"/>
+              </w:rPr>
+              <w:t>0.66</w:t>
             </w:r>
           </w:p>
         </w:tc>
@@ -5474,11 +5474,11 @@
             </w:pPr>
             <w:r>
               <w:rPr>
-                <w:rFonts w:ascii="Calibri" w:eastAsia="Times New Roman" w:hAnsi="Calibri" w:cs="Calibri"/>
-                <w:color w:val="000000"/>
-                <w:szCs w:val="22"/>
-              </w:rPr>
-              <w:t>0.433</w:t>
+                <w:rFonts w:ascii="Calibri" w:hAnsi="Calibri" w:cs="Calibri"/>
+                <w:color w:val="000000"/>
+                <w:szCs w:val="22"/>
+              </w:rPr>
+              <w:t>0.444</w:t>
             </w:r>
           </w:p>
         </w:tc>
@@ -5502,11 +5502,11 @@
             </w:pPr>
             <w:r>
               <w:rPr>
-                <w:rFonts w:ascii="Calibri" w:eastAsia="Times New Roman" w:hAnsi="Calibri" w:cs="Calibri"/>
-                <w:color w:val="000000"/>
-                <w:szCs w:val="22"/>
-              </w:rPr>
-              <w:t>0.646</w:t>
+                <w:rFonts w:ascii="Calibri" w:hAnsi="Calibri" w:cs="Calibri"/>
+                <w:color w:val="000000"/>
+                <w:szCs w:val="22"/>
+              </w:rPr>
+              <w:t>0.608</w:t>
             </w:r>
           </w:p>
         </w:tc>
@@ -5530,39 +5530,39 @@
             </w:pPr>
             <w:r>
               <w:rPr>
-                <w:rFonts w:ascii="Calibri" w:eastAsia="Times New Roman" w:hAnsi="Calibri" w:cs="Calibri"/>
-                <w:color w:val="000000"/>
-                <w:szCs w:val="22"/>
-              </w:rPr>
-              <w:t>0.708</w:t>
-            </w:r>
-          </w:p>
-        </w:tc>
-        <w:tc>
-          <w:tcPr>
-            <w:tcW w:w="761" w:type="dxa"/>
-            <w:shd w:val="clear" w:color="auto" w:fill="auto"/>
-            <w:noWrap/>
-            <w:vAlign w:val="bottom"/>
-            <w:hideMark/>
-          </w:tcPr>
-          <w:p>
-            <w:pPr>
-              <w:spacing w:after="0" w:line="240" w:lineRule="auto"/>
-              <w:jc w:val="center"/>
-              <w:rPr>
-                <w:rFonts w:ascii="Calibri" w:eastAsia="Times New Roman" w:hAnsi="Calibri" w:cs="Calibri"/>
-                <w:color w:val="000000"/>
-                <w:szCs w:val="22"/>
-              </w:rPr>
-            </w:pPr>
-            <w:r>
-              <w:rPr>
-                <w:rFonts w:ascii="Calibri" w:eastAsia="Times New Roman" w:hAnsi="Calibri" w:cs="Calibri"/>
-                <w:color w:val="000000"/>
-                <w:szCs w:val="22"/>
-              </w:rPr>
-              <w:t>0.419</w:t>
+                <w:rFonts w:ascii="Calibri" w:hAnsi="Calibri" w:cs="Calibri"/>
+                <w:color w:val="000000"/>
+                <w:szCs w:val="22"/>
+              </w:rPr>
+              <w:t>0.66</w:t>
+            </w:r>
+          </w:p>
+        </w:tc>
+        <w:tc>
+          <w:tcPr>
+            <w:tcW w:w="776" w:type="dxa"/>
+            <w:shd w:val="clear" w:color="auto" w:fill="auto"/>
+            <w:noWrap/>
+            <w:vAlign w:val="bottom"/>
+            <w:hideMark/>
+          </w:tcPr>
+          <w:p>
+            <w:pPr>
+              <w:spacing w:after="0" w:line="240" w:lineRule="auto"/>
+              <w:jc w:val="center"/>
+              <w:rPr>
+                <w:rFonts w:ascii="Calibri" w:eastAsia="Times New Roman" w:hAnsi="Calibri" w:cs="Calibri"/>
+                <w:color w:val="000000"/>
+                <w:szCs w:val="22"/>
+              </w:rPr>
+            </w:pPr>
+            <w:r>
+              <w:rPr>
+                <w:rFonts w:ascii="Calibri" w:hAnsi="Calibri" w:cs="Calibri"/>
+                <w:color w:val="000000"/>
+                <w:szCs w:val="22"/>
+              </w:rPr>
+              <w:t>0.404</w:t>
             </w:r>
           </w:p>
         </w:tc>
@@ -5586,17 +5586,17 @@
             </w:pPr>
             <w:r>
               <w:rPr>
-                <w:rFonts w:ascii="Calibri" w:eastAsia="Times New Roman" w:hAnsi="Calibri" w:cs="Calibri"/>
-                <w:color w:val="000000"/>
-                <w:szCs w:val="22"/>
-              </w:rPr>
-              <w:t>0.708</w:t>
-            </w:r>
-          </w:p>
-        </w:tc>
-        <w:tc>
-          <w:tcPr>
-            <w:tcW w:w="782" w:type="dxa"/>
+                <w:rFonts w:ascii="Calibri" w:hAnsi="Calibri" w:cs="Calibri"/>
+                <w:color w:val="000000"/>
+                <w:szCs w:val="22"/>
+              </w:rPr>
+              <w:t>0.66</w:t>
+            </w:r>
+          </w:p>
+        </w:tc>
+        <w:tc>
+          <w:tcPr>
+            <w:tcW w:w="789" w:type="dxa"/>
             <w:shd w:val="clear" w:color="auto" w:fill="FFFF00"/>
             <w:noWrap/>
             <w:vAlign w:val="bottom"/>
@@ -5614,39 +5614,39 @@
             </w:pPr>
             <w:r>
               <w:rPr>
-                <w:rFonts w:ascii="Calibri" w:eastAsia="Times New Roman" w:hAnsi="Calibri" w:cs="Calibri"/>
-                <w:color w:val="000000"/>
-                <w:szCs w:val="22"/>
-              </w:rPr>
-              <w:t>0.708</w:t>
-            </w:r>
-          </w:p>
-        </w:tc>
-        <w:tc>
-          <w:tcPr>
-            <w:tcW w:w="854" w:type="dxa"/>
-            <w:shd w:val="clear" w:color="auto" w:fill="auto"/>
-            <w:noWrap/>
-            <w:vAlign w:val="bottom"/>
-            <w:hideMark/>
-          </w:tcPr>
-          <w:p>
-            <w:pPr>
-              <w:spacing w:after="0" w:line="240" w:lineRule="auto"/>
-              <w:jc w:val="center"/>
-              <w:rPr>
-                <w:rFonts w:ascii="Calibri" w:eastAsia="Times New Roman" w:hAnsi="Calibri" w:cs="Calibri"/>
-                <w:color w:val="000000"/>
-                <w:szCs w:val="22"/>
-              </w:rPr>
-            </w:pPr>
-            <w:r>
-              <w:rPr>
-                <w:rFonts w:ascii="Calibri" w:eastAsia="Times New Roman" w:hAnsi="Calibri" w:cs="Calibri"/>
-                <w:color w:val="000000"/>
-                <w:szCs w:val="22"/>
-              </w:rPr>
-              <w:t>0.412</w:t>
+                <w:rFonts w:ascii="Calibri" w:hAnsi="Calibri" w:cs="Calibri"/>
+                <w:color w:val="000000"/>
+                <w:szCs w:val="22"/>
+              </w:rPr>
+              <w:t>0.66</w:t>
+            </w:r>
+          </w:p>
+        </w:tc>
+        <w:tc>
+          <w:tcPr>
+            <w:tcW w:w="864" w:type="dxa"/>
+            <w:shd w:val="clear" w:color="auto" w:fill="auto"/>
+            <w:noWrap/>
+            <w:vAlign w:val="bottom"/>
+            <w:hideMark/>
+          </w:tcPr>
+          <w:p>
+            <w:pPr>
+              <w:spacing w:after="0" w:line="240" w:lineRule="auto"/>
+              <w:jc w:val="center"/>
+              <w:rPr>
+                <w:rFonts w:ascii="Calibri" w:eastAsia="Times New Roman" w:hAnsi="Calibri" w:cs="Calibri"/>
+                <w:color w:val="000000"/>
+                <w:szCs w:val="22"/>
+              </w:rPr>
+            </w:pPr>
+            <w:r>
+              <w:rPr>
+                <w:rFonts w:ascii="Calibri" w:hAnsi="Calibri" w:cs="Calibri"/>
+                <w:color w:val="000000"/>
+                <w:szCs w:val="22"/>
+              </w:rPr>
+              <w:t>0.399</w:t>
             </w:r>
           </w:p>
         </w:tc>
@@ -5670,35 +5670,35 @@
             </w:pPr>
             <w:r>
               <w:rPr>
-                <w:rFonts w:ascii="Calibri" w:eastAsia="Times New Roman" w:hAnsi="Calibri" w:cs="Calibri"/>
-                <w:color w:val="000000"/>
-                <w:szCs w:val="22"/>
-              </w:rPr>
-              <w:t>0.661</w:t>
-            </w:r>
-          </w:p>
-        </w:tc>
-        <w:tc>
-          <w:tcPr>
-            <w:tcW w:w="977" w:type="dxa"/>
-            <w:shd w:val="clear" w:color="auto" w:fill="auto"/>
-            <w:noWrap/>
-            <w:vAlign w:val="bottom"/>
-            <w:hideMark/>
-          </w:tcPr>
-          <w:p>
-            <w:pPr>
-              <w:spacing w:after="0" w:line="240" w:lineRule="auto"/>
-              <w:jc w:val="center"/>
-              <w:rPr>
-                <w:rFonts w:ascii="Calibri" w:eastAsia="Times New Roman" w:hAnsi="Calibri" w:cs="Calibri"/>
-                <w:color w:val="000000"/>
-                <w:szCs w:val="22"/>
-              </w:rPr>
-            </w:pPr>
-            <w:r>
-              <w:rPr>
-                <w:rFonts w:ascii="Calibri" w:eastAsia="Times New Roman" w:hAnsi="Calibri" w:cs="Calibri"/>
+                <w:rFonts w:ascii="Calibri" w:hAnsi="Calibri" w:cs="Calibri"/>
+                <w:color w:val="000000"/>
+                <w:szCs w:val="22"/>
+              </w:rPr>
+              <w:t>0.625</w:t>
+            </w:r>
+          </w:p>
+        </w:tc>
+        <w:tc>
+          <w:tcPr>
+            <w:tcW w:w="996" w:type="dxa"/>
+            <w:shd w:val="clear" w:color="auto" w:fill="auto"/>
+            <w:noWrap/>
+            <w:vAlign w:val="bottom"/>
+            <w:hideMark/>
+          </w:tcPr>
+          <w:p>
+            <w:pPr>
+              <w:spacing w:after="0" w:line="240" w:lineRule="auto"/>
+              <w:jc w:val="center"/>
+              <w:rPr>
+                <w:rFonts w:ascii="Calibri" w:eastAsia="Times New Roman" w:hAnsi="Calibri" w:cs="Calibri"/>
+                <w:color w:val="000000"/>
+                <w:szCs w:val="22"/>
+              </w:rPr>
+            </w:pPr>
+            <w:r>
+              <w:rPr>
+                <w:rFonts w:ascii="Calibri" w:hAnsi="Calibri" w:cs="Calibri"/>
                 <w:color w:val="000000"/>
                 <w:szCs w:val="22"/>
               </w:rPr>
@@ -5732,7 +5732,7 @@
             <w:proofErr w:type="spellStart"/>
             <w:r>
               <w:rPr>
-                <w:rFonts w:ascii="Calibri" w:eastAsia="Times New Roman" w:hAnsi="Calibri" w:cs="Calibri"/>
+                <w:rFonts w:ascii="Calibri" w:hAnsi="Calibri" w:cs="Calibri"/>
                 <w:color w:val="000000"/>
                 <w:szCs w:val="22"/>
               </w:rPr>
@@ -5761,7 +5761,7 @@
             </w:pPr>
             <w:r>
               <w:rPr>
-                <w:rFonts w:ascii="Calibri" w:eastAsia="Times New Roman" w:hAnsi="Calibri" w:cs="Calibri"/>
+                <w:rFonts w:ascii="Calibri" w:hAnsi="Calibri" w:cs="Calibri"/>
                 <w:color w:val="000000"/>
                 <w:szCs w:val="22"/>
               </w:rPr>
@@ -5771,25 +5771,25 @@
         </w:tc>
         <w:tc>
           <w:tcPr>
-            <w:tcW w:w="720" w:type="dxa"/>
-            <w:shd w:val="clear" w:color="auto" w:fill="auto"/>
-            <w:noWrap/>
-            <w:vAlign w:val="bottom"/>
-            <w:hideMark/>
-          </w:tcPr>
-          <w:p>
-            <w:pPr>
-              <w:spacing w:after="0" w:line="240" w:lineRule="auto"/>
-              <w:jc w:val="center"/>
-              <w:rPr>
-                <w:rFonts w:ascii="Calibri" w:eastAsia="Times New Roman" w:hAnsi="Calibri" w:cs="Calibri"/>
-                <w:color w:val="000000"/>
-                <w:szCs w:val="22"/>
-              </w:rPr>
-            </w:pPr>
-            <w:r>
-              <w:rPr>
-                <w:rFonts w:ascii="Calibri" w:eastAsia="Times New Roman" w:hAnsi="Calibri" w:cs="Calibri"/>
+            <w:tcW w:w="923" w:type="dxa"/>
+            <w:shd w:val="clear" w:color="auto" w:fill="auto"/>
+            <w:noWrap/>
+            <w:vAlign w:val="bottom"/>
+            <w:hideMark/>
+          </w:tcPr>
+          <w:p>
+            <w:pPr>
+              <w:spacing w:after="0" w:line="240" w:lineRule="auto"/>
+              <w:jc w:val="center"/>
+              <w:rPr>
+                <w:rFonts w:ascii="Calibri" w:eastAsia="Times New Roman" w:hAnsi="Calibri" w:cs="Calibri"/>
+                <w:color w:val="000000"/>
+                <w:szCs w:val="22"/>
+              </w:rPr>
+            </w:pPr>
+            <w:r>
+              <w:rPr>
+                <w:rFonts w:ascii="Calibri" w:hAnsi="Calibri" w:cs="Calibri"/>
                 <w:color w:val="000000"/>
                 <w:szCs w:val="22"/>
               </w:rPr>
@@ -5817,11 +5817,11 @@
             </w:pPr>
             <w:r>
               <w:rPr>
-                <w:rFonts w:ascii="Calibri" w:eastAsia="Times New Roman" w:hAnsi="Calibri" w:cs="Calibri"/>
-                <w:color w:val="000000"/>
-                <w:szCs w:val="22"/>
-              </w:rPr>
-              <w:t>0.69</w:t>
+                <w:rFonts w:ascii="Calibri" w:hAnsi="Calibri" w:cs="Calibri"/>
+                <w:color w:val="000000"/>
+                <w:szCs w:val="22"/>
+              </w:rPr>
+              <w:t>0.695</w:t>
             </w:r>
           </w:p>
         </w:tc>
@@ -5845,11 +5845,11 @@
             </w:pPr>
             <w:r>
               <w:rPr>
-                <w:rFonts w:ascii="Calibri" w:eastAsia="Times New Roman" w:hAnsi="Calibri" w:cs="Calibri"/>
-                <w:color w:val="000000"/>
-                <w:szCs w:val="22"/>
-              </w:rPr>
-              <w:t>0.423</w:t>
+                <w:rFonts w:ascii="Calibri" w:hAnsi="Calibri" w:cs="Calibri"/>
+                <w:color w:val="000000"/>
+                <w:szCs w:val="22"/>
+              </w:rPr>
+              <w:t>0.575</w:t>
             </w:r>
           </w:p>
         </w:tc>
@@ -5873,11 +5873,11 @@
             </w:pPr>
             <w:r>
               <w:rPr>
-                <w:rFonts w:ascii="Calibri" w:eastAsia="Times New Roman" w:hAnsi="Calibri" w:cs="Calibri"/>
-                <w:color w:val="000000"/>
-                <w:szCs w:val="22"/>
-              </w:rPr>
-              <w:t>0.612</w:t>
+                <w:rFonts w:ascii="Calibri" w:hAnsi="Calibri" w:cs="Calibri"/>
+                <w:color w:val="000000"/>
+                <w:szCs w:val="22"/>
+              </w:rPr>
+              <w:t>0.665</w:t>
             </w:r>
           </w:p>
         </w:tc>
@@ -5901,39 +5901,39 @@
             </w:pPr>
             <w:r>
               <w:rPr>
-                <w:rFonts w:ascii="Calibri" w:eastAsia="Times New Roman" w:hAnsi="Calibri" w:cs="Calibri"/>
-                <w:color w:val="000000"/>
-                <w:szCs w:val="22"/>
-              </w:rPr>
-              <w:t>0.69</w:t>
-            </w:r>
-          </w:p>
-        </w:tc>
-        <w:tc>
-          <w:tcPr>
-            <w:tcW w:w="761" w:type="dxa"/>
-            <w:shd w:val="clear" w:color="auto" w:fill="auto"/>
-            <w:noWrap/>
-            <w:vAlign w:val="bottom"/>
-            <w:hideMark/>
-          </w:tcPr>
-          <w:p>
-            <w:pPr>
-              <w:spacing w:after="0" w:line="240" w:lineRule="auto"/>
-              <w:jc w:val="center"/>
-              <w:rPr>
-                <w:rFonts w:ascii="Calibri" w:eastAsia="Times New Roman" w:hAnsi="Calibri" w:cs="Calibri"/>
-                <w:color w:val="000000"/>
-                <w:szCs w:val="22"/>
-              </w:rPr>
-            </w:pPr>
-            <w:r>
-              <w:rPr>
-                <w:rFonts w:ascii="Calibri" w:eastAsia="Times New Roman" w:hAnsi="Calibri" w:cs="Calibri"/>
-                <w:color w:val="000000"/>
-                <w:szCs w:val="22"/>
-              </w:rPr>
-              <w:t>0.423</w:t>
+                <w:rFonts w:ascii="Calibri" w:hAnsi="Calibri" w:cs="Calibri"/>
+                <w:color w:val="000000"/>
+                <w:szCs w:val="22"/>
+              </w:rPr>
+              <w:t>0.695</w:t>
+            </w:r>
+          </w:p>
+        </w:tc>
+        <w:tc>
+          <w:tcPr>
+            <w:tcW w:w="776" w:type="dxa"/>
+            <w:shd w:val="clear" w:color="auto" w:fill="auto"/>
+            <w:noWrap/>
+            <w:vAlign w:val="bottom"/>
+            <w:hideMark/>
+          </w:tcPr>
+          <w:p>
+            <w:pPr>
+              <w:spacing w:after="0" w:line="240" w:lineRule="auto"/>
+              <w:jc w:val="center"/>
+              <w:rPr>
+                <w:rFonts w:ascii="Calibri" w:eastAsia="Times New Roman" w:hAnsi="Calibri" w:cs="Calibri"/>
+                <w:color w:val="000000"/>
+                <w:szCs w:val="22"/>
+              </w:rPr>
+            </w:pPr>
+            <w:r>
+              <w:rPr>
+                <w:rFonts w:ascii="Calibri" w:hAnsi="Calibri" w:cs="Calibri"/>
+                <w:color w:val="000000"/>
+                <w:szCs w:val="22"/>
+              </w:rPr>
+              <w:t>0.469</w:t>
             </w:r>
           </w:p>
         </w:tc>
@@ -5957,17 +5957,17 @@
             </w:pPr>
             <w:r>
               <w:rPr>
-                <w:rFonts w:ascii="Calibri" w:eastAsia="Times New Roman" w:hAnsi="Calibri" w:cs="Calibri"/>
-                <w:color w:val="000000"/>
-                <w:szCs w:val="22"/>
-              </w:rPr>
-              <w:t>0.69</w:t>
-            </w:r>
-          </w:p>
-        </w:tc>
-        <w:tc>
-          <w:tcPr>
-            <w:tcW w:w="782" w:type="dxa"/>
+                <w:rFonts w:ascii="Calibri" w:hAnsi="Calibri" w:cs="Calibri"/>
+                <w:color w:val="000000"/>
+                <w:szCs w:val="22"/>
+              </w:rPr>
+              <w:t>0.695</w:t>
+            </w:r>
+          </w:p>
+        </w:tc>
+        <w:tc>
+          <w:tcPr>
+            <w:tcW w:w="789" w:type="dxa"/>
             <w:shd w:val="clear" w:color="auto" w:fill="FFFF00"/>
             <w:noWrap/>
             <w:vAlign w:val="bottom"/>
@@ -5985,39 +5985,39 @@
             </w:pPr>
             <w:r>
               <w:rPr>
-                <w:rFonts w:ascii="Calibri" w:eastAsia="Times New Roman" w:hAnsi="Calibri" w:cs="Calibri"/>
-                <w:color w:val="000000"/>
-                <w:szCs w:val="22"/>
-              </w:rPr>
-              <w:t>0.69</w:t>
-            </w:r>
-          </w:p>
-        </w:tc>
-        <w:tc>
-          <w:tcPr>
-            <w:tcW w:w="854" w:type="dxa"/>
-            <w:shd w:val="clear" w:color="auto" w:fill="auto"/>
-            <w:noWrap/>
-            <w:vAlign w:val="bottom"/>
-            <w:hideMark/>
-          </w:tcPr>
-          <w:p>
-            <w:pPr>
-              <w:spacing w:after="0" w:line="240" w:lineRule="auto"/>
-              <w:jc w:val="center"/>
-              <w:rPr>
-                <w:rFonts w:ascii="Calibri" w:eastAsia="Times New Roman" w:hAnsi="Calibri" w:cs="Calibri"/>
-                <w:color w:val="000000"/>
-                <w:szCs w:val="22"/>
-              </w:rPr>
-            </w:pPr>
-            <w:r>
-              <w:rPr>
-                <w:rFonts w:ascii="Calibri" w:eastAsia="Times New Roman" w:hAnsi="Calibri" w:cs="Calibri"/>
-                <w:color w:val="000000"/>
-                <w:szCs w:val="22"/>
-              </w:rPr>
-              <w:t>0.41</w:t>
+                <w:rFonts w:ascii="Calibri" w:hAnsi="Calibri" w:cs="Calibri"/>
+                <w:color w:val="000000"/>
+                <w:szCs w:val="22"/>
+              </w:rPr>
+              <w:t>0.695</w:t>
+            </w:r>
+          </w:p>
+        </w:tc>
+        <w:tc>
+          <w:tcPr>
+            <w:tcW w:w="864" w:type="dxa"/>
+            <w:shd w:val="clear" w:color="auto" w:fill="auto"/>
+            <w:noWrap/>
+            <w:vAlign w:val="bottom"/>
+            <w:hideMark/>
+          </w:tcPr>
+          <w:p>
+            <w:pPr>
+              <w:spacing w:after="0" w:line="240" w:lineRule="auto"/>
+              <w:jc w:val="center"/>
+              <w:rPr>
+                <w:rFonts w:ascii="Calibri" w:eastAsia="Times New Roman" w:hAnsi="Calibri" w:cs="Calibri"/>
+                <w:color w:val="000000"/>
+                <w:szCs w:val="22"/>
+              </w:rPr>
+            </w:pPr>
+            <w:r>
+              <w:rPr>
+                <w:rFonts w:ascii="Calibri" w:hAnsi="Calibri" w:cs="Calibri"/>
+                <w:color w:val="000000"/>
+                <w:szCs w:val="22"/>
+              </w:rPr>
+              <w:t>0.482</w:t>
             </w:r>
           </w:p>
         </w:tc>
@@ -6041,39 +6041,39 @@
             </w:pPr>
             <w:r>
               <w:rPr>
-                <w:rFonts w:ascii="Calibri" w:eastAsia="Times New Roman" w:hAnsi="Calibri" w:cs="Calibri"/>
-                <w:color w:val="000000"/>
-                <w:szCs w:val="22"/>
-              </w:rPr>
-              <w:t>0.636</w:t>
-            </w:r>
-          </w:p>
-        </w:tc>
-        <w:tc>
-          <w:tcPr>
-            <w:tcW w:w="977" w:type="dxa"/>
-            <w:shd w:val="clear" w:color="auto" w:fill="auto"/>
-            <w:noWrap/>
-            <w:vAlign w:val="bottom"/>
-            <w:hideMark/>
-          </w:tcPr>
-          <w:p>
-            <w:pPr>
-              <w:spacing w:after="0" w:line="240" w:lineRule="auto"/>
-              <w:jc w:val="center"/>
-              <w:rPr>
-                <w:rFonts w:ascii="Calibri" w:eastAsia="Times New Roman" w:hAnsi="Calibri" w:cs="Calibri"/>
-                <w:color w:val="000000"/>
-                <w:szCs w:val="22"/>
-              </w:rPr>
-            </w:pPr>
-            <w:r>
-              <w:rPr>
-                <w:rFonts w:ascii="Calibri" w:eastAsia="Times New Roman" w:hAnsi="Calibri" w:cs="Calibri"/>
-                <w:color w:val="000000"/>
-                <w:szCs w:val="22"/>
-              </w:rPr>
-              <w:t>0.009</w:t>
+                <w:rFonts w:ascii="Calibri" w:hAnsi="Calibri" w:cs="Calibri"/>
+                <w:color w:val="000000"/>
+                <w:szCs w:val="22"/>
+              </w:rPr>
+              <w:t>0.665</w:t>
+            </w:r>
+          </w:p>
+        </w:tc>
+        <w:tc>
+          <w:tcPr>
+            <w:tcW w:w="996" w:type="dxa"/>
+            <w:shd w:val="clear" w:color="auto" w:fill="auto"/>
+            <w:noWrap/>
+            <w:vAlign w:val="bottom"/>
+            <w:hideMark/>
+          </w:tcPr>
+          <w:p>
+            <w:pPr>
+              <w:spacing w:after="0" w:line="240" w:lineRule="auto"/>
+              <w:jc w:val="center"/>
+              <w:rPr>
+                <w:rFonts w:ascii="Calibri" w:eastAsia="Times New Roman" w:hAnsi="Calibri" w:cs="Calibri"/>
+                <w:color w:val="000000"/>
+                <w:szCs w:val="22"/>
+              </w:rPr>
+            </w:pPr>
+            <w:r>
+              <w:rPr>
+                <w:rFonts w:ascii="Calibri" w:hAnsi="Calibri" w:cs="Calibri"/>
+                <w:color w:val="000000"/>
+                <w:szCs w:val="22"/>
+              </w:rPr>
+              <w:t>0.008</w:t>
             </w:r>
           </w:p>
         </w:tc>
@@ -6103,7 +6103,7 @@
             <w:proofErr w:type="spellStart"/>
             <w:r>
               <w:rPr>
-                <w:rFonts w:ascii="Calibri" w:eastAsia="Times New Roman" w:hAnsi="Calibri" w:cs="Calibri"/>
+                <w:rFonts w:ascii="Calibri" w:hAnsi="Calibri" w:cs="Calibri"/>
                 <w:color w:val="000000"/>
                 <w:szCs w:val="22"/>
               </w:rPr>
@@ -6132,7 +6132,7 @@
             </w:pPr>
             <w:r>
               <w:rPr>
-                <w:rFonts w:ascii="Calibri" w:eastAsia="Times New Roman" w:hAnsi="Calibri" w:cs="Calibri"/>
+                <w:rFonts w:ascii="Calibri" w:hAnsi="Calibri" w:cs="Calibri"/>
                 <w:color w:val="000000"/>
                 <w:szCs w:val="22"/>
               </w:rPr>
@@ -6142,25 +6142,25 @@
         </w:tc>
         <w:tc>
           <w:tcPr>
-            <w:tcW w:w="720" w:type="dxa"/>
-            <w:shd w:val="clear" w:color="auto" w:fill="auto"/>
-            <w:noWrap/>
-            <w:vAlign w:val="bottom"/>
-            <w:hideMark/>
-          </w:tcPr>
-          <w:p>
-            <w:pPr>
-              <w:spacing w:after="0" w:line="240" w:lineRule="auto"/>
-              <w:jc w:val="center"/>
-              <w:rPr>
-                <w:rFonts w:ascii="Calibri" w:eastAsia="Times New Roman" w:hAnsi="Calibri" w:cs="Calibri"/>
-                <w:color w:val="000000"/>
-                <w:szCs w:val="22"/>
-              </w:rPr>
-            </w:pPr>
-            <w:r>
-              <w:rPr>
-                <w:rFonts w:ascii="Calibri" w:eastAsia="Times New Roman" w:hAnsi="Calibri" w:cs="Calibri"/>
+            <w:tcW w:w="923" w:type="dxa"/>
+            <w:shd w:val="clear" w:color="auto" w:fill="auto"/>
+            <w:noWrap/>
+            <w:vAlign w:val="bottom"/>
+            <w:hideMark/>
+          </w:tcPr>
+          <w:p>
+            <w:pPr>
+              <w:spacing w:after="0" w:line="240" w:lineRule="auto"/>
+              <w:jc w:val="center"/>
+              <w:rPr>
+                <w:rFonts w:ascii="Calibri" w:eastAsia="Times New Roman" w:hAnsi="Calibri" w:cs="Calibri"/>
+                <w:color w:val="000000"/>
+                <w:szCs w:val="22"/>
+              </w:rPr>
+            </w:pPr>
+            <w:r>
+              <w:rPr>
+                <w:rFonts w:ascii="Calibri" w:hAnsi="Calibri" w:cs="Calibri"/>
                 <w:color w:val="000000"/>
                 <w:szCs w:val="22"/>
               </w:rPr>
@@ -6188,7 +6188,7 @@
             </w:pPr>
             <w:r>
               <w:rPr>
-                <w:rFonts w:ascii="Calibri" w:eastAsia="Times New Roman" w:hAnsi="Calibri" w:cs="Calibri"/>
+                <w:rFonts w:ascii="Calibri" w:hAnsi="Calibri" w:cs="Calibri"/>
                 <w:color w:val="000000"/>
                 <w:szCs w:val="22"/>
               </w:rPr>
@@ -6216,11 +6216,11 @@
             </w:pPr>
             <w:r>
               <w:rPr>
-                <w:rFonts w:ascii="Calibri" w:eastAsia="Times New Roman" w:hAnsi="Calibri" w:cs="Calibri"/>
-                <w:color w:val="000000"/>
-                <w:szCs w:val="22"/>
-              </w:rPr>
-              <w:t>0.396</w:t>
+                <w:rFonts w:ascii="Calibri" w:hAnsi="Calibri" w:cs="Calibri"/>
+                <w:color w:val="000000"/>
+                <w:szCs w:val="22"/>
+              </w:rPr>
+              <w:t>0.452</w:t>
             </w:r>
           </w:p>
         </w:tc>
@@ -6244,11 +6244,11 @@
             </w:pPr>
             <w:r>
               <w:rPr>
-                <w:rFonts w:ascii="Calibri" w:eastAsia="Times New Roman" w:hAnsi="Calibri" w:cs="Calibri"/>
-                <w:color w:val="000000"/>
-                <w:szCs w:val="22"/>
-              </w:rPr>
-              <w:t>0.59</w:t>
+                <w:rFonts w:ascii="Calibri" w:hAnsi="Calibri" w:cs="Calibri"/>
+                <w:color w:val="000000"/>
+                <w:szCs w:val="22"/>
+              </w:rPr>
+              <w:t>0.617</w:t>
             </w:r>
           </w:p>
         </w:tc>
@@ -6272,7 +6272,7 @@
             </w:pPr>
             <w:r>
               <w:rPr>
-                <w:rFonts w:ascii="Calibri" w:eastAsia="Times New Roman" w:hAnsi="Calibri" w:cs="Calibri"/>
+                <w:rFonts w:ascii="Calibri" w:hAnsi="Calibri" w:cs="Calibri"/>
                 <w:color w:val="000000"/>
                 <w:szCs w:val="22"/>
               </w:rPr>
@@ -6282,29 +6282,29 @@
         </w:tc>
         <w:tc>
           <w:tcPr>
-            <w:tcW w:w="761" w:type="dxa"/>
-            <w:shd w:val="clear" w:color="auto" w:fill="auto"/>
-            <w:noWrap/>
-            <w:vAlign w:val="bottom"/>
-            <w:hideMark/>
-          </w:tcPr>
-          <w:p>
-            <w:pPr>
-              <w:spacing w:after="0" w:line="240" w:lineRule="auto"/>
-              <w:jc w:val="center"/>
-              <w:rPr>
-                <w:rFonts w:ascii="Calibri" w:eastAsia="Times New Roman" w:hAnsi="Calibri" w:cs="Calibri"/>
-                <w:color w:val="000000"/>
-                <w:szCs w:val="22"/>
-              </w:rPr>
-            </w:pPr>
-            <w:r>
-              <w:rPr>
-                <w:rFonts w:ascii="Calibri" w:eastAsia="Times New Roman" w:hAnsi="Calibri" w:cs="Calibri"/>
-                <w:color w:val="000000"/>
-                <w:szCs w:val="22"/>
-              </w:rPr>
-              <w:t>0.406</w:t>
+            <w:tcW w:w="776" w:type="dxa"/>
+            <w:shd w:val="clear" w:color="auto" w:fill="auto"/>
+            <w:noWrap/>
+            <w:vAlign w:val="bottom"/>
+            <w:hideMark/>
+          </w:tcPr>
+          <w:p>
+            <w:pPr>
+              <w:spacing w:after="0" w:line="240" w:lineRule="auto"/>
+              <w:jc w:val="center"/>
+              <w:rPr>
+                <w:rFonts w:ascii="Calibri" w:eastAsia="Times New Roman" w:hAnsi="Calibri" w:cs="Calibri"/>
+                <w:color w:val="000000"/>
+                <w:szCs w:val="22"/>
+              </w:rPr>
+            </w:pPr>
+            <w:r>
+              <w:rPr>
+                <w:rFonts w:ascii="Calibri" w:hAnsi="Calibri" w:cs="Calibri"/>
+                <w:color w:val="000000"/>
+                <w:szCs w:val="22"/>
+              </w:rPr>
+              <w:t>0.41</w:t>
             </w:r>
           </w:p>
         </w:tc>
@@ -6328,7 +6328,7 @@
             </w:pPr>
             <w:r>
               <w:rPr>
-                <w:rFonts w:ascii="Calibri" w:eastAsia="Times New Roman" w:hAnsi="Calibri" w:cs="Calibri"/>
+                <w:rFonts w:ascii="Calibri" w:hAnsi="Calibri" w:cs="Calibri"/>
                 <w:color w:val="000000"/>
                 <w:szCs w:val="22"/>
               </w:rPr>
@@ -6338,7 +6338,7 @@
         </w:tc>
         <w:tc>
           <w:tcPr>
-            <w:tcW w:w="782" w:type="dxa"/>
+            <w:tcW w:w="789" w:type="dxa"/>
             <w:shd w:val="clear" w:color="auto" w:fill="FFFF00"/>
             <w:noWrap/>
             <w:vAlign w:val="bottom"/>
@@ -6356,7 +6356,7 @@
             </w:pPr>
             <w:r>
               <w:rPr>
-                <w:rFonts w:ascii="Calibri" w:eastAsia="Times New Roman" w:hAnsi="Calibri" w:cs="Calibri"/>
+                <w:rFonts w:ascii="Calibri" w:hAnsi="Calibri" w:cs="Calibri"/>
                 <w:color w:val="000000"/>
                 <w:szCs w:val="22"/>
               </w:rPr>
@@ -6366,29 +6366,29 @@
         </w:tc>
         <w:tc>
           <w:tcPr>
-            <w:tcW w:w="854" w:type="dxa"/>
-            <w:shd w:val="clear" w:color="auto" w:fill="auto"/>
-            <w:noWrap/>
-            <w:vAlign w:val="bottom"/>
-            <w:hideMark/>
-          </w:tcPr>
-          <w:p>
-            <w:pPr>
-              <w:spacing w:after="0" w:line="240" w:lineRule="auto"/>
-              <w:jc w:val="center"/>
-              <w:rPr>
-                <w:rFonts w:ascii="Calibri" w:eastAsia="Times New Roman" w:hAnsi="Calibri" w:cs="Calibri"/>
-                <w:color w:val="000000"/>
-                <w:szCs w:val="22"/>
-              </w:rPr>
-            </w:pPr>
-            <w:r>
-              <w:rPr>
-                <w:rFonts w:ascii="Calibri" w:eastAsia="Times New Roman" w:hAnsi="Calibri" w:cs="Calibri"/>
-                <w:color w:val="000000"/>
-                <w:szCs w:val="22"/>
-              </w:rPr>
-              <w:t>0.391</w:t>
+            <w:tcW w:w="864" w:type="dxa"/>
+            <w:shd w:val="clear" w:color="auto" w:fill="auto"/>
+            <w:noWrap/>
+            <w:vAlign w:val="bottom"/>
+            <w:hideMark/>
+          </w:tcPr>
+          <w:p>
+            <w:pPr>
+              <w:spacing w:after="0" w:line="240" w:lineRule="auto"/>
+              <w:jc w:val="center"/>
+              <w:rPr>
+                <w:rFonts w:ascii="Calibri" w:eastAsia="Times New Roman" w:hAnsi="Calibri" w:cs="Calibri"/>
+                <w:color w:val="000000"/>
+                <w:szCs w:val="22"/>
+              </w:rPr>
+            </w:pPr>
+            <w:r>
+              <w:rPr>
+                <w:rFonts w:ascii="Calibri" w:hAnsi="Calibri" w:cs="Calibri"/>
+                <w:color w:val="000000"/>
+                <w:szCs w:val="22"/>
+              </w:rPr>
+              <w:t>0.405</w:t>
             </w:r>
           </w:p>
         </w:tc>
@@ -6412,35 +6412,35 @@
             </w:pPr>
             <w:r>
               <w:rPr>
-                <w:rFonts w:ascii="Calibri" w:eastAsia="Times New Roman" w:hAnsi="Calibri" w:cs="Calibri"/>
-                <w:color w:val="000000"/>
-                <w:szCs w:val="22"/>
-              </w:rPr>
-              <w:t>0.619</w:t>
-            </w:r>
-          </w:p>
-        </w:tc>
-        <w:tc>
-          <w:tcPr>
-            <w:tcW w:w="977" w:type="dxa"/>
-            <w:shd w:val="clear" w:color="auto" w:fill="auto"/>
-            <w:noWrap/>
-            <w:vAlign w:val="bottom"/>
-            <w:hideMark/>
-          </w:tcPr>
-          <w:p>
-            <w:pPr>
-              <w:spacing w:after="0" w:line="240" w:lineRule="auto"/>
-              <w:jc w:val="center"/>
-              <w:rPr>
-                <w:rFonts w:ascii="Calibri" w:eastAsia="Times New Roman" w:hAnsi="Calibri" w:cs="Calibri"/>
-                <w:color w:val="000000"/>
-                <w:szCs w:val="22"/>
-              </w:rPr>
-            </w:pPr>
-            <w:r>
-              <w:rPr>
-                <w:rFonts w:ascii="Calibri" w:eastAsia="Times New Roman" w:hAnsi="Calibri" w:cs="Calibri"/>
+                <w:rFonts w:ascii="Calibri" w:hAnsi="Calibri" w:cs="Calibri"/>
+                <w:color w:val="000000"/>
+                <w:szCs w:val="22"/>
+              </w:rPr>
+              <w:t>0.634</w:t>
+            </w:r>
+          </w:p>
+        </w:tc>
+        <w:tc>
+          <w:tcPr>
+            <w:tcW w:w="996" w:type="dxa"/>
+            <w:shd w:val="clear" w:color="auto" w:fill="auto"/>
+            <w:noWrap/>
+            <w:vAlign w:val="bottom"/>
+            <w:hideMark/>
+          </w:tcPr>
+          <w:p>
+            <w:pPr>
+              <w:spacing w:after="0" w:line="240" w:lineRule="auto"/>
+              <w:jc w:val="center"/>
+              <w:rPr>
+                <w:rFonts w:ascii="Calibri" w:eastAsia="Times New Roman" w:hAnsi="Calibri" w:cs="Calibri"/>
+                <w:color w:val="000000"/>
+                <w:szCs w:val="22"/>
+              </w:rPr>
+            </w:pPr>
+            <w:r>
+              <w:rPr>
+                <w:rFonts w:ascii="Calibri" w:hAnsi="Calibri" w:cs="Calibri"/>
                 <w:color w:val="000000"/>
                 <w:szCs w:val="22"/>
               </w:rPr>
@@ -6474,7 +6474,7 @@
             <w:proofErr w:type="spellStart"/>
             <w:r>
               <w:rPr>
-                <w:rFonts w:ascii="Calibri" w:eastAsia="Times New Roman" w:hAnsi="Calibri" w:cs="Calibri"/>
+                <w:rFonts w:ascii="Calibri" w:hAnsi="Calibri" w:cs="Calibri"/>
                 <w:color w:val="000000"/>
                 <w:szCs w:val="22"/>
               </w:rPr>
@@ -6503,7 +6503,7 @@
             </w:pPr>
             <w:r>
               <w:rPr>
-                <w:rFonts w:ascii="Calibri" w:eastAsia="Times New Roman" w:hAnsi="Calibri" w:cs="Calibri"/>
+                <w:rFonts w:ascii="Calibri" w:hAnsi="Calibri" w:cs="Calibri"/>
                 <w:color w:val="000000"/>
                 <w:szCs w:val="22"/>
               </w:rPr>
@@ -6513,25 +6513,25 @@
         </w:tc>
         <w:tc>
           <w:tcPr>
-            <w:tcW w:w="720" w:type="dxa"/>
-            <w:shd w:val="clear" w:color="auto" w:fill="auto"/>
-            <w:noWrap/>
-            <w:vAlign w:val="bottom"/>
-            <w:hideMark/>
-          </w:tcPr>
-          <w:p>
-            <w:pPr>
-              <w:spacing w:after="0" w:line="240" w:lineRule="auto"/>
-              <w:jc w:val="center"/>
-              <w:rPr>
-                <w:rFonts w:ascii="Calibri" w:eastAsia="Times New Roman" w:hAnsi="Calibri" w:cs="Calibri"/>
-                <w:color w:val="000000"/>
-                <w:szCs w:val="22"/>
-              </w:rPr>
-            </w:pPr>
-            <w:r>
-              <w:rPr>
-                <w:rFonts w:ascii="Calibri" w:eastAsia="Times New Roman" w:hAnsi="Calibri" w:cs="Calibri"/>
+            <w:tcW w:w="923" w:type="dxa"/>
+            <w:shd w:val="clear" w:color="auto" w:fill="auto"/>
+            <w:noWrap/>
+            <w:vAlign w:val="bottom"/>
+            <w:hideMark/>
+          </w:tcPr>
+          <w:p>
+            <w:pPr>
+              <w:spacing w:after="0" w:line="240" w:lineRule="auto"/>
+              <w:jc w:val="center"/>
+              <w:rPr>
+                <w:rFonts w:ascii="Calibri" w:eastAsia="Times New Roman" w:hAnsi="Calibri" w:cs="Calibri"/>
+                <w:color w:val="000000"/>
+                <w:szCs w:val="22"/>
+              </w:rPr>
+            </w:pPr>
+            <w:r>
+              <w:rPr>
+                <w:rFonts w:ascii="Calibri" w:hAnsi="Calibri" w:cs="Calibri"/>
                 <w:color w:val="000000"/>
                 <w:szCs w:val="22"/>
               </w:rPr>
@@ -6559,11 +6559,11 @@
             </w:pPr>
             <w:r>
               <w:rPr>
-                <w:rFonts w:ascii="Calibri" w:eastAsia="Times New Roman" w:hAnsi="Calibri" w:cs="Calibri"/>
-                <w:color w:val="000000"/>
-                <w:szCs w:val="22"/>
-              </w:rPr>
-              <w:t>0.705</w:t>
+                <w:rFonts w:ascii="Calibri" w:hAnsi="Calibri" w:cs="Calibri"/>
+                <w:color w:val="000000"/>
+                <w:szCs w:val="22"/>
+              </w:rPr>
+              <w:t>0.699</w:t>
             </w:r>
           </w:p>
         </w:tc>
@@ -6587,11 +6587,11 @@
             </w:pPr>
             <w:r>
               <w:rPr>
-                <w:rFonts w:ascii="Calibri" w:eastAsia="Times New Roman" w:hAnsi="Calibri" w:cs="Calibri"/>
-                <w:color w:val="000000"/>
-                <w:szCs w:val="22"/>
-              </w:rPr>
-              <w:t>0.44</w:t>
+                <w:rFonts w:ascii="Calibri" w:hAnsi="Calibri" w:cs="Calibri"/>
+                <w:color w:val="000000"/>
+                <w:szCs w:val="22"/>
+              </w:rPr>
+              <w:t>0.577</w:t>
             </w:r>
           </w:p>
         </w:tc>
@@ -6615,11 +6615,11 @@
             </w:pPr>
             <w:r>
               <w:rPr>
-                <w:rFonts w:ascii="Calibri" w:eastAsia="Times New Roman" w:hAnsi="Calibri" w:cs="Calibri"/>
-                <w:color w:val="000000"/>
-                <w:szCs w:val="22"/>
-              </w:rPr>
-              <w:t>0.638</w:t>
+                <w:rFonts w:ascii="Calibri" w:hAnsi="Calibri" w:cs="Calibri"/>
+                <w:color w:val="000000"/>
+                <w:szCs w:val="22"/>
+              </w:rPr>
+              <w:t>0.667</w:t>
             </w:r>
           </w:p>
         </w:tc>
@@ -6643,39 +6643,39 @@
             </w:pPr>
             <w:r>
               <w:rPr>
-                <w:rFonts w:ascii="Calibri" w:eastAsia="Times New Roman" w:hAnsi="Calibri" w:cs="Calibri"/>
-                <w:color w:val="000000"/>
-                <w:szCs w:val="22"/>
-              </w:rPr>
-              <w:t>0.705</w:t>
-            </w:r>
-          </w:p>
-        </w:tc>
-        <w:tc>
-          <w:tcPr>
-            <w:tcW w:w="761" w:type="dxa"/>
-            <w:shd w:val="clear" w:color="auto" w:fill="auto"/>
-            <w:noWrap/>
-            <w:vAlign w:val="bottom"/>
-            <w:hideMark/>
-          </w:tcPr>
-          <w:p>
-            <w:pPr>
-              <w:spacing w:after="0" w:line="240" w:lineRule="auto"/>
-              <w:jc w:val="center"/>
-              <w:rPr>
-                <w:rFonts w:ascii="Calibri" w:eastAsia="Times New Roman" w:hAnsi="Calibri" w:cs="Calibri"/>
-                <w:color w:val="000000"/>
-                <w:szCs w:val="22"/>
-              </w:rPr>
-            </w:pPr>
-            <w:r>
-              <w:rPr>
-                <w:rFonts w:ascii="Calibri" w:eastAsia="Times New Roman" w:hAnsi="Calibri" w:cs="Calibri"/>
-                <w:color w:val="000000"/>
-                <w:szCs w:val="22"/>
-              </w:rPr>
-              <w:t>0.44</w:t>
+                <w:rFonts w:ascii="Calibri" w:hAnsi="Calibri" w:cs="Calibri"/>
+                <w:color w:val="000000"/>
+                <w:szCs w:val="22"/>
+              </w:rPr>
+              <w:t>0.699</w:t>
+            </w:r>
+          </w:p>
+        </w:tc>
+        <w:tc>
+          <w:tcPr>
+            <w:tcW w:w="776" w:type="dxa"/>
+            <w:shd w:val="clear" w:color="auto" w:fill="auto"/>
+            <w:noWrap/>
+            <w:vAlign w:val="bottom"/>
+            <w:hideMark/>
+          </w:tcPr>
+          <w:p>
+            <w:pPr>
+              <w:spacing w:after="0" w:line="240" w:lineRule="auto"/>
+              <w:jc w:val="center"/>
+              <w:rPr>
+                <w:rFonts w:ascii="Calibri" w:eastAsia="Times New Roman" w:hAnsi="Calibri" w:cs="Calibri"/>
+                <w:color w:val="000000"/>
+                <w:szCs w:val="22"/>
+              </w:rPr>
+            </w:pPr>
+            <w:r>
+              <w:rPr>
+                <w:rFonts w:ascii="Calibri" w:hAnsi="Calibri" w:cs="Calibri"/>
+                <w:color w:val="000000"/>
+                <w:szCs w:val="22"/>
+              </w:rPr>
+              <w:t>0.469</w:t>
             </w:r>
           </w:p>
         </w:tc>
@@ -6699,17 +6699,17 @@
             </w:pPr>
             <w:r>
               <w:rPr>
-                <w:rFonts w:ascii="Calibri" w:eastAsia="Times New Roman" w:hAnsi="Calibri" w:cs="Calibri"/>
-                <w:color w:val="000000"/>
-                <w:szCs w:val="22"/>
-              </w:rPr>
-              <w:t>0.705</w:t>
-            </w:r>
-          </w:p>
-        </w:tc>
-        <w:tc>
-          <w:tcPr>
-            <w:tcW w:w="782" w:type="dxa"/>
+                <w:rFonts w:ascii="Calibri" w:hAnsi="Calibri" w:cs="Calibri"/>
+                <w:color w:val="000000"/>
+                <w:szCs w:val="22"/>
+              </w:rPr>
+              <w:t>0.699</w:t>
+            </w:r>
+          </w:p>
+        </w:tc>
+        <w:tc>
+          <w:tcPr>
+            <w:tcW w:w="789" w:type="dxa"/>
             <w:shd w:val="clear" w:color="auto" w:fill="FFFF00"/>
             <w:noWrap/>
             <w:vAlign w:val="bottom"/>
@@ -6727,39 +6727,39 @@
             </w:pPr>
             <w:r>
               <w:rPr>
-                <w:rFonts w:ascii="Calibri" w:eastAsia="Times New Roman" w:hAnsi="Calibri" w:cs="Calibri"/>
-                <w:color w:val="000000"/>
-                <w:szCs w:val="22"/>
-              </w:rPr>
-              <w:t>0.705</w:t>
-            </w:r>
-          </w:p>
-        </w:tc>
-        <w:tc>
-          <w:tcPr>
-            <w:tcW w:w="854" w:type="dxa"/>
-            <w:shd w:val="clear" w:color="auto" w:fill="auto"/>
-            <w:noWrap/>
-            <w:vAlign w:val="bottom"/>
-            <w:hideMark/>
-          </w:tcPr>
-          <w:p>
-            <w:pPr>
-              <w:spacing w:after="0" w:line="240" w:lineRule="auto"/>
-              <w:jc w:val="center"/>
-              <w:rPr>
-                <w:rFonts w:ascii="Calibri" w:eastAsia="Times New Roman" w:hAnsi="Calibri" w:cs="Calibri"/>
-                <w:color w:val="000000"/>
-                <w:szCs w:val="22"/>
-              </w:rPr>
-            </w:pPr>
-            <w:r>
-              <w:rPr>
-                <w:rFonts w:ascii="Calibri" w:eastAsia="Times New Roman" w:hAnsi="Calibri" w:cs="Calibri"/>
-                <w:color w:val="000000"/>
-                <w:szCs w:val="22"/>
-              </w:rPr>
-              <w:t>0.431</w:t>
+                <w:rFonts w:ascii="Calibri" w:hAnsi="Calibri" w:cs="Calibri"/>
+                <w:color w:val="000000"/>
+                <w:szCs w:val="22"/>
+              </w:rPr>
+              <w:t>0.699</w:t>
+            </w:r>
+          </w:p>
+        </w:tc>
+        <w:tc>
+          <w:tcPr>
+            <w:tcW w:w="864" w:type="dxa"/>
+            <w:shd w:val="clear" w:color="auto" w:fill="auto"/>
+            <w:noWrap/>
+            <w:vAlign w:val="bottom"/>
+            <w:hideMark/>
+          </w:tcPr>
+          <w:p>
+            <w:pPr>
+              <w:spacing w:after="0" w:line="240" w:lineRule="auto"/>
+              <w:jc w:val="center"/>
+              <w:rPr>
+                <w:rFonts w:ascii="Calibri" w:eastAsia="Times New Roman" w:hAnsi="Calibri" w:cs="Calibri"/>
+                <w:color w:val="000000"/>
+                <w:szCs w:val="22"/>
+              </w:rPr>
+            </w:pPr>
+            <w:r>
+              <w:rPr>
+                <w:rFonts w:ascii="Calibri" w:hAnsi="Calibri" w:cs="Calibri"/>
+                <w:color w:val="000000"/>
+                <w:szCs w:val="22"/>
+              </w:rPr>
+              <w:t>0.482</w:t>
             </w:r>
           </w:p>
         </w:tc>
@@ -6783,35 +6783,35 @@
             </w:pPr>
             <w:r>
               <w:rPr>
-                <w:rFonts w:ascii="Calibri" w:eastAsia="Times New Roman" w:hAnsi="Calibri" w:cs="Calibri"/>
-                <w:color w:val="000000"/>
-                <w:szCs w:val="22"/>
-              </w:rPr>
-              <w:t>0.66</w:t>
-            </w:r>
-          </w:p>
-        </w:tc>
-        <w:tc>
-          <w:tcPr>
-            <w:tcW w:w="977" w:type="dxa"/>
-            <w:shd w:val="clear" w:color="auto" w:fill="auto"/>
-            <w:noWrap/>
-            <w:vAlign w:val="bottom"/>
-            <w:hideMark/>
-          </w:tcPr>
-          <w:p>
-            <w:pPr>
-              <w:spacing w:after="0" w:line="240" w:lineRule="auto"/>
-              <w:jc w:val="center"/>
-              <w:rPr>
-                <w:rFonts w:ascii="Calibri" w:eastAsia="Times New Roman" w:hAnsi="Calibri" w:cs="Calibri"/>
-                <w:color w:val="000000"/>
-                <w:szCs w:val="22"/>
-              </w:rPr>
-            </w:pPr>
-            <w:r>
-              <w:rPr>
-                <w:rFonts w:ascii="Calibri" w:eastAsia="Times New Roman" w:hAnsi="Calibri" w:cs="Calibri"/>
+                <w:rFonts w:ascii="Calibri" w:hAnsi="Calibri" w:cs="Calibri"/>
+                <w:color w:val="000000"/>
+                <w:szCs w:val="22"/>
+              </w:rPr>
+              <w:t>0.667</w:t>
+            </w:r>
+          </w:p>
+        </w:tc>
+        <w:tc>
+          <w:tcPr>
+            <w:tcW w:w="996" w:type="dxa"/>
+            <w:shd w:val="clear" w:color="auto" w:fill="auto"/>
+            <w:noWrap/>
+            <w:vAlign w:val="bottom"/>
+            <w:hideMark/>
+          </w:tcPr>
+          <w:p>
+            <w:pPr>
+              <w:spacing w:after="0" w:line="240" w:lineRule="auto"/>
+              <w:jc w:val="center"/>
+              <w:rPr>
+                <w:rFonts w:ascii="Calibri" w:eastAsia="Times New Roman" w:hAnsi="Calibri" w:cs="Calibri"/>
+                <w:color w:val="000000"/>
+                <w:szCs w:val="22"/>
+              </w:rPr>
+            </w:pPr>
+            <w:r>
+              <w:rPr>
+                <w:rFonts w:ascii="Calibri" w:hAnsi="Calibri" w:cs="Calibri"/>
                 <w:color w:val="000000"/>
                 <w:szCs w:val="22"/>
               </w:rPr>
@@ -6845,7 +6845,7 @@
             <w:proofErr w:type="spellStart"/>
             <w:r>
               <w:rPr>
-                <w:rFonts w:ascii="Calibri" w:eastAsia="Times New Roman" w:hAnsi="Calibri" w:cs="Calibri"/>
+                <w:rFonts w:ascii="Calibri" w:hAnsi="Calibri" w:cs="Calibri"/>
                 <w:color w:val="000000"/>
                 <w:szCs w:val="22"/>
               </w:rPr>
@@ -6874,7 +6874,7 @@
             </w:pPr>
             <w:r>
               <w:rPr>
-                <w:rFonts w:ascii="Calibri" w:eastAsia="Times New Roman" w:hAnsi="Calibri" w:cs="Calibri"/>
+                <w:rFonts w:ascii="Calibri" w:hAnsi="Calibri" w:cs="Calibri"/>
                 <w:color w:val="000000"/>
                 <w:szCs w:val="22"/>
               </w:rPr>
@@ -6884,25 +6884,25 @@
         </w:tc>
         <w:tc>
           <w:tcPr>
-            <w:tcW w:w="720" w:type="dxa"/>
-            <w:shd w:val="clear" w:color="auto" w:fill="auto"/>
-            <w:noWrap/>
-            <w:vAlign w:val="bottom"/>
-            <w:hideMark/>
-          </w:tcPr>
-          <w:p>
-            <w:pPr>
-              <w:spacing w:after="0" w:line="240" w:lineRule="auto"/>
-              <w:jc w:val="center"/>
-              <w:rPr>
-                <w:rFonts w:ascii="Calibri" w:eastAsia="Times New Roman" w:hAnsi="Calibri" w:cs="Calibri"/>
-                <w:color w:val="000000"/>
-                <w:szCs w:val="22"/>
-              </w:rPr>
-            </w:pPr>
-            <w:r>
-              <w:rPr>
-                <w:rFonts w:ascii="Calibri" w:eastAsia="Times New Roman" w:hAnsi="Calibri" w:cs="Calibri"/>
+            <w:tcW w:w="923" w:type="dxa"/>
+            <w:shd w:val="clear" w:color="auto" w:fill="auto"/>
+            <w:noWrap/>
+            <w:vAlign w:val="bottom"/>
+            <w:hideMark/>
+          </w:tcPr>
+          <w:p>
+            <w:pPr>
+              <w:spacing w:after="0" w:line="240" w:lineRule="auto"/>
+              <w:jc w:val="center"/>
+              <w:rPr>
+                <w:rFonts w:ascii="Calibri" w:eastAsia="Times New Roman" w:hAnsi="Calibri" w:cs="Calibri"/>
+                <w:color w:val="000000"/>
+                <w:szCs w:val="22"/>
+              </w:rPr>
+            </w:pPr>
+            <w:r>
+              <w:rPr>
+                <w:rFonts w:ascii="Calibri" w:hAnsi="Calibri" w:cs="Calibri"/>
                 <w:color w:val="000000"/>
                 <w:szCs w:val="22"/>
               </w:rPr>
@@ -6930,11 +6930,11 @@
             </w:pPr>
             <w:r>
               <w:rPr>
-                <w:rFonts w:ascii="Calibri" w:eastAsia="Times New Roman" w:hAnsi="Calibri" w:cs="Calibri"/>
-                <w:color w:val="000000"/>
-                <w:szCs w:val="22"/>
-              </w:rPr>
-              <w:t>0.65</w:t>
+                <w:rFonts w:ascii="Calibri" w:hAnsi="Calibri" w:cs="Calibri"/>
+                <w:color w:val="000000"/>
+                <w:szCs w:val="22"/>
+              </w:rPr>
+              <w:t>0.672</w:t>
             </w:r>
           </w:p>
         </w:tc>
@@ -6958,11 +6958,11 @@
             </w:pPr>
             <w:r>
               <w:rPr>
-                <w:rFonts w:ascii="Calibri" w:eastAsia="Times New Roman" w:hAnsi="Calibri" w:cs="Calibri"/>
-                <w:color w:val="000000"/>
-                <w:szCs w:val="22"/>
-              </w:rPr>
-              <w:t>0.392</w:t>
+                <w:rFonts w:ascii="Calibri" w:hAnsi="Calibri" w:cs="Calibri"/>
+                <w:color w:val="000000"/>
+                <w:szCs w:val="22"/>
+              </w:rPr>
+              <w:t>0.452</w:t>
             </w:r>
           </w:p>
         </w:tc>
@@ -6986,11 +6986,11 @@
             </w:pPr>
             <w:r>
               <w:rPr>
-                <w:rFonts w:ascii="Calibri" w:eastAsia="Times New Roman" w:hAnsi="Calibri" w:cs="Calibri"/>
-                <w:color w:val="000000"/>
-                <w:szCs w:val="22"/>
-              </w:rPr>
-              <w:t>0.573</w:t>
+                <w:rFonts w:ascii="Calibri" w:hAnsi="Calibri" w:cs="Calibri"/>
+                <w:color w:val="000000"/>
+                <w:szCs w:val="22"/>
+              </w:rPr>
+              <w:t>0.617</w:t>
             </w:r>
           </w:p>
         </w:tc>
@@ -7014,39 +7014,39 @@
             </w:pPr>
             <w:r>
               <w:rPr>
-                <w:rFonts w:ascii="Calibri" w:eastAsia="Times New Roman" w:hAnsi="Calibri" w:cs="Calibri"/>
-                <w:color w:val="000000"/>
-                <w:szCs w:val="22"/>
-              </w:rPr>
-              <w:t>0.65</w:t>
-            </w:r>
-          </w:p>
-        </w:tc>
-        <w:tc>
-          <w:tcPr>
-            <w:tcW w:w="761" w:type="dxa"/>
-            <w:shd w:val="clear" w:color="auto" w:fill="auto"/>
-            <w:noWrap/>
-            <w:vAlign w:val="bottom"/>
-            <w:hideMark/>
-          </w:tcPr>
-          <w:p>
-            <w:pPr>
-              <w:spacing w:after="0" w:line="240" w:lineRule="auto"/>
-              <w:jc w:val="center"/>
-              <w:rPr>
-                <w:rFonts w:ascii="Calibri" w:eastAsia="Times New Roman" w:hAnsi="Calibri" w:cs="Calibri"/>
-                <w:color w:val="000000"/>
-                <w:szCs w:val="22"/>
-              </w:rPr>
-            </w:pPr>
-            <w:r>
-              <w:rPr>
-                <w:rFonts w:ascii="Calibri" w:eastAsia="Times New Roman" w:hAnsi="Calibri" w:cs="Calibri"/>
-                <w:color w:val="000000"/>
-                <w:szCs w:val="22"/>
-              </w:rPr>
-              <w:t>0.395</w:t>
+                <w:rFonts w:ascii="Calibri" w:hAnsi="Calibri" w:cs="Calibri"/>
+                <w:color w:val="000000"/>
+                <w:szCs w:val="22"/>
+              </w:rPr>
+              <w:t>0.672</w:t>
+            </w:r>
+          </w:p>
+        </w:tc>
+        <w:tc>
+          <w:tcPr>
+            <w:tcW w:w="776" w:type="dxa"/>
+            <w:shd w:val="clear" w:color="auto" w:fill="auto"/>
+            <w:noWrap/>
+            <w:vAlign w:val="bottom"/>
+            <w:hideMark/>
+          </w:tcPr>
+          <w:p>
+            <w:pPr>
+              <w:spacing w:after="0" w:line="240" w:lineRule="auto"/>
+              <w:jc w:val="center"/>
+              <w:rPr>
+                <w:rFonts w:ascii="Calibri" w:eastAsia="Times New Roman" w:hAnsi="Calibri" w:cs="Calibri"/>
+                <w:color w:val="000000"/>
+                <w:szCs w:val="22"/>
+              </w:rPr>
+            </w:pPr>
+            <w:r>
+              <w:rPr>
+                <w:rFonts w:ascii="Calibri" w:hAnsi="Calibri" w:cs="Calibri"/>
+                <w:color w:val="000000"/>
+                <w:szCs w:val="22"/>
+              </w:rPr>
+              <w:t>0.41</w:t>
             </w:r>
           </w:p>
         </w:tc>
@@ -7070,17 +7070,17 @@
             </w:pPr>
             <w:r>
               <w:rPr>
-                <w:rFonts w:ascii="Calibri" w:eastAsia="Times New Roman" w:hAnsi="Calibri" w:cs="Calibri"/>
-                <w:color w:val="000000"/>
-                <w:szCs w:val="22"/>
-              </w:rPr>
-              <w:t>0.65</w:t>
-            </w:r>
-          </w:p>
-        </w:tc>
-        <w:tc>
-          <w:tcPr>
-            <w:tcW w:w="782" w:type="dxa"/>
+                <w:rFonts w:ascii="Calibri" w:hAnsi="Calibri" w:cs="Calibri"/>
+                <w:color w:val="000000"/>
+                <w:szCs w:val="22"/>
+              </w:rPr>
+              <w:t>0.672</w:t>
+            </w:r>
+          </w:p>
+        </w:tc>
+        <w:tc>
+          <w:tcPr>
+            <w:tcW w:w="789" w:type="dxa"/>
             <w:shd w:val="clear" w:color="auto" w:fill="FFFF00"/>
             <w:noWrap/>
             <w:vAlign w:val="bottom"/>
@@ -7098,39 +7098,39 @@
             </w:pPr>
             <w:r>
               <w:rPr>
-                <w:rFonts w:ascii="Calibri" w:eastAsia="Times New Roman" w:hAnsi="Calibri" w:cs="Calibri"/>
-                <w:color w:val="000000"/>
-                <w:szCs w:val="22"/>
-              </w:rPr>
-              <w:t>0.65</w:t>
-            </w:r>
-          </w:p>
-        </w:tc>
-        <w:tc>
-          <w:tcPr>
-            <w:tcW w:w="854" w:type="dxa"/>
-            <w:shd w:val="clear" w:color="auto" w:fill="auto"/>
-            <w:noWrap/>
-            <w:vAlign w:val="bottom"/>
-            <w:hideMark/>
-          </w:tcPr>
-          <w:p>
-            <w:pPr>
-              <w:spacing w:after="0" w:line="240" w:lineRule="auto"/>
-              <w:jc w:val="center"/>
-              <w:rPr>
-                <w:rFonts w:ascii="Calibri" w:eastAsia="Times New Roman" w:hAnsi="Calibri" w:cs="Calibri"/>
-                <w:color w:val="000000"/>
-                <w:szCs w:val="22"/>
-              </w:rPr>
-            </w:pPr>
-            <w:r>
-              <w:rPr>
-                <w:rFonts w:ascii="Calibri" w:eastAsia="Times New Roman" w:hAnsi="Calibri" w:cs="Calibri"/>
-                <w:color w:val="000000"/>
-                <w:szCs w:val="22"/>
-              </w:rPr>
-              <w:t>0.377</w:t>
+                <w:rFonts w:ascii="Calibri" w:hAnsi="Calibri" w:cs="Calibri"/>
+                <w:color w:val="000000"/>
+                <w:szCs w:val="22"/>
+              </w:rPr>
+              <w:t>0.672</w:t>
+            </w:r>
+          </w:p>
+        </w:tc>
+        <w:tc>
+          <w:tcPr>
+            <w:tcW w:w="864" w:type="dxa"/>
+            <w:shd w:val="clear" w:color="auto" w:fill="auto"/>
+            <w:noWrap/>
+            <w:vAlign w:val="bottom"/>
+            <w:hideMark/>
+          </w:tcPr>
+          <w:p>
+            <w:pPr>
+              <w:spacing w:after="0" w:line="240" w:lineRule="auto"/>
+              <w:jc w:val="center"/>
+              <w:rPr>
+                <w:rFonts w:ascii="Calibri" w:eastAsia="Times New Roman" w:hAnsi="Calibri" w:cs="Calibri"/>
+                <w:color w:val="000000"/>
+                <w:szCs w:val="22"/>
+              </w:rPr>
+            </w:pPr>
+            <w:r>
+              <w:rPr>
+                <w:rFonts w:ascii="Calibri" w:hAnsi="Calibri" w:cs="Calibri"/>
+                <w:color w:val="000000"/>
+                <w:szCs w:val="22"/>
+              </w:rPr>
+              <w:t>0.405</w:t>
             </w:r>
           </w:p>
         </w:tc>
@@ -7154,39 +7154,39 @@
             </w:pPr>
             <w:r>
               <w:rPr>
-                <w:rFonts w:ascii="Calibri" w:eastAsia="Times New Roman" w:hAnsi="Calibri" w:cs="Calibri"/>
-                <w:color w:val="000000"/>
-                <w:szCs w:val="22"/>
-              </w:rPr>
-              <w:t>0.591</w:t>
-            </w:r>
-          </w:p>
-        </w:tc>
-        <w:tc>
-          <w:tcPr>
-            <w:tcW w:w="977" w:type="dxa"/>
-            <w:shd w:val="clear" w:color="auto" w:fill="auto"/>
-            <w:noWrap/>
-            <w:vAlign w:val="bottom"/>
-            <w:hideMark/>
-          </w:tcPr>
-          <w:p>
-            <w:pPr>
-              <w:spacing w:after="0" w:line="240" w:lineRule="auto"/>
-              <w:jc w:val="center"/>
-              <w:rPr>
-                <w:rFonts w:ascii="Calibri" w:eastAsia="Times New Roman" w:hAnsi="Calibri" w:cs="Calibri"/>
-                <w:color w:val="000000"/>
-                <w:szCs w:val="22"/>
-              </w:rPr>
-            </w:pPr>
-            <w:r>
-              <w:rPr>
-                <w:rFonts w:ascii="Calibri" w:eastAsia="Times New Roman" w:hAnsi="Calibri" w:cs="Calibri"/>
-                <w:color w:val="000000"/>
-                <w:szCs w:val="22"/>
-              </w:rPr>
-              <w:t>0.028</w:t>
+                <w:rFonts w:ascii="Calibri" w:hAnsi="Calibri" w:cs="Calibri"/>
+                <w:color w:val="000000"/>
+                <w:szCs w:val="22"/>
+              </w:rPr>
+              <w:t>0.634</w:t>
+            </w:r>
+          </w:p>
+        </w:tc>
+        <w:tc>
+          <w:tcPr>
+            <w:tcW w:w="996" w:type="dxa"/>
+            <w:shd w:val="clear" w:color="auto" w:fill="auto"/>
+            <w:noWrap/>
+            <w:vAlign w:val="bottom"/>
+            <w:hideMark/>
+          </w:tcPr>
+          <w:p>
+            <w:pPr>
+              <w:spacing w:after="0" w:line="240" w:lineRule="auto"/>
+              <w:jc w:val="center"/>
+              <w:rPr>
+                <w:rFonts w:ascii="Calibri" w:eastAsia="Times New Roman" w:hAnsi="Calibri" w:cs="Calibri"/>
+                <w:color w:val="000000"/>
+                <w:szCs w:val="22"/>
+              </w:rPr>
+            </w:pPr>
+            <w:r>
+              <w:rPr>
+                <w:rFonts w:ascii="Calibri" w:hAnsi="Calibri" w:cs="Calibri"/>
+                <w:color w:val="000000"/>
+                <w:szCs w:val="22"/>
+              </w:rPr>
+              <w:t>0.029</w:t>
             </w:r>
           </w:p>
         </w:tc>
@@ -7216,7 +7216,7 @@
             <w:proofErr w:type="spellStart"/>
             <w:r>
               <w:rPr>
-                <w:rFonts w:ascii="Calibri" w:eastAsia="Times New Roman" w:hAnsi="Calibri" w:cs="Calibri"/>
+                <w:rFonts w:ascii="Calibri" w:hAnsi="Calibri" w:cs="Calibri"/>
                 <w:color w:val="000000"/>
                 <w:szCs w:val="22"/>
               </w:rPr>
@@ -7245,7 +7245,7 @@
             </w:pPr>
             <w:r>
               <w:rPr>
-                <w:rFonts w:ascii="Calibri" w:eastAsia="Times New Roman" w:hAnsi="Calibri" w:cs="Calibri"/>
+                <w:rFonts w:ascii="Calibri" w:hAnsi="Calibri" w:cs="Calibri"/>
                 <w:color w:val="000000"/>
                 <w:szCs w:val="22"/>
               </w:rPr>
@@ -7255,25 +7255,25 @@
         </w:tc>
         <w:tc>
           <w:tcPr>
-            <w:tcW w:w="720" w:type="dxa"/>
-            <w:shd w:val="clear" w:color="auto" w:fill="auto"/>
-            <w:noWrap/>
-            <w:vAlign w:val="bottom"/>
-            <w:hideMark/>
-          </w:tcPr>
-          <w:p>
-            <w:pPr>
-              <w:spacing w:after="0" w:line="240" w:lineRule="auto"/>
-              <w:jc w:val="center"/>
-              <w:rPr>
-                <w:rFonts w:ascii="Calibri" w:eastAsia="Times New Roman" w:hAnsi="Calibri" w:cs="Calibri"/>
-                <w:color w:val="000000"/>
-                <w:szCs w:val="22"/>
-              </w:rPr>
-            </w:pPr>
-            <w:r>
-              <w:rPr>
-                <w:rFonts w:ascii="Calibri" w:eastAsia="Times New Roman" w:hAnsi="Calibri" w:cs="Calibri"/>
+            <w:tcW w:w="923" w:type="dxa"/>
+            <w:shd w:val="clear" w:color="auto" w:fill="auto"/>
+            <w:noWrap/>
+            <w:vAlign w:val="bottom"/>
+            <w:hideMark/>
+          </w:tcPr>
+          <w:p>
+            <w:pPr>
+              <w:spacing w:after="0" w:line="240" w:lineRule="auto"/>
+              <w:jc w:val="center"/>
+              <w:rPr>
+                <w:rFonts w:ascii="Calibri" w:eastAsia="Times New Roman" w:hAnsi="Calibri" w:cs="Calibri"/>
+                <w:color w:val="000000"/>
+                <w:szCs w:val="22"/>
+              </w:rPr>
+            </w:pPr>
+            <w:r>
+              <w:rPr>
+                <w:rFonts w:ascii="Calibri" w:hAnsi="Calibri" w:cs="Calibri"/>
                 <w:color w:val="000000"/>
                 <w:szCs w:val="22"/>
               </w:rPr>
@@ -7301,11 +7301,11 @@
             </w:pPr>
             <w:r>
               <w:rPr>
-                <w:rFonts w:ascii="Calibri" w:eastAsia="Times New Roman" w:hAnsi="Calibri" w:cs="Calibri"/>
-                <w:color w:val="000000"/>
-                <w:szCs w:val="22"/>
-              </w:rPr>
-              <w:t>0.703</w:t>
+                <w:rFonts w:ascii="Calibri" w:hAnsi="Calibri" w:cs="Calibri"/>
+                <w:color w:val="000000"/>
+                <w:szCs w:val="22"/>
+              </w:rPr>
+              <w:t>0.699</w:t>
             </w:r>
           </w:p>
         </w:tc>
@@ -7329,11 +7329,11 @@
             </w:pPr>
             <w:r>
               <w:rPr>
-                <w:rFonts w:ascii="Calibri" w:eastAsia="Times New Roman" w:hAnsi="Calibri" w:cs="Calibri"/>
-                <w:color w:val="000000"/>
-                <w:szCs w:val="22"/>
-              </w:rPr>
-              <w:t>0.435</w:t>
+                <w:rFonts w:ascii="Calibri" w:hAnsi="Calibri" w:cs="Calibri"/>
+                <w:color w:val="000000"/>
+                <w:szCs w:val="22"/>
+              </w:rPr>
+              <w:t>0.577</w:t>
             </w:r>
           </w:p>
         </w:tc>
@@ -7357,11 +7357,11 @@
             </w:pPr>
             <w:r>
               <w:rPr>
-                <w:rFonts w:ascii="Calibri" w:eastAsia="Times New Roman" w:hAnsi="Calibri" w:cs="Calibri"/>
-                <w:color w:val="000000"/>
-                <w:szCs w:val="22"/>
-              </w:rPr>
-              <w:t>0.632</w:t>
+                <w:rFonts w:ascii="Calibri" w:hAnsi="Calibri" w:cs="Calibri"/>
+                <w:color w:val="000000"/>
+                <w:szCs w:val="22"/>
+              </w:rPr>
+              <w:t>0.667</w:t>
             </w:r>
           </w:p>
         </w:tc>
@@ -7385,39 +7385,39 @@
             </w:pPr>
             <w:r>
               <w:rPr>
-                <w:rFonts w:ascii="Calibri" w:eastAsia="Times New Roman" w:hAnsi="Calibri" w:cs="Calibri"/>
-                <w:color w:val="000000"/>
-                <w:szCs w:val="22"/>
-              </w:rPr>
-              <w:t>0.703</w:t>
-            </w:r>
-          </w:p>
-        </w:tc>
-        <w:tc>
-          <w:tcPr>
-            <w:tcW w:w="761" w:type="dxa"/>
-            <w:shd w:val="clear" w:color="auto" w:fill="auto"/>
-            <w:noWrap/>
-            <w:vAlign w:val="bottom"/>
-            <w:hideMark/>
-          </w:tcPr>
-          <w:p>
-            <w:pPr>
-              <w:spacing w:after="0" w:line="240" w:lineRule="auto"/>
-              <w:jc w:val="center"/>
-              <w:rPr>
-                <w:rFonts w:ascii="Calibri" w:eastAsia="Times New Roman" w:hAnsi="Calibri" w:cs="Calibri"/>
-                <w:color w:val="000000"/>
-                <w:szCs w:val="22"/>
-              </w:rPr>
-            </w:pPr>
-            <w:r>
-              <w:rPr>
-                <w:rFonts w:ascii="Calibri" w:eastAsia="Times New Roman" w:hAnsi="Calibri" w:cs="Calibri"/>
-                <w:color w:val="000000"/>
-                <w:szCs w:val="22"/>
-              </w:rPr>
-              <w:t>0.427</w:t>
+                <w:rFonts w:ascii="Calibri" w:hAnsi="Calibri" w:cs="Calibri"/>
+                <w:color w:val="000000"/>
+                <w:szCs w:val="22"/>
+              </w:rPr>
+              <w:t>0.699</w:t>
+            </w:r>
+          </w:p>
+        </w:tc>
+        <w:tc>
+          <w:tcPr>
+            <w:tcW w:w="776" w:type="dxa"/>
+            <w:shd w:val="clear" w:color="auto" w:fill="auto"/>
+            <w:noWrap/>
+            <w:vAlign w:val="bottom"/>
+            <w:hideMark/>
+          </w:tcPr>
+          <w:p>
+            <w:pPr>
+              <w:spacing w:after="0" w:line="240" w:lineRule="auto"/>
+              <w:jc w:val="center"/>
+              <w:rPr>
+                <w:rFonts w:ascii="Calibri" w:eastAsia="Times New Roman" w:hAnsi="Calibri" w:cs="Calibri"/>
+                <w:color w:val="000000"/>
+                <w:szCs w:val="22"/>
+              </w:rPr>
+            </w:pPr>
+            <w:r>
+              <w:rPr>
+                <w:rFonts w:ascii="Calibri" w:hAnsi="Calibri" w:cs="Calibri"/>
+                <w:color w:val="000000"/>
+                <w:szCs w:val="22"/>
+              </w:rPr>
+              <w:t>0.469</w:t>
             </w:r>
           </w:p>
         </w:tc>
@@ -7441,17 +7441,17 @@
             </w:pPr>
             <w:r>
               <w:rPr>
-                <w:rFonts w:ascii="Calibri" w:eastAsia="Times New Roman" w:hAnsi="Calibri" w:cs="Calibri"/>
-                <w:color w:val="000000"/>
-                <w:szCs w:val="22"/>
-              </w:rPr>
-              <w:t>0.703</w:t>
-            </w:r>
-          </w:p>
-        </w:tc>
-        <w:tc>
-          <w:tcPr>
-            <w:tcW w:w="782" w:type="dxa"/>
+                <w:rFonts w:ascii="Calibri" w:hAnsi="Calibri" w:cs="Calibri"/>
+                <w:color w:val="000000"/>
+                <w:szCs w:val="22"/>
+              </w:rPr>
+              <w:t>0.699</w:t>
+            </w:r>
+          </w:p>
+        </w:tc>
+        <w:tc>
+          <w:tcPr>
+            <w:tcW w:w="789" w:type="dxa"/>
             <w:shd w:val="clear" w:color="auto" w:fill="FFFF00"/>
             <w:noWrap/>
             <w:vAlign w:val="bottom"/>
@@ -7469,39 +7469,39 @@
             </w:pPr>
             <w:r>
               <w:rPr>
-                <w:rFonts w:ascii="Calibri" w:eastAsia="Times New Roman" w:hAnsi="Calibri" w:cs="Calibri"/>
-                <w:color w:val="000000"/>
-                <w:szCs w:val="22"/>
-              </w:rPr>
-              <w:t>0.703</w:t>
-            </w:r>
-          </w:p>
-        </w:tc>
-        <w:tc>
-          <w:tcPr>
-            <w:tcW w:w="854" w:type="dxa"/>
-            <w:shd w:val="clear" w:color="auto" w:fill="auto"/>
-            <w:noWrap/>
-            <w:vAlign w:val="bottom"/>
-            <w:hideMark/>
-          </w:tcPr>
-          <w:p>
-            <w:pPr>
-              <w:spacing w:after="0" w:line="240" w:lineRule="auto"/>
-              <w:jc w:val="center"/>
-              <w:rPr>
-                <w:rFonts w:ascii="Calibri" w:eastAsia="Times New Roman" w:hAnsi="Calibri" w:cs="Calibri"/>
-                <w:color w:val="000000"/>
-                <w:szCs w:val="22"/>
-              </w:rPr>
-            </w:pPr>
-            <w:r>
-              <w:rPr>
-                <w:rFonts w:ascii="Calibri" w:eastAsia="Times New Roman" w:hAnsi="Calibri" w:cs="Calibri"/>
-                <w:color w:val="000000"/>
-                <w:szCs w:val="22"/>
-              </w:rPr>
-              <w:t>0.418</w:t>
+                <w:rFonts w:ascii="Calibri" w:hAnsi="Calibri" w:cs="Calibri"/>
+                <w:color w:val="000000"/>
+                <w:szCs w:val="22"/>
+              </w:rPr>
+              <w:t>0.699</w:t>
+            </w:r>
+          </w:p>
+        </w:tc>
+        <w:tc>
+          <w:tcPr>
+            <w:tcW w:w="864" w:type="dxa"/>
+            <w:shd w:val="clear" w:color="auto" w:fill="auto"/>
+            <w:noWrap/>
+            <w:vAlign w:val="bottom"/>
+            <w:hideMark/>
+          </w:tcPr>
+          <w:p>
+            <w:pPr>
+              <w:spacing w:after="0" w:line="240" w:lineRule="auto"/>
+              <w:jc w:val="center"/>
+              <w:rPr>
+                <w:rFonts w:ascii="Calibri" w:eastAsia="Times New Roman" w:hAnsi="Calibri" w:cs="Calibri"/>
+                <w:color w:val="000000"/>
+                <w:szCs w:val="22"/>
+              </w:rPr>
+            </w:pPr>
+            <w:r>
+              <w:rPr>
+                <w:rFonts w:ascii="Calibri" w:hAnsi="Calibri" w:cs="Calibri"/>
+                <w:color w:val="000000"/>
+                <w:szCs w:val="22"/>
+              </w:rPr>
+              <w:t>0.482</w:t>
             </w:r>
           </w:p>
         </w:tc>
@@ -7525,39 +7525,39 @@
             </w:pPr>
             <w:r>
               <w:rPr>
-                <w:rFonts w:ascii="Calibri" w:eastAsia="Times New Roman" w:hAnsi="Calibri" w:cs="Calibri"/>
-                <w:color w:val="000000"/>
-                <w:szCs w:val="22"/>
-              </w:rPr>
-              <w:t>0.652</w:t>
-            </w:r>
-          </w:p>
-        </w:tc>
-        <w:tc>
-          <w:tcPr>
-            <w:tcW w:w="977" w:type="dxa"/>
-            <w:shd w:val="clear" w:color="auto" w:fill="auto"/>
-            <w:noWrap/>
-            <w:vAlign w:val="bottom"/>
-            <w:hideMark/>
-          </w:tcPr>
-          <w:p>
-            <w:pPr>
-              <w:spacing w:after="0" w:line="240" w:lineRule="auto"/>
-              <w:jc w:val="center"/>
-              <w:rPr>
-                <w:rFonts w:ascii="Calibri" w:eastAsia="Times New Roman" w:hAnsi="Calibri" w:cs="Calibri"/>
-                <w:color w:val="000000"/>
-                <w:szCs w:val="22"/>
-              </w:rPr>
-            </w:pPr>
-            <w:r>
-              <w:rPr>
-                <w:rFonts w:ascii="Calibri" w:eastAsia="Times New Roman" w:hAnsi="Calibri" w:cs="Calibri"/>
-                <w:color w:val="000000"/>
-                <w:szCs w:val="22"/>
-              </w:rPr>
-              <w:t>0.029</w:t>
+                <w:rFonts w:ascii="Calibri" w:hAnsi="Calibri" w:cs="Calibri"/>
+                <w:color w:val="000000"/>
+                <w:szCs w:val="22"/>
+              </w:rPr>
+              <w:t>0.667</w:t>
+            </w:r>
+          </w:p>
+        </w:tc>
+        <w:tc>
+          <w:tcPr>
+            <w:tcW w:w="996" w:type="dxa"/>
+            <w:shd w:val="clear" w:color="auto" w:fill="auto"/>
+            <w:noWrap/>
+            <w:vAlign w:val="bottom"/>
+            <w:hideMark/>
+          </w:tcPr>
+          <w:p>
+            <w:pPr>
+              <w:spacing w:after="0" w:line="240" w:lineRule="auto"/>
+              <w:jc w:val="center"/>
+              <w:rPr>
+                <w:rFonts w:ascii="Calibri" w:eastAsia="Times New Roman" w:hAnsi="Calibri" w:cs="Calibri"/>
+                <w:color w:val="000000"/>
+                <w:szCs w:val="22"/>
+              </w:rPr>
+            </w:pPr>
+            <w:r>
+              <w:rPr>
+                <w:rFonts w:ascii="Calibri" w:hAnsi="Calibri" w:cs="Calibri"/>
+                <w:color w:val="000000"/>
+                <w:szCs w:val="22"/>
+              </w:rPr>
+              <w:t>0.03</w:t>
             </w:r>
           </w:p>
         </w:tc>
@@ -7626,7 +7626,7 @@
         </w:tc>
         <w:tc>
           <w:tcPr>
-            <w:tcW w:w="720" w:type="dxa"/>
+            <w:tcW w:w="923" w:type="dxa"/>
             <w:shd w:val="clear" w:color="auto" w:fill="auto"/>
             <w:noWrap/>
             <w:vAlign w:val="bottom"/>
@@ -7766,7 +7766,7 @@
         </w:tc>
         <w:tc>
           <w:tcPr>
-            <w:tcW w:w="761" w:type="dxa"/>
+            <w:tcW w:w="776" w:type="dxa"/>
             <w:shd w:val="clear" w:color="auto" w:fill="auto"/>
             <w:noWrap/>
             <w:vAlign w:val="bottom"/>
@@ -7822,7 +7822,7 @@
         </w:tc>
         <w:tc>
           <w:tcPr>
-            <w:tcW w:w="782" w:type="dxa"/>
+            <w:tcW w:w="789" w:type="dxa"/>
             <w:shd w:val="clear" w:color="auto" w:fill="FFFF00"/>
             <w:noWrap/>
             <w:vAlign w:val="bottom"/>
@@ -7850,7 +7850,7 @@
         </w:tc>
         <w:tc>
           <w:tcPr>
-            <w:tcW w:w="854" w:type="dxa"/>
+            <w:tcW w:w="864" w:type="dxa"/>
             <w:shd w:val="clear" w:color="auto" w:fill="auto"/>
             <w:noWrap/>
             <w:vAlign w:val="bottom"/>
@@ -7906,7 +7906,7 @@
         </w:tc>
         <w:tc>
           <w:tcPr>
-            <w:tcW w:w="977" w:type="dxa"/>
+            <w:tcW w:w="996" w:type="dxa"/>
             <w:shd w:val="clear" w:color="auto" w:fill="auto"/>
             <w:noWrap/>
             <w:vAlign w:val="bottom"/>
@@ -7997,7 +7997,7 @@
         </w:tc>
         <w:tc>
           <w:tcPr>
-            <w:tcW w:w="720" w:type="dxa"/>
+            <w:tcW w:w="923" w:type="dxa"/>
             <w:shd w:val="clear" w:color="auto" w:fill="auto"/>
             <w:noWrap/>
             <w:vAlign w:val="bottom"/>
@@ -8137,7 +8137,7 @@
         </w:tc>
         <w:tc>
           <w:tcPr>
-            <w:tcW w:w="761" w:type="dxa"/>
+            <w:tcW w:w="776" w:type="dxa"/>
             <w:shd w:val="clear" w:color="auto" w:fill="auto"/>
             <w:noWrap/>
             <w:vAlign w:val="bottom"/>
@@ -8193,7 +8193,7 @@
         </w:tc>
         <w:tc>
           <w:tcPr>
-            <w:tcW w:w="782" w:type="dxa"/>
+            <w:tcW w:w="789" w:type="dxa"/>
             <w:shd w:val="clear" w:color="auto" w:fill="FFFF00"/>
             <w:noWrap/>
             <w:vAlign w:val="bottom"/>
@@ -8221,7 +8221,7 @@
         </w:tc>
         <w:tc>
           <w:tcPr>
-            <w:tcW w:w="854" w:type="dxa"/>
+            <w:tcW w:w="864" w:type="dxa"/>
             <w:shd w:val="clear" w:color="auto" w:fill="auto"/>
             <w:noWrap/>
             <w:vAlign w:val="bottom"/>
@@ -8277,7 +8277,7 @@
         </w:tc>
         <w:tc>
           <w:tcPr>
-            <w:tcW w:w="977" w:type="dxa"/>
+            <w:tcW w:w="996" w:type="dxa"/>
             <w:shd w:val="clear" w:color="auto" w:fill="auto"/>
             <w:noWrap/>
             <w:vAlign w:val="bottom"/>
@@ -8368,7 +8368,7 @@
         </w:tc>
         <w:tc>
           <w:tcPr>
-            <w:tcW w:w="720" w:type="dxa"/>
+            <w:tcW w:w="923" w:type="dxa"/>
             <w:shd w:val="clear" w:color="auto" w:fill="auto"/>
             <w:noWrap/>
             <w:vAlign w:val="bottom"/>
@@ -8508,7 +8508,7 @@
         </w:tc>
         <w:tc>
           <w:tcPr>
-            <w:tcW w:w="761" w:type="dxa"/>
+            <w:tcW w:w="776" w:type="dxa"/>
             <w:shd w:val="clear" w:color="auto" w:fill="auto"/>
             <w:noWrap/>
             <w:vAlign w:val="bottom"/>
@@ -8564,7 +8564,7 @@
         </w:tc>
         <w:tc>
           <w:tcPr>
-            <w:tcW w:w="782" w:type="dxa"/>
+            <w:tcW w:w="789" w:type="dxa"/>
             <w:shd w:val="clear" w:color="auto" w:fill="FFFF00"/>
             <w:noWrap/>
             <w:vAlign w:val="bottom"/>
@@ -8592,7 +8592,7 @@
         </w:tc>
         <w:tc>
           <w:tcPr>
-            <w:tcW w:w="854" w:type="dxa"/>
+            <w:tcW w:w="864" w:type="dxa"/>
             <w:shd w:val="clear" w:color="auto" w:fill="auto"/>
             <w:noWrap/>
             <w:vAlign w:val="bottom"/>
@@ -8648,7 +8648,7 @@
         </w:tc>
         <w:tc>
           <w:tcPr>
-            <w:tcW w:w="977" w:type="dxa"/>
+            <w:tcW w:w="996" w:type="dxa"/>
             <w:shd w:val="clear" w:color="auto" w:fill="auto"/>
             <w:noWrap/>
             <w:vAlign w:val="bottom"/>
@@ -8739,7 +8739,7 @@
         </w:tc>
         <w:tc>
           <w:tcPr>
-            <w:tcW w:w="720" w:type="dxa"/>
+            <w:tcW w:w="923" w:type="dxa"/>
             <w:shd w:val="clear" w:color="auto" w:fill="auto"/>
             <w:noWrap/>
             <w:vAlign w:val="bottom"/>
@@ -8879,7 +8879,7 @@
         </w:tc>
         <w:tc>
           <w:tcPr>
-            <w:tcW w:w="761" w:type="dxa"/>
+            <w:tcW w:w="776" w:type="dxa"/>
             <w:shd w:val="clear" w:color="auto" w:fill="auto"/>
             <w:noWrap/>
             <w:vAlign w:val="bottom"/>
@@ -8935,7 +8935,7 @@
         </w:tc>
         <w:tc>
           <w:tcPr>
-            <w:tcW w:w="782" w:type="dxa"/>
+            <w:tcW w:w="789" w:type="dxa"/>
             <w:shd w:val="clear" w:color="auto" w:fill="FFFF00"/>
             <w:noWrap/>
             <w:vAlign w:val="bottom"/>
@@ -8963,7 +8963,7 @@
         </w:tc>
         <w:tc>
           <w:tcPr>
-            <w:tcW w:w="854" w:type="dxa"/>
+            <w:tcW w:w="864" w:type="dxa"/>
             <w:shd w:val="clear" w:color="auto" w:fill="auto"/>
             <w:noWrap/>
             <w:vAlign w:val="bottom"/>
@@ -9019,7 +9019,7 @@
         </w:tc>
         <w:tc>
           <w:tcPr>
-            <w:tcW w:w="977" w:type="dxa"/>
+            <w:tcW w:w="996" w:type="dxa"/>
             <w:shd w:val="clear" w:color="auto" w:fill="auto"/>
             <w:noWrap/>
             <w:vAlign w:val="bottom"/>
@@ -9110,7 +9110,7 @@
         </w:tc>
         <w:tc>
           <w:tcPr>
-            <w:tcW w:w="720" w:type="dxa"/>
+            <w:tcW w:w="923" w:type="dxa"/>
             <w:shd w:val="clear" w:color="auto" w:fill="auto"/>
             <w:noWrap/>
             <w:vAlign w:val="bottom"/>
@@ -9250,7 +9250,7 @@
         </w:tc>
         <w:tc>
           <w:tcPr>
-            <w:tcW w:w="761" w:type="dxa"/>
+            <w:tcW w:w="776" w:type="dxa"/>
             <w:shd w:val="clear" w:color="auto" w:fill="auto"/>
             <w:noWrap/>
             <w:vAlign w:val="bottom"/>
@@ -9306,7 +9306,7 @@
         </w:tc>
         <w:tc>
           <w:tcPr>
-            <w:tcW w:w="782" w:type="dxa"/>
+            <w:tcW w:w="789" w:type="dxa"/>
             <w:shd w:val="clear" w:color="auto" w:fill="FFFF00"/>
             <w:noWrap/>
             <w:vAlign w:val="bottom"/>
@@ -9334,7 +9334,7 @@
         </w:tc>
         <w:tc>
           <w:tcPr>
-            <w:tcW w:w="854" w:type="dxa"/>
+            <w:tcW w:w="864" w:type="dxa"/>
             <w:shd w:val="clear" w:color="auto" w:fill="auto"/>
             <w:noWrap/>
             <w:vAlign w:val="bottom"/>
@@ -9390,7 +9390,7 @@
         </w:tc>
         <w:tc>
           <w:tcPr>
-            <w:tcW w:w="977" w:type="dxa"/>
+            <w:tcW w:w="996" w:type="dxa"/>
             <w:shd w:val="clear" w:color="auto" w:fill="auto"/>
             <w:noWrap/>
             <w:vAlign w:val="bottom"/>
@@ -9481,7 +9481,7 @@
         </w:tc>
         <w:tc>
           <w:tcPr>
-            <w:tcW w:w="720" w:type="dxa"/>
+            <w:tcW w:w="923" w:type="dxa"/>
             <w:shd w:val="clear" w:color="auto" w:fill="auto"/>
             <w:noWrap/>
             <w:vAlign w:val="bottom"/>
@@ -9621,7 +9621,7 @@
         </w:tc>
         <w:tc>
           <w:tcPr>
-            <w:tcW w:w="761" w:type="dxa"/>
+            <w:tcW w:w="776" w:type="dxa"/>
             <w:shd w:val="clear" w:color="auto" w:fill="auto"/>
             <w:noWrap/>
             <w:vAlign w:val="bottom"/>
@@ -9677,7 +9677,7 @@
         </w:tc>
         <w:tc>
           <w:tcPr>
-            <w:tcW w:w="782" w:type="dxa"/>
+            <w:tcW w:w="789" w:type="dxa"/>
             <w:shd w:val="clear" w:color="auto" w:fill="FFFF00"/>
             <w:noWrap/>
             <w:vAlign w:val="bottom"/>
@@ -9705,7 +9705,7 @@
         </w:tc>
         <w:tc>
           <w:tcPr>
-            <w:tcW w:w="854" w:type="dxa"/>
+            <w:tcW w:w="864" w:type="dxa"/>
             <w:shd w:val="clear" w:color="auto" w:fill="auto"/>
             <w:noWrap/>
             <w:vAlign w:val="bottom"/>
@@ -9761,7 +9761,7 @@
         </w:tc>
         <w:tc>
           <w:tcPr>
-            <w:tcW w:w="977" w:type="dxa"/>
+            <w:tcW w:w="996" w:type="dxa"/>
             <w:shd w:val="clear" w:color="auto" w:fill="auto"/>
             <w:noWrap/>
             <w:vAlign w:val="bottom"/>
@@ -9852,7 +9852,7 @@
         </w:tc>
         <w:tc>
           <w:tcPr>
-            <w:tcW w:w="720" w:type="dxa"/>
+            <w:tcW w:w="923" w:type="dxa"/>
             <w:shd w:val="clear" w:color="auto" w:fill="auto"/>
             <w:noWrap/>
             <w:vAlign w:val="bottom"/>
@@ -9992,7 +9992,7 @@
         </w:tc>
         <w:tc>
           <w:tcPr>
-            <w:tcW w:w="761" w:type="dxa"/>
+            <w:tcW w:w="776" w:type="dxa"/>
             <w:shd w:val="clear" w:color="auto" w:fill="auto"/>
             <w:noWrap/>
             <w:vAlign w:val="bottom"/>
@@ -10048,7 +10048,7 @@
         </w:tc>
         <w:tc>
           <w:tcPr>
-            <w:tcW w:w="782" w:type="dxa"/>
+            <w:tcW w:w="789" w:type="dxa"/>
             <w:shd w:val="clear" w:color="auto" w:fill="FFFF00"/>
             <w:noWrap/>
             <w:vAlign w:val="bottom"/>
@@ -10076,7 +10076,7 @@
         </w:tc>
         <w:tc>
           <w:tcPr>
-            <w:tcW w:w="854" w:type="dxa"/>
+            <w:tcW w:w="864" w:type="dxa"/>
             <w:shd w:val="clear" w:color="auto" w:fill="auto"/>
             <w:noWrap/>
             <w:vAlign w:val="bottom"/>
@@ -10132,7 +10132,7 @@
         </w:tc>
         <w:tc>
           <w:tcPr>
-            <w:tcW w:w="977" w:type="dxa"/>
+            <w:tcW w:w="996" w:type="dxa"/>
             <w:shd w:val="clear" w:color="auto" w:fill="auto"/>
             <w:noWrap/>
             <w:vAlign w:val="bottom"/>
@@ -10223,7 +10223,7 @@
         </w:tc>
         <w:tc>
           <w:tcPr>
-            <w:tcW w:w="720" w:type="dxa"/>
+            <w:tcW w:w="923" w:type="dxa"/>
             <w:shd w:val="clear" w:color="auto" w:fill="auto"/>
             <w:noWrap/>
             <w:vAlign w:val="bottom"/>
@@ -10363,7 +10363,7 @@
         </w:tc>
         <w:tc>
           <w:tcPr>
-            <w:tcW w:w="761" w:type="dxa"/>
+            <w:tcW w:w="776" w:type="dxa"/>
             <w:shd w:val="clear" w:color="auto" w:fill="auto"/>
             <w:noWrap/>
             <w:vAlign w:val="bottom"/>
@@ -10419,7 +10419,7 @@
         </w:tc>
         <w:tc>
           <w:tcPr>
-            <w:tcW w:w="782" w:type="dxa"/>
+            <w:tcW w:w="789" w:type="dxa"/>
             <w:shd w:val="clear" w:color="auto" w:fill="FFFF00"/>
             <w:noWrap/>
             <w:vAlign w:val="bottom"/>
@@ -10447,7 +10447,7 @@
         </w:tc>
         <w:tc>
           <w:tcPr>
-            <w:tcW w:w="854" w:type="dxa"/>
+            <w:tcW w:w="864" w:type="dxa"/>
             <w:shd w:val="clear" w:color="auto" w:fill="auto"/>
             <w:noWrap/>
             <w:vAlign w:val="bottom"/>
@@ -10503,7 +10503,7 @@
         </w:tc>
         <w:tc>
           <w:tcPr>
-            <w:tcW w:w="977" w:type="dxa"/>
+            <w:tcW w:w="996" w:type="dxa"/>
             <w:shd w:val="clear" w:color="auto" w:fill="auto"/>
             <w:noWrap/>
             <w:vAlign w:val="bottom"/>
@@ -10594,7 +10594,7 @@
         </w:tc>
         <w:tc>
           <w:tcPr>
-            <w:tcW w:w="720" w:type="dxa"/>
+            <w:tcW w:w="923" w:type="dxa"/>
             <w:shd w:val="clear" w:color="auto" w:fill="auto"/>
             <w:noWrap/>
             <w:vAlign w:val="bottom"/>
@@ -10734,7 +10734,7 @@
         </w:tc>
         <w:tc>
           <w:tcPr>
-            <w:tcW w:w="761" w:type="dxa"/>
+            <w:tcW w:w="776" w:type="dxa"/>
             <w:shd w:val="clear" w:color="auto" w:fill="auto"/>
             <w:noWrap/>
             <w:vAlign w:val="bottom"/>
@@ -10790,7 +10790,7 @@
         </w:tc>
         <w:tc>
           <w:tcPr>
-            <w:tcW w:w="782" w:type="dxa"/>
+            <w:tcW w:w="789" w:type="dxa"/>
             <w:shd w:val="clear" w:color="auto" w:fill="FFFF00"/>
             <w:noWrap/>
             <w:vAlign w:val="bottom"/>
@@ -10818,7 +10818,7 @@
         </w:tc>
         <w:tc>
           <w:tcPr>
-            <w:tcW w:w="854" w:type="dxa"/>
+            <w:tcW w:w="864" w:type="dxa"/>
             <w:shd w:val="clear" w:color="auto" w:fill="auto"/>
             <w:noWrap/>
             <w:vAlign w:val="bottom"/>
@@ -10874,7 +10874,7 @@
         </w:tc>
         <w:tc>
           <w:tcPr>
-            <w:tcW w:w="977" w:type="dxa"/>
+            <w:tcW w:w="996" w:type="dxa"/>
             <w:shd w:val="clear" w:color="auto" w:fill="auto"/>
             <w:noWrap/>
             <w:vAlign w:val="bottom"/>
@@ -10965,7 +10965,7 @@
         </w:tc>
         <w:tc>
           <w:tcPr>
-            <w:tcW w:w="720" w:type="dxa"/>
+            <w:tcW w:w="923" w:type="dxa"/>
             <w:shd w:val="clear" w:color="auto" w:fill="auto"/>
             <w:noWrap/>
             <w:vAlign w:val="bottom"/>
@@ -11105,7 +11105,7 @@
         </w:tc>
         <w:tc>
           <w:tcPr>
-            <w:tcW w:w="761" w:type="dxa"/>
+            <w:tcW w:w="776" w:type="dxa"/>
             <w:shd w:val="clear" w:color="auto" w:fill="auto"/>
             <w:noWrap/>
             <w:vAlign w:val="bottom"/>
@@ -11161,7 +11161,7 @@
         </w:tc>
         <w:tc>
           <w:tcPr>
-            <w:tcW w:w="782" w:type="dxa"/>
+            <w:tcW w:w="789" w:type="dxa"/>
             <w:shd w:val="clear" w:color="auto" w:fill="FFFF00"/>
             <w:noWrap/>
             <w:vAlign w:val="bottom"/>
@@ -11189,7 +11189,7 @@
         </w:tc>
         <w:tc>
           <w:tcPr>
-            <w:tcW w:w="854" w:type="dxa"/>
+            <w:tcW w:w="864" w:type="dxa"/>
             <w:shd w:val="clear" w:color="auto" w:fill="auto"/>
             <w:noWrap/>
             <w:vAlign w:val="bottom"/>
@@ -11245,7 +11245,7 @@
         </w:tc>
         <w:tc>
           <w:tcPr>
-            <w:tcW w:w="977" w:type="dxa"/>
+            <w:tcW w:w="996" w:type="dxa"/>
             <w:shd w:val="clear" w:color="auto" w:fill="auto"/>
             <w:noWrap/>
             <w:vAlign w:val="bottom"/>
@@ -11336,7 +11336,7 @@
         </w:tc>
         <w:tc>
           <w:tcPr>
-            <w:tcW w:w="720" w:type="dxa"/>
+            <w:tcW w:w="923" w:type="dxa"/>
             <w:shd w:val="clear" w:color="auto" w:fill="auto"/>
             <w:noWrap/>
             <w:vAlign w:val="bottom"/>
@@ -11476,7 +11476,7 @@
         </w:tc>
         <w:tc>
           <w:tcPr>
-            <w:tcW w:w="761" w:type="dxa"/>
+            <w:tcW w:w="776" w:type="dxa"/>
             <w:shd w:val="clear" w:color="auto" w:fill="auto"/>
             <w:noWrap/>
             <w:vAlign w:val="bottom"/>
@@ -11532,7 +11532,7 @@
         </w:tc>
         <w:tc>
           <w:tcPr>
-            <w:tcW w:w="782" w:type="dxa"/>
+            <w:tcW w:w="789" w:type="dxa"/>
             <w:shd w:val="clear" w:color="auto" w:fill="FFFF00"/>
             <w:noWrap/>
             <w:vAlign w:val="bottom"/>
@@ -11560,7 +11560,7 @@
         </w:tc>
         <w:tc>
           <w:tcPr>
-            <w:tcW w:w="854" w:type="dxa"/>
+            <w:tcW w:w="864" w:type="dxa"/>
             <w:shd w:val="clear" w:color="auto" w:fill="auto"/>
             <w:noWrap/>
             <w:vAlign w:val="bottom"/>
@@ -11616,7 +11616,7 @@
         </w:tc>
         <w:tc>
           <w:tcPr>
-            <w:tcW w:w="977" w:type="dxa"/>
+            <w:tcW w:w="996" w:type="dxa"/>
             <w:shd w:val="clear" w:color="auto" w:fill="auto"/>
             <w:noWrap/>
             <w:vAlign w:val="bottom"/>
@@ -11707,7 +11707,7 @@
         </w:tc>
         <w:tc>
           <w:tcPr>
-            <w:tcW w:w="720" w:type="dxa"/>
+            <w:tcW w:w="923" w:type="dxa"/>
             <w:shd w:val="clear" w:color="auto" w:fill="auto"/>
             <w:noWrap/>
             <w:vAlign w:val="bottom"/>
@@ -11847,7 +11847,7 @@
         </w:tc>
         <w:tc>
           <w:tcPr>
-            <w:tcW w:w="761" w:type="dxa"/>
+            <w:tcW w:w="776" w:type="dxa"/>
             <w:shd w:val="clear" w:color="auto" w:fill="auto"/>
             <w:noWrap/>
             <w:vAlign w:val="bottom"/>
@@ -11903,7 +11903,7 @@
         </w:tc>
         <w:tc>
           <w:tcPr>
-            <w:tcW w:w="782" w:type="dxa"/>
+            <w:tcW w:w="789" w:type="dxa"/>
             <w:shd w:val="clear" w:color="auto" w:fill="FFFF00"/>
             <w:noWrap/>
             <w:vAlign w:val="bottom"/>
@@ -11931,7 +11931,7 @@
         </w:tc>
         <w:tc>
           <w:tcPr>
-            <w:tcW w:w="854" w:type="dxa"/>
+            <w:tcW w:w="864" w:type="dxa"/>
             <w:shd w:val="clear" w:color="auto" w:fill="auto"/>
             <w:noWrap/>
             <w:vAlign w:val="bottom"/>
@@ -11987,7 +11987,7 @@
         </w:tc>
         <w:tc>
           <w:tcPr>
-            <w:tcW w:w="977" w:type="dxa"/>
+            <w:tcW w:w="996" w:type="dxa"/>
             <w:shd w:val="clear" w:color="auto" w:fill="auto"/>
             <w:noWrap/>
             <w:vAlign w:val="bottom"/>
@@ -12078,7 +12078,7 @@
         </w:tc>
         <w:tc>
           <w:tcPr>
-            <w:tcW w:w="720" w:type="dxa"/>
+            <w:tcW w:w="923" w:type="dxa"/>
             <w:shd w:val="clear" w:color="auto" w:fill="auto"/>
             <w:noWrap/>
             <w:vAlign w:val="bottom"/>
@@ -12218,7 +12218,7 @@
         </w:tc>
         <w:tc>
           <w:tcPr>
-            <w:tcW w:w="761" w:type="dxa"/>
+            <w:tcW w:w="776" w:type="dxa"/>
             <w:shd w:val="clear" w:color="auto" w:fill="auto"/>
             <w:noWrap/>
             <w:vAlign w:val="bottom"/>
@@ -12274,7 +12274,7 @@
         </w:tc>
         <w:tc>
           <w:tcPr>
-            <w:tcW w:w="782" w:type="dxa"/>
+            <w:tcW w:w="789" w:type="dxa"/>
             <w:shd w:val="clear" w:color="auto" w:fill="FFFF00"/>
             <w:noWrap/>
             <w:vAlign w:val="bottom"/>
@@ -12302,7 +12302,7 @@
         </w:tc>
         <w:tc>
           <w:tcPr>
-            <w:tcW w:w="854" w:type="dxa"/>
+            <w:tcW w:w="864" w:type="dxa"/>
             <w:shd w:val="clear" w:color="auto" w:fill="auto"/>
             <w:noWrap/>
             <w:vAlign w:val="bottom"/>
@@ -12358,7 +12358,7 @@
         </w:tc>
         <w:tc>
           <w:tcPr>
-            <w:tcW w:w="977" w:type="dxa"/>
+            <w:tcW w:w="996" w:type="dxa"/>
             <w:shd w:val="clear" w:color="auto" w:fill="auto"/>
             <w:noWrap/>
             <w:vAlign w:val="bottom"/>
@@ -12449,7 +12449,7 @@
         </w:tc>
         <w:tc>
           <w:tcPr>
-            <w:tcW w:w="720" w:type="dxa"/>
+            <w:tcW w:w="923" w:type="dxa"/>
             <w:shd w:val="clear" w:color="auto" w:fill="auto"/>
             <w:noWrap/>
             <w:vAlign w:val="bottom"/>
@@ -12589,7 +12589,7 @@
         </w:tc>
         <w:tc>
           <w:tcPr>
-            <w:tcW w:w="761" w:type="dxa"/>
+            <w:tcW w:w="776" w:type="dxa"/>
             <w:shd w:val="clear" w:color="auto" w:fill="auto"/>
             <w:noWrap/>
             <w:vAlign w:val="bottom"/>
@@ -12645,7 +12645,7 @@
         </w:tc>
         <w:tc>
           <w:tcPr>
-            <w:tcW w:w="782" w:type="dxa"/>
+            <w:tcW w:w="789" w:type="dxa"/>
             <w:shd w:val="clear" w:color="auto" w:fill="FFFF00"/>
             <w:noWrap/>
             <w:vAlign w:val="bottom"/>
@@ -12673,7 +12673,7 @@
         </w:tc>
         <w:tc>
           <w:tcPr>
-            <w:tcW w:w="854" w:type="dxa"/>
+            <w:tcW w:w="864" w:type="dxa"/>
             <w:shd w:val="clear" w:color="auto" w:fill="auto"/>
             <w:noWrap/>
             <w:vAlign w:val="bottom"/>
@@ -12729,7 +12729,7 @@
         </w:tc>
         <w:tc>
           <w:tcPr>
-            <w:tcW w:w="977" w:type="dxa"/>
+            <w:tcW w:w="996" w:type="dxa"/>
             <w:shd w:val="clear" w:color="auto" w:fill="auto"/>
             <w:noWrap/>
             <w:vAlign w:val="bottom"/>
@@ -12820,7 +12820,7 @@
         </w:tc>
         <w:tc>
           <w:tcPr>
-            <w:tcW w:w="720" w:type="dxa"/>
+            <w:tcW w:w="923" w:type="dxa"/>
             <w:shd w:val="clear" w:color="auto" w:fill="auto"/>
             <w:noWrap/>
             <w:vAlign w:val="bottom"/>
@@ -12960,7 +12960,7 @@
         </w:tc>
         <w:tc>
           <w:tcPr>
-            <w:tcW w:w="761" w:type="dxa"/>
+            <w:tcW w:w="776" w:type="dxa"/>
             <w:shd w:val="clear" w:color="auto" w:fill="auto"/>
             <w:noWrap/>
             <w:vAlign w:val="bottom"/>
@@ -13016,7 +13016,7 @@
         </w:tc>
         <w:tc>
           <w:tcPr>
-            <w:tcW w:w="782" w:type="dxa"/>
+            <w:tcW w:w="789" w:type="dxa"/>
             <w:shd w:val="clear" w:color="auto" w:fill="FFFF00"/>
             <w:noWrap/>
             <w:vAlign w:val="bottom"/>
@@ -13044,7 +13044,7 @@
         </w:tc>
         <w:tc>
           <w:tcPr>
-            <w:tcW w:w="854" w:type="dxa"/>
+            <w:tcW w:w="864" w:type="dxa"/>
             <w:shd w:val="clear" w:color="auto" w:fill="auto"/>
             <w:noWrap/>
             <w:vAlign w:val="bottom"/>
@@ -13100,7 +13100,7 @@
         </w:tc>
         <w:tc>
           <w:tcPr>
-            <w:tcW w:w="977" w:type="dxa"/>
+            <w:tcW w:w="996" w:type="dxa"/>
             <w:shd w:val="clear" w:color="auto" w:fill="auto"/>
             <w:noWrap/>
             <w:vAlign w:val="bottom"/>
@@ -13191,7 +13191,7 @@
         </w:tc>
         <w:tc>
           <w:tcPr>
-            <w:tcW w:w="720" w:type="dxa"/>
+            <w:tcW w:w="923" w:type="dxa"/>
             <w:shd w:val="clear" w:color="auto" w:fill="auto"/>
             <w:noWrap/>
             <w:vAlign w:val="bottom"/>
@@ -13331,7 +13331,7 @@
         </w:tc>
         <w:tc>
           <w:tcPr>
-            <w:tcW w:w="761" w:type="dxa"/>
+            <w:tcW w:w="776" w:type="dxa"/>
             <w:shd w:val="clear" w:color="auto" w:fill="auto"/>
             <w:noWrap/>
             <w:vAlign w:val="bottom"/>
@@ -13387,7 +13387,7 @@
         </w:tc>
         <w:tc>
           <w:tcPr>
-            <w:tcW w:w="782" w:type="dxa"/>
+            <w:tcW w:w="789" w:type="dxa"/>
             <w:shd w:val="clear" w:color="auto" w:fill="FFFF00"/>
             <w:noWrap/>
             <w:vAlign w:val="bottom"/>
@@ -13415,7 +13415,7 @@
         </w:tc>
         <w:tc>
           <w:tcPr>
-            <w:tcW w:w="854" w:type="dxa"/>
+            <w:tcW w:w="864" w:type="dxa"/>
             <w:shd w:val="clear" w:color="auto" w:fill="auto"/>
             <w:noWrap/>
             <w:vAlign w:val="bottom"/>
@@ -13471,7 +13471,7 @@
         </w:tc>
         <w:tc>
           <w:tcPr>
-            <w:tcW w:w="977" w:type="dxa"/>
+            <w:tcW w:w="996" w:type="dxa"/>
             <w:shd w:val="clear" w:color="auto" w:fill="auto"/>
             <w:noWrap/>
             <w:vAlign w:val="bottom"/>
@@ -13563,7 +13563,7 @@
         </w:tc>
         <w:tc>
           <w:tcPr>
-            <w:tcW w:w="720" w:type="dxa"/>
+            <w:tcW w:w="923" w:type="dxa"/>
             <w:shd w:val="clear" w:color="auto" w:fill="auto"/>
             <w:noWrap/>
             <w:vAlign w:val="bottom"/>
@@ -13703,7 +13703,7 @@
         </w:tc>
         <w:tc>
           <w:tcPr>
-            <w:tcW w:w="761" w:type="dxa"/>
+            <w:tcW w:w="776" w:type="dxa"/>
             <w:shd w:val="clear" w:color="auto" w:fill="auto"/>
             <w:noWrap/>
             <w:vAlign w:val="bottom"/>
@@ -13759,7 +13759,7 @@
         </w:tc>
         <w:tc>
           <w:tcPr>
-            <w:tcW w:w="782" w:type="dxa"/>
+            <w:tcW w:w="789" w:type="dxa"/>
             <w:shd w:val="clear" w:color="auto" w:fill="FFFF00"/>
             <w:noWrap/>
             <w:vAlign w:val="bottom"/>
@@ -13787,7 +13787,7 @@
         </w:tc>
         <w:tc>
           <w:tcPr>
-            <w:tcW w:w="854" w:type="dxa"/>
+            <w:tcW w:w="864" w:type="dxa"/>
             <w:shd w:val="clear" w:color="auto" w:fill="auto"/>
             <w:noWrap/>
             <w:vAlign w:val="bottom"/>
@@ -13843,7 +13843,7 @@
         </w:tc>
         <w:tc>
           <w:tcPr>
-            <w:tcW w:w="977" w:type="dxa"/>
+            <w:tcW w:w="996" w:type="dxa"/>
             <w:shd w:val="clear" w:color="auto" w:fill="auto"/>
             <w:noWrap/>
             <w:vAlign w:val="bottom"/>
@@ -13934,7 +13934,7 @@
         </w:tc>
         <w:tc>
           <w:tcPr>
-            <w:tcW w:w="720" w:type="dxa"/>
+            <w:tcW w:w="923" w:type="dxa"/>
             <w:shd w:val="clear" w:color="auto" w:fill="auto"/>
             <w:noWrap/>
             <w:vAlign w:val="bottom"/>
@@ -14074,7 +14074,7 @@
         </w:tc>
         <w:tc>
           <w:tcPr>
-            <w:tcW w:w="761" w:type="dxa"/>
+            <w:tcW w:w="776" w:type="dxa"/>
             <w:shd w:val="clear" w:color="auto" w:fill="auto"/>
             <w:noWrap/>
             <w:vAlign w:val="bottom"/>
@@ -14130,7 +14130,7 @@
         </w:tc>
         <w:tc>
           <w:tcPr>
-            <w:tcW w:w="782" w:type="dxa"/>
+            <w:tcW w:w="789" w:type="dxa"/>
             <w:shd w:val="clear" w:color="auto" w:fill="FFFF00"/>
             <w:noWrap/>
             <w:vAlign w:val="bottom"/>
@@ -14158,7 +14158,7 @@
         </w:tc>
         <w:tc>
           <w:tcPr>
-            <w:tcW w:w="854" w:type="dxa"/>
+            <w:tcW w:w="864" w:type="dxa"/>
             <w:shd w:val="clear" w:color="auto" w:fill="auto"/>
             <w:noWrap/>
             <w:vAlign w:val="bottom"/>
@@ -14214,7 +14214,7 @@
         </w:tc>
         <w:tc>
           <w:tcPr>
-            <w:tcW w:w="977" w:type="dxa"/>
+            <w:tcW w:w="996" w:type="dxa"/>
             <w:shd w:val="clear" w:color="auto" w:fill="auto"/>
             <w:noWrap/>
             <w:vAlign w:val="bottom"/>
@@ -14305,7 +14305,7 @@
         </w:tc>
         <w:tc>
           <w:tcPr>
-            <w:tcW w:w="720" w:type="dxa"/>
+            <w:tcW w:w="923" w:type="dxa"/>
             <w:shd w:val="clear" w:color="auto" w:fill="auto"/>
             <w:noWrap/>
             <w:vAlign w:val="bottom"/>
@@ -14445,7 +14445,7 @@
         </w:tc>
         <w:tc>
           <w:tcPr>
-            <w:tcW w:w="761" w:type="dxa"/>
+            <w:tcW w:w="776" w:type="dxa"/>
             <w:shd w:val="clear" w:color="auto" w:fill="auto"/>
             <w:noWrap/>
             <w:vAlign w:val="bottom"/>
@@ -14501,7 +14501,7 @@
         </w:tc>
         <w:tc>
           <w:tcPr>
-            <w:tcW w:w="782" w:type="dxa"/>
+            <w:tcW w:w="789" w:type="dxa"/>
             <w:shd w:val="clear" w:color="auto" w:fill="FFFF00"/>
             <w:noWrap/>
             <w:vAlign w:val="bottom"/>
@@ -14529,7 +14529,7 @@
         </w:tc>
         <w:tc>
           <w:tcPr>
-            <w:tcW w:w="854" w:type="dxa"/>
+            <w:tcW w:w="864" w:type="dxa"/>
             <w:shd w:val="clear" w:color="auto" w:fill="auto"/>
             <w:noWrap/>
             <w:vAlign w:val="bottom"/>
@@ -14585,7 +14585,7 @@
         </w:tc>
         <w:tc>
           <w:tcPr>
-            <w:tcW w:w="977" w:type="dxa"/>
+            <w:tcW w:w="996" w:type="dxa"/>
             <w:shd w:val="clear" w:color="auto" w:fill="auto"/>
             <w:noWrap/>
             <w:vAlign w:val="bottom"/>
@@ -14676,7 +14676,7 @@
         </w:tc>
         <w:tc>
           <w:tcPr>
-            <w:tcW w:w="720" w:type="dxa"/>
+            <w:tcW w:w="923" w:type="dxa"/>
             <w:shd w:val="clear" w:color="auto" w:fill="auto"/>
             <w:noWrap/>
             <w:vAlign w:val="bottom"/>
@@ -14816,7 +14816,7 @@
         </w:tc>
         <w:tc>
           <w:tcPr>
-            <w:tcW w:w="761" w:type="dxa"/>
+            <w:tcW w:w="776" w:type="dxa"/>
             <w:shd w:val="clear" w:color="auto" w:fill="auto"/>
             <w:noWrap/>
             <w:vAlign w:val="bottom"/>
@@ -14872,7 +14872,7 @@
         </w:tc>
         <w:tc>
           <w:tcPr>
-            <w:tcW w:w="782" w:type="dxa"/>
+            <w:tcW w:w="789" w:type="dxa"/>
             <w:shd w:val="clear" w:color="auto" w:fill="FFFF00"/>
             <w:noWrap/>
             <w:vAlign w:val="bottom"/>
@@ -14900,7 +14900,7 @@
         </w:tc>
         <w:tc>
           <w:tcPr>
-            <w:tcW w:w="854" w:type="dxa"/>
+            <w:tcW w:w="864" w:type="dxa"/>
             <w:shd w:val="clear" w:color="auto" w:fill="auto"/>
             <w:noWrap/>
             <w:vAlign w:val="bottom"/>
@@ -14956,7 +14956,7 @@
         </w:tc>
         <w:tc>
           <w:tcPr>
-            <w:tcW w:w="977" w:type="dxa"/>
+            <w:tcW w:w="996" w:type="dxa"/>
             <w:shd w:val="clear" w:color="auto" w:fill="auto"/>
             <w:noWrap/>
             <w:vAlign w:val="bottom"/>
@@ -15047,7 +15047,7 @@
         </w:tc>
         <w:tc>
           <w:tcPr>
-            <w:tcW w:w="720" w:type="dxa"/>
+            <w:tcW w:w="923" w:type="dxa"/>
             <w:shd w:val="clear" w:color="auto" w:fill="auto"/>
             <w:noWrap/>
             <w:vAlign w:val="bottom"/>
@@ -15187,7 +15187,7 @@
         </w:tc>
         <w:tc>
           <w:tcPr>
-            <w:tcW w:w="761" w:type="dxa"/>
+            <w:tcW w:w="776" w:type="dxa"/>
             <w:shd w:val="clear" w:color="auto" w:fill="auto"/>
             <w:noWrap/>
             <w:vAlign w:val="bottom"/>
@@ -15243,7 +15243,7 @@
         </w:tc>
         <w:tc>
           <w:tcPr>
-            <w:tcW w:w="782" w:type="dxa"/>
+            <w:tcW w:w="789" w:type="dxa"/>
             <w:shd w:val="clear" w:color="auto" w:fill="FFFF00"/>
             <w:noWrap/>
             <w:vAlign w:val="bottom"/>
@@ -15271,7 +15271,7 @@
         </w:tc>
         <w:tc>
           <w:tcPr>
-            <w:tcW w:w="854" w:type="dxa"/>
+            <w:tcW w:w="864" w:type="dxa"/>
             <w:shd w:val="clear" w:color="auto" w:fill="auto"/>
             <w:noWrap/>
             <w:vAlign w:val="bottom"/>
@@ -15327,7 +15327,7 @@
         </w:tc>
         <w:tc>
           <w:tcPr>
-            <w:tcW w:w="977" w:type="dxa"/>
+            <w:tcW w:w="996" w:type="dxa"/>
             <w:shd w:val="clear" w:color="auto" w:fill="auto"/>
             <w:noWrap/>
             <w:vAlign w:val="bottom"/>
@@ -15418,7 +15418,7 @@
         </w:tc>
         <w:tc>
           <w:tcPr>
-            <w:tcW w:w="720" w:type="dxa"/>
+            <w:tcW w:w="923" w:type="dxa"/>
             <w:shd w:val="clear" w:color="auto" w:fill="auto"/>
             <w:noWrap/>
             <w:vAlign w:val="bottom"/>
@@ -15558,7 +15558,7 @@
         </w:tc>
         <w:tc>
           <w:tcPr>
-            <w:tcW w:w="761" w:type="dxa"/>
+            <w:tcW w:w="776" w:type="dxa"/>
             <w:shd w:val="clear" w:color="auto" w:fill="auto"/>
             <w:noWrap/>
             <w:vAlign w:val="bottom"/>
@@ -15614,7 +15614,7 @@
         </w:tc>
         <w:tc>
           <w:tcPr>
-            <w:tcW w:w="782" w:type="dxa"/>
+            <w:tcW w:w="789" w:type="dxa"/>
             <w:shd w:val="clear" w:color="auto" w:fill="FFFF00"/>
             <w:noWrap/>
             <w:vAlign w:val="bottom"/>
@@ -15642,7 +15642,7 @@
         </w:tc>
         <w:tc>
           <w:tcPr>
-            <w:tcW w:w="854" w:type="dxa"/>
+            <w:tcW w:w="864" w:type="dxa"/>
             <w:shd w:val="clear" w:color="auto" w:fill="auto"/>
             <w:noWrap/>
             <w:vAlign w:val="bottom"/>
@@ -15698,7 +15698,7 @@
         </w:tc>
         <w:tc>
           <w:tcPr>
-            <w:tcW w:w="977" w:type="dxa"/>
+            <w:tcW w:w="996" w:type="dxa"/>
             <w:shd w:val="clear" w:color="auto" w:fill="auto"/>
             <w:noWrap/>
             <w:vAlign w:val="bottom"/>
@@ -15789,7 +15789,7 @@
         </w:tc>
         <w:tc>
           <w:tcPr>
-            <w:tcW w:w="720" w:type="dxa"/>
+            <w:tcW w:w="923" w:type="dxa"/>
             <w:shd w:val="clear" w:color="auto" w:fill="auto"/>
             <w:noWrap/>
             <w:vAlign w:val="bottom"/>
@@ -15929,7 +15929,7 @@
         </w:tc>
         <w:tc>
           <w:tcPr>
-            <w:tcW w:w="761" w:type="dxa"/>
+            <w:tcW w:w="776" w:type="dxa"/>
             <w:shd w:val="clear" w:color="auto" w:fill="auto"/>
             <w:noWrap/>
             <w:vAlign w:val="bottom"/>
@@ -15985,7 +15985,7 @@
         </w:tc>
         <w:tc>
           <w:tcPr>
-            <w:tcW w:w="782" w:type="dxa"/>
+            <w:tcW w:w="789" w:type="dxa"/>
             <w:shd w:val="clear" w:color="auto" w:fill="FFFF00"/>
             <w:noWrap/>
             <w:vAlign w:val="bottom"/>
@@ -16013,7 +16013,7 @@
         </w:tc>
         <w:tc>
           <w:tcPr>
-            <w:tcW w:w="854" w:type="dxa"/>
+            <w:tcW w:w="864" w:type="dxa"/>
             <w:shd w:val="clear" w:color="auto" w:fill="auto"/>
             <w:noWrap/>
             <w:vAlign w:val="bottom"/>
@@ -16069,7 +16069,7 @@
         </w:tc>
         <w:tc>
           <w:tcPr>
-            <w:tcW w:w="977" w:type="dxa"/>
+            <w:tcW w:w="996" w:type="dxa"/>
             <w:shd w:val="clear" w:color="auto" w:fill="auto"/>
             <w:noWrap/>
             <w:vAlign w:val="bottom"/>
@@ -16160,7 +16160,7 @@
         </w:tc>
         <w:tc>
           <w:tcPr>
-            <w:tcW w:w="720" w:type="dxa"/>
+            <w:tcW w:w="923" w:type="dxa"/>
             <w:shd w:val="clear" w:color="auto" w:fill="auto"/>
             <w:noWrap/>
             <w:vAlign w:val="bottom"/>
@@ -16300,7 +16300,7 @@
         </w:tc>
         <w:tc>
           <w:tcPr>
-            <w:tcW w:w="761" w:type="dxa"/>
+            <w:tcW w:w="776" w:type="dxa"/>
             <w:shd w:val="clear" w:color="auto" w:fill="auto"/>
             <w:noWrap/>
             <w:vAlign w:val="bottom"/>
@@ -16356,7 +16356,7 @@
         </w:tc>
         <w:tc>
           <w:tcPr>
-            <w:tcW w:w="782" w:type="dxa"/>
+            <w:tcW w:w="789" w:type="dxa"/>
             <w:shd w:val="clear" w:color="auto" w:fill="FFFF00"/>
             <w:noWrap/>
             <w:vAlign w:val="bottom"/>
@@ -16384,7 +16384,7 @@
         </w:tc>
         <w:tc>
           <w:tcPr>
-            <w:tcW w:w="854" w:type="dxa"/>
+            <w:tcW w:w="864" w:type="dxa"/>
             <w:shd w:val="clear" w:color="auto" w:fill="auto"/>
             <w:noWrap/>
             <w:vAlign w:val="bottom"/>
@@ -16440,7 +16440,7 @@
         </w:tc>
         <w:tc>
           <w:tcPr>
-            <w:tcW w:w="977" w:type="dxa"/>
+            <w:tcW w:w="996" w:type="dxa"/>
             <w:shd w:val="clear" w:color="auto" w:fill="auto"/>
             <w:noWrap/>
             <w:vAlign w:val="bottom"/>
@@ -16531,7 +16531,7 @@
         </w:tc>
         <w:tc>
           <w:tcPr>
-            <w:tcW w:w="720" w:type="dxa"/>
+            <w:tcW w:w="923" w:type="dxa"/>
             <w:shd w:val="clear" w:color="auto" w:fill="auto"/>
             <w:noWrap/>
             <w:vAlign w:val="bottom"/>
@@ -16671,7 +16671,7 @@
         </w:tc>
         <w:tc>
           <w:tcPr>
-            <w:tcW w:w="761" w:type="dxa"/>
+            <w:tcW w:w="776" w:type="dxa"/>
             <w:shd w:val="clear" w:color="auto" w:fill="auto"/>
             <w:noWrap/>
             <w:vAlign w:val="bottom"/>
@@ -16727,7 +16727,7 @@
         </w:tc>
         <w:tc>
           <w:tcPr>
-            <w:tcW w:w="782" w:type="dxa"/>
+            <w:tcW w:w="789" w:type="dxa"/>
             <w:shd w:val="clear" w:color="auto" w:fill="FFFF00"/>
             <w:noWrap/>
             <w:vAlign w:val="bottom"/>
@@ -16755,7 +16755,7 @@
         </w:tc>
         <w:tc>
           <w:tcPr>
-            <w:tcW w:w="854" w:type="dxa"/>
+            <w:tcW w:w="864" w:type="dxa"/>
             <w:shd w:val="clear" w:color="auto" w:fill="auto"/>
             <w:noWrap/>
             <w:vAlign w:val="bottom"/>
@@ -16811,7 +16811,7 @@
         </w:tc>
         <w:tc>
           <w:tcPr>
-            <w:tcW w:w="977" w:type="dxa"/>
+            <w:tcW w:w="996" w:type="dxa"/>
             <w:shd w:val="clear" w:color="auto" w:fill="auto"/>
             <w:noWrap/>
             <w:vAlign w:val="bottom"/>
@@ -16902,7 +16902,7 @@
         </w:tc>
         <w:tc>
           <w:tcPr>
-            <w:tcW w:w="720" w:type="dxa"/>
+            <w:tcW w:w="923" w:type="dxa"/>
             <w:shd w:val="clear" w:color="auto" w:fill="auto"/>
             <w:noWrap/>
             <w:vAlign w:val="bottom"/>
@@ -17042,7 +17042,7 @@
         </w:tc>
         <w:tc>
           <w:tcPr>
-            <w:tcW w:w="761" w:type="dxa"/>
+            <w:tcW w:w="776" w:type="dxa"/>
             <w:shd w:val="clear" w:color="auto" w:fill="auto"/>
             <w:noWrap/>
             <w:vAlign w:val="bottom"/>
@@ -17098,7 +17098,7 @@
         </w:tc>
         <w:tc>
           <w:tcPr>
-            <w:tcW w:w="782" w:type="dxa"/>
+            <w:tcW w:w="789" w:type="dxa"/>
             <w:shd w:val="clear" w:color="auto" w:fill="FFFF00"/>
             <w:noWrap/>
             <w:vAlign w:val="bottom"/>
@@ -17126,7 +17126,7 @@
         </w:tc>
         <w:tc>
           <w:tcPr>
-            <w:tcW w:w="854" w:type="dxa"/>
+            <w:tcW w:w="864" w:type="dxa"/>
             <w:shd w:val="clear" w:color="auto" w:fill="auto"/>
             <w:noWrap/>
             <w:vAlign w:val="bottom"/>
@@ -17182,7 +17182,7 @@
         </w:tc>
         <w:tc>
           <w:tcPr>
-            <w:tcW w:w="977" w:type="dxa"/>
+            <w:tcW w:w="996" w:type="dxa"/>
             <w:shd w:val="clear" w:color="auto" w:fill="auto"/>
             <w:noWrap/>
             <w:vAlign w:val="bottom"/>
@@ -17273,7 +17273,7 @@
         </w:tc>
         <w:tc>
           <w:tcPr>
-            <w:tcW w:w="720" w:type="dxa"/>
+            <w:tcW w:w="923" w:type="dxa"/>
             <w:shd w:val="clear" w:color="auto" w:fill="auto"/>
             <w:noWrap/>
             <w:vAlign w:val="bottom"/>
@@ -17413,7 +17413,7 @@
         </w:tc>
         <w:tc>
           <w:tcPr>
-            <w:tcW w:w="761" w:type="dxa"/>
+            <w:tcW w:w="776" w:type="dxa"/>
             <w:shd w:val="clear" w:color="auto" w:fill="auto"/>
             <w:noWrap/>
             <w:vAlign w:val="bottom"/>
@@ -17469,7 +17469,7 @@
         </w:tc>
         <w:tc>
           <w:tcPr>
-            <w:tcW w:w="782" w:type="dxa"/>
+            <w:tcW w:w="789" w:type="dxa"/>
             <w:shd w:val="clear" w:color="auto" w:fill="FFFF00"/>
             <w:noWrap/>
             <w:vAlign w:val="bottom"/>
@@ -17497,7 +17497,7 @@
         </w:tc>
         <w:tc>
           <w:tcPr>
-            <w:tcW w:w="854" w:type="dxa"/>
+            <w:tcW w:w="864" w:type="dxa"/>
             <w:shd w:val="clear" w:color="auto" w:fill="auto"/>
             <w:noWrap/>
             <w:vAlign w:val="bottom"/>
@@ -17553,7 +17553,7 @@
         </w:tc>
         <w:tc>
           <w:tcPr>
-            <w:tcW w:w="977" w:type="dxa"/>
+            <w:tcW w:w="996" w:type="dxa"/>
             <w:shd w:val="clear" w:color="auto" w:fill="auto"/>
             <w:noWrap/>
             <w:vAlign w:val="bottom"/>
@@ -17644,7 +17644,7 @@
         </w:tc>
         <w:tc>
           <w:tcPr>
-            <w:tcW w:w="720" w:type="dxa"/>
+            <w:tcW w:w="923" w:type="dxa"/>
             <w:shd w:val="clear" w:color="auto" w:fill="auto"/>
             <w:noWrap/>
             <w:vAlign w:val="bottom"/>
@@ -17784,7 +17784,7 @@
         </w:tc>
         <w:tc>
           <w:tcPr>
-            <w:tcW w:w="761" w:type="dxa"/>
+            <w:tcW w:w="776" w:type="dxa"/>
             <w:shd w:val="clear" w:color="auto" w:fill="auto"/>
             <w:noWrap/>
             <w:vAlign w:val="bottom"/>
@@ -17840,7 +17840,7 @@
         </w:tc>
         <w:tc>
           <w:tcPr>
-            <w:tcW w:w="782" w:type="dxa"/>
+            <w:tcW w:w="789" w:type="dxa"/>
             <w:shd w:val="clear" w:color="auto" w:fill="FFFF00"/>
             <w:noWrap/>
             <w:vAlign w:val="bottom"/>
@@ -17868,7 +17868,7 @@
         </w:tc>
         <w:tc>
           <w:tcPr>
-            <w:tcW w:w="854" w:type="dxa"/>
+            <w:tcW w:w="864" w:type="dxa"/>
             <w:shd w:val="clear" w:color="auto" w:fill="auto"/>
             <w:noWrap/>
             <w:vAlign w:val="bottom"/>
@@ -17924,7 +17924,7 @@
         </w:tc>
         <w:tc>
           <w:tcPr>
-            <w:tcW w:w="977" w:type="dxa"/>
+            <w:tcW w:w="996" w:type="dxa"/>
             <w:shd w:val="clear" w:color="auto" w:fill="auto"/>
             <w:noWrap/>
             <w:vAlign w:val="bottom"/>
@@ -18015,7 +18015,7 @@
         </w:tc>
         <w:tc>
           <w:tcPr>
-            <w:tcW w:w="720" w:type="dxa"/>
+            <w:tcW w:w="923" w:type="dxa"/>
             <w:shd w:val="clear" w:color="auto" w:fill="auto"/>
             <w:noWrap/>
             <w:vAlign w:val="bottom"/>
@@ -18155,7 +18155,7 @@
         </w:tc>
         <w:tc>
           <w:tcPr>
-            <w:tcW w:w="761" w:type="dxa"/>
+            <w:tcW w:w="776" w:type="dxa"/>
             <w:shd w:val="clear" w:color="auto" w:fill="auto"/>
             <w:noWrap/>
             <w:vAlign w:val="bottom"/>
@@ -18211,7 +18211,7 @@
         </w:tc>
         <w:tc>
           <w:tcPr>
-            <w:tcW w:w="782" w:type="dxa"/>
+            <w:tcW w:w="789" w:type="dxa"/>
             <w:shd w:val="clear" w:color="auto" w:fill="FFFF00"/>
             <w:noWrap/>
             <w:vAlign w:val="bottom"/>
@@ -18239,7 +18239,7 @@
         </w:tc>
         <w:tc>
           <w:tcPr>
-            <w:tcW w:w="854" w:type="dxa"/>
+            <w:tcW w:w="864" w:type="dxa"/>
             <w:shd w:val="clear" w:color="auto" w:fill="auto"/>
             <w:noWrap/>
             <w:vAlign w:val="bottom"/>
@@ -18295,7 +18295,7 @@
         </w:tc>
         <w:tc>
           <w:tcPr>
-            <w:tcW w:w="977" w:type="dxa"/>
+            <w:tcW w:w="996" w:type="dxa"/>
             <w:shd w:val="clear" w:color="auto" w:fill="auto"/>
             <w:noWrap/>
             <w:vAlign w:val="bottom"/>
@@ -18386,7 +18386,7 @@
         </w:tc>
         <w:tc>
           <w:tcPr>
-            <w:tcW w:w="720" w:type="dxa"/>
+            <w:tcW w:w="923" w:type="dxa"/>
             <w:shd w:val="clear" w:color="auto" w:fill="auto"/>
             <w:noWrap/>
             <w:vAlign w:val="bottom"/>
@@ -18526,7 +18526,7 @@
         </w:tc>
         <w:tc>
           <w:tcPr>
-            <w:tcW w:w="761" w:type="dxa"/>
+            <w:tcW w:w="776" w:type="dxa"/>
             <w:shd w:val="clear" w:color="auto" w:fill="auto"/>
             <w:noWrap/>
             <w:vAlign w:val="bottom"/>
@@ -18582,7 +18582,7 @@
         </w:tc>
         <w:tc>
           <w:tcPr>
-            <w:tcW w:w="782" w:type="dxa"/>
+            <w:tcW w:w="789" w:type="dxa"/>
             <w:shd w:val="clear" w:color="auto" w:fill="FFFF00"/>
             <w:noWrap/>
             <w:vAlign w:val="bottom"/>
@@ -18610,7 +18610,7 @@
         </w:tc>
         <w:tc>
           <w:tcPr>
-            <w:tcW w:w="854" w:type="dxa"/>
+            <w:tcW w:w="864" w:type="dxa"/>
             <w:shd w:val="clear" w:color="auto" w:fill="auto"/>
             <w:noWrap/>
             <w:vAlign w:val="bottom"/>
@@ -18666,7 +18666,7 @@
         </w:tc>
         <w:tc>
           <w:tcPr>
-            <w:tcW w:w="977" w:type="dxa"/>
+            <w:tcW w:w="996" w:type="dxa"/>
             <w:shd w:val="clear" w:color="auto" w:fill="auto"/>
             <w:noWrap/>
             <w:vAlign w:val="bottom"/>
@@ -18757,7 +18757,7 @@
         </w:tc>
         <w:tc>
           <w:tcPr>
-            <w:tcW w:w="720" w:type="dxa"/>
+            <w:tcW w:w="923" w:type="dxa"/>
             <w:shd w:val="clear" w:color="auto" w:fill="auto"/>
             <w:noWrap/>
             <w:vAlign w:val="bottom"/>
@@ -18897,7 +18897,7 @@
         </w:tc>
         <w:tc>
           <w:tcPr>
-            <w:tcW w:w="761" w:type="dxa"/>
+            <w:tcW w:w="776" w:type="dxa"/>
             <w:shd w:val="clear" w:color="auto" w:fill="auto"/>
             <w:noWrap/>
             <w:vAlign w:val="bottom"/>
@@ -18953,7 +18953,7 @@
         </w:tc>
         <w:tc>
           <w:tcPr>
-            <w:tcW w:w="782" w:type="dxa"/>
+            <w:tcW w:w="789" w:type="dxa"/>
             <w:shd w:val="clear" w:color="auto" w:fill="FFFF00"/>
             <w:noWrap/>
             <w:vAlign w:val="bottom"/>
@@ -18981,7 +18981,7 @@
         </w:tc>
         <w:tc>
           <w:tcPr>
-            <w:tcW w:w="854" w:type="dxa"/>
+            <w:tcW w:w="864" w:type="dxa"/>
             <w:shd w:val="clear" w:color="auto" w:fill="auto"/>
             <w:noWrap/>
             <w:vAlign w:val="bottom"/>
@@ -19037,7 +19037,7 @@
         </w:tc>
         <w:tc>
           <w:tcPr>
-            <w:tcW w:w="977" w:type="dxa"/>
+            <w:tcW w:w="996" w:type="dxa"/>
             <w:shd w:val="clear" w:color="auto" w:fill="auto"/>
             <w:noWrap/>
             <w:vAlign w:val="bottom"/>
@@ -19128,7 +19128,7 @@
         </w:tc>
         <w:tc>
           <w:tcPr>
-            <w:tcW w:w="720" w:type="dxa"/>
+            <w:tcW w:w="923" w:type="dxa"/>
             <w:shd w:val="clear" w:color="auto" w:fill="auto"/>
             <w:noWrap/>
             <w:vAlign w:val="bottom"/>
@@ -19268,7 +19268,7 @@
         </w:tc>
         <w:tc>
           <w:tcPr>
-            <w:tcW w:w="761" w:type="dxa"/>
+            <w:tcW w:w="776" w:type="dxa"/>
             <w:shd w:val="clear" w:color="auto" w:fill="auto"/>
             <w:noWrap/>
             <w:vAlign w:val="bottom"/>
@@ -19324,7 +19324,7 @@
         </w:tc>
         <w:tc>
           <w:tcPr>
-            <w:tcW w:w="782" w:type="dxa"/>
+            <w:tcW w:w="789" w:type="dxa"/>
             <w:shd w:val="clear" w:color="auto" w:fill="FFFF00"/>
             <w:noWrap/>
             <w:vAlign w:val="bottom"/>
@@ -19352,7 +19352,7 @@
         </w:tc>
         <w:tc>
           <w:tcPr>
-            <w:tcW w:w="854" w:type="dxa"/>
+            <w:tcW w:w="864" w:type="dxa"/>
             <w:shd w:val="clear" w:color="auto" w:fill="auto"/>
             <w:noWrap/>
             <w:vAlign w:val="bottom"/>
@@ -19408,7 +19408,7 @@
         </w:tc>
         <w:tc>
           <w:tcPr>
-            <w:tcW w:w="977" w:type="dxa"/>
+            <w:tcW w:w="996" w:type="dxa"/>
             <w:shd w:val="clear" w:color="auto" w:fill="auto"/>
             <w:noWrap/>
             <w:vAlign w:val="bottom"/>
@@ -19499,7 +19499,7 @@
         </w:tc>
         <w:tc>
           <w:tcPr>
-            <w:tcW w:w="720" w:type="dxa"/>
+            <w:tcW w:w="923" w:type="dxa"/>
             <w:shd w:val="clear" w:color="auto" w:fill="auto"/>
             <w:noWrap/>
             <w:vAlign w:val="bottom"/>
@@ -19639,7 +19639,7 @@
         </w:tc>
         <w:tc>
           <w:tcPr>
-            <w:tcW w:w="761" w:type="dxa"/>
+            <w:tcW w:w="776" w:type="dxa"/>
             <w:shd w:val="clear" w:color="auto" w:fill="auto"/>
             <w:noWrap/>
             <w:vAlign w:val="bottom"/>
@@ -19695,7 +19695,7 @@
         </w:tc>
         <w:tc>
           <w:tcPr>
-            <w:tcW w:w="782" w:type="dxa"/>
+            <w:tcW w:w="789" w:type="dxa"/>
             <w:shd w:val="clear" w:color="auto" w:fill="FFFF00"/>
             <w:noWrap/>
             <w:vAlign w:val="bottom"/>
@@ -19723,7 +19723,7 @@
         </w:tc>
         <w:tc>
           <w:tcPr>
-            <w:tcW w:w="854" w:type="dxa"/>
+            <w:tcW w:w="864" w:type="dxa"/>
             <w:shd w:val="clear" w:color="auto" w:fill="auto"/>
             <w:noWrap/>
             <w:vAlign w:val="bottom"/>
@@ -19779,7 +19779,7 @@
         </w:tc>
         <w:tc>
           <w:tcPr>
-            <w:tcW w:w="977" w:type="dxa"/>
+            <w:tcW w:w="996" w:type="dxa"/>
             <w:shd w:val="clear" w:color="auto" w:fill="auto"/>
             <w:noWrap/>
             <w:vAlign w:val="bottom"/>
@@ -19870,7 +19870,7 @@
         </w:tc>
         <w:tc>
           <w:tcPr>
-            <w:tcW w:w="720" w:type="dxa"/>
+            <w:tcW w:w="923" w:type="dxa"/>
             <w:shd w:val="clear" w:color="auto" w:fill="auto"/>
             <w:noWrap/>
             <w:vAlign w:val="bottom"/>
@@ -20010,7 +20010,7 @@
         </w:tc>
         <w:tc>
           <w:tcPr>
-            <w:tcW w:w="761" w:type="dxa"/>
+            <w:tcW w:w="776" w:type="dxa"/>
             <w:shd w:val="clear" w:color="auto" w:fill="auto"/>
             <w:noWrap/>
             <w:vAlign w:val="bottom"/>
@@ -20066,7 +20066,7 @@
         </w:tc>
         <w:tc>
           <w:tcPr>
-            <w:tcW w:w="782" w:type="dxa"/>
+            <w:tcW w:w="789" w:type="dxa"/>
             <w:shd w:val="clear" w:color="auto" w:fill="FFFF00"/>
             <w:noWrap/>
             <w:vAlign w:val="bottom"/>
@@ -20094,7 +20094,7 @@
         </w:tc>
         <w:tc>
           <w:tcPr>
-            <w:tcW w:w="854" w:type="dxa"/>
+            <w:tcW w:w="864" w:type="dxa"/>
             <w:shd w:val="clear" w:color="auto" w:fill="auto"/>
             <w:noWrap/>
             <w:vAlign w:val="bottom"/>
@@ -20150,7 +20150,7 @@
         </w:tc>
         <w:tc>
           <w:tcPr>
-            <w:tcW w:w="977" w:type="dxa"/>
+            <w:tcW w:w="996" w:type="dxa"/>
             <w:shd w:val="clear" w:color="auto" w:fill="auto"/>
             <w:noWrap/>
             <w:vAlign w:val="bottom"/>
@@ -20241,7 +20241,7 @@
         </w:tc>
         <w:tc>
           <w:tcPr>
-            <w:tcW w:w="720" w:type="dxa"/>
+            <w:tcW w:w="923" w:type="dxa"/>
             <w:shd w:val="clear" w:color="auto" w:fill="auto"/>
             <w:noWrap/>
             <w:vAlign w:val="bottom"/>
@@ -20381,7 +20381,7 @@
         </w:tc>
         <w:tc>
           <w:tcPr>
-            <w:tcW w:w="761" w:type="dxa"/>
+            <w:tcW w:w="776" w:type="dxa"/>
             <w:shd w:val="clear" w:color="auto" w:fill="auto"/>
             <w:noWrap/>
             <w:vAlign w:val="bottom"/>
@@ -20437,7 +20437,7 @@
         </w:tc>
         <w:tc>
           <w:tcPr>
-            <w:tcW w:w="782" w:type="dxa"/>
+            <w:tcW w:w="789" w:type="dxa"/>
             <w:shd w:val="clear" w:color="auto" w:fill="FFFF00"/>
             <w:noWrap/>
             <w:vAlign w:val="bottom"/>
@@ -20465,7 +20465,7 @@
         </w:tc>
         <w:tc>
           <w:tcPr>
-            <w:tcW w:w="854" w:type="dxa"/>
+            <w:tcW w:w="864" w:type="dxa"/>
             <w:shd w:val="clear" w:color="auto" w:fill="auto"/>
             <w:noWrap/>
             <w:vAlign w:val="bottom"/>
@@ -20521,7 +20521,7 @@
         </w:tc>
         <w:tc>
           <w:tcPr>
-            <w:tcW w:w="977" w:type="dxa"/>
+            <w:tcW w:w="996" w:type="dxa"/>
             <w:shd w:val="clear" w:color="auto" w:fill="auto"/>
             <w:noWrap/>
             <w:vAlign w:val="bottom"/>
@@ -20612,7 +20612,7 @@
         </w:tc>
         <w:tc>
           <w:tcPr>
-            <w:tcW w:w="720" w:type="dxa"/>
+            <w:tcW w:w="923" w:type="dxa"/>
             <w:shd w:val="clear" w:color="auto" w:fill="auto"/>
             <w:noWrap/>
             <w:vAlign w:val="bottom"/>
@@ -20752,7 +20752,7 @@
         </w:tc>
         <w:tc>
           <w:tcPr>
-            <w:tcW w:w="761" w:type="dxa"/>
+            <w:tcW w:w="776" w:type="dxa"/>
             <w:shd w:val="clear" w:color="auto" w:fill="auto"/>
             <w:noWrap/>
             <w:vAlign w:val="bottom"/>
@@ -20808,7 +20808,7 @@
         </w:tc>
         <w:tc>
           <w:tcPr>
-            <w:tcW w:w="782" w:type="dxa"/>
+            <w:tcW w:w="789" w:type="dxa"/>
             <w:shd w:val="clear" w:color="auto" w:fill="FFFF00"/>
             <w:noWrap/>
             <w:vAlign w:val="bottom"/>
@@ -20836,7 +20836,7 @@
         </w:tc>
         <w:tc>
           <w:tcPr>
-            <w:tcW w:w="854" w:type="dxa"/>
+            <w:tcW w:w="864" w:type="dxa"/>
             <w:shd w:val="clear" w:color="auto" w:fill="auto"/>
             <w:noWrap/>
             <w:vAlign w:val="bottom"/>
@@ -20892,7 +20892,7 @@
         </w:tc>
         <w:tc>
           <w:tcPr>
-            <w:tcW w:w="977" w:type="dxa"/>
+            <w:tcW w:w="996" w:type="dxa"/>
             <w:shd w:val="clear" w:color="auto" w:fill="auto"/>
             <w:noWrap/>
             <w:vAlign w:val="bottom"/>
@@ -23616,16 +23616,24 @@
     <w:p>
       <w:pPr>
         <w:keepNext/>
+        <w:rPr>
+          <w:noProof/>
+        </w:rPr>
+      </w:pPr>
+    </w:p>
+    <w:p>
+      <w:pPr>
+        <w:keepNext/>
       </w:pPr>
       <w:r>
         <w:rPr>
           <w:noProof/>
         </w:rPr>
         <w:drawing>
-          <wp:inline distT="0" distB="0" distL="0" distR="0" wp14:anchorId="1AA732A7" wp14:editId="36C871F8">
-            <wp:extent cx="6246159" cy="4164106"/>
-            <wp:effectExtent l="0" t="0" r="2540" b="8255"/>
-            <wp:docPr id="1" name="Picture 1"/>
+          <wp:inline distT="0" distB="0" distL="0" distR="0" wp14:anchorId="5DE729E6" wp14:editId="3892AF5B">
+            <wp:extent cx="5670096" cy="3780064"/>
+            <wp:effectExtent l="0" t="0" r="6985" b="0"/>
+            <wp:docPr id="4" name="Picture 4"/>
             <wp:cNvGraphicFramePr>
               <a:graphicFrameLocks xmlns:a="http://schemas.openxmlformats.org/drawingml/2006/main" noChangeAspect="1"/>
             </wp:cNvGraphicFramePr>
@@ -23633,7 +23641,7 @@
               <a:graphicData uri="http://schemas.openxmlformats.org/drawingml/2006/picture">
                 <pic:pic xmlns:pic="http://schemas.openxmlformats.org/drawingml/2006/picture">
                   <pic:nvPicPr>
-                    <pic:cNvPr id="0" name="Picture 1"/>
+                    <pic:cNvPr id="0" name="Picture 2"/>
                     <pic:cNvPicPr>
                       <a:picLocks noChangeAspect="1" noChangeArrowheads="1"/>
                     </pic:cNvPicPr>
@@ -23654,7 +23662,7 @@
                   <pic:spPr bwMode="auto">
                     <a:xfrm>
                       <a:off x="0" y="0"/>
-                      <a:ext cx="6254252" cy="4169502"/>
+                      <a:ext cx="5673297" cy="3782198"/>
                     </a:xfrm>
                     <a:prstGeom prst="rect">
                       <a:avLst/>
@@ -23684,14 +23692,27 @@
       <w:r>
         <w:t xml:space="preserve">Figure </w:t>
       </w:r>
-      <w:fldSimple w:instr=" SEQ Figure \* ARABIC ">
-        <w:r>
-          <w:rPr>
-            <w:noProof/>
-          </w:rPr>
-          <w:t>3</w:t>
-        </w:r>
-      </w:fldSimple>
+      <w:r>
+        <w:fldChar w:fldCharType="begin"/>
+      </w:r>
+      <w:r>
+        <w:instrText xml:space="preserve"> SEQ Figure \* ARABIC </w:instrText>
+      </w:r>
+      <w:r>
+        <w:fldChar w:fldCharType="separate"/>
+      </w:r>
+      <w:r>
+        <w:rPr>
+          <w:noProof/>
+        </w:rPr>
+        <w:t>3</w:t>
+      </w:r>
+      <w:r>
+        <w:rPr>
+          <w:noProof/>
+        </w:rPr>
+        <w:fldChar w:fldCharType="end"/>
+      </w:r>
       <w:r>
         <w:t xml:space="preserve"> Preprocessing performance comparison</w:t>
       </w:r>
@@ -23917,16 +23938,25 @@
       <w:pPr>
         <w:keepNext/>
         <w:jc w:val="both"/>
+        <w:rPr>
+          <w:noProof/>
+        </w:rPr>
+      </w:pPr>
+    </w:p>
+    <w:p>
+      <w:pPr>
+        <w:keepNext/>
+        <w:jc w:val="both"/>
       </w:pPr>
       <w:r>
         <w:rPr>
           <w:noProof/>
         </w:rPr>
         <w:drawing>
-          <wp:inline distT="0" distB="0" distL="0" distR="0" wp14:anchorId="7249C462" wp14:editId="28EB1634">
-            <wp:extent cx="5903259" cy="3935506"/>
-            <wp:effectExtent l="0" t="0" r="2540" b="8255"/>
-            <wp:docPr id="3" name="Picture 3"/>
+          <wp:inline distT="0" distB="0" distL="0" distR="0" wp14:anchorId="487C6E63" wp14:editId="397EF43E">
+            <wp:extent cx="5682342" cy="3788228"/>
+            <wp:effectExtent l="0" t="0" r="0" b="3175"/>
+            <wp:docPr id="2" name="Picture 2"/>
             <wp:cNvGraphicFramePr>
               <a:graphicFrameLocks xmlns:a="http://schemas.openxmlformats.org/drawingml/2006/main" noChangeAspect="1"/>
             </wp:cNvGraphicFramePr>
@@ -23934,7 +23964,7 @@
               <a:graphicData uri="http://schemas.openxmlformats.org/drawingml/2006/picture">
                 <pic:pic xmlns:pic="http://schemas.openxmlformats.org/drawingml/2006/picture">
                   <pic:nvPicPr>
-                    <pic:cNvPr id="0" name="Picture 3"/>
+                    <pic:cNvPr id="0" name="Picture 1"/>
                     <pic:cNvPicPr>
                       <a:picLocks noChangeAspect="1" noChangeArrowheads="1"/>
                     </pic:cNvPicPr>
@@ -23955,7 +23985,7 @@
                   <pic:spPr bwMode="auto">
                     <a:xfrm>
                       <a:off x="0" y="0"/>
-                      <a:ext cx="5906667" cy="3937778"/>
+                      <a:ext cx="5684577" cy="3789718"/>
                     </a:xfrm>
                     <a:prstGeom prst="rect">
                       <a:avLst/>
@@ -23986,14 +24016,27 @@
       <w:r>
         <w:t xml:space="preserve">Figure </w:t>
       </w:r>
-      <w:fldSimple w:instr=" SEQ Figure \* ARABIC ">
-        <w:r>
-          <w:rPr>
-            <w:noProof/>
-          </w:rPr>
-          <w:t>4</w:t>
-        </w:r>
-      </w:fldSimple>
+      <w:r>
+        <w:fldChar w:fldCharType="begin"/>
+      </w:r>
+      <w:r>
+        <w:instrText xml:space="preserve"> SEQ Figure \* ARABIC </w:instrText>
+      </w:r>
+      <w:r>
+        <w:fldChar w:fldCharType="separate"/>
+      </w:r>
+      <w:r>
+        <w:rPr>
+          <w:noProof/>
+        </w:rPr>
+        <w:t>4</w:t>
+      </w:r>
+      <w:r>
+        <w:rPr>
+          <w:noProof/>
+        </w:rPr>
+        <w:fldChar w:fldCharType="end"/>
+      </w:r>
       <w:r>
         <w:t xml:space="preserve"> </w:t>
       </w:r>
@@ -24104,6 +24147,8 @@
         </w:rPr>
         <w:t xml:space="preserve"> remained roughly the same.</w:t>
       </w:r>
+      <w:bookmarkStart w:id="0" w:name="_GoBack"/>
+      <w:bookmarkEnd w:id="0"/>
     </w:p>
     <w:p>
       <w:pPr>
@@ -24218,8 +24263,6 @@
           <w:szCs w:val="32"/>
         </w:rPr>
       </w:pPr>
-      <w:bookmarkStart w:id="0" w:name="_GoBack"/>
-      <w:bookmarkEnd w:id="0"/>
     </w:p>
     <w:p>
       <w:pPr>
@@ -25798,7 +25841,7 @@
                 <w:color w:val="000000"/>
                 <w:szCs w:val="22"/>
               </w:rPr>
-              <w:t>0.391</w:t>
+              <w:t>0.405</w:t>
             </w:r>
           </w:p>
         </w:tc>
@@ -25826,7 +25869,7 @@
                 <w:color w:val="000000"/>
                 <w:szCs w:val="22"/>
               </w:rPr>
-              <w:t>0.619</w:t>
+              <w:t>0.634</w:t>
             </w:r>
           </w:p>
         </w:tc>
@@ -26532,21 +26575,34 @@
       <w:r>
         <w:t xml:space="preserve">Table </w:t>
       </w:r>
-      <w:fldSimple w:instr=" SEQ Table \* ARABIC ">
-        <w:r>
-          <w:rPr>
-            <w:noProof/>
-          </w:rPr>
-          <w:t>4</w:t>
-        </w:r>
-      </w:fldSimple>
+      <w:r>
+        <w:fldChar w:fldCharType="begin"/>
+      </w:r>
+      <w:r>
+        <w:instrText xml:space="preserve"> SEQ Table \* ARABIC </w:instrText>
+      </w:r>
+      <w:r>
+        <w:fldChar w:fldCharType="separate"/>
+      </w:r>
+      <w:r>
+        <w:rPr>
+          <w:noProof/>
+        </w:rPr>
+        <w:t>4</w:t>
+      </w:r>
+      <w:r>
+        <w:rPr>
+          <w:noProof/>
+        </w:rPr>
+        <w:fldChar w:fldCharType="end"/>
+      </w:r>
       <w:r>
         <w:t xml:space="preserve"> preprocessing performance metrics testing set</w:t>
       </w:r>
     </w:p>
     <w:tbl>
       <w:tblPr>
-        <w:tblW w:w="7080" w:type="dxa"/>
+        <w:tblW w:w="7539" w:type="dxa"/>
         <w:tblBorders>
           <w:top w:val="single" w:sz="4" w:space="0" w:color="auto"/>
           <w:left w:val="single" w:sz="4" w:space="0" w:color="auto"/>
@@ -26571,7 +26627,7 @@
         </w:trPr>
         <w:tc>
           <w:tcPr>
-            <w:tcW w:w="1640" w:type="dxa"/>
+            <w:tcW w:w="1686" w:type="dxa"/>
             <w:shd w:val="clear" w:color="auto" w:fill="auto"/>
             <w:noWrap/>
             <w:vAlign w:val="bottom"/>
@@ -26625,7 +26681,7 @@
         </w:tc>
         <w:tc>
           <w:tcPr>
-            <w:tcW w:w="920" w:type="dxa"/>
+            <w:tcW w:w="1020" w:type="dxa"/>
             <w:shd w:val="clear" w:color="auto" w:fill="auto"/>
             <w:noWrap/>
             <w:vAlign w:val="bottom"/>
@@ -26652,7 +26708,7 @@
         </w:tc>
         <w:tc>
           <w:tcPr>
-            <w:tcW w:w="940" w:type="dxa"/>
+            <w:tcW w:w="1063" w:type="dxa"/>
             <w:shd w:val="clear" w:color="auto" w:fill="auto"/>
             <w:noWrap/>
             <w:vAlign w:val="bottom"/>
@@ -26679,7 +26735,7 @@
         </w:tc>
         <w:tc>
           <w:tcPr>
-            <w:tcW w:w="1000" w:type="dxa"/>
+            <w:tcW w:w="1118" w:type="dxa"/>
             <w:shd w:val="clear" w:color="auto" w:fill="auto"/>
             <w:noWrap/>
             <w:vAlign w:val="bottom"/>
@@ -26706,7 +26762,7 @@
         </w:tc>
         <w:tc>
           <w:tcPr>
-            <w:tcW w:w="1340" w:type="dxa"/>
+            <w:tcW w:w="1412" w:type="dxa"/>
             <w:shd w:val="clear" w:color="auto" w:fill="auto"/>
             <w:noWrap/>
             <w:vAlign w:val="bottom"/>
@@ -26738,7 +26794,7 @@
         </w:trPr>
         <w:tc>
           <w:tcPr>
-            <w:tcW w:w="1640" w:type="dxa"/>
+            <w:tcW w:w="1686" w:type="dxa"/>
             <w:shd w:val="clear" w:color="auto" w:fill="auto"/>
             <w:noWrap/>
             <w:vAlign w:val="bottom"/>
@@ -26794,7 +26850,7 @@
         </w:tc>
         <w:tc>
           <w:tcPr>
-            <w:tcW w:w="920" w:type="dxa"/>
+            <w:tcW w:w="1020" w:type="dxa"/>
             <w:shd w:val="clear" w:color="auto" w:fill="auto"/>
             <w:noWrap/>
             <w:vAlign w:val="bottom"/>
@@ -26822,7 +26878,7 @@
         </w:tc>
         <w:tc>
           <w:tcPr>
-            <w:tcW w:w="940" w:type="dxa"/>
+            <w:tcW w:w="1063" w:type="dxa"/>
             <w:shd w:val="clear" w:color="auto" w:fill="auto"/>
             <w:noWrap/>
             <w:vAlign w:val="bottom"/>
@@ -26850,7 +26906,7 @@
         </w:tc>
         <w:tc>
           <w:tcPr>
-            <w:tcW w:w="1000" w:type="dxa"/>
+            <w:tcW w:w="1118" w:type="dxa"/>
             <w:shd w:val="clear" w:color="auto" w:fill="auto"/>
             <w:noWrap/>
             <w:vAlign w:val="bottom"/>
@@ -26878,7 +26934,7 @@
         </w:tc>
         <w:tc>
           <w:tcPr>
-            <w:tcW w:w="1340" w:type="dxa"/>
+            <w:tcW w:w="1412" w:type="dxa"/>
             <w:shd w:val="clear" w:color="auto" w:fill="auto"/>
             <w:noWrap/>
             <w:vAlign w:val="bottom"/>
@@ -26911,7 +26967,7 @@
         </w:trPr>
         <w:tc>
           <w:tcPr>
-            <w:tcW w:w="1640" w:type="dxa"/>
+            <w:tcW w:w="1686" w:type="dxa"/>
             <w:shd w:val="clear" w:color="auto" w:fill="auto"/>
             <w:noWrap/>
             <w:vAlign w:val="bottom"/>
@@ -26967,7 +27023,7 @@
         </w:tc>
         <w:tc>
           <w:tcPr>
-            <w:tcW w:w="920" w:type="dxa"/>
+            <w:tcW w:w="1020" w:type="dxa"/>
             <w:shd w:val="clear" w:color="auto" w:fill="auto"/>
             <w:noWrap/>
             <w:vAlign w:val="bottom"/>
@@ -26995,7 +27051,7 @@
         </w:tc>
         <w:tc>
           <w:tcPr>
-            <w:tcW w:w="940" w:type="dxa"/>
+            <w:tcW w:w="1063" w:type="dxa"/>
             <w:shd w:val="clear" w:color="auto" w:fill="auto"/>
             <w:noWrap/>
             <w:vAlign w:val="bottom"/>
@@ -27023,7 +27079,7 @@
         </w:tc>
         <w:tc>
           <w:tcPr>
-            <w:tcW w:w="1000" w:type="dxa"/>
+            <w:tcW w:w="1118" w:type="dxa"/>
             <w:shd w:val="clear" w:color="auto" w:fill="auto"/>
             <w:noWrap/>
             <w:vAlign w:val="bottom"/>
@@ -27051,7 +27107,7 @@
         </w:tc>
         <w:tc>
           <w:tcPr>
-            <w:tcW w:w="1340" w:type="dxa"/>
+            <w:tcW w:w="1412" w:type="dxa"/>
             <w:shd w:val="clear" w:color="auto" w:fill="auto"/>
             <w:noWrap/>
             <w:vAlign w:val="bottom"/>
@@ -27084,7 +27140,7 @@
         </w:trPr>
         <w:tc>
           <w:tcPr>
-            <w:tcW w:w="1640" w:type="dxa"/>
+            <w:tcW w:w="1686" w:type="dxa"/>
             <w:shd w:val="clear" w:color="auto" w:fill="auto"/>
             <w:noWrap/>
             <w:vAlign w:val="bottom"/>
@@ -27140,7 +27196,7 @@
         </w:tc>
         <w:tc>
           <w:tcPr>
-            <w:tcW w:w="920" w:type="dxa"/>
+            <w:tcW w:w="1020" w:type="dxa"/>
             <w:shd w:val="clear" w:color="auto" w:fill="auto"/>
             <w:noWrap/>
             <w:vAlign w:val="bottom"/>
@@ -27168,7 +27224,7 @@
         </w:tc>
         <w:tc>
           <w:tcPr>
-            <w:tcW w:w="940" w:type="dxa"/>
+            <w:tcW w:w="1063" w:type="dxa"/>
             <w:shd w:val="clear" w:color="auto" w:fill="auto"/>
             <w:noWrap/>
             <w:vAlign w:val="bottom"/>
@@ -27196,7 +27252,7 @@
         </w:tc>
         <w:tc>
           <w:tcPr>
-            <w:tcW w:w="1000" w:type="dxa"/>
+            <w:tcW w:w="1118" w:type="dxa"/>
             <w:shd w:val="clear" w:color="auto" w:fill="auto"/>
             <w:noWrap/>
             <w:vAlign w:val="bottom"/>
@@ -27224,7 +27280,7 @@
         </w:tc>
         <w:tc>
           <w:tcPr>
-            <w:tcW w:w="1340" w:type="dxa"/>
+            <w:tcW w:w="1412" w:type="dxa"/>
             <w:shd w:val="clear" w:color="auto" w:fill="auto"/>
             <w:noWrap/>
             <w:vAlign w:val="bottom"/>
@@ -27257,7 +27313,7 @@
         </w:trPr>
         <w:tc>
           <w:tcPr>
-            <w:tcW w:w="1640" w:type="dxa"/>
+            <w:tcW w:w="1686" w:type="dxa"/>
             <w:shd w:val="clear" w:color="auto" w:fill="auto"/>
             <w:noWrap/>
             <w:vAlign w:val="bottom"/>
@@ -27313,7 +27369,7 @@
         </w:tc>
         <w:tc>
           <w:tcPr>
-            <w:tcW w:w="920" w:type="dxa"/>
+            <w:tcW w:w="1020" w:type="dxa"/>
             <w:shd w:val="clear" w:color="auto" w:fill="auto"/>
             <w:noWrap/>
             <w:vAlign w:val="bottom"/>
@@ -27341,7 +27397,7 @@
         </w:tc>
         <w:tc>
           <w:tcPr>
-            <w:tcW w:w="940" w:type="dxa"/>
+            <w:tcW w:w="1063" w:type="dxa"/>
             <w:shd w:val="clear" w:color="auto" w:fill="auto"/>
             <w:noWrap/>
             <w:vAlign w:val="bottom"/>
@@ -27369,7 +27425,7 @@
         </w:tc>
         <w:tc>
           <w:tcPr>
-            <w:tcW w:w="1000" w:type="dxa"/>
+            <w:tcW w:w="1118" w:type="dxa"/>
             <w:shd w:val="clear" w:color="auto" w:fill="auto"/>
             <w:noWrap/>
             <w:vAlign w:val="bottom"/>
@@ -27397,7 +27453,7 @@
         </w:tc>
         <w:tc>
           <w:tcPr>
-            <w:tcW w:w="1340" w:type="dxa"/>
+            <w:tcW w:w="1412" w:type="dxa"/>
             <w:shd w:val="clear" w:color="auto" w:fill="auto"/>
             <w:noWrap/>
             <w:vAlign w:val="bottom"/>
@@ -27430,7 +27486,7 @@
         </w:trPr>
         <w:tc>
           <w:tcPr>
-            <w:tcW w:w="1640" w:type="dxa"/>
+            <w:tcW w:w="1686" w:type="dxa"/>
             <w:shd w:val="clear" w:color="auto" w:fill="auto"/>
             <w:noWrap/>
             <w:vAlign w:val="bottom"/>
@@ -27486,7 +27542,7 @@
         </w:tc>
         <w:tc>
           <w:tcPr>
-            <w:tcW w:w="920" w:type="dxa"/>
+            <w:tcW w:w="1020" w:type="dxa"/>
             <w:shd w:val="clear" w:color="auto" w:fill="auto"/>
             <w:noWrap/>
             <w:vAlign w:val="bottom"/>
@@ -27514,7 +27570,7 @@
         </w:tc>
         <w:tc>
           <w:tcPr>
-            <w:tcW w:w="940" w:type="dxa"/>
+            <w:tcW w:w="1063" w:type="dxa"/>
             <w:shd w:val="clear" w:color="auto" w:fill="auto"/>
             <w:noWrap/>
             <w:vAlign w:val="bottom"/>
@@ -27542,7 +27598,7 @@
         </w:tc>
         <w:tc>
           <w:tcPr>
-            <w:tcW w:w="1000" w:type="dxa"/>
+            <w:tcW w:w="1118" w:type="dxa"/>
             <w:shd w:val="clear" w:color="auto" w:fill="auto"/>
             <w:noWrap/>
             <w:vAlign w:val="bottom"/>
@@ -27570,7 +27626,7 @@
         </w:tc>
         <w:tc>
           <w:tcPr>
-            <w:tcW w:w="1340" w:type="dxa"/>
+            <w:tcW w:w="1412" w:type="dxa"/>
             <w:shd w:val="clear" w:color="auto" w:fill="auto"/>
             <w:noWrap/>
             <w:vAlign w:val="bottom"/>
@@ -27603,7 +27659,7 @@
         </w:trPr>
         <w:tc>
           <w:tcPr>
-            <w:tcW w:w="1640" w:type="dxa"/>
+            <w:tcW w:w="1686" w:type="dxa"/>
             <w:shd w:val="clear" w:color="auto" w:fill="auto"/>
             <w:noWrap/>
             <w:vAlign w:val="bottom"/>
@@ -27659,7 +27715,7 @@
         </w:tc>
         <w:tc>
           <w:tcPr>
-            <w:tcW w:w="920" w:type="dxa"/>
+            <w:tcW w:w="1020" w:type="dxa"/>
             <w:shd w:val="clear" w:color="auto" w:fill="auto"/>
             <w:noWrap/>
             <w:vAlign w:val="bottom"/>
@@ -27687,7 +27743,7 @@
         </w:tc>
         <w:tc>
           <w:tcPr>
-            <w:tcW w:w="940" w:type="dxa"/>
+            <w:tcW w:w="1063" w:type="dxa"/>
             <w:shd w:val="clear" w:color="auto" w:fill="auto"/>
             <w:noWrap/>
             <w:vAlign w:val="bottom"/>
@@ -27715,7 +27771,7 @@
         </w:tc>
         <w:tc>
           <w:tcPr>
-            <w:tcW w:w="1000" w:type="dxa"/>
+            <w:tcW w:w="1118" w:type="dxa"/>
             <w:shd w:val="clear" w:color="auto" w:fill="auto"/>
             <w:noWrap/>
             <w:vAlign w:val="bottom"/>
@@ -27743,7 +27799,7 @@
         </w:tc>
         <w:tc>
           <w:tcPr>
-            <w:tcW w:w="1340" w:type="dxa"/>
+            <w:tcW w:w="1412" w:type="dxa"/>
             <w:shd w:val="clear" w:color="auto" w:fill="auto"/>
             <w:noWrap/>
             <w:vAlign w:val="bottom"/>
@@ -27776,7 +27832,7 @@
         </w:trPr>
         <w:tc>
           <w:tcPr>
-            <w:tcW w:w="1640" w:type="dxa"/>
+            <w:tcW w:w="1686" w:type="dxa"/>
             <w:shd w:val="clear" w:color="auto" w:fill="auto"/>
             <w:noWrap/>
             <w:vAlign w:val="bottom"/>
@@ -27832,7 +27888,7 @@
         </w:tc>
         <w:tc>
           <w:tcPr>
-            <w:tcW w:w="920" w:type="dxa"/>
+            <w:tcW w:w="1020" w:type="dxa"/>
             <w:shd w:val="clear" w:color="auto" w:fill="auto"/>
             <w:noWrap/>
             <w:vAlign w:val="bottom"/>
@@ -27860,7 +27916,7 @@
         </w:tc>
         <w:tc>
           <w:tcPr>
-            <w:tcW w:w="940" w:type="dxa"/>
+            <w:tcW w:w="1063" w:type="dxa"/>
             <w:shd w:val="clear" w:color="auto" w:fill="auto"/>
             <w:noWrap/>
             <w:vAlign w:val="bottom"/>
@@ -27888,7 +27944,7 @@
         </w:tc>
         <w:tc>
           <w:tcPr>
-            <w:tcW w:w="1000" w:type="dxa"/>
+            <w:tcW w:w="1118" w:type="dxa"/>
             <w:shd w:val="clear" w:color="auto" w:fill="auto"/>
             <w:noWrap/>
             <w:vAlign w:val="bottom"/>
@@ -27916,7 +27972,7 @@
         </w:tc>
         <w:tc>
           <w:tcPr>
-            <w:tcW w:w="1340" w:type="dxa"/>
+            <w:tcW w:w="1412" w:type="dxa"/>
             <w:shd w:val="clear" w:color="auto" w:fill="auto"/>
             <w:noWrap/>
             <w:vAlign w:val="bottom"/>
@@ -27949,7 +28005,7 @@
         </w:trPr>
         <w:tc>
           <w:tcPr>
-            <w:tcW w:w="1640" w:type="dxa"/>
+            <w:tcW w:w="1686" w:type="dxa"/>
             <w:shd w:val="clear" w:color="auto" w:fill="auto"/>
             <w:noWrap/>
             <w:vAlign w:val="bottom"/>
@@ -28005,7 +28061,7 @@
         </w:tc>
         <w:tc>
           <w:tcPr>
-            <w:tcW w:w="920" w:type="dxa"/>
+            <w:tcW w:w="1020" w:type="dxa"/>
             <w:shd w:val="clear" w:color="auto" w:fill="auto"/>
             <w:noWrap/>
             <w:vAlign w:val="bottom"/>
@@ -28027,13 +28083,13 @@
                 <w:color w:val="000000"/>
                 <w:szCs w:val="22"/>
               </w:rPr>
-              <w:t>0.705</w:t>
-            </w:r>
-          </w:p>
-        </w:tc>
-        <w:tc>
-          <w:tcPr>
-            <w:tcW w:w="940" w:type="dxa"/>
+              <w:t>0.699</w:t>
+            </w:r>
+          </w:p>
+        </w:tc>
+        <w:tc>
+          <w:tcPr>
+            <w:tcW w:w="1063" w:type="dxa"/>
             <w:shd w:val="clear" w:color="auto" w:fill="auto"/>
             <w:noWrap/>
             <w:vAlign w:val="bottom"/>
@@ -28051,17 +28107,17 @@
             </w:pPr>
             <w:r>
               <w:rPr>
-                <w:rFonts w:ascii="Calibri" w:eastAsia="Times New Roman" w:hAnsi="Calibri" w:cs="Calibri"/>
-                <w:color w:val="000000"/>
-                <w:szCs w:val="22"/>
-              </w:rPr>
-              <w:t>0.705</w:t>
-            </w:r>
-          </w:p>
-        </w:tc>
-        <w:tc>
-          <w:tcPr>
-            <w:tcW w:w="1000" w:type="dxa"/>
+                <w:rFonts w:ascii="Calibri" w:hAnsi="Calibri" w:cs="Calibri"/>
+                <w:color w:val="000000"/>
+                <w:szCs w:val="22"/>
+              </w:rPr>
+              <w:t>0.699</w:t>
+            </w:r>
+          </w:p>
+        </w:tc>
+        <w:tc>
+          <w:tcPr>
+            <w:tcW w:w="1118" w:type="dxa"/>
             <w:shd w:val="clear" w:color="auto" w:fill="auto"/>
             <w:noWrap/>
             <w:vAlign w:val="bottom"/>
@@ -28079,17 +28135,17 @@
             </w:pPr>
             <w:r>
               <w:rPr>
-                <w:rFonts w:ascii="Calibri" w:eastAsia="Times New Roman" w:hAnsi="Calibri" w:cs="Calibri"/>
-                <w:color w:val="000000"/>
-                <w:szCs w:val="22"/>
-              </w:rPr>
-              <w:t>0.431</w:t>
-            </w:r>
-          </w:p>
-        </w:tc>
-        <w:tc>
-          <w:tcPr>
-            <w:tcW w:w="1340" w:type="dxa"/>
+                <w:rFonts w:ascii="Calibri" w:hAnsi="Calibri" w:cs="Calibri"/>
+                <w:color w:val="000000"/>
+                <w:szCs w:val="22"/>
+              </w:rPr>
+              <w:t>0.482</w:t>
+            </w:r>
+          </w:p>
+        </w:tc>
+        <w:tc>
+          <w:tcPr>
+            <w:tcW w:w="1412" w:type="dxa"/>
             <w:shd w:val="clear" w:color="auto" w:fill="auto"/>
             <w:noWrap/>
             <w:vAlign w:val="bottom"/>
@@ -28107,11 +28163,11 @@
             </w:pPr>
             <w:r>
               <w:rPr>
-                <w:rFonts w:ascii="Calibri" w:eastAsia="Times New Roman" w:hAnsi="Calibri" w:cs="Calibri"/>
-                <w:color w:val="000000"/>
-                <w:szCs w:val="22"/>
-              </w:rPr>
-              <w:t>0.66</w:t>
+                <w:rFonts w:ascii="Calibri" w:hAnsi="Calibri" w:cs="Calibri"/>
+                <w:color w:val="000000"/>
+                <w:szCs w:val="22"/>
+              </w:rPr>
+              <w:t>0.667</w:t>
             </w:r>
           </w:p>
         </w:tc>
@@ -28122,7 +28178,7 @@
         </w:trPr>
         <w:tc>
           <w:tcPr>
-            <w:tcW w:w="1640" w:type="dxa"/>
+            <w:tcW w:w="1686" w:type="dxa"/>
             <w:shd w:val="clear" w:color="auto" w:fill="auto"/>
             <w:noWrap/>
             <w:vAlign w:val="bottom"/>
@@ -28178,7 +28234,7 @@
         </w:tc>
         <w:tc>
           <w:tcPr>
-            <w:tcW w:w="920" w:type="dxa"/>
+            <w:tcW w:w="1020" w:type="dxa"/>
             <w:shd w:val="clear" w:color="auto" w:fill="auto"/>
             <w:noWrap/>
             <w:vAlign w:val="bottom"/>
@@ -28206,7 +28262,7 @@
         </w:tc>
         <w:tc>
           <w:tcPr>
-            <w:tcW w:w="940" w:type="dxa"/>
+            <w:tcW w:w="1063" w:type="dxa"/>
             <w:shd w:val="clear" w:color="auto" w:fill="auto"/>
             <w:noWrap/>
             <w:vAlign w:val="bottom"/>
@@ -28234,7 +28290,7 @@
         </w:tc>
         <w:tc>
           <w:tcPr>
-            <w:tcW w:w="1000" w:type="dxa"/>
+            <w:tcW w:w="1118" w:type="dxa"/>
             <w:shd w:val="clear" w:color="auto" w:fill="auto"/>
             <w:noWrap/>
             <w:vAlign w:val="bottom"/>
@@ -28262,7 +28318,7 @@
         </w:tc>
         <w:tc>
           <w:tcPr>
-            <w:tcW w:w="1340" w:type="dxa"/>
+            <w:tcW w:w="1412" w:type="dxa"/>
             <w:shd w:val="clear" w:color="auto" w:fill="auto"/>
             <w:noWrap/>
             <w:vAlign w:val="bottom"/>
@@ -28295,7 +28351,7 @@
         </w:trPr>
         <w:tc>
           <w:tcPr>
-            <w:tcW w:w="1640" w:type="dxa"/>
+            <w:tcW w:w="1686" w:type="dxa"/>
             <w:shd w:val="clear" w:color="auto" w:fill="auto"/>
             <w:noWrap/>
             <w:vAlign w:val="bottom"/>
@@ -28351,7 +28407,7 @@
         </w:tc>
         <w:tc>
           <w:tcPr>
-            <w:tcW w:w="920" w:type="dxa"/>
+            <w:tcW w:w="1020" w:type="dxa"/>
             <w:shd w:val="clear" w:color="auto" w:fill="auto"/>
             <w:noWrap/>
             <w:vAlign w:val="bottom"/>
@@ -28379,7 +28435,7 @@
         </w:tc>
         <w:tc>
           <w:tcPr>
-            <w:tcW w:w="940" w:type="dxa"/>
+            <w:tcW w:w="1063" w:type="dxa"/>
             <w:shd w:val="clear" w:color="auto" w:fill="auto"/>
             <w:noWrap/>
             <w:vAlign w:val="bottom"/>
@@ -28407,7 +28463,7 @@
         </w:tc>
         <w:tc>
           <w:tcPr>
-            <w:tcW w:w="1000" w:type="dxa"/>
+            <w:tcW w:w="1118" w:type="dxa"/>
             <w:shd w:val="clear" w:color="auto" w:fill="auto"/>
             <w:noWrap/>
             <w:vAlign w:val="bottom"/>
@@ -28435,7 +28491,7 @@
         </w:tc>
         <w:tc>
           <w:tcPr>
-            <w:tcW w:w="1340" w:type="dxa"/>
+            <w:tcW w:w="1412" w:type="dxa"/>
             <w:shd w:val="clear" w:color="auto" w:fill="auto"/>
             <w:noWrap/>
             <w:vAlign w:val="bottom"/>
@@ -28468,7 +28524,7 @@
         </w:trPr>
         <w:tc>
           <w:tcPr>
-            <w:tcW w:w="1640" w:type="dxa"/>
+            <w:tcW w:w="1686" w:type="dxa"/>
             <w:shd w:val="clear" w:color="auto" w:fill="auto"/>
             <w:noWrap/>
             <w:vAlign w:val="bottom"/>
@@ -28524,7 +28580,7 @@
         </w:tc>
         <w:tc>
           <w:tcPr>
-            <w:tcW w:w="920" w:type="dxa"/>
+            <w:tcW w:w="1020" w:type="dxa"/>
             <w:shd w:val="clear" w:color="auto" w:fill="auto"/>
             <w:noWrap/>
             <w:vAlign w:val="bottom"/>
@@ -28552,7 +28608,7 @@
         </w:tc>
         <w:tc>
           <w:tcPr>
-            <w:tcW w:w="940" w:type="dxa"/>
+            <w:tcW w:w="1063" w:type="dxa"/>
             <w:shd w:val="clear" w:color="auto" w:fill="auto"/>
             <w:noWrap/>
             <w:vAlign w:val="bottom"/>
@@ -28580,7 +28636,7 @@
         </w:tc>
         <w:tc>
           <w:tcPr>
-            <w:tcW w:w="1000" w:type="dxa"/>
+            <w:tcW w:w="1118" w:type="dxa"/>
             <w:shd w:val="clear" w:color="auto" w:fill="auto"/>
             <w:noWrap/>
             <w:vAlign w:val="bottom"/>
@@ -28608,7 +28664,7 @@
         </w:tc>
         <w:tc>
           <w:tcPr>
-            <w:tcW w:w="1340" w:type="dxa"/>
+            <w:tcW w:w="1412" w:type="dxa"/>
             <w:shd w:val="clear" w:color="auto" w:fill="auto"/>
             <w:noWrap/>
             <w:vAlign w:val="bottom"/>
@@ -28641,7 +28697,7 @@
         </w:trPr>
         <w:tc>
           <w:tcPr>
-            <w:tcW w:w="1640" w:type="dxa"/>
+            <w:tcW w:w="1686" w:type="dxa"/>
             <w:shd w:val="clear" w:color="auto" w:fill="auto"/>
             <w:noWrap/>
             <w:vAlign w:val="bottom"/>
@@ -28697,7 +28753,7 @@
         </w:tc>
         <w:tc>
           <w:tcPr>
-            <w:tcW w:w="920" w:type="dxa"/>
+            <w:tcW w:w="1020" w:type="dxa"/>
             <w:shd w:val="clear" w:color="auto" w:fill="auto"/>
             <w:noWrap/>
             <w:vAlign w:val="bottom"/>
@@ -28725,7 +28781,7 @@
         </w:tc>
         <w:tc>
           <w:tcPr>
-            <w:tcW w:w="940" w:type="dxa"/>
+            <w:tcW w:w="1063" w:type="dxa"/>
             <w:shd w:val="clear" w:color="auto" w:fill="auto"/>
             <w:noWrap/>
             <w:vAlign w:val="bottom"/>
@@ -28753,7 +28809,7 @@
         </w:tc>
         <w:tc>
           <w:tcPr>
-            <w:tcW w:w="1000" w:type="dxa"/>
+            <w:tcW w:w="1118" w:type="dxa"/>
             <w:shd w:val="clear" w:color="auto" w:fill="auto"/>
             <w:noWrap/>
             <w:vAlign w:val="bottom"/>
@@ -28781,7 +28837,7 @@
         </w:tc>
         <w:tc>
           <w:tcPr>
-            <w:tcW w:w="1340" w:type="dxa"/>
+            <w:tcW w:w="1412" w:type="dxa"/>
             <w:shd w:val="clear" w:color="auto" w:fill="auto"/>
             <w:noWrap/>
             <w:vAlign w:val="bottom"/>
@@ -28817,14 +28873,27 @@
       <w:r>
         <w:t xml:space="preserve">Table </w:t>
       </w:r>
-      <w:fldSimple w:instr=" SEQ Table \* ARABIC ">
-        <w:r>
-          <w:rPr>
-            <w:noProof/>
-          </w:rPr>
-          <w:t>5</w:t>
-        </w:r>
-      </w:fldSimple>
+      <w:r>
+        <w:fldChar w:fldCharType="begin"/>
+      </w:r>
+      <w:r>
+        <w:instrText xml:space="preserve"> SEQ Table \* ARABIC </w:instrText>
+      </w:r>
+      <w:r>
+        <w:fldChar w:fldCharType="separate"/>
+      </w:r>
+      <w:r>
+        <w:rPr>
+          <w:noProof/>
+        </w:rPr>
+        <w:t>5</w:t>
+      </w:r>
+      <w:r>
+        <w:rPr>
+          <w:noProof/>
+        </w:rPr>
+        <w:fldChar w:fldCharType="end"/>
+      </w:r>
       <w:r>
         <w:t xml:space="preserve"> preprocessing performance metrics training set</w:t>
       </w:r>
@@ -29976,7 +30045,7 @@
 </file>
 
 <file path=customXml/itemProps1.xml><?xml version="1.0" encoding="utf-8"?>
-<ds:datastoreItem xmlns:ds="http://schemas.openxmlformats.org/officeDocument/2006/customXml" ds:itemID="{137D0D1B-D2F0-4F3D-8790-DCE48D32D916}">
+<ds:datastoreItem xmlns:ds="http://schemas.openxmlformats.org/officeDocument/2006/customXml" ds:itemID="{35A955E3-99E0-4FEC-8FC6-646D3C7C8580}">
   <ds:schemaRefs>
     <ds:schemaRef ds:uri="http://schemas.openxmlformats.org/officeDocument/2006/bibliography"/>
   </ds:schemaRefs>

</xml_diff>